<commit_message>
Fill in some award information
</commit_message>
<xml_diff>
--- a/HibbingCV.docx
+++ b/HibbingCV.docx
@@ -13052,7 +13052,19 @@
         <w:rPr>
           <w:i/>
         </w:rPr>
-        <w:t>’10-’11 academic year)</w:t>
+        <w:t>’10-’11 academic year</w:t>
+      </w:r>
+      <w:r>
+        <w:rPr>
+          <w:i/>
+        </w:rPr>
+        <w:t>; $1000</w:t>
+      </w:r>
+      <w:r>
+        <w:rPr>
+          <w:i/>
+        </w:rPr>
+        <w:t>)</w:t>
       </w:r>
     </w:p>
     <w:p>
@@ -13075,7 +13087,19 @@
         <w:rPr>
           <w:i/>
         </w:rPr>
-        <w:t>(’10-’11 academic year)</w:t>
+        <w:t>(’10-’11 academic year</w:t>
+      </w:r>
+      <w:r>
+        <w:rPr>
+          <w:i/>
+        </w:rPr>
+        <w:t>; $1250</w:t>
+      </w:r>
+      <w:r>
+        <w:rPr>
+          <w:i/>
+        </w:rPr>
+        <w:t>)</w:t>
       </w:r>
     </w:p>
     <w:p>
@@ -13099,6 +13123,12 @@
           <w:i/>
         </w:rPr>
         <w:t>(Fall ’11</w:t>
+      </w:r>
+      <w:r>
+        <w:rPr>
+          <w:i/>
+        </w:rPr>
+        <w:t>; $625</w:t>
       </w:r>
       <w:r>
         <w:rPr>
@@ -20334,7 +20364,7 @@
   <w:style w:type="paragraph" w:default="1" w:styleId="Normal">
     <w:name w:val="Normal"/>
     <w:qFormat/>
-    <w:rsid w:val="00592DB6"/>
+    <w:rsid w:val="006214A8"/>
     <w:pPr>
       <w:tabs>
         <w:tab w:val="left" w:leader="dot" w:pos="360"/>
@@ -20350,7 +20380,7 @@
     <w:link w:val="Heading1Char"/>
     <w:uiPriority w:val="9"/>
     <w:qFormat/>
-    <w:rsid w:val="00592DB6"/>
+    <w:rsid w:val="006214A8"/>
     <w:pPr>
       <w:shd w:val="clear" w:color="FFFFFF" w:themeColor="background1" w:fill="D9D9D9" w:themeFill="background1" w:themeFillShade="D9"/>
       <w:spacing w:before="480"/>
@@ -20375,7 +20405,7 @@
     <w:uiPriority w:val="9"/>
     <w:unhideWhenUsed/>
     <w:qFormat/>
-    <w:rsid w:val="00592DB6"/>
+    <w:rsid w:val="006214A8"/>
     <w:pPr>
       <w:spacing w:before="200"/>
       <w:outlineLvl w:val="1"/>
@@ -20396,7 +20426,7 @@
     <w:uiPriority w:val="9"/>
     <w:unhideWhenUsed/>
     <w:qFormat/>
-    <w:rsid w:val="00592DB6"/>
+    <w:rsid w:val="006214A8"/>
     <w:pPr>
       <w:tabs>
         <w:tab w:val="left" w:pos="360"/>
@@ -20421,7 +20451,7 @@
     <w:semiHidden/>
     <w:unhideWhenUsed/>
     <w:qFormat/>
-    <w:rsid w:val="00592DB6"/>
+    <w:rsid w:val="006214A8"/>
     <w:pPr>
       <w:spacing w:before="200"/>
       <w:outlineLvl w:val="3"/>
@@ -20443,7 +20473,7 @@
     <w:semiHidden/>
     <w:unhideWhenUsed/>
     <w:qFormat/>
-    <w:rsid w:val="00592DB6"/>
+    <w:rsid w:val="006214A8"/>
     <w:pPr>
       <w:spacing w:before="200"/>
       <w:outlineLvl w:val="4"/>
@@ -20464,7 +20494,7 @@
     <w:semiHidden/>
     <w:unhideWhenUsed/>
     <w:qFormat/>
-    <w:rsid w:val="00592DB6"/>
+    <w:rsid w:val="006214A8"/>
     <w:pPr>
       <w:spacing w:line="271" w:lineRule="auto"/>
       <w:outlineLvl w:val="5"/>
@@ -20487,7 +20517,7 @@
     <w:semiHidden/>
     <w:unhideWhenUsed/>
     <w:qFormat/>
-    <w:rsid w:val="00592DB6"/>
+    <w:rsid w:val="006214A8"/>
     <w:pPr>
       <w:outlineLvl w:val="6"/>
     </w:pPr>
@@ -20506,7 +20536,7 @@
     <w:semiHidden/>
     <w:unhideWhenUsed/>
     <w:qFormat/>
-    <w:rsid w:val="00592DB6"/>
+    <w:rsid w:val="006214A8"/>
     <w:pPr>
       <w:outlineLvl w:val="7"/>
     </w:pPr>
@@ -20525,7 +20555,7 @@
     <w:semiHidden/>
     <w:unhideWhenUsed/>
     <w:qFormat/>
-    <w:rsid w:val="00592DB6"/>
+    <w:rsid w:val="006214A8"/>
     <w:pPr>
       <w:outlineLvl w:val="8"/>
     </w:pPr>
@@ -20543,7 +20573,7 @@
     <w:uiPriority w:val="1"/>
     <w:semiHidden/>
     <w:unhideWhenUsed/>
-    <w:rsid w:val="00592DB6"/>
+    <w:rsid w:val="006214A8"/>
   </w:style>
   <w:style w:type="table" w:default="1" w:styleId="TableNormal">
     <w:name w:val="Normal Table"/>
@@ -20565,14 +20595,14 @@
     <w:uiPriority w:val="99"/>
     <w:semiHidden/>
     <w:unhideWhenUsed/>
-    <w:rsid w:val="00592DB6"/>
+    <w:rsid w:val="006214A8"/>
   </w:style>
   <w:style w:type="character" w:customStyle="1" w:styleId="Heading1Char">
     <w:name w:val="Heading 1 Char"/>
     <w:basedOn w:val="DefaultParagraphFont"/>
     <w:link w:val="Heading1"/>
     <w:uiPriority w:val="9"/>
-    <w:rsid w:val="00592DB6"/>
+    <w:rsid w:val="006214A8"/>
     <w:rPr>
       <w:rFonts w:eastAsiaTheme="majorEastAsia" w:cstheme="majorBidi"/>
       <w:b/>
@@ -20588,7 +20618,7 @@
     <w:basedOn w:val="DefaultParagraphFont"/>
     <w:link w:val="Heading2"/>
     <w:uiPriority w:val="9"/>
-    <w:rsid w:val="00592DB6"/>
+    <w:rsid w:val="006214A8"/>
     <w:rPr>
       <w:rFonts w:eastAsiaTheme="majorEastAsia" w:cstheme="majorBidi"/>
       <w:b/>
@@ -20602,7 +20632,7 @@
     <w:basedOn w:val="DefaultParagraphFont"/>
     <w:link w:val="Heading3"/>
     <w:uiPriority w:val="9"/>
-    <w:rsid w:val="00592DB6"/>
+    <w:rsid w:val="006214A8"/>
     <w:rPr>
       <w:rFonts w:eastAsiaTheme="majorEastAsia" w:cstheme="majorBidi"/>
       <w:bCs/>
@@ -20616,7 +20646,7 @@
     <w:link w:val="Heading4"/>
     <w:uiPriority w:val="9"/>
     <w:semiHidden/>
-    <w:rsid w:val="00592DB6"/>
+    <w:rsid w:val="006214A8"/>
     <w:rPr>
       <w:rFonts w:asciiTheme="majorHAnsi" w:eastAsiaTheme="majorEastAsia" w:hAnsiTheme="majorHAnsi" w:cstheme="majorBidi"/>
       <w:b/>
@@ -20631,7 +20661,7 @@
     <w:link w:val="Heading5"/>
     <w:uiPriority w:val="9"/>
     <w:semiHidden/>
-    <w:rsid w:val="00592DB6"/>
+    <w:rsid w:val="006214A8"/>
     <w:rPr>
       <w:rFonts w:asciiTheme="majorHAnsi" w:eastAsiaTheme="majorEastAsia" w:hAnsiTheme="majorHAnsi" w:cstheme="majorBidi"/>
       <w:b/>
@@ -20645,7 +20675,7 @@
     <w:link w:val="Heading6"/>
     <w:uiPriority w:val="9"/>
     <w:semiHidden/>
-    <w:rsid w:val="00592DB6"/>
+    <w:rsid w:val="006214A8"/>
     <w:rPr>
       <w:rFonts w:asciiTheme="majorHAnsi" w:eastAsiaTheme="majorEastAsia" w:hAnsiTheme="majorHAnsi" w:cstheme="majorBidi"/>
       <w:b/>
@@ -20661,7 +20691,7 @@
     <w:link w:val="Heading7"/>
     <w:uiPriority w:val="9"/>
     <w:semiHidden/>
-    <w:rsid w:val="00592DB6"/>
+    <w:rsid w:val="006214A8"/>
     <w:rPr>
       <w:rFonts w:asciiTheme="majorHAnsi" w:eastAsiaTheme="majorEastAsia" w:hAnsiTheme="majorHAnsi" w:cstheme="majorBidi"/>
       <w:i/>
@@ -20674,7 +20704,7 @@
     <w:link w:val="Heading8"/>
     <w:uiPriority w:val="9"/>
     <w:semiHidden/>
-    <w:rsid w:val="00592DB6"/>
+    <w:rsid w:val="006214A8"/>
     <w:rPr>
       <w:rFonts w:asciiTheme="majorHAnsi" w:eastAsiaTheme="majorEastAsia" w:hAnsiTheme="majorHAnsi" w:cstheme="majorBidi"/>
       <w:sz w:val="20"/>
@@ -20687,7 +20717,7 @@
     <w:link w:val="Heading9"/>
     <w:uiPriority w:val="9"/>
     <w:semiHidden/>
-    <w:rsid w:val="00592DB6"/>
+    <w:rsid w:val="006214A8"/>
     <w:rPr>
       <w:rFonts w:asciiTheme="majorHAnsi" w:eastAsiaTheme="majorEastAsia" w:hAnsiTheme="majorHAnsi" w:cstheme="majorBidi"/>
       <w:i/>
@@ -20704,7 +20734,7 @@
     <w:link w:val="TitleChar"/>
     <w:uiPriority w:val="10"/>
     <w:qFormat/>
-    <w:rsid w:val="00592DB6"/>
+    <w:rsid w:val="006214A8"/>
     <w:pPr>
       <w:pBdr>
         <w:bottom w:val="single" w:sz="4" w:space="1" w:color="auto"/>
@@ -20723,7 +20753,7 @@
     <w:basedOn w:val="DefaultParagraphFont"/>
     <w:link w:val="Title"/>
     <w:uiPriority w:val="10"/>
-    <w:rsid w:val="00592DB6"/>
+    <w:rsid w:val="006214A8"/>
     <w:rPr>
       <w:rFonts w:asciiTheme="majorHAnsi" w:eastAsiaTheme="majorEastAsia" w:hAnsiTheme="majorHAnsi" w:cstheme="majorBidi"/>
       <w:spacing w:val="5"/>
@@ -20738,7 +20768,7 @@
     <w:link w:val="SubtitleChar"/>
     <w:uiPriority w:val="11"/>
     <w:qFormat/>
-    <w:rsid w:val="00592DB6"/>
+    <w:rsid w:val="006214A8"/>
     <w:pPr>
       <w:spacing w:after="600"/>
     </w:pPr>
@@ -20756,7 +20786,7 @@
     <w:basedOn w:val="DefaultParagraphFont"/>
     <w:link w:val="Subtitle"/>
     <w:uiPriority w:val="11"/>
-    <w:rsid w:val="00592DB6"/>
+    <w:rsid w:val="006214A8"/>
     <w:rPr>
       <w:rFonts w:asciiTheme="majorHAnsi" w:eastAsiaTheme="majorEastAsia" w:hAnsiTheme="majorHAnsi" w:cstheme="majorBidi"/>
       <w:i/>
@@ -20770,7 +20800,7 @@
     <w:name w:val="Strong"/>
     <w:uiPriority w:val="22"/>
     <w:qFormat/>
-    <w:rsid w:val="00592DB6"/>
+    <w:rsid w:val="006214A8"/>
     <w:rPr>
       <w:b/>
       <w:bCs/>
@@ -20780,7 +20810,7 @@
     <w:name w:val="Emphasis"/>
     <w:uiPriority w:val="20"/>
     <w:qFormat/>
-    <w:rsid w:val="00592DB6"/>
+    <w:rsid w:val="006214A8"/>
     <w:rPr>
       <w:b/>
       <w:bCs/>
@@ -20796,14 +20826,14 @@
     <w:basedOn w:val="Normal"/>
     <w:uiPriority w:val="1"/>
     <w:qFormat/>
-    <w:rsid w:val="00592DB6"/>
+    <w:rsid w:val="006214A8"/>
   </w:style>
   <w:style w:type="paragraph" w:styleId="ListParagraph">
     <w:name w:val="List Paragraph"/>
     <w:basedOn w:val="Normal"/>
     <w:uiPriority w:val="34"/>
     <w:qFormat/>
-    <w:rsid w:val="00592DB6"/>
+    <w:rsid w:val="006214A8"/>
     <w:pPr>
       <w:ind w:left="720"/>
       <w:contextualSpacing/>
@@ -20816,7 +20846,7 @@
     <w:link w:val="QuoteChar"/>
     <w:uiPriority w:val="29"/>
     <w:qFormat/>
-    <w:rsid w:val="00592DB6"/>
+    <w:rsid w:val="006214A8"/>
     <w:pPr>
       <w:spacing w:before="200"/>
       <w:ind w:left="360" w:right="360"/>
@@ -20831,7 +20861,7 @@
     <w:basedOn w:val="DefaultParagraphFont"/>
     <w:link w:val="Quote"/>
     <w:uiPriority w:val="29"/>
-    <w:rsid w:val="00592DB6"/>
+    <w:rsid w:val="006214A8"/>
     <w:rPr>
       <w:i/>
       <w:iCs/>
@@ -20844,7 +20874,7 @@
     <w:link w:val="IntenseQuoteChar"/>
     <w:uiPriority w:val="30"/>
     <w:qFormat/>
-    <w:rsid w:val="00592DB6"/>
+    <w:rsid w:val="006214A8"/>
     <w:pPr>
       <w:pBdr>
         <w:bottom w:val="single" w:sz="4" w:space="1" w:color="auto"/>
@@ -20865,7 +20895,7 @@
     <w:basedOn w:val="DefaultParagraphFont"/>
     <w:link w:val="IntenseQuote"/>
     <w:uiPriority w:val="30"/>
-    <w:rsid w:val="00592DB6"/>
+    <w:rsid w:val="006214A8"/>
     <w:rPr>
       <w:b/>
       <w:bCs/>
@@ -20877,7 +20907,7 @@
     <w:name w:val="Subtle Emphasis"/>
     <w:uiPriority w:val="19"/>
     <w:qFormat/>
-    <w:rsid w:val="00592DB6"/>
+    <w:rsid w:val="006214A8"/>
     <w:rPr>
       <w:i/>
       <w:iCs/>
@@ -20887,7 +20917,7 @@
     <w:name w:val="Intense Emphasis"/>
     <w:uiPriority w:val="21"/>
     <w:qFormat/>
-    <w:rsid w:val="00592DB6"/>
+    <w:rsid w:val="006214A8"/>
     <w:rPr>
       <w:b/>
       <w:bCs/>
@@ -20897,7 +20927,7 @@
     <w:name w:val="Subtle Reference"/>
     <w:uiPriority w:val="31"/>
     <w:qFormat/>
-    <w:rsid w:val="00592DB6"/>
+    <w:rsid w:val="006214A8"/>
     <w:rPr>
       <w:smallCaps/>
     </w:rPr>
@@ -20906,7 +20936,7 @@
     <w:name w:val="Intense Reference"/>
     <w:uiPriority w:val="32"/>
     <w:qFormat/>
-    <w:rsid w:val="00592DB6"/>
+    <w:rsid w:val="006214A8"/>
     <w:rPr>
       <w:smallCaps/>
       <w:spacing w:val="5"/>
@@ -20917,7 +20947,7 @@
     <w:name w:val="Book Title"/>
     <w:uiPriority w:val="33"/>
     <w:qFormat/>
-    <w:rsid w:val="00592DB6"/>
+    <w:rsid w:val="006214A8"/>
     <w:rPr>
       <w:i/>
       <w:iCs/>
@@ -20933,7 +20963,7 @@
     <w:semiHidden/>
     <w:unhideWhenUsed/>
     <w:qFormat/>
-    <w:rsid w:val="00592DB6"/>
+    <w:rsid w:val="006214A8"/>
     <w:pPr>
       <w:outlineLvl w:val="9"/>
     </w:pPr>
@@ -20946,7 +20976,7 @@
     <w:basedOn w:val="DefaultParagraphFont"/>
     <w:uiPriority w:val="99"/>
     <w:unhideWhenUsed/>
-    <w:rsid w:val="00592DB6"/>
+    <w:rsid w:val="006214A8"/>
     <w:rPr>
       <w:color w:val="0000FF" w:themeColor="hyperlink"/>
       <w:u w:val="single"/>
@@ -20955,7 +20985,7 @@
   <w:style w:type="character" w:customStyle="1" w:styleId="apple-converted-space">
     <w:name w:val="apple-converted-space"/>
     <w:basedOn w:val="DefaultParagraphFont"/>
-    <w:rsid w:val="00592DB6"/>
+    <w:rsid w:val="006214A8"/>
   </w:style>
   <w:style w:type="character" w:styleId="CommentReference">
     <w:name w:val="annotation reference"/>
@@ -20963,7 +20993,7 @@
     <w:uiPriority w:val="99"/>
     <w:semiHidden/>
     <w:unhideWhenUsed/>
-    <w:rsid w:val="00592DB6"/>
+    <w:rsid w:val="006214A8"/>
     <w:rPr>
       <w:sz w:val="16"/>
       <w:szCs w:val="16"/>
@@ -20976,7 +21006,7 @@
     <w:uiPriority w:val="99"/>
     <w:semiHidden/>
     <w:unhideWhenUsed/>
-    <w:rsid w:val="00592DB6"/>
+    <w:rsid w:val="006214A8"/>
     <w:rPr>
       <w:sz w:val="20"/>
       <w:szCs w:val="20"/>
@@ -20988,7 +21018,7 @@
     <w:link w:val="CommentText"/>
     <w:uiPriority w:val="99"/>
     <w:semiHidden/>
-    <w:rsid w:val="00592DB6"/>
+    <w:rsid w:val="006214A8"/>
     <w:rPr>
       <w:sz w:val="20"/>
       <w:szCs w:val="20"/>
@@ -21002,7 +21032,7 @@
     <w:uiPriority w:val="99"/>
     <w:semiHidden/>
     <w:unhideWhenUsed/>
-    <w:rsid w:val="00592DB6"/>
+    <w:rsid w:val="006214A8"/>
     <w:rPr>
       <w:b/>
       <w:bCs/>
@@ -21014,7 +21044,7 @@
     <w:link w:val="CommentSubject"/>
     <w:uiPriority w:val="99"/>
     <w:semiHidden/>
-    <w:rsid w:val="00592DB6"/>
+    <w:rsid w:val="006214A8"/>
     <w:rPr>
       <w:b/>
       <w:bCs/>
@@ -21029,7 +21059,7 @@
     <w:uiPriority w:val="99"/>
     <w:semiHidden/>
     <w:unhideWhenUsed/>
-    <w:rsid w:val="00592DB6"/>
+    <w:rsid w:val="006214A8"/>
     <w:rPr>
       <w:rFonts w:ascii="Segoe UI" w:hAnsi="Segoe UI" w:cs="Segoe UI"/>
       <w:sz w:val="18"/>
@@ -21042,7 +21072,7 @@
     <w:link w:val="BalloonText"/>
     <w:uiPriority w:val="99"/>
     <w:semiHidden/>
-    <w:rsid w:val="00592DB6"/>
+    <w:rsid w:val="006214A8"/>
     <w:rPr>
       <w:rFonts w:ascii="Segoe UI" w:hAnsi="Segoe UI" w:cs="Segoe UI"/>
       <w:sz w:val="18"/>
@@ -21055,7 +21085,7 @@
     <w:link w:val="HeaderChar"/>
     <w:uiPriority w:val="99"/>
     <w:unhideWhenUsed/>
-    <w:rsid w:val="00592DB6"/>
+    <w:rsid w:val="006214A8"/>
     <w:pPr>
       <w:tabs>
         <w:tab w:val="clear" w:pos="360"/>
@@ -21071,7 +21101,7 @@
     <w:basedOn w:val="DefaultParagraphFont"/>
     <w:link w:val="Header"/>
     <w:uiPriority w:val="99"/>
-    <w:rsid w:val="00592DB6"/>
+    <w:rsid w:val="006214A8"/>
   </w:style>
   <w:style w:type="paragraph" w:styleId="Footer">
     <w:name w:val="footer"/>
@@ -21079,7 +21109,7 @@
     <w:link w:val="FooterChar"/>
     <w:uiPriority w:val="99"/>
     <w:unhideWhenUsed/>
-    <w:rsid w:val="00592DB6"/>
+    <w:rsid w:val="006214A8"/>
     <w:pPr>
       <w:tabs>
         <w:tab w:val="clear" w:pos="360"/>
@@ -21095,7 +21125,7 @@
     <w:basedOn w:val="DefaultParagraphFont"/>
     <w:link w:val="Footer"/>
     <w:uiPriority w:val="99"/>
-    <w:rsid w:val="00592DB6"/>
+    <w:rsid w:val="006214A8"/>
   </w:style>
   <w:style w:type="character" w:customStyle="1" w:styleId="UnresolvedMention1">
     <w:name w:val="Unresolved Mention1"/>
@@ -21103,7 +21133,7 @@
     <w:uiPriority w:val="99"/>
     <w:semiHidden/>
     <w:unhideWhenUsed/>
-    <w:rsid w:val="00592DB6"/>
+    <w:rsid w:val="006214A8"/>
     <w:rPr>
       <w:color w:val="808080"/>
       <w:shd w:val="clear" w:color="auto" w:fill="E6E6E6"/>
@@ -21115,7 +21145,7 @@
     <w:uiPriority w:val="99"/>
     <w:semiHidden/>
     <w:unhideWhenUsed/>
-    <w:rsid w:val="00592DB6"/>
+    <w:rsid w:val="006214A8"/>
     <w:rPr>
       <w:color w:val="800080" w:themeColor="followedHyperlink"/>
       <w:u w:val="single"/>
@@ -21127,7 +21157,7 @@
     <w:uiPriority w:val="99"/>
     <w:semiHidden/>
     <w:unhideWhenUsed/>
-    <w:rsid w:val="00592DB6"/>
+    <w:rsid w:val="006214A8"/>
     <w:rPr>
       <w:color w:val="808080"/>
       <w:shd w:val="clear" w:color="auto" w:fill="E6E6E6"/>
@@ -21139,7 +21169,7 @@
     <w:uiPriority w:val="99"/>
     <w:semiHidden/>
     <w:unhideWhenUsed/>
-    <w:rsid w:val="00592DB6"/>
+    <w:rsid w:val="006214A8"/>
     <w:rPr>
       <w:color w:val="808080"/>
       <w:shd w:val="clear" w:color="auto" w:fill="E6E6E6"/>
@@ -21151,7 +21181,7 @@
     <w:uiPriority w:val="99"/>
     <w:semiHidden/>
     <w:unhideWhenUsed/>
-    <w:rsid w:val="00592DB6"/>
+    <w:rsid w:val="006214A8"/>
     <w:rPr>
       <w:color w:val="605E5C"/>
       <w:shd w:val="clear" w:color="auto" w:fill="E1DFDD"/>

</xml_diff>

<commit_message>
Modify a couple of references
</commit_message>
<xml_diff>
--- a/HibbingCV.docx
+++ b/HibbingCV.docx
@@ -383,15 +383,7 @@
         <w:tab/>
       </w:r>
       <w:r>
-        <w:t xml:space="preserve">Scott E. </w:t>
-      </w:r>
-      <w:proofErr w:type="spellStart"/>
-      <w:r>
-        <w:t>Crouter</w:t>
-      </w:r>
-      <w:proofErr w:type="spellEnd"/>
-      <w:r>
-        <w:t xml:space="preserve"> (Major Professor)</w:t>
+        <w:t>Scott E. Crouter (Major Professor)</w:t>
       </w:r>
       <w:r>
         <w:br/>
@@ -411,19 +403,9 @@
       <w:r>
         <w:br/>
       </w:r>
-      <w:proofErr w:type="spellStart"/>
-      <w:r>
-        <w:t>Haileab</w:t>
-      </w:r>
-      <w:proofErr w:type="spellEnd"/>
-      <w:r>
-        <w:t xml:space="preserve"> </w:t>
-      </w:r>
-      <w:proofErr w:type="spellStart"/>
-      <w:r>
-        <w:t>Hilafu</w:t>
-      </w:r>
-      <w:proofErr w:type="spellEnd"/>
+      <w:r>
+        <w:t>Haileab Hilafu</w:t>
+      </w:r>
     </w:p>
     <w:p>
       <w:pPr>
@@ -546,15 +528,7 @@
       </w:r>
       <w:r>
         <w:tab/>
-        <w:t xml:space="preserve">Estimation of physical activity intensity using triaxial </w:t>
-      </w:r>
-      <w:proofErr w:type="spellStart"/>
-      <w:r>
-        <w:t>ActiGraph</w:t>
-      </w:r>
-      <w:proofErr w:type="spellEnd"/>
-      <w:r>
-        <w:t xml:space="preserve"> accelerometers in youth populations: Impact of data type, attachment site, and modeling approach, including adaptations of the Sojourn method for varied use in youth</w:t>
+        <w:t>Estimation of physical activity intensity using triaxial ActiGraph accelerometers in youth populations: Impact of data type, attachment site, and modeling approach, including adaptations of the Sojourn method for varied use in youth</w:t>
       </w:r>
     </w:p>
     <w:p>
@@ -1258,15 +1232,7 @@
         <w:t xml:space="preserve">, and </w:t>
       </w:r>
       <w:r>
-        <w:t>NCI contract 6053-S03 (</w:t>
-      </w:r>
-      <w:proofErr w:type="spellStart"/>
-      <w:r>
-        <w:t>Westat</w:t>
-      </w:r>
-      <w:proofErr w:type="spellEnd"/>
-      <w:r>
-        <w:t>)</w:t>
+        <w:t>NCI contract 6053-S03 (Westat)</w:t>
       </w:r>
     </w:p>
     <w:p>
@@ -1326,13 +1292,8 @@
         <w:t xml:space="preserve"> </w:t>
       </w:r>
       <w:r>
-        <w:t xml:space="preserve">Scott </w:t>
-      </w:r>
-      <w:proofErr w:type="spellStart"/>
-      <w:r>
-        <w:t>Crouter</w:t>
-      </w:r>
-      <w:proofErr w:type="spellEnd"/>
+        <w:t>Scott Crouter</w:t>
+      </w:r>
       <w:r>
         <w:t>)</w:t>
       </w:r>
@@ -1501,13 +1462,8 @@
         <w:t xml:space="preserve">    </w:t>
       </w:r>
       <w:r>
-        <w:t xml:space="preserve">Neurophysiology Lab (director Elizabeth </w:t>
-      </w:r>
-      <w:proofErr w:type="spellStart"/>
-      <w:r>
-        <w:t>Stegemöller</w:t>
-      </w:r>
-      <w:proofErr w:type="spellEnd"/>
+        <w:t>Neurophysiology Lab (director Elizabeth Stegemöller</w:t>
+      </w:r>
       <w:r>
         <w:t>)</w:t>
       </w:r>
@@ -2275,21 +2231,7 @@
         <w:rPr>
           <w:szCs w:val="24"/>
         </w:rPr>
-        <w:t xml:space="preserve">. </w:t>
-      </w:r>
-      <w:proofErr w:type="spellStart"/>
-      <w:r>
-        <w:rPr>
-          <w:szCs w:val="24"/>
-        </w:rPr>
-        <w:t>doi</w:t>
-      </w:r>
-      <w:proofErr w:type="spellEnd"/>
-      <w:r>
-        <w:rPr>
-          <w:szCs w:val="24"/>
-        </w:rPr>
-        <w:t>: 10.1186/s12889-016-2901-8.</w:t>
+        <w:t>. doi: 10.1186/s12889-016-2901-8.</w:t>
       </w:r>
       <w:r>
         <w:rPr>
@@ -2306,21 +2248,8 @@
           <w:numId w:val="3"/>
         </w:numPr>
       </w:pPr>
-      <w:proofErr w:type="spellStart"/>
-      <w:r>
-        <w:t>Stegemöller</w:t>
-      </w:r>
-      <w:proofErr w:type="spellEnd"/>
-      <w:r>
-        <w:t xml:space="preserve"> EL, </w:t>
-      </w:r>
-      <w:proofErr w:type="spellStart"/>
-      <w:r>
-        <w:t>Radig</w:t>
-      </w:r>
-      <w:proofErr w:type="spellEnd"/>
-      <w:r>
-        <w:t xml:space="preserve"> H, </w:t>
+      <w:r>
+        <w:t xml:space="preserve">Stegemöller EL, Radig H, </w:t>
       </w:r>
       <w:r>
         <w:rPr>
@@ -2352,13 +2281,8 @@
       <w:r>
         <w:t xml:space="preserve"> </w:t>
       </w:r>
-      <w:proofErr w:type="spellStart"/>
-      <w:r>
-        <w:t>doi</w:t>
-      </w:r>
-      <w:proofErr w:type="spellEnd"/>
-      <w:r>
-        <w:t>: 10.3109/09638288.2016.1152610</w:t>
+      <w:r>
+        <w:t>doi: 10.3109/09638288.2016.1152610</w:t>
       </w:r>
       <w:r>
         <w:t>.</w:t>
@@ -2381,13 +2305,8 @@
           <w:shd w:val="clear" w:color="auto" w:fill="FFFFFF"/>
         </w:rPr>
       </w:pPr>
-      <w:proofErr w:type="spellStart"/>
-      <w:r>
-        <w:t>Stegemöller</w:t>
-      </w:r>
-      <w:proofErr w:type="spellEnd"/>
-      <w:r>
-        <w:t xml:space="preserve"> EL, </w:t>
+      <w:r>
+        <w:t xml:space="preserve">Stegemöller EL, </w:t>
       </w:r>
       <w:r>
         <w:rPr>
@@ -2396,15 +2315,7 @@
         <w:t>Hibbing P</w:t>
       </w:r>
       <w:r>
-        <w:t xml:space="preserve">, </w:t>
-      </w:r>
-      <w:proofErr w:type="spellStart"/>
-      <w:r>
-        <w:t>Radig</w:t>
-      </w:r>
-      <w:proofErr w:type="spellEnd"/>
-      <w:r>
-        <w:t xml:space="preserve"> H, &amp; Wingate J. (</w:t>
+        <w:t>, Radig H, &amp; Wingate J. (</w:t>
       </w:r>
       <w:r>
         <w:t>2017</w:t>
@@ -2424,13 +2335,8 @@
       <w:r>
         <w:t xml:space="preserve"> </w:t>
       </w:r>
-      <w:proofErr w:type="spellStart"/>
-      <w:r>
-        <w:t>doi</w:t>
-      </w:r>
-      <w:proofErr w:type="spellEnd"/>
-      <w:r>
-        <w:t>: 10.1016/j.ctim.2017.03.002</w:t>
+      <w:r>
+        <w:t>doi: 10.1016/j.ctim.2017.03.002</w:t>
       </w:r>
       <w:r>
         <w:t>.</w:t>
@@ -2466,15 +2372,7 @@
         <w:t xml:space="preserve">(2017) </w:t>
       </w:r>
       <w:r>
-        <w:t xml:space="preserve">Lab-based validation of different data processing methods for wrist-worn </w:t>
-      </w:r>
-      <w:proofErr w:type="spellStart"/>
-      <w:r>
-        <w:t>ActiGraph</w:t>
-      </w:r>
-      <w:proofErr w:type="spellEnd"/>
-      <w:r>
-        <w:t xml:space="preserve"> accelerometers in adults. </w:t>
+        <w:t xml:space="preserve">Lab-based validation of different data processing methods for wrist-worn ActiGraph accelerometers in adults. </w:t>
       </w:r>
       <w:r>
         <w:rPr>
@@ -2486,15 +2384,7 @@
         <w:t>. 38(6), 1045-1060.</w:t>
       </w:r>
       <w:r>
-        <w:t xml:space="preserve"> </w:t>
-      </w:r>
-      <w:proofErr w:type="spellStart"/>
-      <w:r>
-        <w:t>doi</w:t>
-      </w:r>
-      <w:proofErr w:type="spellEnd"/>
-      <w:r>
-        <w:t>: 10.1088/1361-6579/aa6d00.</w:t>
+        <w:t xml:space="preserve"> doi: 10.1088/1361-6579/aa6d00.</w:t>
       </w:r>
       <w:r>
         <w:rPr>
@@ -2569,15 +2459,7 @@
         <w:t>DL</w:t>
       </w:r>
       <w:r>
-        <w:t xml:space="preserve">, </w:t>
-      </w:r>
-      <w:proofErr w:type="spellStart"/>
-      <w:r>
-        <w:t>Perna</w:t>
-      </w:r>
-      <w:proofErr w:type="spellEnd"/>
-      <w:r>
-        <w:t xml:space="preserve"> FM, </w:t>
+        <w:t xml:space="preserve">, Perna FM, </w:t>
       </w:r>
       <w:r>
         <w:t xml:space="preserve">&amp; </w:t>
@@ -2604,15 +2486,7 @@
         <w:t xml:space="preserve"> 52(6), 872-879.</w:t>
       </w:r>
       <w:r>
-        <w:t xml:space="preserve"> </w:t>
-      </w:r>
-      <w:proofErr w:type="spellStart"/>
-      <w:r>
-        <w:t>doi</w:t>
-      </w:r>
-      <w:proofErr w:type="spellEnd"/>
-      <w:r>
-        <w:t>: 10.1016/j.amepre.2017.01.012</w:t>
+        <w:t xml:space="preserve"> doi: 10.1016/j.amepre.2017.01.012</w:t>
       </w:r>
       <w:r>
         <w:t>.</w:t>
@@ -2642,15 +2516,7 @@
         <w:t>Hibbing P</w:t>
       </w:r>
       <w:r>
-        <w:t xml:space="preserve">, Oh A, </w:t>
-      </w:r>
-      <w:proofErr w:type="spellStart"/>
-      <w:r>
-        <w:t>Perna</w:t>
-      </w:r>
-      <w:proofErr w:type="spellEnd"/>
-      <w:r>
-        <w:t xml:space="preserve"> FM, &amp; Welk GJ. (</w:t>
+        <w:t>, Oh A, Perna FM, &amp; Welk GJ. (</w:t>
       </w:r>
       <w:r>
         <w:t>2017</w:t>
@@ -2707,15 +2573,7 @@
         <w:t xml:space="preserve"> 52(6), 880-887.</w:t>
       </w:r>
       <w:r>
-        <w:t xml:space="preserve"> </w:t>
-      </w:r>
-      <w:proofErr w:type="spellStart"/>
-      <w:r>
-        <w:t>doi</w:t>
-      </w:r>
-      <w:proofErr w:type="spellEnd"/>
-      <w:r>
-        <w:t>: 10.1016/j.amepre.2016.12.010</w:t>
+        <w:t xml:space="preserve"> doi: 10.1016/j.amepre.2016.12.010</w:t>
       </w:r>
       <w:r>
         <w:t>.</w:t>
@@ -2769,15 +2627,7 @@
         <w:t>.</w:t>
       </w:r>
       <w:r>
-        <w:t xml:space="preserve"> 36(15), 1734-1741. </w:t>
-      </w:r>
-      <w:proofErr w:type="spellStart"/>
-      <w:r>
-        <w:t>doi</w:t>
-      </w:r>
-      <w:proofErr w:type="spellEnd"/>
-      <w:r>
-        <w:t xml:space="preserve">: </w:t>
+        <w:t xml:space="preserve"> 36(15), 1734-1741. doi: </w:t>
       </w:r>
       <w:r>
         <w:t>10.1080/02640414.2017.1412235</w:t>
@@ -2836,13 +2686,8 @@
       <w:r>
         <w:t xml:space="preserve">50(4), 837-845. </w:t>
       </w:r>
-      <w:proofErr w:type="spellStart"/>
-      <w:r>
-        <w:t>doi</w:t>
-      </w:r>
-      <w:proofErr w:type="spellEnd"/>
-      <w:r>
-        <w:t>:</w:t>
+      <w:r>
+        <w:t>doi:</w:t>
       </w:r>
       <w:r>
         <w:t xml:space="preserve"> 10.1249/MSS.0000000000001481</w:t>
@@ -2916,19 +2761,11 @@
         </w:rPr>
         <w:t xml:space="preserve">, 846-854. </w:t>
       </w:r>
-      <w:proofErr w:type="spellStart"/>
       <w:r>
         <w:rPr>
           <w:shd w:val="clear" w:color="auto" w:fill="FFFFFF"/>
         </w:rPr>
-        <w:t>doi</w:t>
-      </w:r>
-      <w:proofErr w:type="spellEnd"/>
-      <w:r>
-        <w:rPr>
-          <w:shd w:val="clear" w:color="auto" w:fill="FFFFFF"/>
-        </w:rPr>
-        <w:t xml:space="preserve">: </w:t>
+        <w:t xml:space="preserve">doi: </w:t>
       </w:r>
       <w:r>
         <w:rPr>
@@ -2967,23 +2804,7 @@
         <w:t>Hibbing PR</w:t>
       </w:r>
       <w:r>
-        <w:t xml:space="preserve">, </w:t>
-      </w:r>
-      <w:proofErr w:type="spellStart"/>
-      <w:r>
-        <w:t>LaMunion</w:t>
-      </w:r>
-      <w:proofErr w:type="spellEnd"/>
-      <w:r>
-        <w:t xml:space="preserve"> SR, Kaplan AS, &amp; </w:t>
-      </w:r>
-      <w:proofErr w:type="spellStart"/>
-      <w:r>
-        <w:t>Crouter</w:t>
-      </w:r>
-      <w:proofErr w:type="spellEnd"/>
-      <w:r>
-        <w:t xml:space="preserve"> SE. (</w:t>
+        <w:t>, LaMunion SR, Kaplan AS, &amp; Crouter SE. (</w:t>
       </w:r>
       <w:r>
         <w:t>2018</w:t>
@@ -3004,15 +2825,7 @@
         <w:t>e</w:t>
       </w:r>
       <w:r>
-        <w:t xml:space="preserve">xpenditure with </w:t>
-      </w:r>
-      <w:proofErr w:type="spellStart"/>
-      <w:r>
-        <w:t>ActiGraph</w:t>
-      </w:r>
-      <w:proofErr w:type="spellEnd"/>
-      <w:r>
-        <w:t xml:space="preserve"> GT9X </w:t>
+        <w:t xml:space="preserve">xpenditure with ActiGraph GT9X </w:t>
       </w:r>
       <w:r>
         <w:t>i</w:t>
@@ -3045,15 +2858,7 @@
         <w:t>.</w:t>
       </w:r>
       <w:r>
-        <w:t xml:space="preserve"> 50(5), 1093-1102. </w:t>
-      </w:r>
-      <w:proofErr w:type="spellStart"/>
-      <w:r>
-        <w:t>doi</w:t>
-      </w:r>
-      <w:proofErr w:type="spellEnd"/>
-      <w:r>
-        <w:t xml:space="preserve">: </w:t>
+        <w:t xml:space="preserve"> 50(5), 1093-1102. doi: </w:t>
       </w:r>
       <w:r>
         <w:t>10.1249/MSS.0000000000001532</w:t>
@@ -3076,29 +2881,8 @@
           <w:shd w:val="clear" w:color="auto" w:fill="FFFFFF"/>
         </w:rPr>
       </w:pPr>
-      <w:proofErr w:type="spellStart"/>
-      <w:r>
-        <w:t>Stegemöller</w:t>
-      </w:r>
-      <w:proofErr w:type="spellEnd"/>
-      <w:r>
-        <w:t xml:space="preserve"> EL, </w:t>
-      </w:r>
-      <w:proofErr w:type="spellStart"/>
-      <w:r>
-        <w:t>Tatz</w:t>
-      </w:r>
-      <w:proofErr w:type="spellEnd"/>
-      <w:r>
-        <w:t xml:space="preserve"> JR, </w:t>
-      </w:r>
-      <w:proofErr w:type="spellStart"/>
-      <w:r>
-        <w:t>Warnecke</w:t>
-      </w:r>
-      <w:proofErr w:type="spellEnd"/>
-      <w:r>
-        <w:t xml:space="preserve"> A, </w:t>
+      <w:r>
+        <w:t xml:space="preserve">Stegemöller EL, Tatz JR, Warnecke A, </w:t>
       </w:r>
       <w:r>
         <w:rPr>
@@ -3139,13 +2923,8 @@
       <w:r>
         <w:t xml:space="preserve">, 472-485. </w:t>
       </w:r>
-      <w:proofErr w:type="spellStart"/>
-      <w:r>
-        <w:t>doi</w:t>
-      </w:r>
-      <w:proofErr w:type="spellEnd"/>
-      <w:r>
-        <w:t xml:space="preserve">: </w:t>
+      <w:r>
+        <w:t xml:space="preserve">doi: </w:t>
       </w:r>
       <w:r>
         <w:t>10.1123/mc.2017-0081</w:t>
@@ -3169,15 +2948,7 @@
         </w:rPr>
       </w:pPr>
       <w:r>
-        <w:t xml:space="preserve">Toth LP, Park S, Pittman WL, </w:t>
-      </w:r>
-      <w:proofErr w:type="spellStart"/>
-      <w:r>
-        <w:t>Sarisaltik</w:t>
-      </w:r>
-      <w:proofErr w:type="spellEnd"/>
-      <w:r>
-        <w:t xml:space="preserve"> D</w:t>
+        <w:t>Toth LP, Park S, Pittman WL, Sarisaltik D</w:t>
       </w:r>
       <w:r>
         <w:t>,</w:t>
@@ -3192,15 +2963,7 @@
         <w:t>Hibbing PR</w:t>
       </w:r>
       <w:r>
-        <w:t xml:space="preserve">, Morton A, Springer CM, </w:t>
-      </w:r>
-      <w:proofErr w:type="spellStart"/>
-      <w:r>
-        <w:t>Crouter</w:t>
-      </w:r>
-      <w:proofErr w:type="spellEnd"/>
-      <w:r>
-        <w:t xml:space="preserve"> SE, </w:t>
+        <w:t xml:space="preserve">, Morton A, Springer CM, Crouter SE, </w:t>
       </w:r>
       <w:r>
         <w:t xml:space="preserve">&amp; </w:t>
@@ -3284,15 +3047,7 @@
         <w:t>.</w:t>
       </w:r>
       <w:r>
-        <w:t xml:space="preserve"> 3(7), 52-59. </w:t>
-      </w:r>
-      <w:proofErr w:type="spellStart"/>
-      <w:r>
-        <w:t>doi</w:t>
-      </w:r>
-      <w:proofErr w:type="spellEnd"/>
-      <w:r>
-        <w:t xml:space="preserve">: </w:t>
+        <w:t xml:space="preserve"> 3(7), 52-59. doi: </w:t>
       </w:r>
       <w:r>
         <w:t>10.1249/TJX.0000000000000057</w:t>
@@ -3315,13 +3070,8 @@
           <w:shd w:val="clear" w:color="auto" w:fill="FFFFFF"/>
         </w:rPr>
       </w:pPr>
-      <w:proofErr w:type="spellStart"/>
-      <w:r>
-        <w:t>Stegemöller</w:t>
-      </w:r>
-      <w:proofErr w:type="spellEnd"/>
-      <w:r>
-        <w:t xml:space="preserve"> EL</w:t>
+      <w:r>
+        <w:t>Stegemöller EL</w:t>
       </w:r>
       <w:r>
         <w:t>,</w:t>
@@ -3413,11 +3163,9 @@
       <w:r>
         <w:t xml:space="preserve">. </w:t>
       </w:r>
-      <w:proofErr w:type="spellStart"/>
       <w:r>
         <w:t>doi</w:t>
       </w:r>
-      <w:proofErr w:type="spellEnd"/>
       <w:r>
         <w:t xml:space="preserve">: </w:t>
       </w:r>
@@ -3439,60 +3187,51 @@
           <w:numId w:val="3"/>
         </w:numPr>
       </w:pPr>
-      <w:proofErr w:type="spellStart"/>
-      <w:r>
-        <w:t>Gharghabi</w:t>
-      </w:r>
-      <w:proofErr w:type="spellEnd"/>
+      <w:r>
+        <w:t xml:space="preserve">Gharghabi S, </w:t>
+      </w:r>
+      <w:r>
+        <w:t>Yeh CM</w:t>
+      </w:r>
+      <w:r>
+        <w:t xml:space="preserve">, </w:t>
+      </w:r>
+      <w:r>
+        <w:t>Ding</w:t>
+      </w:r>
+      <w:r>
+        <w:t xml:space="preserve"> Y, </w:t>
+      </w:r>
+      <w:r>
+        <w:t>Ding</w:t>
+      </w:r>
+      <w:r>
+        <w:t xml:space="preserve"> W, </w:t>
+      </w:r>
+      <w:r>
+        <w:rPr>
+          <w:b/>
+        </w:rPr>
+        <w:t>Hibbing P</w:t>
+      </w:r>
+      <w:r>
+        <w:t xml:space="preserve">, </w:t>
+      </w:r>
+      <w:r>
+        <w:t>LaMunion</w:t>
+      </w:r>
       <w:r>
         <w:t xml:space="preserve"> S, </w:t>
       </w:r>
       <w:r>
-        <w:t>Yeh CM</w:t>
-      </w:r>
-      <w:r>
-        <w:t xml:space="preserve">, </w:t>
-      </w:r>
-      <w:r>
-        <w:t>Ding</w:t>
-      </w:r>
-      <w:r>
-        <w:t xml:space="preserve"> Y, </w:t>
-      </w:r>
-      <w:r>
-        <w:t>Ding</w:t>
-      </w:r>
-      <w:r>
-        <w:t xml:space="preserve"> W, </w:t>
-      </w:r>
-      <w:r>
-        <w:rPr>
-          <w:b/>
-        </w:rPr>
-        <w:t>Hibbing P</w:t>
-      </w:r>
-      <w:r>
-        <w:t xml:space="preserve">, </w:t>
-      </w:r>
-      <w:proofErr w:type="spellStart"/>
-      <w:r>
-        <w:t>LaMunion</w:t>
-      </w:r>
-      <w:proofErr w:type="spellEnd"/>
-      <w:r>
-        <w:t xml:space="preserve"> S, </w:t>
-      </w:r>
-      <w:r>
         <w:t>Kaplan</w:t>
       </w:r>
       <w:r>
         <w:t xml:space="preserve"> A, </w:t>
       </w:r>
-      <w:proofErr w:type="spellStart"/>
       <w:r>
         <w:t>Crouter</w:t>
       </w:r>
-      <w:proofErr w:type="spellEnd"/>
       <w:r>
         <w:t xml:space="preserve"> SE, &amp; </w:t>
       </w:r>
@@ -3577,13 +3316,8 @@
       <w:r>
         <w:t xml:space="preserve">33(1), 96-130. </w:t>
       </w:r>
-      <w:proofErr w:type="spellStart"/>
-      <w:r>
-        <w:t>doi</w:t>
-      </w:r>
-      <w:proofErr w:type="spellEnd"/>
-      <w:r>
-        <w:t xml:space="preserve">: </w:t>
+      <w:r>
+        <w:t xml:space="preserve">doi: </w:t>
       </w:r>
       <w:r>
         <w:t>10.1007/s10618-018-0589-3</w:t>
@@ -3603,13 +3337,8 @@
           <w:numId w:val="3"/>
         </w:numPr>
       </w:pPr>
-      <w:proofErr w:type="spellStart"/>
-      <w:r>
-        <w:t>Crouter</w:t>
-      </w:r>
-      <w:proofErr w:type="spellEnd"/>
-      <w:r>
-        <w:t xml:space="preserve"> SE, </w:t>
+      <w:r>
+        <w:t xml:space="preserve">Crouter SE, </w:t>
       </w:r>
       <w:r>
         <w:rPr>
@@ -3618,15 +3347,7 @@
         <w:t>Hibbing PR</w:t>
       </w:r>
       <w:r>
-        <w:t xml:space="preserve">, &amp; </w:t>
-      </w:r>
-      <w:proofErr w:type="spellStart"/>
-      <w:r>
-        <w:t>LaMunion</w:t>
-      </w:r>
-      <w:proofErr w:type="spellEnd"/>
-      <w:r>
-        <w:t xml:space="preserve"> SR. (</w:t>
+        <w:t>, &amp; LaMunion SR. (</w:t>
       </w:r>
       <w:r>
         <w:t>2018</w:t>
@@ -3638,16 +3359,8 @@
         <w:rPr>
           <w:i/>
         </w:rPr>
-        <w:t xml:space="preserve">Journal for the Measurement of Physical </w:t>
-      </w:r>
-      <w:proofErr w:type="spellStart"/>
-      <w:r>
-        <w:rPr>
-          <w:i/>
-        </w:rPr>
-        <w:t>Behaviour</w:t>
-      </w:r>
-      <w:proofErr w:type="spellEnd"/>
+        <w:t>Journal for the Measurement of Physical Behaviour</w:t>
+      </w:r>
       <w:r>
         <w:t>.</w:t>
       </w:r>
@@ -3661,15 +3374,7 @@
         <w:t>1(3)</w:t>
       </w:r>
       <w:r>
-        <w:t xml:space="preserve">, 136-142. </w:t>
-      </w:r>
-      <w:proofErr w:type="spellStart"/>
-      <w:r>
-        <w:t>doi</w:t>
-      </w:r>
-      <w:proofErr w:type="spellEnd"/>
-      <w:r>
-        <w:t xml:space="preserve">: </w:t>
+        <w:t xml:space="preserve">, 136-142. doi: </w:t>
       </w:r>
       <w:r>
         <w:t>10.1123/jmpb.2018-0007</w:t>
@@ -3690,15 +3395,7 @@
         </w:numPr>
       </w:pPr>
       <w:r>
-        <w:t xml:space="preserve">Toth LP, Park S, Pittman WL, </w:t>
-      </w:r>
-      <w:proofErr w:type="spellStart"/>
-      <w:r>
-        <w:t>Sarisaltik</w:t>
-      </w:r>
-      <w:proofErr w:type="spellEnd"/>
-      <w:r>
-        <w:t xml:space="preserve"> D, </w:t>
+        <w:t xml:space="preserve">Toth LP, Park S, Pittman WL, Sarisaltik D, </w:t>
       </w:r>
       <w:r>
         <w:rPr>
@@ -3707,15 +3404,7 @@
         <w:t>Hibbing PR</w:t>
       </w:r>
       <w:r>
-        <w:t xml:space="preserve">, Morton AL, Springer CM, </w:t>
-      </w:r>
-      <w:proofErr w:type="spellStart"/>
-      <w:r>
-        <w:t>Crouter</w:t>
-      </w:r>
-      <w:proofErr w:type="spellEnd"/>
-      <w:r>
-        <w:t xml:space="preserve"> SE, &amp; Bassett DR. (</w:t>
+        <w:t>, Morton AL, Springer CM, Crouter SE, &amp; Bassett DR. (</w:t>
       </w:r>
       <w:r>
         <w:t>2019</w:t>
@@ -3736,16 +3425,8 @@
         <w:rPr>
           <w:i/>
         </w:rPr>
-        <w:t xml:space="preserve">Journal for the Measurement of Physical </w:t>
-      </w:r>
-      <w:proofErr w:type="spellStart"/>
-      <w:r>
-        <w:rPr>
-          <w:i/>
-        </w:rPr>
-        <w:t>Behaviour</w:t>
-      </w:r>
-      <w:proofErr w:type="spellEnd"/>
+        <w:t>Journal for the Measurement of Physical Behaviour</w:t>
+      </w:r>
       <w:r>
         <w:t>.</w:t>
       </w:r>
@@ -3756,15 +3437,7 @@
         <w:t>13-</w:t>
       </w:r>
       <w:r>
-        <w:t xml:space="preserve">21. </w:t>
-      </w:r>
-      <w:proofErr w:type="spellStart"/>
-      <w:r>
-        <w:t>doi</w:t>
-      </w:r>
-      <w:proofErr w:type="spellEnd"/>
-      <w:r>
-        <w:t xml:space="preserve">: </w:t>
+        <w:t xml:space="preserve">21. doi: </w:t>
       </w:r>
       <w:r>
         <w:lastRenderedPageBreak/>
@@ -3804,15 +3477,7 @@
         <w:t>) Accelerometer</w:t>
       </w:r>
       <w:r>
-        <w:t xml:space="preserve"> and self-reported measures of sedentary </w:t>
-      </w:r>
-      <w:proofErr w:type="spellStart"/>
-      <w:r>
-        <w:t>behaviour</w:t>
-      </w:r>
-      <w:proofErr w:type="spellEnd"/>
-      <w:r>
-        <w:t xml:space="preserve"> and associations with adiposity in UK youth</w:t>
+        <w:t xml:space="preserve"> and self-reported measures of sedentary behaviour and associations with adiposity in UK youth</w:t>
       </w:r>
       <w:r>
         <w:t xml:space="preserve">. </w:t>
@@ -3836,15 +3501,7 @@
         <w:t>, 1919-1925</w:t>
       </w:r>
       <w:r>
-        <w:t xml:space="preserve">. </w:t>
-      </w:r>
-      <w:proofErr w:type="spellStart"/>
-      <w:r>
-        <w:t>doi</w:t>
-      </w:r>
-      <w:proofErr w:type="spellEnd"/>
-      <w:r>
-        <w:t xml:space="preserve">: </w:t>
+        <w:t xml:space="preserve">. doi: </w:t>
       </w:r>
       <w:r>
         <w:t>10.1080/02640414.2019.1605649</w:t>
@@ -3874,48 +3531,16 @@
         <w:t>Hibbing PR</w:t>
       </w:r>
       <w:r>
-        <w:t xml:space="preserve">, Springer CM, Kaplan AS, </w:t>
-      </w:r>
-      <w:proofErr w:type="spellStart"/>
-      <w:r>
-        <w:t>Feyerabend</w:t>
-      </w:r>
-      <w:proofErr w:type="spellEnd"/>
-      <w:r>
-        <w:t xml:space="preserve"> MD, </w:t>
-      </w:r>
-      <w:proofErr w:type="spellStart"/>
-      <w:r>
-        <w:t>Crouter</w:t>
-      </w:r>
-      <w:proofErr w:type="spellEnd"/>
-      <w:r>
-        <w:t xml:space="preserve"> SE, &amp; Bassett DR. (2019) Dominant vs non-dominant wrist placement of activity monitors: Impact on steps per day. </w:t>
-      </w:r>
-      <w:r>
-        <w:rPr>
-          <w:i/>
-        </w:rPr>
-        <w:t xml:space="preserve">Journal for the Measurement of Physical </w:t>
-      </w:r>
-      <w:proofErr w:type="spellStart"/>
-      <w:r>
-        <w:rPr>
-          <w:i/>
-        </w:rPr>
-        <w:t>Behaviour</w:t>
-      </w:r>
-      <w:proofErr w:type="spellEnd"/>
-      <w:r>
-        <w:t xml:space="preserve">. 2(2), 118-123. </w:t>
-      </w:r>
-      <w:proofErr w:type="spellStart"/>
-      <w:r>
-        <w:t>doi</w:t>
-      </w:r>
-      <w:proofErr w:type="spellEnd"/>
-      <w:r>
-        <w:t xml:space="preserve">: </w:t>
+        <w:t xml:space="preserve">, Springer CM, Kaplan AS, Feyerabend MD, Crouter SE, &amp; Bassett DR. (2019) Dominant vs non-dominant wrist placement of activity monitors: Impact on steps per day. </w:t>
+      </w:r>
+      <w:r>
+        <w:rPr>
+          <w:i/>
+        </w:rPr>
+        <w:t>Journal for the Measurement of Physical Behaviour</w:t>
+      </w:r>
+      <w:r>
+        <w:t xml:space="preserve">. 2(2), 118-123. doi: </w:t>
       </w:r>
       <w:r>
         <w:t>10.1123/jmpb.2018-0060</w:t>
@@ -3966,15 +3591,7 @@
         <w:t>P</w:t>
       </w:r>
       <w:r>
-        <w:t xml:space="preserve">rofile as a physical activity and sedentary </w:t>
-      </w:r>
-      <w:proofErr w:type="spellStart"/>
-      <w:r>
-        <w:t>behaviour</w:t>
-      </w:r>
-      <w:proofErr w:type="spellEnd"/>
-      <w:r>
-        <w:t xml:space="preserve"> surveillance tool for English youth</w:t>
+        <w:t>rofile as a physical activity and sedentary behaviour surveillance tool for English youth</w:t>
       </w:r>
       <w:r>
         <w:t xml:space="preserve">. </w:t>
@@ -4012,13 +3629,8 @@
       <w:r>
         <w:t xml:space="preserve">16(19). </w:t>
       </w:r>
-      <w:proofErr w:type="spellStart"/>
-      <w:r>
-        <w:t>doi</w:t>
-      </w:r>
-      <w:proofErr w:type="spellEnd"/>
-      <w:r>
-        <w:t xml:space="preserve">: </w:t>
+      <w:r>
+        <w:t xml:space="preserve">doi: </w:t>
       </w:r>
       <w:r>
         <w:t>10.3390/ijerph16193711</w:t>
@@ -4048,31 +3660,7 @@
         <w:t>Hibbing PR</w:t>
       </w:r>
       <w:r>
-        <w:t xml:space="preserve">, Welk GJ, Dailey D, </w:t>
-      </w:r>
-      <w:proofErr w:type="spellStart"/>
-      <w:r>
-        <w:t>Rakel</w:t>
-      </w:r>
-      <w:proofErr w:type="spellEnd"/>
-      <w:r>
-        <w:t xml:space="preserve"> B, </w:t>
-      </w:r>
-      <w:proofErr w:type="spellStart"/>
-      <w:r>
-        <w:t>Crofford</w:t>
-      </w:r>
-      <w:proofErr w:type="spellEnd"/>
-      <w:r>
-        <w:t xml:space="preserve"> LJ, </w:t>
-      </w:r>
-      <w:proofErr w:type="spellStart"/>
-      <w:r>
-        <w:t>Sluka</w:t>
-      </w:r>
-      <w:proofErr w:type="spellEnd"/>
-      <w:r>
-        <w:t xml:space="preserve"> KA, &amp; Frey-Law LA. (</w:t>
+        <w:t>, Welk GJ, Dailey D, Rakel B, Crofford LJ, Sluka KA, &amp; Frey-Law LA. (</w:t>
       </w:r>
       <w:r>
         <w:t>2019</w:t>
@@ -4093,16 +3681,8 @@
         <w:rPr>
           <w:i/>
         </w:rPr>
-        <w:t xml:space="preserve">Journal for the Measurement of Physical </w:t>
-      </w:r>
-      <w:proofErr w:type="spellStart"/>
-      <w:r>
-        <w:rPr>
-          <w:i/>
-        </w:rPr>
-        <w:t>Behaviour</w:t>
-      </w:r>
-      <w:proofErr w:type="spellEnd"/>
+        <w:t>Journal for the Measurement of Physical Behaviour</w:t>
+      </w:r>
       <w:r>
         <w:t>. 2(4)</w:t>
       </w:r>
@@ -4113,15 +3693,7 @@
         <w:t>36</w:t>
       </w:r>
       <w:r>
-        <w:t xml:space="preserve">. </w:t>
-      </w:r>
-      <w:proofErr w:type="spellStart"/>
-      <w:r>
-        <w:t>doi</w:t>
-      </w:r>
-      <w:proofErr w:type="spellEnd"/>
-      <w:r>
-        <w:t xml:space="preserve">: </w:t>
+        <w:t xml:space="preserve">. doi: </w:t>
       </w:r>
       <w:r>
         <w:t>10.1123/jmpb.2018-0062</w:t>
@@ -4141,21 +3713,8 @@
           <w:numId w:val="3"/>
         </w:numPr>
       </w:pPr>
-      <w:proofErr w:type="spellStart"/>
-      <w:r>
-        <w:t>Crouter</w:t>
-      </w:r>
-      <w:proofErr w:type="spellEnd"/>
-      <w:r>
-        <w:t xml:space="preserve"> SE, </w:t>
-      </w:r>
-      <w:proofErr w:type="spellStart"/>
-      <w:r>
-        <w:t>LaMunion</w:t>
-      </w:r>
-      <w:proofErr w:type="spellEnd"/>
-      <w:r>
-        <w:t xml:space="preserve"> SR, </w:t>
+      <w:r>
+        <w:t xml:space="preserve">Crouter SE, LaMunion SR, </w:t>
       </w:r>
       <w:r>
         <w:rPr>
@@ -4173,31 +3732,14 @@
         <w:t>2019</w:t>
       </w:r>
       <w:r>
-        <w:t xml:space="preserve">) Accuracy of the </w:t>
-      </w:r>
-      <w:proofErr w:type="spellStart"/>
-      <w:r>
-        <w:t>Cosmed</w:t>
-      </w:r>
-      <w:proofErr w:type="spellEnd"/>
-      <w:r>
-        <w:t xml:space="preserve"> K5 portable calorimeter. </w:t>
-      </w:r>
-      <w:proofErr w:type="spellStart"/>
+        <w:t xml:space="preserve">) Accuracy of the Cosmed K5 portable calorimeter. </w:t>
+      </w:r>
       <w:r>
         <w:rPr>
           <w:i/>
           <w:iCs/>
         </w:rPr>
-        <w:t>PLoS</w:t>
-      </w:r>
-      <w:proofErr w:type="spellEnd"/>
-      <w:r>
-        <w:rPr>
-          <w:i/>
-          <w:iCs/>
-        </w:rPr>
-        <w:t xml:space="preserve"> ONE</w:t>
+        <w:t>PLoS ONE</w:t>
       </w:r>
       <w:r>
         <w:t xml:space="preserve"> [internet]</w:t>
@@ -4215,15 +3757,7 @@
         <w:t>.</w:t>
       </w:r>
       <w:r>
-        <w:t xml:space="preserve"> </w:t>
-      </w:r>
-      <w:proofErr w:type="spellStart"/>
-      <w:r>
-        <w:t>doi</w:t>
-      </w:r>
-      <w:proofErr w:type="spellEnd"/>
-      <w:r>
-        <w:t>:</w:t>
+        <w:t xml:space="preserve"> doi:</w:t>
       </w:r>
       <w:r>
         <w:t xml:space="preserve"> </w:t>
@@ -4246,13 +3780,8 @@
           <w:numId w:val="3"/>
         </w:numPr>
       </w:pPr>
-      <w:proofErr w:type="spellStart"/>
-      <w:r>
-        <w:t>LaMunion</w:t>
-      </w:r>
-      <w:proofErr w:type="spellEnd"/>
-      <w:r>
-        <w:t xml:space="preserve"> SR, Blythe AL, </w:t>
+      <w:r>
+        <w:t xml:space="preserve">LaMunion SR, Blythe AL, </w:t>
       </w:r>
       <w:r>
         <w:rPr>
@@ -4261,15 +3790,7 @@
         <w:t>Hibbing PR</w:t>
       </w:r>
       <w:r>
-        <w:t xml:space="preserve">, Kaplan AS, Clendenin BJ, &amp; </w:t>
-      </w:r>
-      <w:proofErr w:type="spellStart"/>
-      <w:r>
-        <w:t>Crouter</w:t>
-      </w:r>
-      <w:proofErr w:type="spellEnd"/>
-      <w:r>
-        <w:t xml:space="preserve"> SE. (</w:t>
+        <w:t>, Kaplan AS, Clendenin BJ, &amp; Crouter SE. (</w:t>
       </w:r>
       <w:r>
         <w:t>2020</w:t>
@@ -4289,13 +3810,8 @@
       <w:r>
         <w:t xml:space="preserve">45(2), 161-168. </w:t>
       </w:r>
-      <w:proofErr w:type="spellStart"/>
-      <w:r>
-        <w:t>doi</w:t>
-      </w:r>
-      <w:proofErr w:type="spellEnd"/>
-      <w:r>
-        <w:t xml:space="preserve">: </w:t>
+      <w:r>
+        <w:t xml:space="preserve">doi: </w:t>
       </w:r>
       <w:r>
         <w:t>10.1139/apnm-2019-0129</w:t>
@@ -4316,15 +3832,7 @@
         </w:numPr>
       </w:pPr>
       <w:r>
-        <w:t xml:space="preserve">Ehrlich SF, Casteel AJ, </w:t>
-      </w:r>
-      <w:proofErr w:type="spellStart"/>
-      <w:r>
-        <w:t>Crouter</w:t>
-      </w:r>
-      <w:proofErr w:type="spellEnd"/>
-      <w:r>
-        <w:t xml:space="preserve"> SE, </w:t>
+        <w:t xml:space="preserve">Ehrlich SF, Casteel AJ, Crouter SE, </w:t>
       </w:r>
       <w:r>
         <w:rPr>
@@ -4333,23 +3841,10 @@
         <w:t>Hibbing PR</w:t>
       </w:r>
       <w:r>
-        <w:t xml:space="preserve">, </w:t>
-      </w:r>
-      <w:proofErr w:type="spellStart"/>
-      <w:r>
-        <w:t>Hedderson</w:t>
-      </w:r>
-      <w:proofErr w:type="spellEnd"/>
-      <w:r>
-        <w:t xml:space="preserve"> MM, Brown SD, </w:t>
-      </w:r>
-      <w:proofErr w:type="spellStart"/>
-      <w:r>
-        <w:t>Galarce</w:t>
-      </w:r>
-      <w:proofErr w:type="spellEnd"/>
-      <w:r>
-        <w:t xml:space="preserve"> M, </w:t>
+        <w:t xml:space="preserve">, Hedderson MM, Brown SD, </w:t>
+      </w:r>
+      <w:r>
+        <w:t xml:space="preserve">Galarce M, </w:t>
       </w:r>
       <w:r>
         <w:t>Coe D,</w:t>
@@ -4424,66 +3919,41 @@
         <w:t>w</w:t>
       </w:r>
       <w:r>
-        <w:t xml:space="preserve">orn </w:t>
-      </w:r>
-      <w:proofErr w:type="spellStart"/>
-      <w:r>
-        <w:t>ActiGraph</w:t>
-      </w:r>
-      <w:proofErr w:type="spellEnd"/>
+        <w:t xml:space="preserve">orn ActiGraph </w:t>
+      </w:r>
+      <w:r>
+        <w:t>a</w:t>
+      </w:r>
+      <w:r>
+        <w:t xml:space="preserve">ccelerometers in </w:t>
+      </w:r>
+      <w:r>
+        <w:t>p</w:t>
+      </w:r>
+      <w:r>
+        <w:t xml:space="preserve">regnant </w:t>
+      </w:r>
+      <w:r>
+        <w:t>w</w:t>
+      </w:r>
+      <w:r>
+        <w:t>omen</w:t>
+      </w:r>
+      <w:r>
+        <w:t>.</w:t>
+      </w:r>
       <w:r>
         <w:t xml:space="preserve"> </w:t>
       </w:r>
       <w:r>
-        <w:t>a</w:t>
-      </w:r>
-      <w:r>
-        <w:t xml:space="preserve">ccelerometers in </w:t>
-      </w:r>
-      <w:r>
-        <w:t>p</w:t>
-      </w:r>
-      <w:r>
-        <w:t xml:space="preserve">regnant </w:t>
-      </w:r>
-      <w:r>
-        <w:t>w</w:t>
-      </w:r>
-      <w:r>
-        <w:t>omen</w:t>
-      </w:r>
-      <w:r>
-        <w:t>.</w:t>
-      </w:r>
-      <w:r>
-        <w:t xml:space="preserve"> </w:t>
-      </w:r>
-      <w:r>
         <w:rPr>
           <w:i/>
           <w:iCs/>
         </w:rPr>
-        <w:t xml:space="preserve">Journal for the Measurement of Physical </w:t>
-      </w:r>
-      <w:proofErr w:type="spellStart"/>
-      <w:r>
-        <w:rPr>
-          <w:i/>
-          <w:iCs/>
-        </w:rPr>
-        <w:t>Behaviour</w:t>
-      </w:r>
-      <w:proofErr w:type="spellEnd"/>
-      <w:r>
-        <w:t xml:space="preserve">. 3(2), 110-117. </w:t>
-      </w:r>
-      <w:proofErr w:type="spellStart"/>
-      <w:r>
-        <w:t>doi</w:t>
-      </w:r>
-      <w:proofErr w:type="spellEnd"/>
-      <w:r>
-        <w:t xml:space="preserve">: </w:t>
+        <w:t>Journal for the Measurement of Physical Behaviour</w:t>
+      </w:r>
+      <w:r>
+        <w:t xml:space="preserve">. 3(2), 110-117. doi: </w:t>
       </w:r>
       <w:r>
         <w:t>10.1123/jmpb.2019-0049</w:t>
@@ -4510,23 +3980,7 @@
         <w:t>Hibbing PR</w:t>
       </w:r>
       <w:r>
-        <w:t xml:space="preserve">, Bassett DR, Coe DP, </w:t>
-      </w:r>
-      <w:proofErr w:type="spellStart"/>
-      <w:r>
-        <w:t>LaMunion</w:t>
-      </w:r>
-      <w:proofErr w:type="spellEnd"/>
-      <w:r>
-        <w:t xml:space="preserve"> SR, &amp; </w:t>
-      </w:r>
-      <w:proofErr w:type="spellStart"/>
-      <w:r>
-        <w:t>Crouter</w:t>
-      </w:r>
-      <w:proofErr w:type="spellEnd"/>
-      <w:r>
-        <w:t xml:space="preserve"> SE. (2020) </w:t>
+        <w:t xml:space="preserve">, Bassett DR, Coe DP, LaMunion SR, &amp; Crouter SE. (2020) </w:t>
       </w:r>
       <w:r>
         <w:t>Youth metabolic equivalents differ depending on operational definitions</w:t>
@@ -4541,15 +3995,7 @@
         <w:t>Medicine and Science in Sports and Exercise</w:t>
       </w:r>
       <w:r>
-        <w:t xml:space="preserve">. 52(8), 1846-1853. </w:t>
-      </w:r>
-      <w:proofErr w:type="spellStart"/>
-      <w:r>
-        <w:t>doi</w:t>
-      </w:r>
-      <w:proofErr w:type="spellEnd"/>
-      <w:r>
-        <w:t xml:space="preserve">: </w:t>
+        <w:t xml:space="preserve">. 52(8), 1846-1853. doi: </w:t>
       </w:r>
       <w:r>
         <w:t>10.1249/MSS.0000000000002299</w:t>
@@ -4576,15 +4022,7 @@
         <w:t>Hibbing PR</w:t>
       </w:r>
       <w:r>
-        <w:t xml:space="preserve">, Bassett DR, &amp; </w:t>
-      </w:r>
-      <w:proofErr w:type="spellStart"/>
-      <w:r>
-        <w:t>Crouter</w:t>
-      </w:r>
-      <w:proofErr w:type="spellEnd"/>
-      <w:r>
-        <w:t xml:space="preserve"> SE. (</w:t>
+        <w:t>, Bassett DR, &amp; Crouter SE. (</w:t>
       </w:r>
       <w:r>
         <w:t>2020</w:t>
@@ -4593,15 +4031,7 @@
         <w:t xml:space="preserve">) </w:t>
       </w:r>
       <w:r>
-        <w:t xml:space="preserve">Modifying accelerometer </w:t>
-      </w:r>
-      <w:proofErr w:type="gramStart"/>
-      <w:r>
-        <w:t>cut-points</w:t>
-      </w:r>
-      <w:proofErr w:type="gramEnd"/>
-      <w:r>
-        <w:t xml:space="preserve"> affects criterion validity in simulated free-living for adolescents and adults</w:t>
+        <w:t>Modifying accelerometer cut-points affects criterion validity in simulated free-living for adolescents and adults</w:t>
       </w:r>
       <w:r>
         <w:t xml:space="preserve">. </w:t>
@@ -4621,13 +4051,8 @@
       <w:r>
         <w:t xml:space="preserve">91(3), 514-524. </w:t>
       </w:r>
-      <w:proofErr w:type="spellStart"/>
-      <w:r>
-        <w:t>doi</w:t>
-      </w:r>
-      <w:proofErr w:type="spellEnd"/>
-      <w:r>
-        <w:t xml:space="preserve">: </w:t>
+      <w:r>
+        <w:t xml:space="preserve">doi: </w:t>
       </w:r>
       <w:r>
         <w:t>10.1080/02701367.2019.1688227</w:t>
@@ -4654,31 +4079,7 @@
         <w:t>Hibbing PR</w:t>
       </w:r>
       <w:r>
-        <w:t xml:space="preserve">, </w:t>
-      </w:r>
-      <w:proofErr w:type="spellStart"/>
-      <w:r>
-        <w:t>LaMunion</w:t>
-      </w:r>
-      <w:proofErr w:type="spellEnd"/>
-      <w:r>
-        <w:t xml:space="preserve"> SR, </w:t>
-      </w:r>
-      <w:proofErr w:type="spellStart"/>
-      <w:r>
-        <w:t>Hilafu</w:t>
-      </w:r>
-      <w:proofErr w:type="spellEnd"/>
-      <w:r>
-        <w:t xml:space="preserve"> H, &amp; </w:t>
-      </w:r>
-      <w:proofErr w:type="spellStart"/>
-      <w:r>
-        <w:t>Crouter</w:t>
-      </w:r>
-      <w:proofErr w:type="spellEnd"/>
-      <w:r>
-        <w:t xml:space="preserve"> SE. (</w:t>
+        <w:t>, LaMunion SR, Hilafu H, &amp; Crouter SE. (</w:t>
       </w:r>
       <w:r>
         <w:t>2020</w:t>
@@ -4751,36 +4152,19 @@
           <w:i/>
           <w:iCs/>
         </w:rPr>
-        <w:t xml:space="preserve">Journal for the Measurement of Physical </w:t>
-      </w:r>
-      <w:proofErr w:type="spellStart"/>
-      <w:r>
-        <w:rPr>
-          <w:i/>
-          <w:iCs/>
-        </w:rPr>
-        <w:t>Behaviour</w:t>
-      </w:r>
-      <w:proofErr w:type="spellEnd"/>
+        <w:t>Journal for the Measurement of Physical Behaviour</w:t>
+      </w:r>
+      <w:r>
+        <w:t>.</w:t>
+      </w:r>
       <w:r>
         <w:t xml:space="preserve"> </w:t>
       </w:r>
       <w:r>
-        <w:t>[advance online publication]</w:t>
-      </w:r>
-      <w:r>
-        <w:t>.</w:t>
-      </w:r>
-      <w:r>
-        <w:t xml:space="preserve"> </w:t>
-      </w:r>
-      <w:proofErr w:type="spellStart"/>
-      <w:r>
-        <w:t>doi</w:t>
-      </w:r>
-      <w:proofErr w:type="spellEnd"/>
-      <w:r>
-        <w:t xml:space="preserve">: </w:t>
+        <w:t xml:space="preserve">3(3), 219-227. </w:t>
+      </w:r>
+      <w:r>
+        <w:t xml:space="preserve">doi: </w:t>
       </w:r>
       <w:r>
         <w:t>10.1123/jmpb.2019-0039</w:t>
@@ -4813,149 +4197,6 @@
           <w:numId w:val="7"/>
         </w:numPr>
       </w:pPr>
-      <w:r>
-        <w:lastRenderedPageBreak/>
-        <w:t>Creasy</w:t>
-      </w:r>
-      <w:r>
-        <w:t xml:space="preserve"> SA</w:t>
-      </w:r>
-      <w:r>
-        <w:t xml:space="preserve">, </w:t>
-      </w:r>
-      <w:r>
-        <w:rPr>
-          <w:b/>
-        </w:rPr>
-        <w:t>Hibbing PR</w:t>
-      </w:r>
-      <w:r>
-        <w:t>, Cotton</w:t>
-      </w:r>
-      <w:r>
-        <w:t xml:space="preserve"> E</w:t>
-      </w:r>
-      <w:r>
-        <w:t>,</w:t>
-      </w:r>
-      <w:r>
-        <w:t xml:space="preserve"> </w:t>
-      </w:r>
-      <w:r>
-        <w:t>Ostendorf</w:t>
-      </w:r>
-      <w:r>
-        <w:t xml:space="preserve"> DM</w:t>
-      </w:r>
-      <w:r>
-        <w:t xml:space="preserve">, </w:t>
-      </w:r>
-      <w:proofErr w:type="spellStart"/>
-      <w:r>
-        <w:t>Lyden</w:t>
-      </w:r>
-      <w:proofErr w:type="spellEnd"/>
-      <w:r>
-        <w:t xml:space="preserve"> K</w:t>
-      </w:r>
-      <w:r>
-        <w:t>,</w:t>
-      </w:r>
-      <w:r>
-        <w:t xml:space="preserve"> Hill </w:t>
-      </w:r>
-      <w:r>
-        <w:t xml:space="preserve">JO, </w:t>
-      </w:r>
-      <w:r>
-        <w:t>Wyatt HR</w:t>
-      </w:r>
-      <w:r>
-        <w:t>, Pan</w:t>
-      </w:r>
-      <w:r>
-        <w:t xml:space="preserve"> Z</w:t>
-      </w:r>
-      <w:r>
-        <w:t xml:space="preserve">, </w:t>
-      </w:r>
-      <w:proofErr w:type="spellStart"/>
-      <w:r>
-        <w:t>Catenacci</w:t>
-      </w:r>
-      <w:proofErr w:type="spellEnd"/>
-      <w:r>
-        <w:t xml:space="preserve"> VA, &amp; </w:t>
-      </w:r>
-      <w:proofErr w:type="spellStart"/>
-      <w:r>
-        <w:t>Melanson</w:t>
-      </w:r>
-      <w:proofErr w:type="spellEnd"/>
-      <w:r>
-        <w:t xml:space="preserve"> EL. </w:t>
-      </w:r>
-      <w:r>
-        <w:t xml:space="preserve">(in Review) </w:t>
-      </w:r>
-      <w:r>
-        <w:t xml:space="preserve">Temporal </w:t>
-      </w:r>
-      <w:r>
-        <w:t>p</w:t>
-      </w:r>
-      <w:r>
-        <w:t xml:space="preserve">atterns of </w:t>
-      </w:r>
-      <w:r>
-        <w:t>p</w:t>
-      </w:r>
-      <w:r>
-        <w:t xml:space="preserve">hysical </w:t>
-      </w:r>
-      <w:r>
-        <w:t>a</w:t>
-      </w:r>
-      <w:r>
-        <w:t xml:space="preserve">ctivity in </w:t>
-      </w:r>
-      <w:r>
-        <w:t>s</w:t>
-      </w:r>
-      <w:r>
-        <w:t xml:space="preserve">uccessful </w:t>
-      </w:r>
-      <w:r>
-        <w:t>w</w:t>
-      </w:r>
-      <w:r>
-        <w:t xml:space="preserve">eight </w:t>
-      </w:r>
-      <w:r>
-        <w:t>l</w:t>
-      </w:r>
-      <w:r>
-        <w:t xml:space="preserve">oss </w:t>
-      </w:r>
-      <w:r>
-        <w:t>m</w:t>
-      </w:r>
-      <w:r>
-        <w:t>aintainers.</w:t>
-      </w:r>
-      <w:r>
-        <w:t xml:space="preserve"> </w:t>
-      </w:r>
-      <w:r>
-        <w:rPr>
-          <w:i/>
-          <w:iCs/>
-        </w:rPr>
-        <w:t>Medicine and Science in Sports and Exercise</w:t>
-      </w:r>
-      <w:r>
-        <w:t>.</w:t>
-      </w:r>
     </w:p>
     <w:p>
       <w:pPr>
@@ -4970,6 +4211,7 @@
           <w:color w:val="808080" w:themeColor="background1" w:themeShade="80"/>
           <w:u w:val="single"/>
         </w:rPr>
+        <w:lastRenderedPageBreak/>
         <w:t>Non-Peer-Reviewed Publications</w:t>
       </w:r>
     </w:p>
@@ -4997,13 +4239,8 @@
       <w:r>
         <w:t xml:space="preserve">&amp; </w:t>
       </w:r>
-      <w:proofErr w:type="spellStart"/>
-      <w:r>
-        <w:t>Perna</w:t>
-      </w:r>
-      <w:proofErr w:type="spellEnd"/>
-      <w:r>
-        <w:t xml:space="preserve"> </w:t>
+      <w:r>
+        <w:t xml:space="preserve">Perna </w:t>
       </w:r>
       <w:r>
         <w:t>F</w:t>
@@ -5051,15 +4288,7 @@
         <w:t>Hibbing P</w:t>
       </w:r>
       <w:r>
-        <w:t xml:space="preserve">, </w:t>
-      </w:r>
-      <w:proofErr w:type="spellStart"/>
-      <w:r>
-        <w:t>LaMunion</w:t>
-      </w:r>
-      <w:proofErr w:type="spellEnd"/>
-      <w:r>
-        <w:t xml:space="preserve"> S, &amp; Toth L. </w:t>
+        <w:t xml:space="preserve">, LaMunion S, &amp; Toth L. </w:t>
       </w:r>
       <w:r>
         <w:t xml:space="preserve">(2017) </w:t>
@@ -5145,62 +4374,121 @@
         </w:numPr>
       </w:pPr>
       <w:r>
-        <w:t xml:space="preserve">Welk GJ, </w:t>
+        <w:t>Creasy</w:t>
+      </w:r>
+      <w:r>
+        <w:t xml:space="preserve"> SA</w:t>
+      </w:r>
+      <w:r>
+        <w:t xml:space="preserve">, </w:t>
       </w:r>
       <w:r>
         <w:rPr>
           <w:b/>
-          <w:bCs/>
         </w:rPr>
         <w:t>Hibbing PR</w:t>
       </w:r>
       <w:r>
-        <w:t xml:space="preserve">, </w:t>
-      </w:r>
-      <w:r>
-        <w:t>Lamoureux</w:t>
-      </w:r>
-      <w:r>
-        <w:t xml:space="preserve"> N, </w:t>
-      </w:r>
-      <w:r>
-        <w:t xml:space="preserve">&amp; </w:t>
-      </w:r>
-      <w:r>
-        <w:t>Matthews C</w:t>
-      </w:r>
-      <w:r>
-        <w:t xml:space="preserve">. </w:t>
-      </w:r>
-      <w:proofErr w:type="gramStart"/>
-      <w:r>
-        <w:t>Protocol</w:t>
-      </w:r>
-      <w:proofErr w:type="gramEnd"/>
-      <w:r>
-        <w:t xml:space="preserve"> and data description: FLASH study</w:t>
-      </w:r>
-      <w:r>
-        <w:t xml:space="preserve">. Target journal: </w:t>
-      </w:r>
-      <w:r>
-        <w:rPr>
-          <w:i/>
-          <w:iCs/>
-        </w:rPr>
-        <w:t xml:space="preserve">Journal for the Measurement of Physical </w:t>
-      </w:r>
-      <w:proofErr w:type="spellStart"/>
-      <w:r>
-        <w:rPr>
-          <w:i/>
-          <w:iCs/>
-        </w:rPr>
-        <w:t>Behaviour</w:t>
-      </w:r>
-      <w:proofErr w:type="spellEnd"/>
-      <w:r>
-        <w:t>.</w:t>
+        <w:t>, Cotton</w:t>
+      </w:r>
+      <w:r>
+        <w:t xml:space="preserve"> E</w:t>
+      </w:r>
+      <w:r>
+        <w:t>,</w:t>
+      </w:r>
+      <w:r>
+        <w:t xml:space="preserve"> </w:t>
+      </w:r>
+      <w:r>
+        <w:t>Ostendorf</w:t>
+      </w:r>
+      <w:r>
+        <w:t xml:space="preserve"> DM</w:t>
+      </w:r>
+      <w:r>
+        <w:t>, Lyden</w:t>
+      </w:r>
+      <w:r>
+        <w:t xml:space="preserve"> K</w:t>
+      </w:r>
+      <w:r>
+        <w:t>,</w:t>
+      </w:r>
+      <w:r>
+        <w:t xml:space="preserve"> Hill </w:t>
+      </w:r>
+      <w:r>
+        <w:t xml:space="preserve">JO, </w:t>
+      </w:r>
+      <w:r>
+        <w:t>Wyatt HR</w:t>
+      </w:r>
+      <w:r>
+        <w:t>, Pan</w:t>
+      </w:r>
+      <w:r>
+        <w:t xml:space="preserve"> Z</w:t>
+      </w:r>
+      <w:r>
+        <w:t>, Catenacci</w:t>
+      </w:r>
+      <w:r>
+        <w:t xml:space="preserve"> VA, &amp; </w:t>
+      </w:r>
+      <w:r>
+        <w:t>Melanson</w:t>
+      </w:r>
+      <w:r>
+        <w:t xml:space="preserve"> EL. (in Review) </w:t>
+      </w:r>
+      <w:r>
+        <w:t xml:space="preserve">Temporal </w:t>
+      </w:r>
+      <w:r>
+        <w:t>p</w:t>
+      </w:r>
+      <w:r>
+        <w:t xml:space="preserve">atterns of </w:t>
+      </w:r>
+      <w:r>
+        <w:t>p</w:t>
+      </w:r>
+      <w:r>
+        <w:t xml:space="preserve">hysical </w:t>
+      </w:r>
+      <w:r>
+        <w:t>a</w:t>
+      </w:r>
+      <w:r>
+        <w:t xml:space="preserve">ctivity in </w:t>
+      </w:r>
+      <w:r>
+        <w:t>s</w:t>
+      </w:r>
+      <w:r>
+        <w:t xml:space="preserve">uccessful </w:t>
+      </w:r>
+      <w:r>
+        <w:t>w</w:t>
+      </w:r>
+      <w:r>
+        <w:t xml:space="preserve">eight </w:t>
+      </w:r>
+      <w:r>
+        <w:t>l</w:t>
+      </w:r>
+      <w:r>
+        <w:t xml:space="preserve">oss </w:t>
+      </w:r>
+      <w:r>
+        <w:t>m</w:t>
+      </w:r>
+      <w:r>
+        <w:t>aintainers.</w:t>
+      </w:r>
+      <w:r>
+        <w:t xml:space="preserve"> Target journal: TBD.</w:t>
       </w:r>
       <w:r>
         <w:br/>
@@ -5215,6 +4503,9 @@
         </w:numPr>
       </w:pPr>
       <w:r>
+        <w:t xml:space="preserve">Welk GJ, </w:t>
+      </w:r>
+      <w:r>
         <w:rPr>
           <w:b/>
           <w:bCs/>
@@ -5225,36 +4516,30 @@
         <w:t xml:space="preserve">, </w:t>
       </w:r>
       <w:r>
-        <w:t xml:space="preserve">Welk GJ, &amp; </w:t>
-      </w:r>
-      <w:r>
-        <w:t xml:space="preserve">Lamoureux N. </w:t>
-      </w:r>
-      <w:r>
-        <w:t>Open source approaches to advancing physical activity assessment research: An example using FLASH data</w:t>
-      </w:r>
-      <w:r>
-        <w:t>.</w:t>
-      </w:r>
-      <w:r>
-        <w:t xml:space="preserve"> Target journal: </w:t>
+        <w:t>Lamoureux</w:t>
+      </w:r>
+      <w:r>
+        <w:t xml:space="preserve"> N, </w:t>
+      </w:r>
+      <w:r>
+        <w:t xml:space="preserve">&amp; </w:t>
+      </w:r>
+      <w:r>
+        <w:t>Matthews C</w:t>
+      </w:r>
+      <w:r>
+        <w:t>. Protocol and data description: FLASH study</w:t>
+      </w:r>
+      <w:r>
+        <w:t xml:space="preserve">. Target journal: </w:t>
       </w:r>
       <w:r>
         <w:rPr>
           <w:i/>
           <w:iCs/>
         </w:rPr>
-        <w:t xml:space="preserve">Journal for the Measurement of Physical </w:t>
-      </w:r>
-      <w:proofErr w:type="spellStart"/>
-      <w:r>
-        <w:rPr>
-          <w:i/>
-          <w:iCs/>
-        </w:rPr>
-        <w:t>Behaviour</w:t>
-      </w:r>
-      <w:proofErr w:type="spellEnd"/>
+        <w:t>Journal for the Measurement of Physical Behaviour</w:t>
+      </w:r>
       <w:r>
         <w:t>.</w:t>
       </w:r>
@@ -5270,22 +4555,6 @@
           <w:numId w:val="20"/>
         </w:numPr>
       </w:pPr>
-      <w:proofErr w:type="spellStart"/>
-      <w:r>
-        <w:t>Hukka</w:t>
-      </w:r>
-      <w:proofErr w:type="spellEnd"/>
-      <w:r>
-        <w:t xml:space="preserve"> MK, </w:t>
-      </w:r>
-      <w:proofErr w:type="spellStart"/>
-      <w:r>
-        <w:t>LaMunion</w:t>
-      </w:r>
-      <w:proofErr w:type="spellEnd"/>
-      <w:r>
-        <w:t xml:space="preserve"> SR, </w:t>
-      </w:r>
       <w:r>
         <w:rPr>
           <w:b/>
@@ -5297,15 +4566,29 @@
         <w:t xml:space="preserve">, </w:t>
       </w:r>
       <w:r>
-        <w:t xml:space="preserve">&amp; </w:t>
-      </w:r>
-      <w:proofErr w:type="spellStart"/>
-      <w:r>
-        <w:t>Crouter</w:t>
-      </w:r>
-      <w:proofErr w:type="spellEnd"/>
-      <w:r>
-        <w:t xml:space="preserve"> SE. Generational differences of consumer wearable devices for estimating physical activity outcomes. Target journal: TBD.</w:t>
+        <w:t xml:space="preserve">Welk GJ, &amp; </w:t>
+      </w:r>
+      <w:r>
+        <w:t xml:space="preserve">Lamoureux N. </w:t>
+      </w:r>
+      <w:r>
+        <w:t>Open source approaches to advancing physical activity assessment research: An example using FLASH data</w:t>
+      </w:r>
+      <w:r>
+        <w:t>.</w:t>
+      </w:r>
+      <w:r>
+        <w:t xml:space="preserve"> Target journal: </w:t>
+      </w:r>
+      <w:r>
+        <w:rPr>
+          <w:i/>
+          <w:iCs/>
+        </w:rPr>
+        <w:t>Journal for the Measurement of Physical Behaviour</w:t>
+      </w:r>
+      <w:r>
+        <w:t>.</w:t>
       </w:r>
       <w:r>
         <w:br/>
@@ -5320,10 +4603,7 @@
         </w:numPr>
       </w:pPr>
       <w:r>
-        <w:t xml:space="preserve">Welk GJ, Saint-Maurice PF, </w:t>
-      </w:r>
-      <w:r>
-        <w:t xml:space="preserve">Dixon PM, </w:t>
+        <w:t xml:space="preserve">Hukka MK, LaMunion SR, </w:t>
       </w:r>
       <w:r>
         <w:rPr>
@@ -5336,135 +4616,12 @@
         <w:t xml:space="preserve">, </w:t>
       </w:r>
       <w:r>
-        <w:t xml:space="preserve">Bai Y, </w:t>
-      </w:r>
-      <w:r>
-        <w:t>&amp; Mc</w:t>
-      </w:r>
-      <w:r>
-        <w:t>Loughlin G</w:t>
-      </w:r>
-      <w:r>
-        <w:t xml:space="preserve">M. </w:t>
-      </w:r>
-      <w:r>
-        <w:rPr>
-          <w:szCs w:val="24"/>
-        </w:rPr>
-        <w:t xml:space="preserve">Calibration of the </w:t>
-      </w:r>
-      <w:r>
-        <w:rPr>
-          <w:szCs w:val="24"/>
-        </w:rPr>
-        <w:t>o</w:t>
-      </w:r>
-      <w:r>
-        <w:rPr>
-          <w:szCs w:val="24"/>
-        </w:rPr>
-        <w:t xml:space="preserve">nline </w:t>
-      </w:r>
-      <w:r>
-        <w:rPr>
-          <w:szCs w:val="24"/>
-        </w:rPr>
-        <w:t>y</w:t>
-      </w:r>
-      <w:r>
-        <w:rPr>
-          <w:szCs w:val="24"/>
-        </w:rPr>
-        <w:t xml:space="preserve">outh </w:t>
-      </w:r>
-      <w:r>
-        <w:rPr>
-          <w:szCs w:val="24"/>
-        </w:rPr>
-        <w:t>a</w:t>
-      </w:r>
-      <w:r>
-        <w:rPr>
-          <w:szCs w:val="24"/>
-        </w:rPr>
-        <w:t xml:space="preserve">ctivity </w:t>
-      </w:r>
-      <w:r>
-        <w:rPr>
-          <w:szCs w:val="24"/>
-        </w:rPr>
-        <w:t>p</w:t>
-      </w:r>
-      <w:r>
-        <w:rPr>
-          <w:szCs w:val="24"/>
-        </w:rPr>
-        <w:t xml:space="preserve">rofile </w:t>
-      </w:r>
-      <w:r>
-        <w:rPr>
-          <w:szCs w:val="24"/>
-        </w:rPr>
-        <w:t>a</w:t>
-      </w:r>
-      <w:r>
-        <w:rPr>
-          <w:szCs w:val="24"/>
-        </w:rPr>
-        <w:t xml:space="preserve">ssessment for </w:t>
-      </w:r>
-      <w:r>
-        <w:rPr>
-          <w:szCs w:val="24"/>
-        </w:rPr>
-        <w:t>s</w:t>
-      </w:r>
-      <w:r>
-        <w:rPr>
-          <w:szCs w:val="24"/>
-        </w:rPr>
-        <w:t>chool-</w:t>
-      </w:r>
-      <w:r>
-        <w:rPr>
-          <w:szCs w:val="24"/>
-        </w:rPr>
-        <w:t>b</w:t>
-      </w:r>
-      <w:r>
-        <w:rPr>
-          <w:szCs w:val="24"/>
-        </w:rPr>
-        <w:t xml:space="preserve">ased </w:t>
-      </w:r>
-      <w:r>
-        <w:rPr>
-          <w:szCs w:val="24"/>
-        </w:rPr>
-        <w:t>a</w:t>
-      </w:r>
-      <w:r>
-        <w:rPr>
-          <w:szCs w:val="24"/>
-        </w:rPr>
-        <w:t>pplications</w:t>
-      </w:r>
-      <w:r>
-        <w:rPr>
-          <w:szCs w:val="24"/>
-        </w:rPr>
-        <w:t>.</w:t>
-      </w:r>
-      <w:r>
-        <w:rPr>
-          <w:szCs w:val="24"/>
-        </w:rPr>
-        <w:t xml:space="preserve"> Target journal: TBD.</w:t>
-      </w:r>
-      <w:r>
-        <w:rPr>
-          <w:szCs w:val="24"/>
-        </w:rPr>
+        <w:t xml:space="preserve">&amp; </w:t>
+      </w:r>
+      <w:r>
+        <w:t>Crouter SE. Generational differences of consumer wearable devices for estimating physical activity outcomes. Target journal: TBD.</w:t>
+      </w:r>
+      <w:r>
         <w:br/>
       </w:r>
     </w:p>
@@ -5476,16 +4633,11 @@
           <w:numId w:val="20"/>
         </w:numPr>
       </w:pPr>
-      <w:proofErr w:type="spellStart"/>
-      <w:r>
-        <w:t>Posson</w:t>
-      </w:r>
-      <w:proofErr w:type="spellEnd"/>
-      <w:r>
-        <w:t xml:space="preserve"> PM</w:t>
-      </w:r>
-      <w:r>
-        <w:t xml:space="preserve">, </w:t>
+      <w:r>
+        <w:t xml:space="preserve">Welk GJ, Saint-Maurice PF, </w:t>
+      </w:r>
+      <w:r>
+        <w:t xml:space="preserve">Dixon PM, </w:t>
       </w:r>
       <w:r>
         <w:rPr>
@@ -5497,72 +4649,136 @@
       <w:r>
         <w:t xml:space="preserve">, </w:t>
       </w:r>
-      <w:proofErr w:type="spellStart"/>
-      <w:r>
-        <w:t>Carbuhn</w:t>
-      </w:r>
-      <w:proofErr w:type="spellEnd"/>
-      <w:r>
-        <w:t xml:space="preserve"> A</w:t>
-      </w:r>
-      <w:r>
-        <w:t>, White</w:t>
-      </w:r>
-      <w:r>
-        <w:t xml:space="preserve"> D</w:t>
-      </w:r>
-      <w:r>
-        <w:t xml:space="preserve">, </w:t>
-      </w:r>
-      <w:proofErr w:type="spellStart"/>
-      <w:r>
-        <w:t>Shakhnovich</w:t>
-      </w:r>
-      <w:proofErr w:type="spellEnd"/>
-      <w:r>
-        <w:t xml:space="preserve"> V</w:t>
-      </w:r>
-      <w:r>
-        <w:t xml:space="preserve">, </w:t>
-      </w:r>
-      <w:r>
-        <w:t xml:space="preserve">&amp; </w:t>
-      </w:r>
-      <w:r>
-        <w:t>Sullivan</w:t>
-      </w:r>
-      <w:r>
-        <w:t xml:space="preserve"> D</w:t>
-      </w:r>
-      <w:r>
-        <w:t>, Shook RP</w:t>
-      </w:r>
-      <w:r>
-        <w:t xml:space="preserve">. </w:t>
-      </w:r>
-      <w:r>
-        <w:t xml:space="preserve">Resting energy requirements in overweight and obese adolescents: </w:t>
-      </w:r>
-      <w:r>
-        <w:t>D</w:t>
-      </w:r>
-      <w:r>
-        <w:t>o prediction equations accurately estimate needs?</w:t>
-      </w:r>
-      <w:r>
-        <w:t xml:space="preserve"> Target journal: </w:t>
-      </w:r>
-      <w:r>
-        <w:rPr>
-          <w:i/>
-          <w:iCs/>
-        </w:rPr>
-        <w:t>American Journal of Clinical Nutrition</w:t>
-      </w:r>
-      <w:r>
+      <w:r>
+        <w:t xml:space="preserve">Bai Y, </w:t>
+      </w:r>
+      <w:r>
+        <w:t>&amp; Mc</w:t>
+      </w:r>
+      <w:r>
+        <w:t>Loughlin G</w:t>
+      </w:r>
+      <w:r>
+        <w:t xml:space="preserve">M. </w:t>
+      </w:r>
+      <w:r>
+        <w:rPr>
+          <w:szCs w:val="24"/>
+        </w:rPr>
+        <w:t xml:space="preserve">Calibration of the </w:t>
+      </w:r>
+      <w:r>
+        <w:rPr>
+          <w:szCs w:val="24"/>
+        </w:rPr>
+        <w:t>o</w:t>
+      </w:r>
+      <w:r>
+        <w:rPr>
+          <w:szCs w:val="24"/>
+        </w:rPr>
+        <w:t xml:space="preserve">nline </w:t>
+      </w:r>
+      <w:r>
+        <w:rPr>
+          <w:szCs w:val="24"/>
+        </w:rPr>
+        <w:t>y</w:t>
+      </w:r>
+      <w:r>
+        <w:rPr>
+          <w:szCs w:val="24"/>
+        </w:rPr>
+        <w:t xml:space="preserve">outh </w:t>
+      </w:r>
+      <w:r>
+        <w:rPr>
+          <w:szCs w:val="24"/>
+        </w:rPr>
+        <w:t>a</w:t>
+      </w:r>
+      <w:r>
+        <w:rPr>
+          <w:szCs w:val="24"/>
+        </w:rPr>
+        <w:t xml:space="preserve">ctivity </w:t>
+      </w:r>
+      <w:r>
+        <w:rPr>
+          <w:szCs w:val="24"/>
+        </w:rPr>
+        <w:t>p</w:t>
+      </w:r>
+      <w:r>
+        <w:rPr>
+          <w:szCs w:val="24"/>
+        </w:rPr>
+        <w:t xml:space="preserve">rofile </w:t>
+      </w:r>
+      <w:r>
+        <w:rPr>
+          <w:szCs w:val="24"/>
+        </w:rPr>
+        <w:t>a</w:t>
+      </w:r>
+      <w:r>
+        <w:rPr>
+          <w:szCs w:val="24"/>
+        </w:rPr>
+        <w:t xml:space="preserve">ssessment for </w:t>
+      </w:r>
+      <w:r>
+        <w:rPr>
+          <w:szCs w:val="24"/>
+        </w:rPr>
+        <w:t>s</w:t>
+      </w:r>
+      <w:r>
+        <w:rPr>
+          <w:szCs w:val="24"/>
+        </w:rPr>
+        <w:t>chool-</w:t>
+      </w:r>
+      <w:r>
+        <w:rPr>
+          <w:szCs w:val="24"/>
+        </w:rPr>
+        <w:t>b</w:t>
+      </w:r>
+      <w:r>
+        <w:rPr>
+          <w:szCs w:val="24"/>
+        </w:rPr>
+        <w:t xml:space="preserve">ased </w:t>
+      </w:r>
+      <w:r>
+        <w:rPr>
+          <w:szCs w:val="24"/>
+        </w:rPr>
+        <w:t>a</w:t>
+      </w:r>
+      <w:r>
+        <w:rPr>
+          <w:szCs w:val="24"/>
+        </w:rPr>
+        <w:t>pplications</w:t>
+      </w:r>
+      <w:r>
+        <w:rPr>
+          <w:szCs w:val="24"/>
+        </w:rPr>
         <w:t>.</w:t>
       </w:r>
       <w:r>
+        <w:rPr>
+          <w:szCs w:val="24"/>
+        </w:rPr>
+        <w:t xml:space="preserve"> Target journal: TBD.</w:t>
+      </w:r>
+      <w:r>
+        <w:rPr>
+          <w:szCs w:val="24"/>
+        </w:rPr>
         <w:br/>
       </w:r>
     </w:p>
@@ -5575,43 +4791,75 @@
         </w:numPr>
       </w:pPr>
       <w:r>
-        <w:t xml:space="preserve">Bai Y, Saint-Maurice PF, </w:t>
-      </w:r>
-      <w:r>
-        <w:t>McLoughlin G</w:t>
-      </w:r>
-      <w:r>
-        <w:t xml:space="preserve">M, </w:t>
+        <w:t>Posson PM</w:t>
+      </w:r>
+      <w:r>
+        <w:t xml:space="preserve">, </w:t>
       </w:r>
       <w:r>
         <w:rPr>
           <w:b/>
           <w:bCs/>
         </w:rPr>
-        <w:t>Hibbing P</w:t>
-      </w:r>
-      <w:r>
-        <w:rPr>
-          <w:b/>
-          <w:bCs/>
-        </w:rPr>
-        <w:t>R</w:t>
+        <w:t>Hibbing PR</w:t>
       </w:r>
       <w:r>
         <w:t xml:space="preserve">, </w:t>
       </w:r>
       <w:r>
-        <w:t xml:space="preserve">&amp; Welk GJ. The measurement reliability and equivalence of </w:t>
-      </w:r>
-      <w:r>
-        <w:t xml:space="preserve">print and online versions of the Youth Activity Profile. Target journal: </w:t>
+        <w:t>Carbuhn</w:t>
+      </w:r>
+      <w:r>
+        <w:t xml:space="preserve"> A</w:t>
+      </w:r>
+      <w:r>
+        <w:t>, White</w:t>
+      </w:r>
+      <w:r>
+        <w:t xml:space="preserve"> D</w:t>
+      </w:r>
+      <w:r>
+        <w:t>, Shakhnovich</w:t>
+      </w:r>
+      <w:r>
+        <w:t xml:space="preserve"> V</w:t>
+      </w:r>
+      <w:r>
+        <w:t xml:space="preserve">, </w:t>
+      </w:r>
+      <w:r>
+        <w:t xml:space="preserve">&amp; </w:t>
+      </w:r>
+      <w:r>
+        <w:t>Sullivan</w:t>
+      </w:r>
+      <w:r>
+        <w:t xml:space="preserve"> D</w:t>
+      </w:r>
+      <w:r>
+        <w:t>, Shook RP</w:t>
+      </w:r>
+      <w:r>
+        <w:t xml:space="preserve">. </w:t>
+      </w:r>
+      <w:r>
+        <w:t xml:space="preserve">Resting energy requirements in overweight and obese adolescents: </w:t>
+      </w:r>
+      <w:r>
+        <w:t>D</w:t>
+      </w:r>
+      <w:r>
+        <w:t>o prediction equations accurately estimate needs?</w:t>
+      </w:r>
+      <w:r>
+        <w:t xml:space="preserve"> Target journal: </w:t>
       </w:r>
       <w:r>
         <w:rPr>
           <w:i/>
           <w:iCs/>
         </w:rPr>
-        <w:t>Measurement in Physical Education and Exercise Science</w:t>
+        <w:t>American Journal of Clinical Nutrition</w:t>
       </w:r>
       <w:r>
         <w:t>.</w:t>
@@ -5629,58 +4877,79 @@
         </w:numPr>
       </w:pPr>
       <w:r>
-        <w:t xml:space="preserve">Ortega A, </w:t>
-      </w:r>
-      <w:proofErr w:type="spellStart"/>
-      <w:r>
-        <w:t>Forseth</w:t>
-      </w:r>
-      <w:proofErr w:type="spellEnd"/>
-      <w:r>
-        <w:t xml:space="preserve"> B, Steel C, </w:t>
+        <w:t xml:space="preserve">Bai Y, Saint-Maurice PF, </w:t>
+      </w:r>
+      <w:r>
+        <w:t>McLoughlin G</w:t>
+      </w:r>
+      <w:r>
+        <w:t xml:space="preserve">M, </w:t>
       </w:r>
       <w:r>
         <w:rPr>
           <w:b/>
           <w:bCs/>
         </w:rPr>
+        <w:t>Hibbing P</w:t>
+      </w:r>
+      <w:r>
+        <w:rPr>
+          <w:b/>
+          <w:bCs/>
+        </w:rPr>
+        <w:t>R</w:t>
+      </w:r>
+      <w:r>
+        <w:t xml:space="preserve">, </w:t>
+      </w:r>
+      <w:r>
+        <w:t xml:space="preserve">&amp; Welk GJ. The measurement reliability and equivalence of </w:t>
+      </w:r>
+      <w:r>
+        <w:t xml:space="preserve">print and online versions of the Youth Activity Profile. Target journal: </w:t>
+      </w:r>
+      <w:r>
+        <w:rPr>
+          <w:i/>
+          <w:iCs/>
+        </w:rPr>
+        <w:t>Measurement in Physical Education and Exercise Science</w:t>
+      </w:r>
+      <w:r>
+        <w:t>.</w:t>
+      </w:r>
+      <w:r>
+        <w:br/>
+      </w:r>
+    </w:p>
+    <w:p>
+      <w:pPr>
+        <w:pStyle w:val="ListParagraph"/>
+        <w:numPr>
+          <w:ilvl w:val="0"/>
+          <w:numId w:val="20"/>
+        </w:numPr>
+      </w:pPr>
+      <w:r>
+        <w:t xml:space="preserve">Ortega A, Forseth B, Steel C, </w:t>
+      </w:r>
+      <w:r>
+        <w:rPr>
+          <w:b/>
+          <w:bCs/>
+        </w:rPr>
         <w:t>Hibbing PR</w:t>
       </w:r>
       <w:r>
-        <w:t xml:space="preserve">, &amp; Carlson JA. Measurement of moderate-to-vigorous physical activity from </w:t>
-      </w:r>
-      <w:proofErr w:type="spellStart"/>
-      <w:r>
-        <w:t>activPAL</w:t>
-      </w:r>
-      <w:proofErr w:type="spellEnd"/>
-      <w:r>
-        <w:t xml:space="preserve"> and </w:t>
-      </w:r>
-      <w:proofErr w:type="spellStart"/>
-      <w:r>
-        <w:t>ActiGraph</w:t>
-      </w:r>
-      <w:proofErr w:type="spellEnd"/>
-      <w:r>
-        <w:t xml:space="preserve"> accelerometers: A comparative analysis. Target journal: </w:t>
+        <w:t xml:space="preserve">, &amp; Carlson JA. Measurement of moderate-to-vigorous physical activity from activPAL and ActiGraph accelerometers: A comparative analysis. Target journal: </w:t>
       </w:r>
       <w:r>
         <w:rPr>
           <w:i/>
           <w:iCs/>
         </w:rPr>
-        <w:t xml:space="preserve">Journal for the Measurement of Physical </w:t>
-      </w:r>
-      <w:proofErr w:type="spellStart"/>
-      <w:r>
-        <w:rPr>
-          <w:i/>
-          <w:iCs/>
-        </w:rPr>
-        <w:t>Behaviour</w:t>
-      </w:r>
-      <w:proofErr w:type="spellEnd"/>
+        <w:t>Journal for the Measurement of Physical Behaviour</w:t>
+      </w:r>
       <w:r>
         <w:t>.</w:t>
       </w:r>
@@ -5710,7 +4979,6 @@
           <w:numId w:val="5"/>
         </w:numPr>
       </w:pPr>
-      <w:proofErr w:type="spellStart"/>
       <w:r>
         <w:rPr>
           <w:color w:val="222222"/>
@@ -5719,11 +4987,7 @@
         <w:t>Stegem</w:t>
       </w:r>
       <w:r>
-        <w:t>öller</w:t>
-      </w:r>
-      <w:proofErr w:type="spellEnd"/>
-      <w:r>
-        <w:t xml:space="preserve"> EL, </w:t>
+        <w:t xml:space="preserve">öller EL, </w:t>
       </w:r>
       <w:r>
         <w:rPr>
@@ -5732,23 +4996,7 @@
         <w:t>Hibbing P</w:t>
       </w:r>
       <w:r>
-        <w:t xml:space="preserve">, Brinkman A, </w:t>
-      </w:r>
-      <w:proofErr w:type="spellStart"/>
-      <w:r>
-        <w:t>Tatz</w:t>
-      </w:r>
-      <w:proofErr w:type="spellEnd"/>
-      <w:r>
-        <w:t xml:space="preserve"> J, </w:t>
-      </w:r>
-      <w:proofErr w:type="spellStart"/>
-      <w:r>
-        <w:t>Kinedinst</w:t>
-      </w:r>
-      <w:proofErr w:type="spellEnd"/>
-      <w:r>
-        <w:t xml:space="preserve"> B, &amp; Frick P</w:t>
+        <w:t>, Brinkman A, Tatz J, Kinedinst B, &amp; Frick P</w:t>
       </w:r>
       <w:r>
         <w:t>.</w:t>
@@ -5783,7 +5031,6 @@
           <w:numId w:val="5"/>
         </w:numPr>
       </w:pPr>
-      <w:proofErr w:type="spellStart"/>
       <w:r>
         <w:rPr>
           <w:color w:val="222222"/>
@@ -5792,11 +5039,7 @@
         <w:t>Stegem</w:t>
       </w:r>
       <w:r>
-        <w:t>öller</w:t>
-      </w:r>
-      <w:proofErr w:type="spellEnd"/>
-      <w:r>
-        <w:t xml:space="preserve"> EL</w:t>
+        <w:t>öller EL</w:t>
       </w:r>
       <w:r>
         <w:rPr>
@@ -5818,23 +5061,7 @@
           <w:color w:val="222222"/>
           <w:shd w:val="clear" w:color="auto" w:fill="FFFFFF"/>
         </w:rPr>
-        <w:t xml:space="preserve">, &amp; </w:t>
-      </w:r>
-      <w:proofErr w:type="spellStart"/>
-      <w:r>
-        <w:rPr>
-          <w:color w:val="222222"/>
-          <w:shd w:val="clear" w:color="auto" w:fill="FFFFFF"/>
-        </w:rPr>
-        <w:t>Radig</w:t>
-      </w:r>
-      <w:proofErr w:type="spellEnd"/>
-      <w:r>
-        <w:rPr>
-          <w:color w:val="222222"/>
-          <w:shd w:val="clear" w:color="auto" w:fill="FFFFFF"/>
-        </w:rPr>
-        <w:t xml:space="preserve"> H</w:t>
+        <w:t>, &amp; Radig H</w:t>
       </w:r>
       <w:r>
         <w:rPr>
@@ -6711,41 +5938,13 @@
         <w:rPr>
           <w:color w:val="222222"/>
         </w:rPr>
-        <w:t xml:space="preserve">, Park S, Morton A, Pittman W, </w:t>
-      </w:r>
-      <w:proofErr w:type="spellStart"/>
-      <w:r>
-        <w:rPr>
-          <w:color w:val="222222"/>
-        </w:rPr>
-        <w:t>Sarisaltik</w:t>
-      </w:r>
-      <w:proofErr w:type="spellEnd"/>
-      <w:r>
-        <w:rPr>
-          <w:color w:val="222222"/>
-        </w:rPr>
-        <w:t xml:space="preserve"> D</w:t>
-      </w:r>
-      <w:r>
-        <w:rPr>
-          <w:color w:val="222222"/>
-        </w:rPr>
-        <w:t xml:space="preserve">, Kaplan A, </w:t>
-      </w:r>
-      <w:proofErr w:type="spellStart"/>
-      <w:r>
-        <w:rPr>
-          <w:color w:val="222222"/>
-        </w:rPr>
-        <w:t>Crouter</w:t>
-      </w:r>
-      <w:proofErr w:type="spellEnd"/>
-      <w:r>
-        <w:rPr>
-          <w:color w:val="222222"/>
-        </w:rPr>
-        <w:t xml:space="preserve"> S, </w:t>
+        <w:t>, Park S, Morton A, Pittman W, Sarisaltik D</w:t>
+      </w:r>
+      <w:r>
+        <w:rPr>
+          <w:color w:val="222222"/>
+        </w:rPr>
+        <w:t xml:space="preserve">, Kaplan A, Crouter S, </w:t>
       </w:r>
       <w:r>
         <w:rPr>
@@ -6864,41 +6063,13 @@
         <w:rPr>
           <w:color w:val="222222"/>
         </w:rPr>
-        <w:t xml:space="preserve"> </w:t>
-      </w:r>
-      <w:proofErr w:type="spellStart"/>
-      <w:r>
-        <w:rPr>
-          <w:color w:val="222222"/>
-        </w:rPr>
-        <w:t>LaMunion</w:t>
-      </w:r>
-      <w:proofErr w:type="spellEnd"/>
-      <w:r>
-        <w:rPr>
-          <w:color w:val="222222"/>
-        </w:rPr>
-        <w:t xml:space="preserve"> S, Bassett D</w:t>
-      </w:r>
-      <w:r>
-        <w:rPr>
-          <w:color w:val="222222"/>
-        </w:rPr>
-        <w:t xml:space="preserve">, &amp; </w:t>
-      </w:r>
-      <w:proofErr w:type="spellStart"/>
-      <w:r>
-        <w:rPr>
-          <w:color w:val="222222"/>
-        </w:rPr>
-        <w:t>Crouter</w:t>
-      </w:r>
-      <w:proofErr w:type="spellEnd"/>
-      <w:r>
-        <w:rPr>
-          <w:color w:val="222222"/>
-        </w:rPr>
-        <w:t xml:space="preserve"> S</w:t>
+        <w:t xml:space="preserve"> LaMunion S, Bassett D</w:t>
+      </w:r>
+      <w:r>
+        <w:rPr>
+          <w:color w:val="222222"/>
+        </w:rPr>
+        <w:t>, &amp; Crouter S</w:t>
       </w:r>
       <w:r>
         <w:rPr>
@@ -6922,21 +6093,7 @@
         <w:rPr>
           <w:color w:val="222222"/>
         </w:rPr>
-        <w:t xml:space="preserve"> Impact of inertial measurement unit on activity recognition using </w:t>
-      </w:r>
-      <w:proofErr w:type="spellStart"/>
-      <w:r>
-        <w:rPr>
-          <w:color w:val="222222"/>
-        </w:rPr>
-        <w:t>ActiGraph</w:t>
-      </w:r>
-      <w:proofErr w:type="spellEnd"/>
-      <w:r>
-        <w:rPr>
-          <w:color w:val="222222"/>
-        </w:rPr>
-        <w:t xml:space="preserve"> GT9X. Poster presented at the 5</w:t>
+        <w:t xml:space="preserve"> Impact of inertial measurement unit on activity recognition using ActiGraph GT9X. Poster presented at the 5</w:t>
       </w:r>
       <w:r>
         <w:rPr>
@@ -7013,21 +6170,7 @@
         <w:rPr>
           <w:color w:val="222222"/>
         </w:rPr>
-        <w:t xml:space="preserve">, </w:t>
-      </w:r>
-      <w:proofErr w:type="spellStart"/>
-      <w:r>
-        <w:rPr>
-          <w:color w:val="222222"/>
-        </w:rPr>
-        <w:t>Sarisaltik</w:t>
-      </w:r>
-      <w:proofErr w:type="spellEnd"/>
-      <w:r>
-        <w:rPr>
-          <w:color w:val="222222"/>
-        </w:rPr>
-        <w:t xml:space="preserve"> D, Bassett D,</w:t>
+        <w:t>, Sarisaltik D, Bassett D,</w:t>
       </w:r>
       <w:r>
         <w:rPr>
@@ -7041,19 +6184,11 @@
         </w:rPr>
         <w:t xml:space="preserve">&amp; </w:t>
       </w:r>
-      <w:proofErr w:type="spellStart"/>
-      <w:r>
-        <w:rPr>
-          <w:color w:val="222222"/>
-        </w:rPr>
-        <w:t>Crouter</w:t>
-      </w:r>
-      <w:proofErr w:type="spellEnd"/>
-      <w:r>
-        <w:rPr>
-          <w:color w:val="222222"/>
-        </w:rPr>
-        <w:t xml:space="preserve"> S</w:t>
+      <w:r>
+        <w:rPr>
+          <w:color w:val="222222"/>
+        </w:rPr>
+        <w:t>Crouter S</w:t>
       </w:r>
       <w:r>
         <w:rPr>
@@ -7137,19 +6272,11 @@
           <w:shd w:val="clear" w:color="auto" w:fill="FFFFFF"/>
         </w:rPr>
       </w:pPr>
-      <w:proofErr w:type="spellStart"/>
-      <w:r>
-        <w:rPr>
-          <w:color w:val="222222"/>
-        </w:rPr>
-        <w:t>LaMunion</w:t>
-      </w:r>
-      <w:proofErr w:type="spellEnd"/>
-      <w:r>
-        <w:rPr>
-          <w:color w:val="222222"/>
-        </w:rPr>
-        <w:t xml:space="preserve"> S, </w:t>
+      <w:r>
+        <w:rPr>
+          <w:color w:val="222222"/>
+        </w:rPr>
+        <w:t xml:space="preserve">LaMunion S, </w:t>
       </w:r>
       <w:r>
         <w:rPr>
@@ -7168,21 +6295,7 @@
         <w:rPr>
           <w:color w:val="222222"/>
         </w:rPr>
-        <w:t xml:space="preserve"> Bassett D, &amp; </w:t>
-      </w:r>
-      <w:proofErr w:type="spellStart"/>
-      <w:r>
-        <w:rPr>
-          <w:color w:val="222222"/>
-        </w:rPr>
-        <w:t>Crouter</w:t>
-      </w:r>
-      <w:proofErr w:type="spellEnd"/>
-      <w:r>
-        <w:rPr>
-          <w:color w:val="222222"/>
-        </w:rPr>
-        <w:t xml:space="preserve"> S</w:t>
+        <w:t xml:space="preserve"> Bassett D, &amp; Crouter S</w:t>
       </w:r>
       <w:r>
         <w:rPr>
@@ -7200,21 +6313,7 @@
         <w:rPr>
           <w:color w:val="222222"/>
         </w:rPr>
-        <w:t xml:space="preserve">Application of the </w:t>
-      </w:r>
-      <w:proofErr w:type="spellStart"/>
-      <w:r>
-        <w:rPr>
-          <w:color w:val="222222"/>
-        </w:rPr>
-        <w:t>ActiGraph</w:t>
-      </w:r>
-      <w:proofErr w:type="spellEnd"/>
-      <w:r>
-        <w:rPr>
-          <w:color w:val="222222"/>
-        </w:rPr>
-        <w:t xml:space="preserve"> GT9X IMU to </w:t>
+        <w:t xml:space="preserve">Application of the ActiGraph GT9X IMU to </w:t>
       </w:r>
       <w:r>
         <w:rPr>
@@ -7304,19 +6403,11 @@
           <w:shd w:val="clear" w:color="auto" w:fill="FFFFFF"/>
         </w:rPr>
       </w:pPr>
-      <w:proofErr w:type="spellStart"/>
-      <w:r>
-        <w:rPr>
-          <w:color w:val="222222"/>
-        </w:rPr>
-        <w:t>Crouter</w:t>
-      </w:r>
-      <w:proofErr w:type="spellEnd"/>
-      <w:r>
-        <w:rPr>
-          <w:color w:val="222222"/>
-        </w:rPr>
-        <w:t xml:space="preserve"> S, </w:t>
+      <w:r>
+        <w:rPr>
+          <w:color w:val="222222"/>
+        </w:rPr>
+        <w:t xml:space="preserve">Crouter S, </w:t>
       </w:r>
       <w:r>
         <w:rPr>
@@ -7329,21 +6420,7 @@
         <w:rPr>
           <w:color w:val="222222"/>
         </w:rPr>
-        <w:t xml:space="preserve">, </w:t>
-      </w:r>
-      <w:proofErr w:type="spellStart"/>
-      <w:r>
-        <w:rPr>
-          <w:color w:val="222222"/>
-        </w:rPr>
-        <w:t>LaMunion</w:t>
-      </w:r>
-      <w:proofErr w:type="spellEnd"/>
-      <w:r>
-        <w:rPr>
-          <w:color w:val="222222"/>
-        </w:rPr>
-        <w:t xml:space="preserve"> S</w:t>
+        <w:t>, LaMunion S</w:t>
       </w:r>
       <w:r>
         <w:rPr>
@@ -7375,19 +6452,11 @@
         </w:rPr>
         <w:t xml:space="preserve">the </w:t>
       </w:r>
-      <w:proofErr w:type="spellStart"/>
-      <w:r>
-        <w:rPr>
-          <w:color w:val="222222"/>
-        </w:rPr>
-        <w:t>ActiGraph</w:t>
-      </w:r>
-      <w:proofErr w:type="spellEnd"/>
-      <w:r>
-        <w:rPr>
-          <w:color w:val="222222"/>
-        </w:rPr>
-        <w:t xml:space="preserve"> GT9X IMU to predict energy expenditure. </w:t>
+      <w:r>
+        <w:rPr>
+          <w:color w:val="222222"/>
+        </w:rPr>
+        <w:t xml:space="preserve">ActiGraph GT9X IMU to predict energy expenditure. </w:t>
       </w:r>
       <w:r>
         <w:rPr>
@@ -7459,33 +6528,11 @@
           <w:shd w:val="clear" w:color="auto" w:fill="FFFFFF"/>
         </w:rPr>
       </w:pPr>
-      <w:proofErr w:type="spellStart"/>
-      <w:r>
-        <w:rPr>
-          <w:color w:val="222222"/>
-        </w:rPr>
-        <w:t>Crouter</w:t>
-      </w:r>
-      <w:proofErr w:type="spellEnd"/>
-      <w:r>
-        <w:rPr>
-          <w:color w:val="222222"/>
-        </w:rPr>
-        <w:t xml:space="preserve"> SE, </w:t>
-      </w:r>
-      <w:proofErr w:type="spellStart"/>
-      <w:r>
-        <w:rPr>
-          <w:color w:val="222222"/>
-        </w:rPr>
-        <w:t>LaMunion</w:t>
-      </w:r>
-      <w:proofErr w:type="spellEnd"/>
-      <w:r>
-        <w:rPr>
-          <w:color w:val="222222"/>
-        </w:rPr>
-        <w:t xml:space="preserve"> SR, </w:t>
+      <w:r>
+        <w:rPr>
+          <w:color w:val="222222"/>
+        </w:rPr>
+        <w:t xml:space="preserve">Crouter SE, LaMunion SR, </w:t>
       </w:r>
       <w:r>
         <w:rPr>
@@ -7498,21 +6545,7 @@
         <w:rPr>
           <w:color w:val="222222"/>
         </w:rPr>
-        <w:t xml:space="preserve">, &amp; Bassett DR. (2017) Use of a 2-Regression Model to Estimate Energy Expenditure using the </w:t>
-      </w:r>
-      <w:proofErr w:type="spellStart"/>
-      <w:r>
-        <w:rPr>
-          <w:color w:val="222222"/>
-        </w:rPr>
-        <w:t>ActiGraph</w:t>
-      </w:r>
-      <w:proofErr w:type="spellEnd"/>
-      <w:r>
-        <w:rPr>
-          <w:color w:val="222222"/>
-        </w:rPr>
-        <w:t xml:space="preserve"> GT9X IMU. Poster presented at the 4th International Conference on Recent Advances and Controversies in Measuring Energy Metabolism</w:t>
+        <w:t>, &amp; Bassett DR. (2017) Use of a 2-Regression Model to Estimate Energy Expenditure using the ActiGraph GT9X IMU. Poster presented at the 4th International Conference on Recent Advances and Controversies in Measuring Energy Metabolism</w:t>
       </w:r>
       <w:r>
         <w:rPr>
@@ -7547,20 +6580,12 @@
           <w:shd w:val="clear" w:color="auto" w:fill="FFFFFF"/>
         </w:rPr>
       </w:pPr>
-      <w:proofErr w:type="spellStart"/>
       <w:r>
         <w:rPr>
           <w:color w:val="222222"/>
         </w:rPr>
         <w:lastRenderedPageBreak/>
-        <w:t>LaMunion</w:t>
-      </w:r>
-      <w:proofErr w:type="spellEnd"/>
-      <w:r>
-        <w:rPr>
-          <w:color w:val="222222"/>
-        </w:rPr>
-        <w:t xml:space="preserve"> SR, </w:t>
+        <w:t xml:space="preserve">LaMunion SR, </w:t>
       </w:r>
       <w:r>
         <w:rPr>
@@ -7573,35 +6598,7 @@
         <w:rPr>
           <w:color w:val="222222"/>
         </w:rPr>
-        <w:t xml:space="preserve">, Bassett DR, &amp; </w:t>
-      </w:r>
-      <w:proofErr w:type="spellStart"/>
-      <w:r>
-        <w:rPr>
-          <w:color w:val="222222"/>
-        </w:rPr>
-        <w:t>Crouter</w:t>
-      </w:r>
-      <w:proofErr w:type="spellEnd"/>
-      <w:r>
-        <w:rPr>
-          <w:color w:val="222222"/>
-        </w:rPr>
-        <w:t xml:space="preserve"> SE. (2017) Use of the </w:t>
-      </w:r>
-      <w:proofErr w:type="spellStart"/>
-      <w:r>
-        <w:rPr>
-          <w:color w:val="222222"/>
-        </w:rPr>
-        <w:t>ActiGraph</w:t>
-      </w:r>
-      <w:proofErr w:type="spellEnd"/>
-      <w:r>
-        <w:rPr>
-          <w:color w:val="222222"/>
-        </w:rPr>
-        <w:t xml:space="preserve"> GT9X Inertial Measurement Unit to Predict Energy Expenditure Using Artificial Neural Networks. Slides presented at the 4th International Conference on Recent Advances and Controversies in Measuring Energy Metabolism</w:t>
+        <w:t>, Bassett DR, &amp; Crouter SE. (2017) Use of the ActiGraph GT9X Inertial Measurement Unit to Predict Energy Expenditure Using Artificial Neural Networks. Slides presented at the 4th International Conference on Recent Advances and Controversies in Measuring Energy Metabolism</w:t>
       </w:r>
       <w:r>
         <w:rPr>
@@ -7640,16 +6637,8 @@
         <w:rPr>
           <w:color w:val="222222"/>
         </w:rPr>
-        <w:t xml:space="preserve">Kaplan AS, </w:t>
-      </w:r>
-      <w:proofErr w:type="spellStart"/>
-      <w:r>
-        <w:rPr>
-          <w:color w:val="222222"/>
-        </w:rPr>
-        <w:t>LaMunion</w:t>
-      </w:r>
-      <w:proofErr w:type="spellEnd"/>
+        <w:t>Kaplan AS, LaMunion</w:t>
+      </w:r>
       <w:r>
         <w:rPr>
           <w:color w:val="222222"/>
@@ -7667,21 +6656,7 @@
         <w:rPr>
           <w:color w:val="222222"/>
         </w:rPr>
-        <w:t xml:space="preserve">, &amp; </w:t>
-      </w:r>
-      <w:proofErr w:type="spellStart"/>
-      <w:r>
-        <w:rPr>
-          <w:color w:val="222222"/>
-        </w:rPr>
-        <w:t>Crouter</w:t>
-      </w:r>
-      <w:proofErr w:type="spellEnd"/>
-      <w:r>
-        <w:rPr>
-          <w:color w:val="222222"/>
-        </w:rPr>
-        <w:t xml:space="preserve"> SE. (</w:t>
+        <w:t>, &amp; Crouter SE. (</w:t>
       </w:r>
       <w:r>
         <w:rPr>
@@ -7868,19 +6843,11 @@
           <w:shd w:val="clear" w:color="auto" w:fill="FFFFFF"/>
         </w:rPr>
       </w:pPr>
-      <w:proofErr w:type="spellStart"/>
-      <w:r>
-        <w:rPr>
-          <w:color w:val="222222"/>
-        </w:rPr>
-        <w:t>LaMunion</w:t>
-      </w:r>
-      <w:proofErr w:type="spellEnd"/>
-      <w:r>
-        <w:rPr>
-          <w:color w:val="222222"/>
-        </w:rPr>
-        <w:t xml:space="preserve"> SR, </w:t>
+      <w:r>
+        <w:rPr>
+          <w:color w:val="222222"/>
+        </w:rPr>
+        <w:t xml:space="preserve">LaMunion SR, </w:t>
       </w:r>
       <w:r>
         <w:rPr>
@@ -7899,21 +6866,7 @@
         <w:rPr>
           <w:color w:val="222222"/>
         </w:rPr>
-        <w:t xml:space="preserve">Kaplan AS, &amp; </w:t>
-      </w:r>
-      <w:proofErr w:type="spellStart"/>
-      <w:r>
-        <w:rPr>
-          <w:color w:val="222222"/>
-        </w:rPr>
-        <w:t>Crouter</w:t>
-      </w:r>
-      <w:proofErr w:type="spellEnd"/>
-      <w:r>
-        <w:rPr>
-          <w:color w:val="222222"/>
-        </w:rPr>
-        <w:t xml:space="preserve"> SE. (</w:t>
+        <w:t>Kaplan AS, &amp; Crouter SE. (</w:t>
       </w:r>
       <w:r>
         <w:rPr>
@@ -7991,14 +6944,7 @@
         <w:rPr>
           <w:color w:val="222222"/>
         </w:rPr>
-        <w:t xml:space="preserve">he </w:t>
-      </w:r>
-      <w:proofErr w:type="spellStart"/>
-      <w:r>
-        <w:rPr>
-          <w:color w:val="222222"/>
-        </w:rPr>
-        <w:t>Acti</w:t>
+        <w:t>he Acti</w:t>
       </w:r>
       <w:r>
         <w:rPr>
@@ -8010,14 +6956,7 @@
         <w:rPr>
           <w:color w:val="222222"/>
         </w:rPr>
-        <w:t>raph</w:t>
-      </w:r>
-      <w:proofErr w:type="spellEnd"/>
-      <w:r>
-        <w:rPr>
-          <w:color w:val="222222"/>
-        </w:rPr>
-        <w:t xml:space="preserve"> G</w:t>
+        <w:t>raph G</w:t>
       </w:r>
       <w:r>
         <w:rPr>
@@ -8179,21 +7118,7 @@
         <w:rPr>
           <w:color w:val="222222"/>
         </w:rPr>
-        <w:t xml:space="preserve">, Bassett DR, &amp; </w:t>
-      </w:r>
-      <w:proofErr w:type="spellStart"/>
-      <w:r>
-        <w:rPr>
-          <w:color w:val="222222"/>
-        </w:rPr>
-        <w:t>Crouter</w:t>
-      </w:r>
-      <w:proofErr w:type="spellEnd"/>
-      <w:r>
-        <w:rPr>
-          <w:color w:val="222222"/>
-        </w:rPr>
-        <w:t xml:space="preserve"> SE. (</w:t>
+        <w:t>, Bassett DR, &amp; Crouter SE. (</w:t>
       </w:r>
       <w:r>
         <w:rPr>
@@ -8211,21 +7136,7 @@
         <w:rPr>
           <w:color w:val="222222"/>
         </w:rPr>
-        <w:t xml:space="preserve">Modifying accelerometer </w:t>
-      </w:r>
-      <w:proofErr w:type="gramStart"/>
-      <w:r>
-        <w:rPr>
-          <w:color w:val="222222"/>
-        </w:rPr>
-        <w:t>cut-points</w:t>
-      </w:r>
-      <w:proofErr w:type="gramEnd"/>
-      <w:r>
-        <w:rPr>
-          <w:color w:val="222222"/>
-        </w:rPr>
-        <w:t xml:space="preserve"> affects criterion validity in free-living youth and adults. </w:t>
+        <w:t xml:space="preserve">Modifying accelerometer cut-points affects criterion validity in free-living youth and adults. </w:t>
       </w:r>
       <w:r>
         <w:rPr>
@@ -8454,39 +7365,17 @@
           <w:shd w:val="clear" w:color="auto" w:fill="FFFFFF"/>
         </w:rPr>
       </w:pPr>
-      <w:proofErr w:type="spellStart"/>
-      <w:r>
-        <w:rPr>
-          <w:color w:val="222222"/>
-        </w:rPr>
-        <w:t>Crouter</w:t>
-      </w:r>
-      <w:proofErr w:type="spellEnd"/>
-      <w:r>
-        <w:rPr>
-          <w:color w:val="222222"/>
-        </w:rPr>
-        <w:t xml:space="preserve"> SE</w:t>
-      </w:r>
-      <w:r>
-        <w:rPr>
-          <w:color w:val="222222"/>
-        </w:rPr>
-        <w:t xml:space="preserve">, </w:t>
-      </w:r>
-      <w:proofErr w:type="spellStart"/>
-      <w:r>
-        <w:rPr>
-          <w:color w:val="222222"/>
-        </w:rPr>
-        <w:t>LaMunion</w:t>
-      </w:r>
-      <w:proofErr w:type="spellEnd"/>
-      <w:r>
-        <w:rPr>
-          <w:color w:val="222222"/>
-        </w:rPr>
-        <w:t xml:space="preserve"> SR, </w:t>
+      <w:r>
+        <w:rPr>
+          <w:color w:val="222222"/>
+        </w:rPr>
+        <w:t>Crouter SE</w:t>
+      </w:r>
+      <w:r>
+        <w:rPr>
+          <w:color w:val="222222"/>
+        </w:rPr>
+        <w:t xml:space="preserve">, LaMunion SR, </w:t>
       </w:r>
       <w:r>
         <w:rPr>
@@ -8499,21 +7388,7 @@
         <w:rPr>
           <w:color w:val="222222"/>
         </w:rPr>
-        <w:t xml:space="preserve">, Kaplan AS, </w:t>
-      </w:r>
-      <w:proofErr w:type="spellStart"/>
-      <w:r>
-        <w:rPr>
-          <w:color w:val="222222"/>
-        </w:rPr>
-        <w:t>Quarantillo</w:t>
-      </w:r>
-      <w:proofErr w:type="spellEnd"/>
-      <w:r>
-        <w:rPr>
-          <w:color w:val="222222"/>
-        </w:rPr>
-        <w:t xml:space="preserve"> ME, &amp; Bassett DR</w:t>
+        <w:t>, Kaplan AS, Quarantillo ME, &amp; Bassett DR</w:t>
       </w:r>
       <w:r>
         <w:rPr>
@@ -8531,21 +7406,7 @@
         <w:rPr>
           <w:color w:val="222222"/>
         </w:rPr>
-        <w:t xml:space="preserve"> Accuracy of the </w:t>
-      </w:r>
-      <w:proofErr w:type="spellStart"/>
-      <w:r>
-        <w:rPr>
-          <w:color w:val="222222"/>
-        </w:rPr>
-        <w:t>Cosmed</w:t>
-      </w:r>
-      <w:proofErr w:type="spellEnd"/>
-      <w:r>
-        <w:rPr>
-          <w:color w:val="222222"/>
-        </w:rPr>
-        <w:t xml:space="preserve"> K5 portable metabolic system.</w:t>
+        <w:t xml:space="preserve"> Accuracy of the Cosmed K5 portable metabolic system.</w:t>
       </w:r>
       <w:r>
         <w:rPr>
@@ -8659,21 +7520,7 @@
         <w:rPr>
           <w:color w:val="222222"/>
         </w:rPr>
-        <w:t xml:space="preserve">, Matthews CE, &amp; Welk GJ. (2019) Temporal relationships between the Act24 and a monitor-based method for estimating energy expenditure over a </w:t>
-      </w:r>
-      <w:proofErr w:type="gramStart"/>
-      <w:r>
-        <w:rPr>
-          <w:color w:val="222222"/>
-        </w:rPr>
-        <w:t>24 hour</w:t>
-      </w:r>
-      <w:proofErr w:type="gramEnd"/>
-      <w:r>
-        <w:rPr>
-          <w:color w:val="222222"/>
-        </w:rPr>
-        <w:t xml:space="preserve"> period. </w:t>
+        <w:t xml:space="preserve">, Matthews CE, &amp; Welk GJ. (2019) Temporal relationships between the Act24 and a monitor-based method for estimating energy expenditure over a 24 hour period. </w:t>
       </w:r>
       <w:r>
         <w:rPr>
@@ -8739,21 +7586,7 @@
         <w:rPr>
           <w:color w:val="222222"/>
         </w:rPr>
-        <w:t xml:space="preserve"> &amp; </w:t>
-      </w:r>
-      <w:proofErr w:type="spellStart"/>
-      <w:r>
-        <w:rPr>
-          <w:color w:val="222222"/>
-        </w:rPr>
-        <w:t>Crouter</w:t>
-      </w:r>
-      <w:proofErr w:type="spellEnd"/>
-      <w:r>
-        <w:rPr>
-          <w:color w:val="222222"/>
-        </w:rPr>
-        <w:t xml:space="preserve"> SE. (2019) Resting energy expenditure and metabolic equivalents in youth: Impact of inconsistent operational definitions. </w:t>
+        <w:t xml:space="preserve"> &amp; Crouter SE. (2019) Resting energy expenditure and metabolic equivalents in youth: Impact of inconsistent operational definitions. </w:t>
       </w:r>
       <w:r>
         <w:rPr>
@@ -8856,49 +7689,7 @@
         <w:rPr>
           <w:color w:val="222222"/>
         </w:rPr>
-        <w:t xml:space="preserve">, </w:t>
-      </w:r>
-      <w:proofErr w:type="spellStart"/>
-      <w:r>
-        <w:rPr>
-          <w:color w:val="222222"/>
-        </w:rPr>
-        <w:t>LaMunion</w:t>
-      </w:r>
-      <w:proofErr w:type="spellEnd"/>
-      <w:r>
-        <w:rPr>
-          <w:color w:val="222222"/>
-        </w:rPr>
-        <w:t xml:space="preserve"> SR, </w:t>
-      </w:r>
-      <w:proofErr w:type="spellStart"/>
-      <w:r>
-        <w:rPr>
-          <w:color w:val="222222"/>
-        </w:rPr>
-        <w:t>Hilafu</w:t>
-      </w:r>
-      <w:proofErr w:type="spellEnd"/>
-      <w:r>
-        <w:rPr>
-          <w:color w:val="222222"/>
-        </w:rPr>
-        <w:t xml:space="preserve"> H, &amp; </w:t>
-      </w:r>
-      <w:proofErr w:type="spellStart"/>
-      <w:r>
-        <w:rPr>
-          <w:color w:val="222222"/>
-        </w:rPr>
-        <w:t>Crouter</w:t>
-      </w:r>
-      <w:proofErr w:type="spellEnd"/>
-      <w:r>
-        <w:rPr>
-          <w:color w:val="222222"/>
-        </w:rPr>
-        <w:t xml:space="preserve"> SE. (2019) Evaluating the performance of bout detection algorithms for wearable sensors: The transition pairing method. Slides presented at the 6</w:t>
+        <w:t>, LaMunion SR, Hilafu H, &amp; Crouter SE. (2019) Evaluating the performance of bout detection algorithms for wearable sensors: The transition pairing method. Slides presented at the 6</w:t>
       </w:r>
       <w:r>
         <w:rPr>
@@ -8934,19 +7725,11 @@
           <w:shd w:val="clear" w:color="auto" w:fill="FFFFFF"/>
         </w:rPr>
       </w:pPr>
-      <w:proofErr w:type="spellStart"/>
-      <w:r>
-        <w:rPr>
-          <w:color w:val="222222"/>
-        </w:rPr>
-        <w:t>Crouter</w:t>
-      </w:r>
-      <w:proofErr w:type="spellEnd"/>
-      <w:r>
-        <w:rPr>
-          <w:color w:val="222222"/>
-        </w:rPr>
-        <w:t xml:space="preserve"> SE, Clendenin BJ, </w:t>
+      <w:r>
+        <w:rPr>
+          <w:color w:val="222222"/>
+        </w:rPr>
+        <w:t xml:space="preserve">Crouter SE, Clendenin BJ, </w:t>
       </w:r>
       <w:r>
         <w:rPr>
@@ -8960,21 +7743,7 @@
         <w:rPr>
           <w:color w:val="222222"/>
         </w:rPr>
-        <w:t xml:space="preserve">, &amp; </w:t>
-      </w:r>
-      <w:proofErr w:type="spellStart"/>
-      <w:r>
-        <w:rPr>
-          <w:color w:val="222222"/>
-        </w:rPr>
-        <w:t>LaMunion</w:t>
-      </w:r>
-      <w:proofErr w:type="spellEnd"/>
-      <w:r>
-        <w:rPr>
-          <w:color w:val="222222"/>
-        </w:rPr>
-        <w:t xml:space="preserve"> SR. (2019) Validity of consumer monitors for estimating steps in youth. Slides presented at the 6</w:t>
+        <w:t>, &amp; LaMunion SR. (2019) Validity of consumer monitors for estimating steps in youth. Slides presented at the 6</w:t>
       </w:r>
       <w:r>
         <w:rPr>
@@ -9014,30 +7783,8 @@
         <w:rPr>
           <w:color w:val="222222"/>
         </w:rPr>
-        <w:t xml:space="preserve">Ehrlich SF, </w:t>
-      </w:r>
-      <w:proofErr w:type="spellStart"/>
-      <w:r>
-        <w:rPr>
-          <w:color w:val="222222"/>
-        </w:rPr>
-        <w:t>Hedderson</w:t>
-      </w:r>
-      <w:proofErr w:type="spellEnd"/>
-      <w:r>
-        <w:rPr>
-          <w:color w:val="222222"/>
-        </w:rPr>
-        <w:t xml:space="preserve"> MM, Brown SD, </w:t>
-      </w:r>
-      <w:proofErr w:type="spellStart"/>
-      <w:r>
-        <w:rPr>
-          <w:color w:val="222222"/>
-        </w:rPr>
-        <w:t>Crouter</w:t>
-      </w:r>
-      <w:proofErr w:type="spellEnd"/>
+        <w:t>Ehrlich SF, Hedderson MM, Brown SD, Crouter</w:t>
+      </w:r>
       <w:r>
         <w:rPr>
           <w:color w:val="222222"/>
@@ -9235,33 +7982,11 @@
           <w:shd w:val="clear" w:color="auto" w:fill="FFFFFF"/>
         </w:rPr>
       </w:pPr>
-      <w:proofErr w:type="spellStart"/>
-      <w:r>
-        <w:rPr>
-          <w:color w:val="222222"/>
-        </w:rPr>
-        <w:t>Hukka</w:t>
-      </w:r>
-      <w:proofErr w:type="spellEnd"/>
-      <w:r>
-        <w:rPr>
-          <w:color w:val="222222"/>
-        </w:rPr>
-        <w:t xml:space="preserve"> MK, </w:t>
-      </w:r>
-      <w:proofErr w:type="spellStart"/>
-      <w:r>
-        <w:rPr>
-          <w:color w:val="222222"/>
-        </w:rPr>
-        <w:t>LaMunion</w:t>
-      </w:r>
-      <w:proofErr w:type="spellEnd"/>
-      <w:r>
-        <w:rPr>
-          <w:color w:val="222222"/>
-        </w:rPr>
-        <w:t xml:space="preserve"> SR, </w:t>
+      <w:r>
+        <w:rPr>
+          <w:color w:val="222222"/>
+        </w:rPr>
+        <w:t xml:space="preserve">Hukka MK, LaMunion SR, </w:t>
       </w:r>
       <w:r>
         <w:rPr>
@@ -9275,21 +8000,7 @@
         <w:rPr>
           <w:color w:val="222222"/>
         </w:rPr>
-        <w:t xml:space="preserve">, &amp; </w:t>
-      </w:r>
-      <w:proofErr w:type="spellStart"/>
-      <w:r>
-        <w:rPr>
-          <w:color w:val="222222"/>
-        </w:rPr>
-        <w:t>Crouter</w:t>
-      </w:r>
-      <w:proofErr w:type="spellEnd"/>
-      <w:r>
-        <w:rPr>
-          <w:color w:val="222222"/>
-        </w:rPr>
-        <w:t xml:space="preserve"> SE. (2020) </w:t>
+        <w:t xml:space="preserve">, &amp; Crouter SE. (2020) </w:t>
       </w:r>
       <w:r>
         <w:rPr>
@@ -9375,21 +8086,7 @@
         <w:rPr>
           <w:color w:val="222222"/>
         </w:rPr>
-        <w:t xml:space="preserve"> &amp; </w:t>
-      </w:r>
-      <w:proofErr w:type="spellStart"/>
-      <w:r>
-        <w:rPr>
-          <w:color w:val="222222"/>
-        </w:rPr>
-        <w:t>Crouter</w:t>
-      </w:r>
-      <w:proofErr w:type="spellEnd"/>
-      <w:r>
-        <w:rPr>
-          <w:color w:val="222222"/>
-        </w:rPr>
-        <w:t xml:space="preserve"> SE. (2020) </w:t>
+        <w:t xml:space="preserve"> &amp; Crouter SE. (2020) </w:t>
       </w:r>
       <w:r>
         <w:rPr>
@@ -9455,35 +8152,7 @@
         <w:rPr>
           <w:color w:val="222222"/>
         </w:rPr>
-        <w:t xml:space="preserve">Ehrlich SF, </w:t>
-      </w:r>
-      <w:proofErr w:type="spellStart"/>
-      <w:r>
-        <w:rPr>
-          <w:color w:val="222222"/>
-        </w:rPr>
-        <w:t>Hedderson</w:t>
-      </w:r>
-      <w:proofErr w:type="spellEnd"/>
-      <w:r>
-        <w:rPr>
-          <w:color w:val="222222"/>
-        </w:rPr>
-        <w:t xml:space="preserve"> MM, Brown SD, </w:t>
-      </w:r>
-      <w:proofErr w:type="spellStart"/>
-      <w:r>
-        <w:rPr>
-          <w:color w:val="222222"/>
-        </w:rPr>
-        <w:t>Crouter</w:t>
-      </w:r>
-      <w:proofErr w:type="spellEnd"/>
-      <w:r>
-        <w:rPr>
-          <w:color w:val="222222"/>
-        </w:rPr>
-        <w:t xml:space="preserve"> SE, </w:t>
+        <w:t xml:space="preserve">Ehrlich SF, Hedderson MM, Brown SD, Crouter SE, </w:t>
       </w:r>
       <w:r>
         <w:rPr>
@@ -9541,21 +8210,7 @@
         <w:rPr>
           <w:color w:val="222222"/>
         </w:rPr>
-        <w:t xml:space="preserve">suppl 1) 1343-P. </w:t>
-      </w:r>
-      <w:proofErr w:type="spellStart"/>
-      <w:r>
-        <w:rPr>
-          <w:color w:val="222222"/>
-        </w:rPr>
-        <w:t>doi</w:t>
-      </w:r>
-      <w:proofErr w:type="spellEnd"/>
-      <w:r>
-        <w:rPr>
-          <w:color w:val="222222"/>
-        </w:rPr>
-        <w:t>: 10.2337/db20-1343-P.</w:t>
+        <w:t>suppl 1) 1343-P. doi: 10.2337/db20-1343-P.</w:t>
       </w:r>
       <w:r>
         <w:rPr>
@@ -9733,15 +8388,7 @@
         <w:t>Hibbing P</w:t>
       </w:r>
       <w:r>
-        <w:t xml:space="preserve"> &amp; </w:t>
-      </w:r>
-      <w:proofErr w:type="spellStart"/>
-      <w:r>
-        <w:t>Devick</w:t>
-      </w:r>
-      <w:proofErr w:type="spellEnd"/>
-      <w:r>
-        <w:t xml:space="preserve"> R</w:t>
+        <w:t xml:space="preserve"> &amp; Devick R</w:t>
       </w:r>
       <w:r>
         <w:t>.</w:t>
@@ -9819,29 +8466,13 @@
         <w:t>Hibbing PR</w:t>
       </w:r>
       <w:r>
-        <w:t xml:space="preserve">, Bassett DR, &amp; </w:t>
-      </w:r>
-      <w:proofErr w:type="spellStart"/>
-      <w:r>
-        <w:t>Crouter</w:t>
-      </w:r>
-      <w:proofErr w:type="spellEnd"/>
-      <w:r>
-        <w:t xml:space="preserve"> SE</w:t>
+        <w:t>, Bassett DR, &amp; Crouter SE</w:t>
       </w:r>
       <w:r>
         <w:t>. (2018)</w:t>
       </w:r>
       <w:r>
-        <w:t xml:space="preserve"> Modifying accelerometer </w:t>
-      </w:r>
-      <w:proofErr w:type="gramStart"/>
-      <w:r>
-        <w:t>cut-points</w:t>
-      </w:r>
-      <w:proofErr w:type="gramEnd"/>
-      <w:r>
-        <w:t xml:space="preserve"> affects criterion validity in free-living youth and adults. Poster presented at the 46</w:t>
+        <w:t xml:space="preserve"> Modifying accelerometer cut-points affects criterion validity in free-living youth and adults. Poster presented at the 46</w:t>
       </w:r>
       <w:r>
         <w:rPr>
@@ -9878,13 +8509,8 @@
           <w:shd w:val="clear" w:color="auto" w:fill="FFFFFF"/>
         </w:rPr>
       </w:pPr>
-      <w:proofErr w:type="spellStart"/>
-      <w:r>
-        <w:t>LaMunion</w:t>
-      </w:r>
-      <w:proofErr w:type="spellEnd"/>
-      <w:r>
-        <w:t xml:space="preserve"> SR, </w:t>
+      <w:r>
+        <w:t xml:space="preserve">LaMunion SR, </w:t>
       </w:r>
       <w:r>
         <w:rPr>
@@ -9893,29 +8519,13 @@
         <w:t>Hibbing PR</w:t>
       </w:r>
       <w:r>
-        <w:t xml:space="preserve">, Kaplan AS, Bassett DR, &amp; </w:t>
-      </w:r>
-      <w:proofErr w:type="spellStart"/>
-      <w:r>
-        <w:t>Crouter</w:t>
-      </w:r>
-      <w:proofErr w:type="spellEnd"/>
-      <w:r>
-        <w:t xml:space="preserve"> SE. </w:t>
+        <w:t xml:space="preserve">, Kaplan AS, Bassett DR, &amp; Crouter SE. </w:t>
       </w:r>
       <w:r>
         <w:t xml:space="preserve">(2018) </w:t>
       </w:r>
       <w:r>
-        <w:t xml:space="preserve">Predicting energy expenditure with the </w:t>
-      </w:r>
-      <w:proofErr w:type="spellStart"/>
-      <w:r>
-        <w:t>ActiGraph</w:t>
-      </w:r>
-      <w:proofErr w:type="spellEnd"/>
-      <w:r>
-        <w:t xml:space="preserve"> GT9X IMU using artificial neural networks. Poster presented at the 46</w:t>
+        <w:t>Predicting energy expenditure with the ActiGraph GT9X IMU using artificial neural networks. Poster presented at the 46</w:t>
       </w:r>
       <w:r>
         <w:rPr>
@@ -9949,15 +8559,7 @@
         </w:rPr>
       </w:pPr>
       <w:r>
-        <w:t xml:space="preserve">Kaplan AS, </w:t>
-      </w:r>
-      <w:proofErr w:type="spellStart"/>
-      <w:r>
-        <w:t>LaMunion</w:t>
-      </w:r>
-      <w:proofErr w:type="spellEnd"/>
-      <w:r>
-        <w:t xml:space="preserve"> SR, </w:t>
+        <w:t xml:space="preserve">Kaplan AS, LaMunion SR, </w:t>
       </w:r>
       <w:r>
         <w:rPr>
@@ -9966,29 +8568,13 @@
         <w:t>Hibbing PR</w:t>
       </w:r>
       <w:r>
-        <w:t xml:space="preserve">, Bassett DR, &amp; </w:t>
-      </w:r>
-      <w:proofErr w:type="spellStart"/>
-      <w:r>
-        <w:t>Crouter</w:t>
-      </w:r>
-      <w:proofErr w:type="spellEnd"/>
-      <w:r>
-        <w:t xml:space="preserve"> SE. </w:t>
+        <w:t xml:space="preserve">, Bassett DR, &amp; Crouter SE. </w:t>
       </w:r>
       <w:r>
         <w:t xml:space="preserve">(2018) </w:t>
       </w:r>
       <w:r>
-        <w:t xml:space="preserve">Activity classification with the </w:t>
-      </w:r>
-      <w:proofErr w:type="spellStart"/>
-      <w:r>
-        <w:t>ActiGraph</w:t>
-      </w:r>
-      <w:proofErr w:type="spellEnd"/>
-      <w:r>
-        <w:t xml:space="preserve"> GT9X IMU using artificial neural networks.</w:t>
+        <w:t>Activity classification with the ActiGraph GT9X IMU using artificial neural networks.</w:t>
       </w:r>
       <w:r>
         <w:rPr>
@@ -10048,23 +8634,7 @@
         <w:t>Hibbing PR</w:t>
       </w:r>
       <w:r>
-        <w:t xml:space="preserve">, Springer CM, Kaplan AS, </w:t>
-      </w:r>
-      <w:proofErr w:type="spellStart"/>
-      <w:r>
-        <w:t>Feyerabend</w:t>
-      </w:r>
-      <w:proofErr w:type="spellEnd"/>
-      <w:r>
-        <w:t xml:space="preserve"> MD, </w:t>
-      </w:r>
-      <w:proofErr w:type="spellStart"/>
-      <w:r>
-        <w:t>Crouter</w:t>
-      </w:r>
-      <w:proofErr w:type="spellEnd"/>
-      <w:r>
-        <w:t xml:space="preserve"> SE, </w:t>
+        <w:t xml:space="preserve">, Springer CM, Kaplan AS, Feyerabend MD, Crouter SE, </w:t>
       </w:r>
       <w:r>
         <w:t xml:space="preserve">&amp; </w:t>
@@ -10124,21 +8694,7 @@
         <w:rPr>
           <w:color w:val="222222"/>
         </w:rPr>
-        <w:t xml:space="preserve">Kaplan AS, </w:t>
-      </w:r>
-      <w:proofErr w:type="spellStart"/>
-      <w:r>
-        <w:rPr>
-          <w:color w:val="222222"/>
-        </w:rPr>
-        <w:t>LaMunion</w:t>
-      </w:r>
-      <w:proofErr w:type="spellEnd"/>
-      <w:r>
-        <w:rPr>
-          <w:color w:val="222222"/>
-        </w:rPr>
-        <w:t xml:space="preserve"> SR, </w:t>
+        <w:t xml:space="preserve">Kaplan AS, LaMunion SR, </w:t>
       </w:r>
       <w:r>
         <w:rPr>
@@ -10157,41 +8713,13 @@
         <w:rPr>
           <w:color w:val="222222"/>
         </w:rPr>
-        <w:t xml:space="preserve">, &amp; </w:t>
-      </w:r>
-      <w:proofErr w:type="spellStart"/>
-      <w:r>
-        <w:rPr>
-          <w:color w:val="222222"/>
-        </w:rPr>
-        <w:t>Crouter</w:t>
-      </w:r>
-      <w:proofErr w:type="spellEnd"/>
-      <w:r>
-        <w:rPr>
-          <w:color w:val="222222"/>
-        </w:rPr>
-        <w:t xml:space="preserve"> SE.</w:t>
-      </w:r>
-      <w:r>
-        <w:rPr>
-          <w:color w:val="222222"/>
-        </w:rPr>
-        <w:t xml:space="preserve"> (2018) Use of two-regression models to predict energy expenditure using wrist-worn </w:t>
-      </w:r>
-      <w:proofErr w:type="spellStart"/>
-      <w:r>
-        <w:rPr>
-          <w:color w:val="222222"/>
-        </w:rPr>
-        <w:t>GENEActivs</w:t>
-      </w:r>
-      <w:proofErr w:type="spellEnd"/>
-      <w:r>
-        <w:rPr>
-          <w:color w:val="222222"/>
-        </w:rPr>
-        <w:t xml:space="preserve"> in youth</w:t>
+        <w:t>, &amp; Crouter SE.</w:t>
+      </w:r>
+      <w:r>
+        <w:rPr>
+          <w:color w:val="222222"/>
+        </w:rPr>
+        <w:t xml:space="preserve"> (2018) Use of two-regression models to predict energy expenditure using wrist-worn GENEActivs in youth</w:t>
       </w:r>
       <w:r>
         <w:rPr>
@@ -10249,21 +8777,7 @@
         <w:rPr>
           <w:color w:val="222222"/>
         </w:rPr>
-        <w:t xml:space="preserve"> &amp; </w:t>
-      </w:r>
-      <w:proofErr w:type="spellStart"/>
-      <w:r>
-        <w:rPr>
-          <w:color w:val="222222"/>
-        </w:rPr>
-        <w:t>Crouter</w:t>
-      </w:r>
-      <w:proofErr w:type="spellEnd"/>
-      <w:r>
-        <w:rPr>
-          <w:color w:val="222222"/>
-        </w:rPr>
-        <w:t xml:space="preserve"> SE. (2019) Resting energy expenditure and metabolic equivalents in youth: Impact of inconsistent operational definitions</w:t>
+        <w:t xml:space="preserve"> &amp; Crouter SE. (2019) Resting energy expenditure and metabolic equivalents in youth: Impact of inconsistent operational definitions</w:t>
       </w:r>
       <w:r>
         <w:rPr>
@@ -10335,35 +8849,7 @@
         <w:rPr>
           <w:color w:val="222222"/>
         </w:rPr>
-        <w:t xml:space="preserve">, </w:t>
-      </w:r>
-      <w:proofErr w:type="spellStart"/>
-      <w:r>
-        <w:rPr>
-          <w:color w:val="222222"/>
-        </w:rPr>
-        <w:t>LaMunion</w:t>
-      </w:r>
-      <w:proofErr w:type="spellEnd"/>
-      <w:r>
-        <w:rPr>
-          <w:color w:val="222222"/>
-        </w:rPr>
-        <w:t xml:space="preserve"> SR, &amp; </w:t>
-      </w:r>
-      <w:proofErr w:type="spellStart"/>
-      <w:r>
-        <w:rPr>
-          <w:color w:val="222222"/>
-        </w:rPr>
-        <w:t>Crouter</w:t>
-      </w:r>
-      <w:proofErr w:type="spellEnd"/>
-      <w:r>
-        <w:rPr>
-          <w:color w:val="222222"/>
-        </w:rPr>
-        <w:t xml:space="preserve"> SE. </w:t>
+        <w:t xml:space="preserve">, LaMunion SR, &amp; Crouter SE. </w:t>
       </w:r>
       <w:r>
         <w:rPr>
@@ -10375,21 +8861,7 @@
         <w:rPr>
           <w:color w:val="222222"/>
         </w:rPr>
-        <w:t xml:space="preserve">Criterion validity of </w:t>
-      </w:r>
-      <w:proofErr w:type="spellStart"/>
-      <w:r>
-        <w:rPr>
-          <w:color w:val="222222"/>
-        </w:rPr>
-        <w:t>ActiGraph</w:t>
-      </w:r>
-      <w:proofErr w:type="spellEnd"/>
-      <w:r>
-        <w:rPr>
-          <w:color w:val="222222"/>
-        </w:rPr>
-        <w:t xml:space="preserve"> GT9X step predictions in youth. Slides presented</w:t>
+        <w:t>Criterion validity of ActiGraph GT9X step predictions in youth. Slides presented</w:t>
       </w:r>
       <w:r>
         <w:t xml:space="preserve"> </w:t>
@@ -10420,33 +8892,11 @@
           <w:shd w:val="clear" w:color="auto" w:fill="FFFFFF"/>
         </w:rPr>
       </w:pPr>
-      <w:proofErr w:type="spellStart"/>
-      <w:r>
-        <w:rPr>
-          <w:color w:val="222222"/>
-        </w:rPr>
-        <w:t>Hukka</w:t>
-      </w:r>
-      <w:proofErr w:type="spellEnd"/>
-      <w:r>
-        <w:rPr>
-          <w:color w:val="222222"/>
-        </w:rPr>
-        <w:t xml:space="preserve"> MK, </w:t>
-      </w:r>
-      <w:proofErr w:type="spellStart"/>
-      <w:r>
-        <w:rPr>
-          <w:color w:val="222222"/>
-        </w:rPr>
-        <w:t>LaMunion</w:t>
-      </w:r>
-      <w:proofErr w:type="spellEnd"/>
-      <w:r>
-        <w:rPr>
-          <w:color w:val="222222"/>
-        </w:rPr>
-        <w:t xml:space="preserve"> SR, </w:t>
+      <w:r>
+        <w:rPr>
+          <w:color w:val="222222"/>
+        </w:rPr>
+        <w:t xml:space="preserve">Hukka MK, LaMunion SR, </w:t>
       </w:r>
       <w:r>
         <w:rPr>
@@ -10466,21 +8916,7 @@
         <w:rPr>
           <w:color w:val="222222"/>
         </w:rPr>
-        <w:t xml:space="preserve">&amp; </w:t>
-      </w:r>
-      <w:proofErr w:type="spellStart"/>
-      <w:r>
-        <w:rPr>
-          <w:color w:val="222222"/>
-        </w:rPr>
-        <w:t>Crouter</w:t>
-      </w:r>
-      <w:proofErr w:type="spellEnd"/>
-      <w:r>
-        <w:rPr>
-          <w:color w:val="222222"/>
-        </w:rPr>
-        <w:t xml:space="preserve"> SE. (2020)</w:t>
+        <w:t>&amp; Crouter SE. (2020)</w:t>
       </w:r>
       <w:r>
         <w:t xml:space="preserve"> Generational differences of consumer wearable devices for estimating physical activity outcomes</w:t>
@@ -10541,15 +8977,7 @@
         <w:t xml:space="preserve"> (2018)</w:t>
       </w:r>
       <w:r>
-        <w:t xml:space="preserve">. </w:t>
-      </w:r>
-      <w:proofErr w:type="spellStart"/>
-      <w:r>
-        <w:t>TwoRegression</w:t>
-      </w:r>
-      <w:proofErr w:type="spellEnd"/>
-      <w:r>
-        <w:t xml:space="preserve">: </w:t>
+        <w:t xml:space="preserve">. TwoRegression: </w:t>
       </w:r>
       <w:r>
         <w:t>Process Data from Wearable Research Devices Using Two-Regression Algorithms</w:t>
@@ -10610,21 +9038,8 @@
       <w:r>
         <w:t xml:space="preserve">). </w:t>
       </w:r>
-      <w:proofErr w:type="spellStart"/>
-      <w:r>
-        <w:t>AGread</w:t>
-      </w:r>
-      <w:proofErr w:type="spellEnd"/>
-      <w:r>
-        <w:t xml:space="preserve">: Read Data Files from </w:t>
-      </w:r>
-      <w:proofErr w:type="spellStart"/>
-      <w:r>
-        <w:t>ActiGraph</w:t>
-      </w:r>
-      <w:proofErr w:type="spellEnd"/>
-      <w:r>
-        <w:t xml:space="preserve"> Monitors</w:t>
+      <w:r>
+        <w:t>AGread: Read Data Files from ActiGraph Monitors</w:t>
       </w:r>
       <w:r>
         <w:t xml:space="preserve">. </w:t>
@@ -10747,13 +9162,8 @@
       <w:r>
         <w:t xml:space="preserve"> (2019). </w:t>
       </w:r>
-      <w:proofErr w:type="spellStart"/>
-      <w:r>
-        <w:t>PAutilities</w:t>
-      </w:r>
-      <w:proofErr w:type="spellEnd"/>
-      <w:r>
-        <w:t xml:space="preserve">: Streamline </w:t>
+      <w:r>
+        <w:t xml:space="preserve">PAutilities: Streamline </w:t>
       </w:r>
       <w:r>
         <w:t>physical activity research. R package</w:t>
@@ -10806,26 +9216,10 @@
         <w:t xml:space="preserve">Paul R. Hibbing </w:t>
       </w:r>
       <w:r>
-        <w:t xml:space="preserve">&amp; Kate </w:t>
-      </w:r>
-      <w:proofErr w:type="spellStart"/>
-      <w:r>
-        <w:t>Lyden</w:t>
-      </w:r>
-      <w:proofErr w:type="spellEnd"/>
-      <w:r>
-        <w:t xml:space="preserve"> (2019)</w:t>
-      </w:r>
-      <w:r>
-        <w:t xml:space="preserve">. </w:t>
-      </w:r>
-      <w:proofErr w:type="spellStart"/>
-      <w:r>
-        <w:t>Sojourn.Data</w:t>
-      </w:r>
-      <w:proofErr w:type="spellEnd"/>
-      <w:r>
-        <w:t xml:space="preserve">: </w:t>
+        <w:t>&amp; Kate Lyden (2019)</w:t>
+      </w:r>
+      <w:r>
+        <w:t xml:space="preserve">. Sojourn.Data: </w:t>
       </w:r>
       <w:r>
         <w:t>Supporting Objects for Sojourn Accelerometer Methods</w:t>
@@ -10866,40 +9260,16 @@
         <w:t>Paul R. Hibbing</w:t>
       </w:r>
       <w:r>
-        <w:t xml:space="preserve">, Kate </w:t>
-      </w:r>
-      <w:proofErr w:type="spellStart"/>
-      <w:r>
-        <w:t>Lyden</w:t>
-      </w:r>
-      <w:proofErr w:type="spellEnd"/>
-      <w:r>
-        <w:t xml:space="preserve">, &amp; </w:t>
-      </w:r>
-      <w:r>
-        <w:t xml:space="preserve">Isaac J. </w:t>
-      </w:r>
-      <w:proofErr w:type="spellStart"/>
-      <w:r>
-        <w:t>Schwabacher</w:t>
-      </w:r>
-      <w:proofErr w:type="spellEnd"/>
-      <w:r>
-        <w:t xml:space="preserve"> (2019).</w:t>
+        <w:t xml:space="preserve">, Kate Lyden, &amp; </w:t>
+      </w:r>
+      <w:r>
+        <w:t>Isaac J. Schwabacher (2019).</w:t>
       </w:r>
       <w:r>
         <w:t xml:space="preserve"> Sojourn: </w:t>
       </w:r>
       <w:r>
-        <w:t xml:space="preserve">Apply Sojourn methods for processing </w:t>
-      </w:r>
-      <w:proofErr w:type="spellStart"/>
-      <w:r>
-        <w:t>ActiGraph</w:t>
-      </w:r>
-      <w:proofErr w:type="spellEnd"/>
-      <w:r>
-        <w:t xml:space="preserve"> accelerometer data. </w:t>
+        <w:t xml:space="preserve">Apply Sojourn methods for processing ActiGraph accelerometer data. </w:t>
       </w:r>
       <w:r>
         <w:t>R package version 0.1.0</w:t>
@@ -10963,13 +9333,8 @@
       </w:pPr>
       <w:r>
         <w:lastRenderedPageBreak/>
-        <w:t xml:space="preserve">International Society for the Measurement of Physical </w:t>
-      </w:r>
-      <w:proofErr w:type="spellStart"/>
-      <w:r>
-        <w:t>Behaviour</w:t>
-      </w:r>
-      <w:proofErr w:type="spellEnd"/>
+        <w:t>International Society for the Measurement of Physical Behaviour</w:t>
+      </w:r>
     </w:p>
     <w:p>
       <w:pPr>
@@ -11228,15 +9593,7 @@
         <w:t>B</w:t>
       </w:r>
       <w:r>
-        <w:t xml:space="preserve">arbara E. </w:t>
-      </w:r>
-      <w:proofErr w:type="spellStart"/>
-      <w:r>
-        <w:t>Forker</w:t>
-      </w:r>
-      <w:proofErr w:type="spellEnd"/>
-      <w:r>
-        <w:t xml:space="preserve"> Leadership Award</w:t>
+        <w:t>arbara E. Forker Leadership Award</w:t>
       </w:r>
       <w:r>
         <w:tab/>
@@ -11651,13 +10008,8 @@
       <w:r>
         <w:t xml:space="preserve">Andy </w:t>
       </w:r>
-      <w:proofErr w:type="spellStart"/>
-      <w:r>
-        <w:t>Kozar</w:t>
-      </w:r>
-      <w:proofErr w:type="spellEnd"/>
-      <w:r>
-        <w:t xml:space="preserve"> Graduate Research</w:t>
+      <w:r>
+        <w:t>Kozar Graduate Research</w:t>
       </w:r>
       <w:r>
         <w:t xml:space="preserve"> </w:t>
@@ -11862,21 +10214,7 @@
         <w:rPr>
           <w:iCs/>
         </w:rPr>
-        <w:t xml:space="preserve">Edward K. </w:t>
-      </w:r>
-      <w:proofErr w:type="spellStart"/>
-      <w:r>
-        <w:rPr>
-          <w:iCs/>
-        </w:rPr>
-        <w:t>Capen</w:t>
-      </w:r>
-      <w:proofErr w:type="spellEnd"/>
-      <w:r>
-        <w:rPr>
-          <w:iCs/>
-        </w:rPr>
-        <w:t xml:space="preserve"> Award</w:t>
+        <w:t>Edward K. Capen Award</w:t>
       </w:r>
       <w:r>
         <w:rPr>
@@ -11925,21 +10263,7 @@
         <w:rPr>
           <w:iCs/>
         </w:rPr>
-        <w:t xml:space="preserve">Andy </w:t>
-      </w:r>
-      <w:proofErr w:type="spellStart"/>
-      <w:r>
-        <w:rPr>
-          <w:iCs/>
-        </w:rPr>
-        <w:t>Kozar</w:t>
-      </w:r>
-      <w:proofErr w:type="spellEnd"/>
-      <w:r>
-        <w:rPr>
-          <w:iCs/>
-        </w:rPr>
-        <w:t xml:space="preserve"> Graduate Research</w:t>
+        <w:t>Andy Kozar Graduate Research</w:t>
       </w:r>
       <w:r>
         <w:rPr>
@@ -12230,13 +10554,8 @@
         </w:rPr>
       </w:pPr>
       <w:r>
-        <w:t xml:space="preserve">Journal for the Measurement of Physical </w:t>
-      </w:r>
-      <w:proofErr w:type="spellStart"/>
-      <w:r>
-        <w:t>Behaviour</w:t>
-      </w:r>
-      <w:proofErr w:type="spellEnd"/>
+        <w:t>Journal for the Measurement of Physical Behaviour</w:t>
+      </w:r>
     </w:p>
     <w:p>
       <w:pPr>
@@ -18409,7 +16728,7 @@
   <w:style w:type="paragraph" w:default="1" w:styleId="Normal">
     <w:name w:val="Normal"/>
     <w:qFormat/>
-    <w:rsid w:val="00004A94"/>
+    <w:rsid w:val="00AD01C1"/>
     <w:pPr>
       <w:tabs>
         <w:tab w:val="left" w:leader="dot" w:pos="360"/>
@@ -18425,7 +16744,7 @@
     <w:link w:val="Heading1Char"/>
     <w:uiPriority w:val="9"/>
     <w:qFormat/>
-    <w:rsid w:val="00004A94"/>
+    <w:rsid w:val="00AD01C1"/>
     <w:pPr>
       <w:shd w:val="clear" w:color="FFFFFF" w:themeColor="background1" w:fill="D9D9D9" w:themeFill="background1" w:themeFillShade="D9"/>
       <w:spacing w:before="480"/>
@@ -18450,7 +16769,7 @@
     <w:uiPriority w:val="9"/>
     <w:unhideWhenUsed/>
     <w:qFormat/>
-    <w:rsid w:val="00004A94"/>
+    <w:rsid w:val="00AD01C1"/>
     <w:pPr>
       <w:spacing w:before="200"/>
       <w:outlineLvl w:val="1"/>
@@ -18471,7 +16790,7 @@
     <w:uiPriority w:val="9"/>
     <w:unhideWhenUsed/>
     <w:qFormat/>
-    <w:rsid w:val="00004A94"/>
+    <w:rsid w:val="00AD01C1"/>
     <w:pPr>
       <w:tabs>
         <w:tab w:val="left" w:pos="360"/>
@@ -18496,7 +16815,7 @@
     <w:semiHidden/>
     <w:unhideWhenUsed/>
     <w:qFormat/>
-    <w:rsid w:val="00004A94"/>
+    <w:rsid w:val="00AD01C1"/>
     <w:pPr>
       <w:spacing w:before="200"/>
       <w:outlineLvl w:val="3"/>
@@ -18518,7 +16837,7 @@
     <w:semiHidden/>
     <w:unhideWhenUsed/>
     <w:qFormat/>
-    <w:rsid w:val="00004A94"/>
+    <w:rsid w:val="00AD01C1"/>
     <w:pPr>
       <w:spacing w:before="200"/>
       <w:outlineLvl w:val="4"/>
@@ -18539,7 +16858,7 @@
     <w:semiHidden/>
     <w:unhideWhenUsed/>
     <w:qFormat/>
-    <w:rsid w:val="00004A94"/>
+    <w:rsid w:val="00AD01C1"/>
     <w:pPr>
       <w:spacing w:line="271" w:lineRule="auto"/>
       <w:outlineLvl w:val="5"/>
@@ -18562,7 +16881,7 @@
     <w:semiHidden/>
     <w:unhideWhenUsed/>
     <w:qFormat/>
-    <w:rsid w:val="00004A94"/>
+    <w:rsid w:val="00AD01C1"/>
     <w:pPr>
       <w:outlineLvl w:val="6"/>
     </w:pPr>
@@ -18581,7 +16900,7 @@
     <w:semiHidden/>
     <w:unhideWhenUsed/>
     <w:qFormat/>
-    <w:rsid w:val="00004A94"/>
+    <w:rsid w:val="00AD01C1"/>
     <w:pPr>
       <w:outlineLvl w:val="7"/>
     </w:pPr>
@@ -18600,7 +16919,7 @@
     <w:semiHidden/>
     <w:unhideWhenUsed/>
     <w:qFormat/>
-    <w:rsid w:val="00004A94"/>
+    <w:rsid w:val="00AD01C1"/>
     <w:pPr>
       <w:outlineLvl w:val="8"/>
     </w:pPr>
@@ -18618,7 +16937,7 @@
     <w:uiPriority w:val="1"/>
     <w:semiHidden/>
     <w:unhideWhenUsed/>
-    <w:rsid w:val="00004A94"/>
+    <w:rsid w:val="00AD01C1"/>
   </w:style>
   <w:style w:type="table" w:default="1" w:styleId="TableNormal">
     <w:name w:val="Normal Table"/>
@@ -18640,14 +16959,14 @@
     <w:uiPriority w:val="99"/>
     <w:semiHidden/>
     <w:unhideWhenUsed/>
-    <w:rsid w:val="00004A94"/>
+    <w:rsid w:val="00AD01C1"/>
   </w:style>
   <w:style w:type="character" w:customStyle="1" w:styleId="Heading1Char">
     <w:name w:val="Heading 1 Char"/>
     <w:basedOn w:val="DefaultParagraphFont"/>
     <w:link w:val="Heading1"/>
     <w:uiPriority w:val="9"/>
-    <w:rsid w:val="00004A94"/>
+    <w:rsid w:val="00AD01C1"/>
     <w:rPr>
       <w:rFonts w:eastAsiaTheme="majorEastAsia" w:cstheme="majorBidi"/>
       <w:b/>
@@ -18663,7 +16982,7 @@
     <w:basedOn w:val="DefaultParagraphFont"/>
     <w:link w:val="Heading2"/>
     <w:uiPriority w:val="9"/>
-    <w:rsid w:val="00004A94"/>
+    <w:rsid w:val="00AD01C1"/>
     <w:rPr>
       <w:rFonts w:eastAsiaTheme="majorEastAsia" w:cstheme="majorBidi"/>
       <w:b/>
@@ -18677,7 +16996,7 @@
     <w:basedOn w:val="DefaultParagraphFont"/>
     <w:link w:val="Heading3"/>
     <w:uiPriority w:val="9"/>
-    <w:rsid w:val="00004A94"/>
+    <w:rsid w:val="00AD01C1"/>
     <w:rPr>
       <w:rFonts w:eastAsiaTheme="majorEastAsia" w:cstheme="majorBidi"/>
       <w:bCs/>
@@ -18691,7 +17010,7 @@
     <w:link w:val="Heading4"/>
     <w:uiPriority w:val="9"/>
     <w:semiHidden/>
-    <w:rsid w:val="00004A94"/>
+    <w:rsid w:val="00AD01C1"/>
     <w:rPr>
       <w:rFonts w:asciiTheme="majorHAnsi" w:eastAsiaTheme="majorEastAsia" w:hAnsiTheme="majorHAnsi" w:cstheme="majorBidi"/>
       <w:b/>
@@ -18706,7 +17025,7 @@
     <w:link w:val="Heading5"/>
     <w:uiPriority w:val="9"/>
     <w:semiHidden/>
-    <w:rsid w:val="00004A94"/>
+    <w:rsid w:val="00AD01C1"/>
     <w:rPr>
       <w:rFonts w:asciiTheme="majorHAnsi" w:eastAsiaTheme="majorEastAsia" w:hAnsiTheme="majorHAnsi" w:cstheme="majorBidi"/>
       <w:b/>
@@ -18720,7 +17039,7 @@
     <w:link w:val="Heading6"/>
     <w:uiPriority w:val="9"/>
     <w:semiHidden/>
-    <w:rsid w:val="00004A94"/>
+    <w:rsid w:val="00AD01C1"/>
     <w:rPr>
       <w:rFonts w:asciiTheme="majorHAnsi" w:eastAsiaTheme="majorEastAsia" w:hAnsiTheme="majorHAnsi" w:cstheme="majorBidi"/>
       <w:b/>
@@ -18736,7 +17055,7 @@
     <w:link w:val="Heading7"/>
     <w:uiPriority w:val="9"/>
     <w:semiHidden/>
-    <w:rsid w:val="00004A94"/>
+    <w:rsid w:val="00AD01C1"/>
     <w:rPr>
       <w:rFonts w:asciiTheme="majorHAnsi" w:eastAsiaTheme="majorEastAsia" w:hAnsiTheme="majorHAnsi" w:cstheme="majorBidi"/>
       <w:i/>
@@ -18749,7 +17068,7 @@
     <w:link w:val="Heading8"/>
     <w:uiPriority w:val="9"/>
     <w:semiHidden/>
-    <w:rsid w:val="00004A94"/>
+    <w:rsid w:val="00AD01C1"/>
     <w:rPr>
       <w:rFonts w:asciiTheme="majorHAnsi" w:eastAsiaTheme="majorEastAsia" w:hAnsiTheme="majorHAnsi" w:cstheme="majorBidi"/>
       <w:sz w:val="20"/>
@@ -18762,7 +17081,7 @@
     <w:link w:val="Heading9"/>
     <w:uiPriority w:val="9"/>
     <w:semiHidden/>
-    <w:rsid w:val="00004A94"/>
+    <w:rsid w:val="00AD01C1"/>
     <w:rPr>
       <w:rFonts w:asciiTheme="majorHAnsi" w:eastAsiaTheme="majorEastAsia" w:hAnsiTheme="majorHAnsi" w:cstheme="majorBidi"/>
       <w:i/>
@@ -18779,7 +17098,7 @@
     <w:link w:val="TitleChar"/>
     <w:uiPriority w:val="10"/>
     <w:qFormat/>
-    <w:rsid w:val="00004A94"/>
+    <w:rsid w:val="00AD01C1"/>
     <w:pPr>
       <w:pBdr>
         <w:bottom w:val="single" w:sz="4" w:space="1" w:color="auto"/>
@@ -18798,7 +17117,7 @@
     <w:basedOn w:val="DefaultParagraphFont"/>
     <w:link w:val="Title"/>
     <w:uiPriority w:val="10"/>
-    <w:rsid w:val="00004A94"/>
+    <w:rsid w:val="00AD01C1"/>
     <w:rPr>
       <w:rFonts w:asciiTheme="majorHAnsi" w:eastAsiaTheme="majorEastAsia" w:hAnsiTheme="majorHAnsi" w:cstheme="majorBidi"/>
       <w:spacing w:val="5"/>
@@ -18813,7 +17132,7 @@
     <w:link w:val="SubtitleChar"/>
     <w:uiPriority w:val="11"/>
     <w:qFormat/>
-    <w:rsid w:val="00004A94"/>
+    <w:rsid w:val="00AD01C1"/>
     <w:pPr>
       <w:spacing w:after="600"/>
     </w:pPr>
@@ -18831,7 +17150,7 @@
     <w:basedOn w:val="DefaultParagraphFont"/>
     <w:link w:val="Subtitle"/>
     <w:uiPriority w:val="11"/>
-    <w:rsid w:val="00004A94"/>
+    <w:rsid w:val="00AD01C1"/>
     <w:rPr>
       <w:rFonts w:asciiTheme="majorHAnsi" w:eastAsiaTheme="majorEastAsia" w:hAnsiTheme="majorHAnsi" w:cstheme="majorBidi"/>
       <w:i/>
@@ -18845,7 +17164,7 @@
     <w:name w:val="Strong"/>
     <w:uiPriority w:val="22"/>
     <w:qFormat/>
-    <w:rsid w:val="00004A94"/>
+    <w:rsid w:val="00AD01C1"/>
     <w:rPr>
       <w:b/>
       <w:bCs/>
@@ -18855,7 +17174,7 @@
     <w:name w:val="Emphasis"/>
     <w:uiPriority w:val="20"/>
     <w:qFormat/>
-    <w:rsid w:val="00004A94"/>
+    <w:rsid w:val="00AD01C1"/>
     <w:rPr>
       <w:b/>
       <w:bCs/>
@@ -18871,14 +17190,14 @@
     <w:basedOn w:val="Normal"/>
     <w:uiPriority w:val="1"/>
     <w:qFormat/>
-    <w:rsid w:val="00004A94"/>
+    <w:rsid w:val="00AD01C1"/>
   </w:style>
   <w:style w:type="paragraph" w:styleId="ListParagraph">
     <w:name w:val="List Paragraph"/>
     <w:basedOn w:val="Normal"/>
     <w:uiPriority w:val="34"/>
     <w:qFormat/>
-    <w:rsid w:val="00004A94"/>
+    <w:rsid w:val="00AD01C1"/>
     <w:pPr>
       <w:ind w:left="720"/>
       <w:contextualSpacing/>
@@ -18891,7 +17210,7 @@
     <w:link w:val="QuoteChar"/>
     <w:uiPriority w:val="29"/>
     <w:qFormat/>
-    <w:rsid w:val="00004A94"/>
+    <w:rsid w:val="00AD01C1"/>
     <w:pPr>
       <w:spacing w:before="200"/>
       <w:ind w:left="360" w:right="360"/>
@@ -18906,7 +17225,7 @@
     <w:basedOn w:val="DefaultParagraphFont"/>
     <w:link w:val="Quote"/>
     <w:uiPriority w:val="29"/>
-    <w:rsid w:val="00004A94"/>
+    <w:rsid w:val="00AD01C1"/>
     <w:rPr>
       <w:i/>
       <w:iCs/>
@@ -18919,7 +17238,7 @@
     <w:link w:val="IntenseQuoteChar"/>
     <w:uiPriority w:val="30"/>
     <w:qFormat/>
-    <w:rsid w:val="00004A94"/>
+    <w:rsid w:val="00AD01C1"/>
     <w:pPr>
       <w:pBdr>
         <w:bottom w:val="single" w:sz="4" w:space="1" w:color="auto"/>
@@ -18940,7 +17259,7 @@
     <w:basedOn w:val="DefaultParagraphFont"/>
     <w:link w:val="IntenseQuote"/>
     <w:uiPriority w:val="30"/>
-    <w:rsid w:val="00004A94"/>
+    <w:rsid w:val="00AD01C1"/>
     <w:rPr>
       <w:b/>
       <w:bCs/>
@@ -18952,7 +17271,7 @@
     <w:name w:val="Subtle Emphasis"/>
     <w:uiPriority w:val="19"/>
     <w:qFormat/>
-    <w:rsid w:val="00004A94"/>
+    <w:rsid w:val="00AD01C1"/>
     <w:rPr>
       <w:i/>
       <w:iCs/>
@@ -18962,7 +17281,7 @@
     <w:name w:val="Intense Emphasis"/>
     <w:uiPriority w:val="21"/>
     <w:qFormat/>
-    <w:rsid w:val="00004A94"/>
+    <w:rsid w:val="00AD01C1"/>
     <w:rPr>
       <w:b/>
       <w:bCs/>
@@ -18972,7 +17291,7 @@
     <w:name w:val="Subtle Reference"/>
     <w:uiPriority w:val="31"/>
     <w:qFormat/>
-    <w:rsid w:val="00004A94"/>
+    <w:rsid w:val="00AD01C1"/>
     <w:rPr>
       <w:smallCaps/>
     </w:rPr>
@@ -18981,7 +17300,7 @@
     <w:name w:val="Intense Reference"/>
     <w:uiPriority w:val="32"/>
     <w:qFormat/>
-    <w:rsid w:val="00004A94"/>
+    <w:rsid w:val="00AD01C1"/>
     <w:rPr>
       <w:smallCaps/>
       <w:spacing w:val="5"/>
@@ -18992,7 +17311,7 @@
     <w:name w:val="Book Title"/>
     <w:uiPriority w:val="33"/>
     <w:qFormat/>
-    <w:rsid w:val="00004A94"/>
+    <w:rsid w:val="00AD01C1"/>
     <w:rPr>
       <w:i/>
       <w:iCs/>
@@ -19008,7 +17327,7 @@
     <w:semiHidden/>
     <w:unhideWhenUsed/>
     <w:qFormat/>
-    <w:rsid w:val="00004A94"/>
+    <w:rsid w:val="00AD01C1"/>
     <w:pPr>
       <w:outlineLvl w:val="9"/>
     </w:pPr>
@@ -19021,7 +17340,7 @@
     <w:basedOn w:val="DefaultParagraphFont"/>
     <w:uiPriority w:val="99"/>
     <w:unhideWhenUsed/>
-    <w:rsid w:val="00004A94"/>
+    <w:rsid w:val="00AD01C1"/>
     <w:rPr>
       <w:color w:val="0000FF" w:themeColor="hyperlink"/>
       <w:u w:val="single"/>
@@ -19030,7 +17349,7 @@
   <w:style w:type="character" w:customStyle="1" w:styleId="apple-converted-space">
     <w:name w:val="apple-converted-space"/>
     <w:basedOn w:val="DefaultParagraphFont"/>
-    <w:rsid w:val="00004A94"/>
+    <w:rsid w:val="00AD01C1"/>
   </w:style>
   <w:style w:type="character" w:styleId="CommentReference">
     <w:name w:val="annotation reference"/>
@@ -19038,7 +17357,7 @@
     <w:uiPriority w:val="99"/>
     <w:semiHidden/>
     <w:unhideWhenUsed/>
-    <w:rsid w:val="00004A94"/>
+    <w:rsid w:val="00AD01C1"/>
     <w:rPr>
       <w:sz w:val="16"/>
       <w:szCs w:val="16"/>
@@ -19051,7 +17370,7 @@
     <w:uiPriority w:val="99"/>
     <w:semiHidden/>
     <w:unhideWhenUsed/>
-    <w:rsid w:val="00004A94"/>
+    <w:rsid w:val="00AD01C1"/>
     <w:rPr>
       <w:sz w:val="20"/>
       <w:szCs w:val="20"/>
@@ -19063,7 +17382,7 @@
     <w:link w:val="CommentText"/>
     <w:uiPriority w:val="99"/>
     <w:semiHidden/>
-    <w:rsid w:val="00004A94"/>
+    <w:rsid w:val="00AD01C1"/>
     <w:rPr>
       <w:sz w:val="20"/>
       <w:szCs w:val="20"/>
@@ -19077,7 +17396,7 @@
     <w:uiPriority w:val="99"/>
     <w:semiHidden/>
     <w:unhideWhenUsed/>
-    <w:rsid w:val="00004A94"/>
+    <w:rsid w:val="00AD01C1"/>
     <w:rPr>
       <w:b/>
       <w:bCs/>
@@ -19089,7 +17408,7 @@
     <w:link w:val="CommentSubject"/>
     <w:uiPriority w:val="99"/>
     <w:semiHidden/>
-    <w:rsid w:val="00004A94"/>
+    <w:rsid w:val="00AD01C1"/>
     <w:rPr>
       <w:b/>
       <w:bCs/>
@@ -19104,7 +17423,7 @@
     <w:uiPriority w:val="99"/>
     <w:semiHidden/>
     <w:unhideWhenUsed/>
-    <w:rsid w:val="00004A94"/>
+    <w:rsid w:val="00AD01C1"/>
     <w:rPr>
       <w:rFonts w:ascii="Segoe UI" w:hAnsi="Segoe UI" w:cs="Segoe UI"/>
       <w:sz w:val="18"/>
@@ -19117,7 +17436,7 @@
     <w:link w:val="BalloonText"/>
     <w:uiPriority w:val="99"/>
     <w:semiHidden/>
-    <w:rsid w:val="00004A94"/>
+    <w:rsid w:val="00AD01C1"/>
     <w:rPr>
       <w:rFonts w:ascii="Segoe UI" w:hAnsi="Segoe UI" w:cs="Segoe UI"/>
       <w:sz w:val="18"/>
@@ -19130,7 +17449,7 @@
     <w:link w:val="HeaderChar"/>
     <w:uiPriority w:val="99"/>
     <w:unhideWhenUsed/>
-    <w:rsid w:val="00004A94"/>
+    <w:rsid w:val="00AD01C1"/>
     <w:pPr>
       <w:tabs>
         <w:tab w:val="clear" w:pos="360"/>
@@ -19146,7 +17465,7 @@
     <w:basedOn w:val="DefaultParagraphFont"/>
     <w:link w:val="Header"/>
     <w:uiPriority w:val="99"/>
-    <w:rsid w:val="00004A94"/>
+    <w:rsid w:val="00AD01C1"/>
   </w:style>
   <w:style w:type="paragraph" w:styleId="Footer">
     <w:name w:val="footer"/>
@@ -19154,7 +17473,7 @@
     <w:link w:val="FooterChar"/>
     <w:uiPriority w:val="99"/>
     <w:unhideWhenUsed/>
-    <w:rsid w:val="00004A94"/>
+    <w:rsid w:val="00AD01C1"/>
     <w:pPr>
       <w:tabs>
         <w:tab w:val="clear" w:pos="360"/>
@@ -19170,7 +17489,7 @@
     <w:basedOn w:val="DefaultParagraphFont"/>
     <w:link w:val="Footer"/>
     <w:uiPriority w:val="99"/>
-    <w:rsid w:val="00004A94"/>
+    <w:rsid w:val="00AD01C1"/>
   </w:style>
   <w:style w:type="character" w:customStyle="1" w:styleId="UnresolvedMention1">
     <w:name w:val="Unresolved Mention1"/>
@@ -19178,7 +17497,7 @@
     <w:uiPriority w:val="99"/>
     <w:semiHidden/>
     <w:unhideWhenUsed/>
-    <w:rsid w:val="00004A94"/>
+    <w:rsid w:val="00AD01C1"/>
     <w:rPr>
       <w:color w:val="808080"/>
       <w:shd w:val="clear" w:color="auto" w:fill="E6E6E6"/>
@@ -19190,7 +17509,7 @@
     <w:uiPriority w:val="99"/>
     <w:semiHidden/>
     <w:unhideWhenUsed/>
-    <w:rsid w:val="00004A94"/>
+    <w:rsid w:val="00AD01C1"/>
     <w:rPr>
       <w:color w:val="800080" w:themeColor="followedHyperlink"/>
       <w:u w:val="single"/>
@@ -19202,7 +17521,7 @@
     <w:uiPriority w:val="99"/>
     <w:semiHidden/>
     <w:unhideWhenUsed/>
-    <w:rsid w:val="00004A94"/>
+    <w:rsid w:val="00AD01C1"/>
     <w:rPr>
       <w:color w:val="808080"/>
       <w:shd w:val="clear" w:color="auto" w:fill="E6E6E6"/>
@@ -19214,7 +17533,7 @@
     <w:uiPriority w:val="99"/>
     <w:semiHidden/>
     <w:unhideWhenUsed/>
-    <w:rsid w:val="00004A94"/>
+    <w:rsid w:val="00AD01C1"/>
     <w:rPr>
       <w:color w:val="808080"/>
       <w:shd w:val="clear" w:color="auto" w:fill="E6E6E6"/>
@@ -19226,7 +17545,7 @@
     <w:uiPriority w:val="99"/>
     <w:semiHidden/>
     <w:unhideWhenUsed/>
-    <w:rsid w:val="00004A94"/>
+    <w:rsid w:val="00AD01C1"/>
     <w:rPr>
       <w:color w:val="605E5C"/>
       <w:shd w:val="clear" w:color="auto" w:fill="E1DFDD"/>

</xml_diff>

<commit_message>
Tweak mentorship and SEACSM membership
</commit_message>
<xml_diff>
--- a/HibbingCV.docx
+++ b/HibbingCV.docx
@@ -383,15 +383,7 @@
         <w:tab/>
       </w:r>
       <w:r>
-        <w:t xml:space="preserve">Scott E. </w:t>
-      </w:r>
-      <w:proofErr w:type="spellStart"/>
-      <w:r>
-        <w:t>Crouter</w:t>
-      </w:r>
-      <w:proofErr w:type="spellEnd"/>
-      <w:r>
-        <w:t xml:space="preserve"> (Major Professor)</w:t>
+        <w:t>Scott E. Crouter (Major Professor)</w:t>
       </w:r>
       <w:r>
         <w:br/>
@@ -411,19 +403,9 @@
       <w:r>
         <w:br/>
       </w:r>
-      <w:proofErr w:type="spellStart"/>
-      <w:r>
-        <w:t>Haileab</w:t>
-      </w:r>
-      <w:proofErr w:type="spellEnd"/>
-      <w:r>
-        <w:t xml:space="preserve"> </w:t>
-      </w:r>
-      <w:proofErr w:type="spellStart"/>
-      <w:r>
-        <w:t>Hilafu</w:t>
-      </w:r>
-      <w:proofErr w:type="spellEnd"/>
+      <w:r>
+        <w:t>Haileab Hilafu</w:t>
+      </w:r>
     </w:p>
     <w:p>
       <w:pPr>
@@ -546,15 +528,7 @@
       </w:r>
       <w:r>
         <w:tab/>
-        <w:t xml:space="preserve">Estimation of physical activity intensity using triaxial </w:t>
-      </w:r>
-      <w:proofErr w:type="spellStart"/>
-      <w:r>
-        <w:t>ActiGraph</w:t>
-      </w:r>
-      <w:proofErr w:type="spellEnd"/>
-      <w:r>
-        <w:t xml:space="preserve"> accelerometers in youth populations: Impact of data type, attachment site, and modeling approach, including adaptations of the Sojourn method for varied use in youth</w:t>
+        <w:t>Estimation of physical activity intensity using triaxial ActiGraph accelerometers in youth populations: Impact of data type, attachment site, and modeling approach, including adaptations of the Sojourn method for varied use in youth</w:t>
       </w:r>
     </w:p>
     <w:p>
@@ -796,16 +770,25 @@
       </w:r>
       <w:r>
         <w:br/>
-        <w:t xml:space="preserve">    S</w:t>
-      </w:r>
-      <w:r>
-        <w:t>enior mentor</w:t>
+        <w:t xml:space="preserve">    </w:t>
+      </w:r>
+      <w:r>
+        <w:t>Primary m</w:t>
+      </w:r>
+      <w:r>
+        <w:t>entor</w:t>
+      </w:r>
+      <w:r>
+        <w:t>s</w:t>
       </w:r>
       <w:r>
         <w:t>:</w:t>
       </w:r>
       <w:r>
         <w:t xml:space="preserve"> Jordan Carlson</w:t>
+      </w:r>
+      <w:r>
+        <w:t>, Robin Shook</w:t>
       </w:r>
     </w:p>
     <w:p>
@@ -1261,15 +1244,7 @@
         <w:t xml:space="preserve">, and </w:t>
       </w:r>
       <w:r>
-        <w:t>NCI contract 6053-S03 (</w:t>
-      </w:r>
-      <w:proofErr w:type="spellStart"/>
-      <w:r>
-        <w:t>Westat</w:t>
-      </w:r>
-      <w:proofErr w:type="spellEnd"/>
-      <w:r>
-        <w:t>)</w:t>
+        <w:t>NCI contract 6053-S03 (Westat)</w:t>
       </w:r>
     </w:p>
     <w:p>
@@ -1329,13 +1304,8 @@
         <w:t xml:space="preserve"> </w:t>
       </w:r>
       <w:r>
-        <w:t xml:space="preserve">Scott </w:t>
-      </w:r>
-      <w:proofErr w:type="spellStart"/>
-      <w:r>
-        <w:t>Crouter</w:t>
-      </w:r>
-      <w:proofErr w:type="spellEnd"/>
+        <w:t>Scott Crouter</w:t>
+      </w:r>
       <w:r>
         <w:t>)</w:t>
       </w:r>
@@ -1504,13 +1474,8 @@
         <w:t xml:space="preserve">    </w:t>
       </w:r>
       <w:r>
-        <w:t xml:space="preserve">Neurophysiology Lab (director Elizabeth </w:t>
-      </w:r>
-      <w:proofErr w:type="spellStart"/>
-      <w:r>
-        <w:t>Stegemöller</w:t>
-      </w:r>
-      <w:proofErr w:type="spellEnd"/>
+        <w:t>Neurophysiology Lab (director Elizabeth Stegemöller</w:t>
+      </w:r>
       <w:r>
         <w:t>)</w:t>
       </w:r>
@@ -2278,21 +2243,7 @@
         <w:rPr>
           <w:szCs w:val="24"/>
         </w:rPr>
-        <w:t xml:space="preserve">. </w:t>
-      </w:r>
-      <w:proofErr w:type="spellStart"/>
-      <w:r>
-        <w:rPr>
-          <w:szCs w:val="24"/>
-        </w:rPr>
-        <w:t>doi</w:t>
-      </w:r>
-      <w:proofErr w:type="spellEnd"/>
-      <w:r>
-        <w:rPr>
-          <w:szCs w:val="24"/>
-        </w:rPr>
-        <w:t>: 10.1186/s12889-016-2901-8.</w:t>
+        <w:t>. doi: 10.1186/s12889-016-2901-8.</w:t>
       </w:r>
       <w:r>
         <w:rPr>
@@ -2309,21 +2260,8 @@
           <w:numId w:val="3"/>
         </w:numPr>
       </w:pPr>
-      <w:proofErr w:type="spellStart"/>
-      <w:r>
-        <w:t>Stegemöller</w:t>
-      </w:r>
-      <w:proofErr w:type="spellEnd"/>
-      <w:r>
-        <w:t xml:space="preserve"> EL, </w:t>
-      </w:r>
-      <w:proofErr w:type="spellStart"/>
-      <w:r>
-        <w:t>Radig</w:t>
-      </w:r>
-      <w:proofErr w:type="spellEnd"/>
-      <w:r>
-        <w:t xml:space="preserve"> H, </w:t>
+      <w:r>
+        <w:t xml:space="preserve">Stegemöller EL, Radig H, </w:t>
       </w:r>
       <w:r>
         <w:rPr>
@@ -2355,13 +2293,8 @@
       <w:r>
         <w:t xml:space="preserve"> </w:t>
       </w:r>
-      <w:proofErr w:type="spellStart"/>
-      <w:r>
-        <w:t>doi</w:t>
-      </w:r>
-      <w:proofErr w:type="spellEnd"/>
-      <w:r>
-        <w:t>: 10.3109/09638288.2016.1152610</w:t>
+      <w:r>
+        <w:t>doi: 10.3109/09638288.2016.1152610</w:t>
       </w:r>
       <w:r>
         <w:t>.</w:t>
@@ -2384,13 +2317,8 @@
           <w:shd w:val="clear" w:color="auto" w:fill="FFFFFF"/>
         </w:rPr>
       </w:pPr>
-      <w:proofErr w:type="spellStart"/>
-      <w:r>
-        <w:t>Stegemöller</w:t>
-      </w:r>
-      <w:proofErr w:type="spellEnd"/>
-      <w:r>
-        <w:t xml:space="preserve"> EL, </w:t>
+      <w:r>
+        <w:t xml:space="preserve">Stegemöller EL, </w:t>
       </w:r>
       <w:r>
         <w:rPr>
@@ -2399,15 +2327,7 @@
         <w:t>Hibbing P</w:t>
       </w:r>
       <w:r>
-        <w:t xml:space="preserve">, </w:t>
-      </w:r>
-      <w:proofErr w:type="spellStart"/>
-      <w:r>
-        <w:t>Radig</w:t>
-      </w:r>
-      <w:proofErr w:type="spellEnd"/>
-      <w:r>
-        <w:t xml:space="preserve"> H, &amp; Wingate J. (</w:t>
+        <w:t>, Radig H, &amp; Wingate J. (</w:t>
       </w:r>
       <w:r>
         <w:t>2017</w:t>
@@ -2427,13 +2347,8 @@
       <w:r>
         <w:t xml:space="preserve"> </w:t>
       </w:r>
-      <w:proofErr w:type="spellStart"/>
-      <w:r>
-        <w:t>doi</w:t>
-      </w:r>
-      <w:proofErr w:type="spellEnd"/>
-      <w:r>
-        <w:t>: 10.1016/j.ctim.2017.03.002</w:t>
+      <w:r>
+        <w:t>doi: 10.1016/j.ctim.2017.03.002</w:t>
       </w:r>
       <w:r>
         <w:t>.</w:t>
@@ -2469,15 +2384,7 @@
         <w:t xml:space="preserve">(2017) </w:t>
       </w:r>
       <w:r>
-        <w:t xml:space="preserve">Lab-based validation of different data processing methods for wrist-worn </w:t>
-      </w:r>
-      <w:proofErr w:type="spellStart"/>
-      <w:r>
-        <w:t>ActiGraph</w:t>
-      </w:r>
-      <w:proofErr w:type="spellEnd"/>
-      <w:r>
-        <w:t xml:space="preserve"> accelerometers in adults. </w:t>
+        <w:t xml:space="preserve">Lab-based validation of different data processing methods for wrist-worn ActiGraph accelerometers in adults. </w:t>
       </w:r>
       <w:r>
         <w:rPr>
@@ -2489,15 +2396,7 @@
         <w:t>. 38(6), 1045-1060.</w:t>
       </w:r>
       <w:r>
-        <w:t xml:space="preserve"> </w:t>
-      </w:r>
-      <w:proofErr w:type="spellStart"/>
-      <w:r>
-        <w:t>doi</w:t>
-      </w:r>
-      <w:proofErr w:type="spellEnd"/>
-      <w:r>
-        <w:t>: 10.1088/1361-6579/aa6d00.</w:t>
+        <w:t xml:space="preserve"> doi: 10.1088/1361-6579/aa6d00.</w:t>
       </w:r>
       <w:r>
         <w:rPr>
@@ -2572,15 +2471,7 @@
         <w:t>DL</w:t>
       </w:r>
       <w:r>
-        <w:t xml:space="preserve">, </w:t>
-      </w:r>
-      <w:proofErr w:type="spellStart"/>
-      <w:r>
-        <w:t>Perna</w:t>
-      </w:r>
-      <w:proofErr w:type="spellEnd"/>
-      <w:r>
-        <w:t xml:space="preserve"> FM, </w:t>
+        <w:t xml:space="preserve">, Perna FM, </w:t>
       </w:r>
       <w:r>
         <w:t xml:space="preserve">&amp; </w:t>
@@ -2607,15 +2498,7 @@
         <w:t xml:space="preserve"> 52(6), 872-879.</w:t>
       </w:r>
       <w:r>
-        <w:t xml:space="preserve"> </w:t>
-      </w:r>
-      <w:proofErr w:type="spellStart"/>
-      <w:r>
-        <w:t>doi</w:t>
-      </w:r>
-      <w:proofErr w:type="spellEnd"/>
-      <w:r>
-        <w:t>: 10.1016/j.amepre.2017.01.012</w:t>
+        <w:t xml:space="preserve"> doi: 10.1016/j.amepre.2017.01.012</w:t>
       </w:r>
       <w:r>
         <w:t>.</w:t>
@@ -2645,15 +2528,7 @@
         <w:t>Hibbing P</w:t>
       </w:r>
       <w:r>
-        <w:t xml:space="preserve">, Oh A, </w:t>
-      </w:r>
-      <w:proofErr w:type="spellStart"/>
-      <w:r>
-        <w:t>Perna</w:t>
-      </w:r>
-      <w:proofErr w:type="spellEnd"/>
-      <w:r>
-        <w:t xml:space="preserve"> FM, &amp; Welk GJ. (</w:t>
+        <w:t>, Oh A, Perna FM, &amp; Welk GJ. (</w:t>
       </w:r>
       <w:r>
         <w:t>2017</w:t>
@@ -2710,15 +2585,7 @@
         <w:t xml:space="preserve"> 52(6), 880-887.</w:t>
       </w:r>
       <w:r>
-        <w:t xml:space="preserve"> </w:t>
-      </w:r>
-      <w:proofErr w:type="spellStart"/>
-      <w:r>
-        <w:t>doi</w:t>
-      </w:r>
-      <w:proofErr w:type="spellEnd"/>
-      <w:r>
-        <w:t>: 10.1016/j.amepre.2016.12.010</w:t>
+        <w:t xml:space="preserve"> doi: 10.1016/j.amepre.2016.12.010</w:t>
       </w:r>
       <w:r>
         <w:t>.</w:t>
@@ -2772,15 +2639,7 @@
         <w:t>.</w:t>
       </w:r>
       <w:r>
-        <w:t xml:space="preserve"> 36(15), 1734-1741. </w:t>
-      </w:r>
-      <w:proofErr w:type="spellStart"/>
-      <w:r>
-        <w:t>doi</w:t>
-      </w:r>
-      <w:proofErr w:type="spellEnd"/>
-      <w:r>
-        <w:t xml:space="preserve">: </w:t>
+        <w:t xml:space="preserve"> 36(15), 1734-1741. doi: </w:t>
       </w:r>
       <w:r>
         <w:t>10.1080/02640414.2017.1412235</w:t>
@@ -2839,13 +2698,8 @@
       <w:r>
         <w:t xml:space="preserve">50(4), 837-845. </w:t>
       </w:r>
-      <w:proofErr w:type="spellStart"/>
-      <w:r>
-        <w:t>doi</w:t>
-      </w:r>
-      <w:proofErr w:type="spellEnd"/>
-      <w:r>
-        <w:t>:</w:t>
+      <w:r>
+        <w:t>doi:</w:t>
       </w:r>
       <w:r>
         <w:t xml:space="preserve"> 10.1249/MSS.0000000000001481</w:t>
@@ -2919,19 +2773,11 @@
         </w:rPr>
         <w:t xml:space="preserve">, 846-854. </w:t>
       </w:r>
-      <w:proofErr w:type="spellStart"/>
       <w:r>
         <w:rPr>
           <w:shd w:val="clear" w:color="auto" w:fill="FFFFFF"/>
         </w:rPr>
-        <w:t>doi</w:t>
-      </w:r>
-      <w:proofErr w:type="spellEnd"/>
-      <w:r>
-        <w:rPr>
-          <w:shd w:val="clear" w:color="auto" w:fill="FFFFFF"/>
-        </w:rPr>
-        <w:t xml:space="preserve">: </w:t>
+        <w:t xml:space="preserve">doi: </w:t>
       </w:r>
       <w:r>
         <w:rPr>
@@ -2970,23 +2816,7 @@
         <w:t>Hibbing PR</w:t>
       </w:r>
       <w:r>
-        <w:t xml:space="preserve">, </w:t>
-      </w:r>
-      <w:proofErr w:type="spellStart"/>
-      <w:r>
-        <w:t>LaMunion</w:t>
-      </w:r>
-      <w:proofErr w:type="spellEnd"/>
-      <w:r>
-        <w:t xml:space="preserve"> SR, Kaplan AS, &amp; </w:t>
-      </w:r>
-      <w:proofErr w:type="spellStart"/>
-      <w:r>
-        <w:t>Crouter</w:t>
-      </w:r>
-      <w:proofErr w:type="spellEnd"/>
-      <w:r>
-        <w:t xml:space="preserve"> SE. (</w:t>
+        <w:t>, LaMunion SR, Kaplan AS, &amp; Crouter SE. (</w:t>
       </w:r>
       <w:r>
         <w:t>2018</w:t>
@@ -3007,15 +2837,7 @@
         <w:t>e</w:t>
       </w:r>
       <w:r>
-        <w:t xml:space="preserve">xpenditure with </w:t>
-      </w:r>
-      <w:proofErr w:type="spellStart"/>
-      <w:r>
-        <w:t>ActiGraph</w:t>
-      </w:r>
-      <w:proofErr w:type="spellEnd"/>
-      <w:r>
-        <w:t xml:space="preserve"> GT9X </w:t>
+        <w:t xml:space="preserve">xpenditure with ActiGraph GT9X </w:t>
       </w:r>
       <w:r>
         <w:t>i</w:t>
@@ -3048,15 +2870,7 @@
         <w:t>.</w:t>
       </w:r>
       <w:r>
-        <w:t xml:space="preserve"> 50(5), 1093-1102. </w:t>
-      </w:r>
-      <w:proofErr w:type="spellStart"/>
-      <w:r>
-        <w:t>doi</w:t>
-      </w:r>
-      <w:proofErr w:type="spellEnd"/>
-      <w:r>
-        <w:t xml:space="preserve">: </w:t>
+        <w:t xml:space="preserve"> 50(5), 1093-1102. doi: </w:t>
       </w:r>
       <w:r>
         <w:t>10.1249/MSS.0000000000001532</w:t>
@@ -3079,29 +2893,8 @@
           <w:shd w:val="clear" w:color="auto" w:fill="FFFFFF"/>
         </w:rPr>
       </w:pPr>
-      <w:proofErr w:type="spellStart"/>
-      <w:r>
-        <w:t>Stegemöller</w:t>
-      </w:r>
-      <w:proofErr w:type="spellEnd"/>
-      <w:r>
-        <w:t xml:space="preserve"> EL, </w:t>
-      </w:r>
-      <w:proofErr w:type="spellStart"/>
-      <w:r>
-        <w:t>Tatz</w:t>
-      </w:r>
-      <w:proofErr w:type="spellEnd"/>
-      <w:r>
-        <w:t xml:space="preserve"> JR, </w:t>
-      </w:r>
-      <w:proofErr w:type="spellStart"/>
-      <w:r>
-        <w:t>Warnecke</w:t>
-      </w:r>
-      <w:proofErr w:type="spellEnd"/>
-      <w:r>
-        <w:t xml:space="preserve"> A, </w:t>
+      <w:r>
+        <w:t xml:space="preserve">Stegemöller EL, Tatz JR, Warnecke A, </w:t>
       </w:r>
       <w:r>
         <w:rPr>
@@ -3142,13 +2935,8 @@
       <w:r>
         <w:t xml:space="preserve">, 472-485. </w:t>
       </w:r>
-      <w:proofErr w:type="spellStart"/>
-      <w:r>
-        <w:t>doi</w:t>
-      </w:r>
-      <w:proofErr w:type="spellEnd"/>
-      <w:r>
-        <w:t xml:space="preserve">: </w:t>
+      <w:r>
+        <w:t xml:space="preserve">doi: </w:t>
       </w:r>
       <w:r>
         <w:t>10.1123/mc.2017-0081</w:t>
@@ -3172,15 +2960,7 @@
         </w:rPr>
       </w:pPr>
       <w:r>
-        <w:t xml:space="preserve">Toth LP, Park S, Pittman WL, </w:t>
-      </w:r>
-      <w:proofErr w:type="spellStart"/>
-      <w:r>
-        <w:t>Sarisaltik</w:t>
-      </w:r>
-      <w:proofErr w:type="spellEnd"/>
-      <w:r>
-        <w:t xml:space="preserve"> D</w:t>
+        <w:t>Toth LP, Park S, Pittman WL, Sarisaltik D</w:t>
       </w:r>
       <w:r>
         <w:t>,</w:t>
@@ -3195,15 +2975,7 @@
         <w:t>Hibbing PR</w:t>
       </w:r>
       <w:r>
-        <w:t xml:space="preserve">, Morton A, Springer CM, </w:t>
-      </w:r>
-      <w:proofErr w:type="spellStart"/>
-      <w:r>
-        <w:t>Crouter</w:t>
-      </w:r>
-      <w:proofErr w:type="spellEnd"/>
-      <w:r>
-        <w:t xml:space="preserve"> SE, </w:t>
+        <w:t xml:space="preserve">, Morton A, Springer CM, Crouter SE, </w:t>
       </w:r>
       <w:r>
         <w:t xml:space="preserve">&amp; </w:t>
@@ -3287,15 +3059,7 @@
         <w:t>.</w:t>
       </w:r>
       <w:r>
-        <w:t xml:space="preserve"> 3(7), 52-59. </w:t>
-      </w:r>
-      <w:proofErr w:type="spellStart"/>
-      <w:r>
-        <w:t>doi</w:t>
-      </w:r>
-      <w:proofErr w:type="spellEnd"/>
-      <w:r>
-        <w:t xml:space="preserve">: </w:t>
+        <w:t xml:space="preserve"> 3(7), 52-59. doi: </w:t>
       </w:r>
       <w:r>
         <w:t>10.1249/TJX.0000000000000057</w:t>
@@ -3318,13 +3082,8 @@
           <w:shd w:val="clear" w:color="auto" w:fill="FFFFFF"/>
         </w:rPr>
       </w:pPr>
-      <w:proofErr w:type="spellStart"/>
-      <w:r>
-        <w:t>Stegemöller</w:t>
-      </w:r>
-      <w:proofErr w:type="spellEnd"/>
-      <w:r>
-        <w:t xml:space="preserve"> EL</w:t>
+      <w:r>
+        <w:t>Stegemöller EL</w:t>
       </w:r>
       <w:r>
         <w:t>,</w:t>
@@ -3416,11 +3175,9 @@
       <w:r>
         <w:t xml:space="preserve">. </w:t>
       </w:r>
-      <w:proofErr w:type="spellStart"/>
       <w:r>
         <w:t>doi</w:t>
       </w:r>
-      <w:proofErr w:type="spellEnd"/>
       <w:r>
         <w:t xml:space="preserve">: </w:t>
       </w:r>
@@ -3442,60 +3199,51 @@
           <w:numId w:val="3"/>
         </w:numPr>
       </w:pPr>
-      <w:proofErr w:type="spellStart"/>
-      <w:r>
-        <w:t>Gharghabi</w:t>
-      </w:r>
-      <w:proofErr w:type="spellEnd"/>
+      <w:r>
+        <w:t xml:space="preserve">Gharghabi S, </w:t>
+      </w:r>
+      <w:r>
+        <w:t>Yeh CM</w:t>
+      </w:r>
+      <w:r>
+        <w:t xml:space="preserve">, </w:t>
+      </w:r>
+      <w:r>
+        <w:t>Ding</w:t>
+      </w:r>
+      <w:r>
+        <w:t xml:space="preserve"> Y, </w:t>
+      </w:r>
+      <w:r>
+        <w:t>Ding</w:t>
+      </w:r>
+      <w:r>
+        <w:t xml:space="preserve"> W, </w:t>
+      </w:r>
+      <w:r>
+        <w:rPr>
+          <w:b/>
+        </w:rPr>
+        <w:t>Hibbing P</w:t>
+      </w:r>
+      <w:r>
+        <w:t xml:space="preserve">, </w:t>
+      </w:r>
+      <w:r>
+        <w:t>LaMunion</w:t>
+      </w:r>
       <w:r>
         <w:t xml:space="preserve"> S, </w:t>
       </w:r>
       <w:r>
-        <w:t>Yeh CM</w:t>
-      </w:r>
-      <w:r>
-        <w:t xml:space="preserve">, </w:t>
-      </w:r>
-      <w:r>
-        <w:t>Ding</w:t>
-      </w:r>
-      <w:r>
-        <w:t xml:space="preserve"> Y, </w:t>
-      </w:r>
-      <w:r>
-        <w:t>Ding</w:t>
-      </w:r>
-      <w:r>
-        <w:t xml:space="preserve"> W, </w:t>
-      </w:r>
-      <w:r>
-        <w:rPr>
-          <w:b/>
-        </w:rPr>
-        <w:t>Hibbing P</w:t>
-      </w:r>
-      <w:r>
-        <w:t xml:space="preserve">, </w:t>
-      </w:r>
-      <w:proofErr w:type="spellStart"/>
-      <w:r>
-        <w:t>LaMunion</w:t>
-      </w:r>
-      <w:proofErr w:type="spellEnd"/>
-      <w:r>
-        <w:t xml:space="preserve"> S, </w:t>
-      </w:r>
-      <w:r>
         <w:t>Kaplan</w:t>
       </w:r>
       <w:r>
         <w:t xml:space="preserve"> A, </w:t>
       </w:r>
-      <w:proofErr w:type="spellStart"/>
       <w:r>
         <w:t>Crouter</w:t>
       </w:r>
-      <w:proofErr w:type="spellEnd"/>
       <w:r>
         <w:t xml:space="preserve"> SE, &amp; </w:t>
       </w:r>
@@ -3580,13 +3328,8 @@
       <w:r>
         <w:t xml:space="preserve">33(1), 96-130. </w:t>
       </w:r>
-      <w:proofErr w:type="spellStart"/>
-      <w:r>
-        <w:t>doi</w:t>
-      </w:r>
-      <w:proofErr w:type="spellEnd"/>
-      <w:r>
-        <w:t xml:space="preserve">: </w:t>
+      <w:r>
+        <w:t xml:space="preserve">doi: </w:t>
       </w:r>
       <w:r>
         <w:t>10.1007/s10618-018-0589-3</w:t>
@@ -3606,13 +3349,8 @@
           <w:numId w:val="3"/>
         </w:numPr>
       </w:pPr>
-      <w:proofErr w:type="spellStart"/>
-      <w:r>
-        <w:t>Crouter</w:t>
-      </w:r>
-      <w:proofErr w:type="spellEnd"/>
-      <w:r>
-        <w:t xml:space="preserve"> SE, </w:t>
+      <w:r>
+        <w:t xml:space="preserve">Crouter SE, </w:t>
       </w:r>
       <w:r>
         <w:rPr>
@@ -3621,15 +3359,7 @@
         <w:t>Hibbing PR</w:t>
       </w:r>
       <w:r>
-        <w:t xml:space="preserve">, &amp; </w:t>
-      </w:r>
-      <w:proofErr w:type="spellStart"/>
-      <w:r>
-        <w:t>LaMunion</w:t>
-      </w:r>
-      <w:proofErr w:type="spellEnd"/>
-      <w:r>
-        <w:t xml:space="preserve"> SR. (</w:t>
+        <w:t>, &amp; LaMunion SR. (</w:t>
       </w:r>
       <w:r>
         <w:t>2018</w:t>
@@ -3641,16 +3371,8 @@
         <w:rPr>
           <w:i/>
         </w:rPr>
-        <w:t xml:space="preserve">Journal for the Measurement of Physical </w:t>
-      </w:r>
-      <w:proofErr w:type="spellStart"/>
-      <w:r>
-        <w:rPr>
-          <w:i/>
-        </w:rPr>
-        <w:t>Behaviour</w:t>
-      </w:r>
-      <w:proofErr w:type="spellEnd"/>
+        <w:t>Journal for the Measurement of Physical Behaviour</w:t>
+      </w:r>
       <w:r>
         <w:t>.</w:t>
       </w:r>
@@ -3664,15 +3386,7 @@
         <w:t>1(3)</w:t>
       </w:r>
       <w:r>
-        <w:t xml:space="preserve">, 136-142. </w:t>
-      </w:r>
-      <w:proofErr w:type="spellStart"/>
-      <w:r>
-        <w:t>doi</w:t>
-      </w:r>
-      <w:proofErr w:type="spellEnd"/>
-      <w:r>
-        <w:t xml:space="preserve">: </w:t>
+        <w:t xml:space="preserve">, 136-142. doi: </w:t>
       </w:r>
       <w:r>
         <w:t>10.1123/jmpb.2018-0007</w:t>
@@ -3693,15 +3407,7 @@
         </w:numPr>
       </w:pPr>
       <w:r>
-        <w:t xml:space="preserve">Toth LP, Park S, Pittman WL, </w:t>
-      </w:r>
-      <w:proofErr w:type="spellStart"/>
-      <w:r>
-        <w:t>Sarisaltik</w:t>
-      </w:r>
-      <w:proofErr w:type="spellEnd"/>
-      <w:r>
-        <w:t xml:space="preserve"> D, </w:t>
+        <w:t xml:space="preserve">Toth LP, Park S, Pittman WL, Sarisaltik D, </w:t>
       </w:r>
       <w:r>
         <w:rPr>
@@ -3710,15 +3416,7 @@
         <w:t>Hibbing PR</w:t>
       </w:r>
       <w:r>
-        <w:t xml:space="preserve">, Morton AL, Springer CM, </w:t>
-      </w:r>
-      <w:proofErr w:type="spellStart"/>
-      <w:r>
-        <w:t>Crouter</w:t>
-      </w:r>
-      <w:proofErr w:type="spellEnd"/>
-      <w:r>
-        <w:t xml:space="preserve"> SE, &amp; Bassett DR. (</w:t>
+        <w:t>, Morton AL, Springer CM, Crouter SE, &amp; Bassett DR. (</w:t>
       </w:r>
       <w:r>
         <w:t>2019</w:t>
@@ -3739,16 +3437,8 @@
         <w:rPr>
           <w:i/>
         </w:rPr>
-        <w:t xml:space="preserve">Journal for the Measurement of Physical </w:t>
-      </w:r>
-      <w:proofErr w:type="spellStart"/>
-      <w:r>
-        <w:rPr>
-          <w:i/>
-        </w:rPr>
-        <w:t>Behaviour</w:t>
-      </w:r>
-      <w:proofErr w:type="spellEnd"/>
+        <w:t>Journal for the Measurement of Physical Behaviour</w:t>
+      </w:r>
       <w:r>
         <w:t>.</w:t>
       </w:r>
@@ -3759,15 +3449,7 @@
         <w:t>13-</w:t>
       </w:r>
       <w:r>
-        <w:t xml:space="preserve">21. </w:t>
-      </w:r>
-      <w:proofErr w:type="spellStart"/>
-      <w:r>
-        <w:t>doi</w:t>
-      </w:r>
-      <w:proofErr w:type="spellEnd"/>
-      <w:r>
-        <w:t xml:space="preserve">: </w:t>
+        <w:t xml:space="preserve">21. doi: </w:t>
       </w:r>
       <w:r>
         <w:lastRenderedPageBreak/>
@@ -3807,15 +3489,7 @@
         <w:t>) Accelerometer</w:t>
       </w:r>
       <w:r>
-        <w:t xml:space="preserve"> and self-reported measures of sedentary </w:t>
-      </w:r>
-      <w:proofErr w:type="spellStart"/>
-      <w:r>
-        <w:t>behaviour</w:t>
-      </w:r>
-      <w:proofErr w:type="spellEnd"/>
-      <w:r>
-        <w:t xml:space="preserve"> and associations with adiposity in UK youth</w:t>
+        <w:t xml:space="preserve"> and self-reported measures of sedentary behaviour and associations with adiposity in UK youth</w:t>
       </w:r>
       <w:r>
         <w:t xml:space="preserve">. </w:t>
@@ -3839,15 +3513,7 @@
         <w:t>, 1919-1925</w:t>
       </w:r>
       <w:r>
-        <w:t xml:space="preserve">. </w:t>
-      </w:r>
-      <w:proofErr w:type="spellStart"/>
-      <w:r>
-        <w:t>doi</w:t>
-      </w:r>
-      <w:proofErr w:type="spellEnd"/>
-      <w:r>
-        <w:t xml:space="preserve">: </w:t>
+        <w:t xml:space="preserve">. doi: </w:t>
       </w:r>
       <w:r>
         <w:t>10.1080/02640414.2019.1605649</w:t>
@@ -3877,48 +3543,16 @@
         <w:t>Hibbing PR</w:t>
       </w:r>
       <w:r>
-        <w:t xml:space="preserve">, Springer CM, Kaplan AS, </w:t>
-      </w:r>
-      <w:proofErr w:type="spellStart"/>
-      <w:r>
-        <w:t>Feyerabend</w:t>
-      </w:r>
-      <w:proofErr w:type="spellEnd"/>
-      <w:r>
-        <w:t xml:space="preserve"> MD, </w:t>
-      </w:r>
-      <w:proofErr w:type="spellStart"/>
-      <w:r>
-        <w:t>Crouter</w:t>
-      </w:r>
-      <w:proofErr w:type="spellEnd"/>
-      <w:r>
-        <w:t xml:space="preserve"> SE, &amp; Bassett DR. (2019) Dominant vs non-dominant wrist placement of activity monitors: Impact on steps per day. </w:t>
-      </w:r>
-      <w:r>
-        <w:rPr>
-          <w:i/>
-        </w:rPr>
-        <w:t xml:space="preserve">Journal for the Measurement of Physical </w:t>
-      </w:r>
-      <w:proofErr w:type="spellStart"/>
-      <w:r>
-        <w:rPr>
-          <w:i/>
-        </w:rPr>
-        <w:t>Behaviour</w:t>
-      </w:r>
-      <w:proofErr w:type="spellEnd"/>
-      <w:r>
-        <w:t xml:space="preserve">. 2(2), 118-123. </w:t>
-      </w:r>
-      <w:proofErr w:type="spellStart"/>
-      <w:r>
-        <w:t>doi</w:t>
-      </w:r>
-      <w:proofErr w:type="spellEnd"/>
-      <w:r>
-        <w:t xml:space="preserve">: </w:t>
+        <w:t xml:space="preserve">, Springer CM, Kaplan AS, Feyerabend MD, Crouter SE, &amp; Bassett DR. (2019) Dominant vs non-dominant wrist placement of activity monitors: Impact on steps per day. </w:t>
+      </w:r>
+      <w:r>
+        <w:rPr>
+          <w:i/>
+        </w:rPr>
+        <w:t>Journal for the Measurement of Physical Behaviour</w:t>
+      </w:r>
+      <w:r>
+        <w:t xml:space="preserve">. 2(2), 118-123. doi: </w:t>
       </w:r>
       <w:r>
         <w:t>10.1123/jmpb.2018-0060</w:t>
@@ -3969,15 +3603,7 @@
         <w:t>P</w:t>
       </w:r>
       <w:r>
-        <w:t xml:space="preserve">rofile as a physical activity and sedentary </w:t>
-      </w:r>
-      <w:proofErr w:type="spellStart"/>
-      <w:r>
-        <w:t>behaviour</w:t>
-      </w:r>
-      <w:proofErr w:type="spellEnd"/>
-      <w:r>
-        <w:t xml:space="preserve"> surveillance tool for English youth</w:t>
+        <w:t>rofile as a physical activity and sedentary behaviour surveillance tool for English youth</w:t>
       </w:r>
       <w:r>
         <w:t xml:space="preserve">. </w:t>
@@ -4015,13 +3641,8 @@
       <w:r>
         <w:t xml:space="preserve">16(19). </w:t>
       </w:r>
-      <w:proofErr w:type="spellStart"/>
-      <w:r>
-        <w:t>doi</w:t>
-      </w:r>
-      <w:proofErr w:type="spellEnd"/>
-      <w:r>
-        <w:t xml:space="preserve">: </w:t>
+      <w:r>
+        <w:t xml:space="preserve">doi: </w:t>
       </w:r>
       <w:r>
         <w:t>10.3390/ijerph16193711</w:t>
@@ -4051,31 +3672,7 @@
         <w:t>Hibbing PR</w:t>
       </w:r>
       <w:r>
-        <w:t xml:space="preserve">, Welk GJ, Dailey D, </w:t>
-      </w:r>
-      <w:proofErr w:type="spellStart"/>
-      <w:r>
-        <w:t>Rakel</w:t>
-      </w:r>
-      <w:proofErr w:type="spellEnd"/>
-      <w:r>
-        <w:t xml:space="preserve"> B, </w:t>
-      </w:r>
-      <w:proofErr w:type="spellStart"/>
-      <w:r>
-        <w:t>Crofford</w:t>
-      </w:r>
-      <w:proofErr w:type="spellEnd"/>
-      <w:r>
-        <w:t xml:space="preserve"> LJ, </w:t>
-      </w:r>
-      <w:proofErr w:type="spellStart"/>
-      <w:r>
-        <w:t>Sluka</w:t>
-      </w:r>
-      <w:proofErr w:type="spellEnd"/>
-      <w:r>
-        <w:t xml:space="preserve"> KA, &amp; Frey-Law LA. (</w:t>
+        <w:t>, Welk GJ, Dailey D, Rakel B, Crofford LJ, Sluka KA, &amp; Frey-Law LA. (</w:t>
       </w:r>
       <w:r>
         <w:t>2019</w:t>
@@ -4096,16 +3693,8 @@
         <w:rPr>
           <w:i/>
         </w:rPr>
-        <w:t xml:space="preserve">Journal for the Measurement of Physical </w:t>
-      </w:r>
-      <w:proofErr w:type="spellStart"/>
-      <w:r>
-        <w:rPr>
-          <w:i/>
-        </w:rPr>
-        <w:t>Behaviour</w:t>
-      </w:r>
-      <w:proofErr w:type="spellEnd"/>
+        <w:t>Journal for the Measurement of Physical Behaviour</w:t>
+      </w:r>
       <w:r>
         <w:t>. 2(4)</w:t>
       </w:r>
@@ -4116,15 +3705,7 @@
         <w:t>36</w:t>
       </w:r>
       <w:r>
-        <w:t xml:space="preserve">. </w:t>
-      </w:r>
-      <w:proofErr w:type="spellStart"/>
-      <w:r>
-        <w:t>doi</w:t>
-      </w:r>
-      <w:proofErr w:type="spellEnd"/>
-      <w:r>
-        <w:t xml:space="preserve">: </w:t>
+        <w:t xml:space="preserve">. doi: </w:t>
       </w:r>
       <w:r>
         <w:t>10.1123/jmpb.2018-0062</w:t>
@@ -4144,21 +3725,8 @@
           <w:numId w:val="3"/>
         </w:numPr>
       </w:pPr>
-      <w:proofErr w:type="spellStart"/>
-      <w:r>
-        <w:t>Crouter</w:t>
-      </w:r>
-      <w:proofErr w:type="spellEnd"/>
-      <w:r>
-        <w:t xml:space="preserve"> SE, </w:t>
-      </w:r>
-      <w:proofErr w:type="spellStart"/>
-      <w:r>
-        <w:t>LaMunion</w:t>
-      </w:r>
-      <w:proofErr w:type="spellEnd"/>
-      <w:r>
-        <w:t xml:space="preserve"> SR, </w:t>
+      <w:r>
+        <w:t xml:space="preserve">Crouter SE, LaMunion SR, </w:t>
       </w:r>
       <w:r>
         <w:rPr>
@@ -4176,31 +3744,14 @@
         <w:t>2019</w:t>
       </w:r>
       <w:r>
-        <w:t xml:space="preserve">) Accuracy of the </w:t>
-      </w:r>
-      <w:proofErr w:type="spellStart"/>
-      <w:r>
-        <w:t>Cosmed</w:t>
-      </w:r>
-      <w:proofErr w:type="spellEnd"/>
-      <w:r>
-        <w:t xml:space="preserve"> K5 portable calorimeter. </w:t>
-      </w:r>
-      <w:proofErr w:type="spellStart"/>
+        <w:t xml:space="preserve">) Accuracy of the Cosmed K5 portable calorimeter. </w:t>
+      </w:r>
       <w:r>
         <w:rPr>
           <w:i/>
           <w:iCs/>
         </w:rPr>
-        <w:t>PLoS</w:t>
-      </w:r>
-      <w:proofErr w:type="spellEnd"/>
-      <w:r>
-        <w:rPr>
-          <w:i/>
-          <w:iCs/>
-        </w:rPr>
-        <w:t xml:space="preserve"> ONE</w:t>
+        <w:t>PLoS ONE</w:t>
       </w:r>
       <w:r>
         <w:t xml:space="preserve"> [internet]</w:t>
@@ -4218,15 +3769,7 @@
         <w:t>.</w:t>
       </w:r>
       <w:r>
-        <w:t xml:space="preserve"> </w:t>
-      </w:r>
-      <w:proofErr w:type="spellStart"/>
-      <w:r>
-        <w:t>doi</w:t>
-      </w:r>
-      <w:proofErr w:type="spellEnd"/>
-      <w:r>
-        <w:t>:</w:t>
+        <w:t xml:space="preserve"> doi:</w:t>
       </w:r>
       <w:r>
         <w:t xml:space="preserve"> </w:t>
@@ -4249,13 +3792,8 @@
           <w:numId w:val="3"/>
         </w:numPr>
       </w:pPr>
-      <w:proofErr w:type="spellStart"/>
-      <w:r>
-        <w:t>LaMunion</w:t>
-      </w:r>
-      <w:proofErr w:type="spellEnd"/>
-      <w:r>
-        <w:t xml:space="preserve"> SR, Blythe AL, </w:t>
+      <w:r>
+        <w:t xml:space="preserve">LaMunion SR, Blythe AL, </w:t>
       </w:r>
       <w:r>
         <w:rPr>
@@ -4264,15 +3802,7 @@
         <w:t>Hibbing PR</w:t>
       </w:r>
       <w:r>
-        <w:t xml:space="preserve">, Kaplan AS, Clendenin BJ, &amp; </w:t>
-      </w:r>
-      <w:proofErr w:type="spellStart"/>
-      <w:r>
-        <w:t>Crouter</w:t>
-      </w:r>
-      <w:proofErr w:type="spellEnd"/>
-      <w:r>
-        <w:t xml:space="preserve"> SE. (</w:t>
+        <w:t>, Kaplan AS, Clendenin BJ, &amp; Crouter SE. (</w:t>
       </w:r>
       <w:r>
         <w:t>2020</w:t>
@@ -4292,13 +3822,8 @@
       <w:r>
         <w:t xml:space="preserve">45(2), 161-168. </w:t>
       </w:r>
-      <w:proofErr w:type="spellStart"/>
-      <w:r>
-        <w:t>doi</w:t>
-      </w:r>
-      <w:proofErr w:type="spellEnd"/>
-      <w:r>
-        <w:t xml:space="preserve">: </w:t>
+      <w:r>
+        <w:t xml:space="preserve">doi: </w:t>
       </w:r>
       <w:r>
         <w:t>10.1139/apnm-2019-0129</w:t>
@@ -4319,15 +3844,7 @@
         </w:numPr>
       </w:pPr>
       <w:r>
-        <w:t xml:space="preserve">Ehrlich SF, Casteel AJ, </w:t>
-      </w:r>
-      <w:proofErr w:type="spellStart"/>
-      <w:r>
-        <w:t>Crouter</w:t>
-      </w:r>
-      <w:proofErr w:type="spellEnd"/>
-      <w:r>
-        <w:t xml:space="preserve"> SE, </w:t>
+        <w:t xml:space="preserve">Ehrlich SF, Casteel AJ, Crouter SE, </w:t>
       </w:r>
       <w:r>
         <w:rPr>
@@ -4336,23 +3853,10 @@
         <w:t>Hibbing PR</w:t>
       </w:r>
       <w:r>
-        <w:t xml:space="preserve">, </w:t>
-      </w:r>
-      <w:proofErr w:type="spellStart"/>
-      <w:r>
-        <w:t>Hedderson</w:t>
-      </w:r>
-      <w:proofErr w:type="spellEnd"/>
-      <w:r>
-        <w:t xml:space="preserve"> MM, Brown SD, </w:t>
-      </w:r>
-      <w:proofErr w:type="spellStart"/>
-      <w:r>
-        <w:t>Galarce</w:t>
-      </w:r>
-      <w:proofErr w:type="spellEnd"/>
-      <w:r>
-        <w:t xml:space="preserve"> M, </w:t>
+        <w:t xml:space="preserve">, Hedderson MM, Brown SD, </w:t>
+      </w:r>
+      <w:r>
+        <w:t xml:space="preserve">Galarce M, </w:t>
       </w:r>
       <w:r>
         <w:t>Coe D,</w:t>
@@ -4427,66 +3931,41 @@
         <w:t>w</w:t>
       </w:r>
       <w:r>
-        <w:t xml:space="preserve">orn </w:t>
-      </w:r>
-      <w:proofErr w:type="spellStart"/>
-      <w:r>
-        <w:t>ActiGraph</w:t>
-      </w:r>
-      <w:proofErr w:type="spellEnd"/>
+        <w:t xml:space="preserve">orn ActiGraph </w:t>
+      </w:r>
+      <w:r>
+        <w:t>a</w:t>
+      </w:r>
+      <w:r>
+        <w:t xml:space="preserve">ccelerometers in </w:t>
+      </w:r>
+      <w:r>
+        <w:t>p</w:t>
+      </w:r>
+      <w:r>
+        <w:t xml:space="preserve">regnant </w:t>
+      </w:r>
+      <w:r>
+        <w:t>w</w:t>
+      </w:r>
+      <w:r>
+        <w:t>omen</w:t>
+      </w:r>
+      <w:r>
+        <w:t>.</w:t>
+      </w:r>
       <w:r>
         <w:t xml:space="preserve"> </w:t>
       </w:r>
       <w:r>
-        <w:t>a</w:t>
-      </w:r>
-      <w:r>
-        <w:t xml:space="preserve">ccelerometers in </w:t>
-      </w:r>
-      <w:r>
-        <w:t>p</w:t>
-      </w:r>
-      <w:r>
-        <w:t xml:space="preserve">regnant </w:t>
-      </w:r>
-      <w:r>
-        <w:t>w</w:t>
-      </w:r>
-      <w:r>
-        <w:t>omen</w:t>
-      </w:r>
-      <w:r>
-        <w:t>.</w:t>
-      </w:r>
-      <w:r>
-        <w:t xml:space="preserve"> </w:t>
-      </w:r>
-      <w:r>
         <w:rPr>
           <w:i/>
           <w:iCs/>
         </w:rPr>
-        <w:t xml:space="preserve">Journal for the Measurement of Physical </w:t>
-      </w:r>
-      <w:proofErr w:type="spellStart"/>
-      <w:r>
-        <w:rPr>
-          <w:i/>
-          <w:iCs/>
-        </w:rPr>
-        <w:t>Behaviour</w:t>
-      </w:r>
-      <w:proofErr w:type="spellEnd"/>
-      <w:r>
-        <w:t xml:space="preserve">. 3(2), 110-117. </w:t>
-      </w:r>
-      <w:proofErr w:type="spellStart"/>
-      <w:r>
-        <w:t>doi</w:t>
-      </w:r>
-      <w:proofErr w:type="spellEnd"/>
-      <w:r>
-        <w:t xml:space="preserve">: </w:t>
+        <w:t>Journal for the Measurement of Physical Behaviour</w:t>
+      </w:r>
+      <w:r>
+        <w:t xml:space="preserve">. 3(2), 110-117. doi: </w:t>
       </w:r>
       <w:r>
         <w:t>10.1123/jmpb.2019-0049</w:t>
@@ -4513,23 +3992,7 @@
         <w:t>Hibbing PR</w:t>
       </w:r>
       <w:r>
-        <w:t xml:space="preserve">, Bassett DR, Coe DP, </w:t>
-      </w:r>
-      <w:proofErr w:type="spellStart"/>
-      <w:r>
-        <w:t>LaMunion</w:t>
-      </w:r>
-      <w:proofErr w:type="spellEnd"/>
-      <w:r>
-        <w:t xml:space="preserve"> SR, &amp; </w:t>
-      </w:r>
-      <w:proofErr w:type="spellStart"/>
-      <w:r>
-        <w:t>Crouter</w:t>
-      </w:r>
-      <w:proofErr w:type="spellEnd"/>
-      <w:r>
-        <w:t xml:space="preserve"> SE. (2020) </w:t>
+        <w:t xml:space="preserve">, Bassett DR, Coe DP, LaMunion SR, &amp; Crouter SE. (2020) </w:t>
       </w:r>
       <w:r>
         <w:t>Youth metabolic equivalents differ depending on operational definitions</w:t>
@@ -4544,15 +4007,7 @@
         <w:t>Medicine and Science in Sports and Exercise</w:t>
       </w:r>
       <w:r>
-        <w:t xml:space="preserve">. 52(8), 1846-1853. </w:t>
-      </w:r>
-      <w:proofErr w:type="spellStart"/>
-      <w:r>
-        <w:t>doi</w:t>
-      </w:r>
-      <w:proofErr w:type="spellEnd"/>
-      <w:r>
-        <w:t xml:space="preserve">: </w:t>
+        <w:t xml:space="preserve">. 52(8), 1846-1853. doi: </w:t>
       </w:r>
       <w:r>
         <w:t>10.1249/MSS.0000000000002299</w:t>
@@ -4579,15 +4034,7 @@
         <w:t>Hibbing PR</w:t>
       </w:r>
       <w:r>
-        <w:t xml:space="preserve">, Bassett DR, &amp; </w:t>
-      </w:r>
-      <w:proofErr w:type="spellStart"/>
-      <w:r>
-        <w:t>Crouter</w:t>
-      </w:r>
-      <w:proofErr w:type="spellEnd"/>
-      <w:r>
-        <w:t xml:space="preserve"> SE. (</w:t>
+        <w:t>, Bassett DR, &amp; Crouter SE. (</w:t>
       </w:r>
       <w:r>
         <w:t>2020</w:t>
@@ -4596,15 +4043,7 @@
         <w:t xml:space="preserve">) </w:t>
       </w:r>
       <w:r>
-        <w:t xml:space="preserve">Modifying accelerometer </w:t>
-      </w:r>
-      <w:proofErr w:type="gramStart"/>
-      <w:r>
-        <w:t>cut-points</w:t>
-      </w:r>
-      <w:proofErr w:type="gramEnd"/>
-      <w:r>
-        <w:t xml:space="preserve"> affects criterion validity in simulated free-living for adolescents and adults</w:t>
+        <w:t>Modifying accelerometer cut-points affects criterion validity in simulated free-living for adolescents and adults</w:t>
       </w:r>
       <w:r>
         <w:t xml:space="preserve">. </w:t>
@@ -4624,13 +4063,8 @@
       <w:r>
         <w:t xml:space="preserve">91(3), 514-524. </w:t>
       </w:r>
-      <w:proofErr w:type="spellStart"/>
-      <w:r>
-        <w:t>doi</w:t>
-      </w:r>
-      <w:proofErr w:type="spellEnd"/>
-      <w:r>
-        <w:t xml:space="preserve">: </w:t>
+      <w:r>
+        <w:t xml:space="preserve">doi: </w:t>
       </w:r>
       <w:r>
         <w:t>10.1080/02701367.2019.1688227</w:t>
@@ -4657,31 +4091,7 @@
         <w:t>Hibbing PR</w:t>
       </w:r>
       <w:r>
-        <w:t xml:space="preserve">, </w:t>
-      </w:r>
-      <w:proofErr w:type="spellStart"/>
-      <w:r>
-        <w:t>LaMunion</w:t>
-      </w:r>
-      <w:proofErr w:type="spellEnd"/>
-      <w:r>
-        <w:t xml:space="preserve"> SR, </w:t>
-      </w:r>
-      <w:proofErr w:type="spellStart"/>
-      <w:r>
-        <w:t>Hilafu</w:t>
-      </w:r>
-      <w:proofErr w:type="spellEnd"/>
-      <w:r>
-        <w:t xml:space="preserve"> H, &amp; </w:t>
-      </w:r>
-      <w:proofErr w:type="spellStart"/>
-      <w:r>
-        <w:t>Crouter</w:t>
-      </w:r>
-      <w:proofErr w:type="spellEnd"/>
-      <w:r>
-        <w:t xml:space="preserve"> SE. (</w:t>
+        <w:t>, LaMunion SR, Hilafu H, &amp; Crouter SE. (</w:t>
       </w:r>
       <w:r>
         <w:t>2020</w:t>
@@ -4754,17 +4164,8 @@
           <w:i/>
           <w:iCs/>
         </w:rPr>
-        <w:t xml:space="preserve">Journal for the Measurement of Physical </w:t>
-      </w:r>
-      <w:proofErr w:type="spellStart"/>
-      <w:r>
-        <w:rPr>
-          <w:i/>
-          <w:iCs/>
-        </w:rPr>
-        <w:t>Behaviour</w:t>
-      </w:r>
-      <w:proofErr w:type="spellEnd"/>
+        <w:t>Journal for the Measurement of Physical Behaviour</w:t>
+      </w:r>
       <w:r>
         <w:t>.</w:t>
       </w:r>
@@ -4774,13 +4175,8 @@
       <w:r>
         <w:t xml:space="preserve">3(3), 219-227. </w:t>
       </w:r>
-      <w:proofErr w:type="spellStart"/>
-      <w:r>
-        <w:t>doi</w:t>
-      </w:r>
-      <w:proofErr w:type="spellEnd"/>
-      <w:r>
-        <w:t xml:space="preserve">: </w:t>
+      <w:r>
+        <w:t xml:space="preserve">doi: </w:t>
       </w:r>
       <w:r>
         <w:t>10.1123/jmpb.2019-0039</w:t>
@@ -4949,18 +4345,8 @@
           <w:szCs w:val="24"/>
         </w:rPr>
         <w:lastRenderedPageBreak/>
-        <w:t xml:space="preserve">for the Measurement of Physical </w:t>
-      </w:r>
-      <w:proofErr w:type="spellStart"/>
-      <w:r>
-        <w:rPr>
-          <w:i/>
-          <w:iCs/>
-          <w:szCs w:val="24"/>
-        </w:rPr>
-        <w:t>Behaviour</w:t>
-      </w:r>
-      <w:proofErr w:type="spellEnd"/>
+        <w:t>for the Measurement of Physical Behaviour</w:t>
+      </w:r>
       <w:r>
         <w:rPr>
           <w:szCs w:val="24"/>
@@ -5003,17 +4389,8 @@
           <w:i/>
           <w:iCs/>
         </w:rPr>
-        <w:t xml:space="preserve">Journal for the Measurement of Physical </w:t>
-      </w:r>
-      <w:proofErr w:type="spellStart"/>
-      <w:r>
-        <w:rPr>
-          <w:i/>
-          <w:iCs/>
-        </w:rPr>
-        <w:t>Behaviour</w:t>
-      </w:r>
-      <w:proofErr w:type="spellEnd"/>
+        <w:t>Journal for the Measurement of Physical Behaviour</w:t>
+      </w:r>
       <w:r>
         <w:t>.</w:t>
       </w:r>
@@ -5047,17 +4424,8 @@
           <w:i/>
           <w:iCs/>
         </w:rPr>
-        <w:t xml:space="preserve">Journal for the Measurement of Physical </w:t>
-      </w:r>
-      <w:proofErr w:type="spellStart"/>
-      <w:r>
-        <w:rPr>
-          <w:i/>
-          <w:iCs/>
-        </w:rPr>
-        <w:t>Behaviour</w:t>
-      </w:r>
-      <w:proofErr w:type="spellEnd"/>
+        <w:t>Journal for the Measurement of Physical Behaviour</w:t>
+      </w:r>
       <w:r>
         <w:t>.</w:t>
       </w:r>
@@ -5107,13 +4475,8 @@
         <w:t xml:space="preserve"> DM</w:t>
       </w:r>
       <w:r>
-        <w:t xml:space="preserve">, </w:t>
-      </w:r>
-      <w:proofErr w:type="spellStart"/>
-      <w:r>
-        <w:t>Lyden</w:t>
-      </w:r>
-      <w:proofErr w:type="spellEnd"/>
+        <w:t>, Lyden</w:t>
+      </w:r>
       <w:r>
         <w:t xml:space="preserve"> K</w:t>
       </w:r>
@@ -5136,21 +4499,14 @@
         <w:t xml:space="preserve"> Z</w:t>
       </w:r>
       <w:r>
-        <w:t xml:space="preserve">, </w:t>
-      </w:r>
-      <w:proofErr w:type="spellStart"/>
-      <w:r>
-        <w:t>Catenacci</w:t>
-      </w:r>
-      <w:proofErr w:type="spellEnd"/>
+        <w:t>, Catenacci</w:t>
+      </w:r>
       <w:r>
         <w:t xml:space="preserve"> VA, &amp; </w:t>
       </w:r>
-      <w:proofErr w:type="spellStart"/>
       <w:r>
         <w:t>Melanson</w:t>
       </w:r>
-      <w:proofErr w:type="spellEnd"/>
       <w:r>
         <w:t xml:space="preserve"> EL. (in Review) </w:t>
       </w:r>
@@ -5253,13 +4609,8 @@
       <w:r>
         <w:t xml:space="preserve">&amp; </w:t>
       </w:r>
-      <w:proofErr w:type="spellStart"/>
-      <w:r>
-        <w:t>Perna</w:t>
-      </w:r>
-      <w:proofErr w:type="spellEnd"/>
-      <w:r>
-        <w:t xml:space="preserve"> </w:t>
+      <w:r>
+        <w:t xml:space="preserve">Perna </w:t>
       </w:r>
       <w:r>
         <w:t>F</w:t>
@@ -5307,15 +4658,7 @@
         <w:t>Hibbing P</w:t>
       </w:r>
       <w:r>
-        <w:t xml:space="preserve">, </w:t>
-      </w:r>
-      <w:proofErr w:type="spellStart"/>
-      <w:r>
-        <w:t>LaMunion</w:t>
-      </w:r>
-      <w:proofErr w:type="spellEnd"/>
-      <w:r>
-        <w:t xml:space="preserve"> S, &amp; Toth L. </w:t>
+        <w:t xml:space="preserve">, LaMunion S, &amp; Toth L. </w:t>
       </w:r>
       <w:r>
         <w:t xml:space="preserve">(2017) </w:t>
@@ -5400,13 +4743,8 @@
           <w:numId w:val="20"/>
         </w:numPr>
       </w:pPr>
-      <w:proofErr w:type="spellStart"/>
-      <w:r>
-        <w:t>Stegemöller</w:t>
-      </w:r>
-      <w:proofErr w:type="spellEnd"/>
-      <w:r>
-        <w:t xml:space="preserve"> EL, Ferguson T, Zaman A, </w:t>
+      <w:r>
+        <w:t xml:space="preserve">Stegemöller EL, Ferguson T, Zaman A, </w:t>
       </w:r>
       <w:r>
         <w:rPr>
@@ -5416,15 +4754,7 @@
         <w:t>Hibbing PR</w:t>
       </w:r>
       <w:r>
-        <w:t xml:space="preserve">, Izbicki P, &amp; </w:t>
-      </w:r>
-      <w:proofErr w:type="spellStart"/>
-      <w:r>
-        <w:t>Krigolson</w:t>
-      </w:r>
-      <w:proofErr w:type="spellEnd"/>
-      <w:r>
-        <w:t xml:space="preserve"> O. </w:t>
+        <w:t xml:space="preserve">, Izbicki P, &amp; Krigolson O. </w:t>
       </w:r>
       <w:r>
         <w:t>Finger Tapping to Different Styles of Music and Changes in Cortical Oscillations</w:t>
@@ -5454,21 +4784,8 @@
           <w:numId w:val="20"/>
         </w:numPr>
       </w:pPr>
-      <w:proofErr w:type="spellStart"/>
-      <w:r>
-        <w:t>Hukka</w:t>
-      </w:r>
-      <w:proofErr w:type="spellEnd"/>
-      <w:r>
-        <w:t xml:space="preserve"> MK, </w:t>
-      </w:r>
-      <w:proofErr w:type="spellStart"/>
-      <w:r>
-        <w:t>LaMunion</w:t>
-      </w:r>
-      <w:proofErr w:type="spellEnd"/>
-      <w:r>
-        <w:t xml:space="preserve"> SR, </w:t>
+      <w:r>
+        <w:t xml:space="preserve">Hukka MK, LaMunion SR, </w:t>
       </w:r>
       <w:r>
         <w:rPr>
@@ -5483,13 +4800,8 @@
       <w:r>
         <w:t xml:space="preserve">&amp; </w:t>
       </w:r>
-      <w:proofErr w:type="spellStart"/>
-      <w:r>
-        <w:t>Crouter</w:t>
-      </w:r>
-      <w:proofErr w:type="spellEnd"/>
-      <w:r>
-        <w:t xml:space="preserve"> SE. Generational differences of consumer wearable devices for estimating physical activity outcomes. Target journal: TBD.</w:t>
+      <w:r>
+        <w:t>Crouter SE. Generational differences of consumer wearable devices for estimating physical activity outcomes. Target journal: TBD.</w:t>
       </w:r>
       <w:r>
         <w:br/>
@@ -5503,13 +4815,8 @@
           <w:numId w:val="20"/>
         </w:numPr>
       </w:pPr>
-      <w:proofErr w:type="spellStart"/>
-      <w:r>
-        <w:t>Posson</w:t>
-      </w:r>
-      <w:proofErr w:type="spellEnd"/>
-      <w:r>
-        <w:t xml:space="preserve"> PM</w:t>
+      <w:r>
+        <w:t>Posson PM</w:t>
       </w:r>
       <w:r>
         <w:t xml:space="preserve">, </w:t>
@@ -5524,11 +4831,9 @@
       <w:r>
         <w:t xml:space="preserve">, </w:t>
       </w:r>
-      <w:proofErr w:type="spellStart"/>
       <w:r>
         <w:t>Carbuhn</w:t>
       </w:r>
-      <w:proofErr w:type="spellEnd"/>
       <w:r>
         <w:t xml:space="preserve"> A</w:t>
       </w:r>
@@ -5539,13 +4844,8 @@
         <w:t xml:space="preserve"> D</w:t>
       </w:r>
       <w:r>
-        <w:t xml:space="preserve">, </w:t>
-      </w:r>
-      <w:proofErr w:type="spellStart"/>
-      <w:r>
-        <w:t>Shakhnovich</w:t>
-      </w:r>
-      <w:proofErr w:type="spellEnd"/>
+        <w:t>, Shakhnovich</w:t>
+      </w:r>
       <w:r>
         <w:t xml:space="preserve"> V</w:t>
       </w:r>
@@ -5656,15 +4956,7 @@
         </w:numPr>
       </w:pPr>
       <w:r>
-        <w:t xml:space="preserve">Ortega A, </w:t>
-      </w:r>
-      <w:proofErr w:type="spellStart"/>
-      <w:r>
-        <w:t>Forseth</w:t>
-      </w:r>
-      <w:proofErr w:type="spellEnd"/>
-      <w:r>
-        <w:t xml:space="preserve"> B, Steel C, </w:t>
+        <w:t xml:space="preserve">Ortega A, Forseth B, Steel C, </w:t>
       </w:r>
       <w:r>
         <w:rPr>
@@ -5674,40 +4966,15 @@
         <w:t>Hibbing PR</w:t>
       </w:r>
       <w:r>
-        <w:t xml:space="preserve">, &amp; Carlson JA. Measurement of moderate-to-vigorous physical activity from </w:t>
-      </w:r>
-      <w:proofErr w:type="spellStart"/>
-      <w:r>
-        <w:t>activPAL</w:t>
-      </w:r>
-      <w:proofErr w:type="spellEnd"/>
-      <w:r>
-        <w:t xml:space="preserve"> and </w:t>
-      </w:r>
-      <w:proofErr w:type="spellStart"/>
-      <w:r>
-        <w:t>ActiGraph</w:t>
-      </w:r>
-      <w:proofErr w:type="spellEnd"/>
-      <w:r>
-        <w:t xml:space="preserve"> accelerometers: A comparative analysis. Target journal: </w:t>
+        <w:t xml:space="preserve">, &amp; Carlson JA. Measurement of moderate-to-vigorous physical activity from activPAL and ActiGraph accelerometers: A comparative analysis. Target journal: </w:t>
       </w:r>
       <w:r>
         <w:rPr>
           <w:i/>
           <w:iCs/>
         </w:rPr>
-        <w:t xml:space="preserve">Journal for the Measurement of Physical </w:t>
-      </w:r>
-      <w:proofErr w:type="spellStart"/>
-      <w:r>
-        <w:rPr>
-          <w:i/>
-          <w:iCs/>
-        </w:rPr>
-        <w:t>Behaviour</w:t>
-      </w:r>
-      <w:proofErr w:type="spellEnd"/>
+        <w:t>Journal for the Measurement of Physical Behaviour</w:t>
+      </w:r>
       <w:r>
         <w:t>.</w:t>
       </w:r>
@@ -5737,7 +5004,6 @@
           <w:numId w:val="5"/>
         </w:numPr>
       </w:pPr>
-      <w:proofErr w:type="spellStart"/>
       <w:r>
         <w:rPr>
           <w:color w:val="222222"/>
@@ -5746,11 +5012,7 @@
         <w:t>Stegem</w:t>
       </w:r>
       <w:r>
-        <w:t>öller</w:t>
-      </w:r>
-      <w:proofErr w:type="spellEnd"/>
-      <w:r>
-        <w:t xml:space="preserve"> EL, </w:t>
+        <w:t xml:space="preserve">öller EL, </w:t>
       </w:r>
       <w:r>
         <w:rPr>
@@ -5759,23 +5021,7 @@
         <w:t>Hibbing P</w:t>
       </w:r>
       <w:r>
-        <w:t xml:space="preserve">, Brinkman A, </w:t>
-      </w:r>
-      <w:proofErr w:type="spellStart"/>
-      <w:r>
-        <w:t>Tatz</w:t>
-      </w:r>
-      <w:proofErr w:type="spellEnd"/>
-      <w:r>
-        <w:t xml:space="preserve"> J, </w:t>
-      </w:r>
-      <w:proofErr w:type="spellStart"/>
-      <w:r>
-        <w:t>Kinedinst</w:t>
-      </w:r>
-      <w:proofErr w:type="spellEnd"/>
-      <w:r>
-        <w:t xml:space="preserve"> B, &amp; Frick P</w:t>
+        <w:t>, Brinkman A, Tatz J, Kinedinst B, &amp; Frick P</w:t>
       </w:r>
       <w:r>
         <w:t>.</w:t>
@@ -5810,7 +5056,6 @@
           <w:numId w:val="5"/>
         </w:numPr>
       </w:pPr>
-      <w:proofErr w:type="spellStart"/>
       <w:r>
         <w:rPr>
           <w:color w:val="222222"/>
@@ -5820,11 +5065,7 @@
         <w:t>Stegem</w:t>
       </w:r>
       <w:r>
-        <w:t>öller</w:t>
-      </w:r>
-      <w:proofErr w:type="spellEnd"/>
-      <w:r>
-        <w:t xml:space="preserve"> EL</w:t>
+        <w:t>öller EL</w:t>
       </w:r>
       <w:r>
         <w:rPr>
@@ -5846,23 +5087,7 @@
           <w:color w:val="222222"/>
           <w:shd w:val="clear" w:color="auto" w:fill="FFFFFF"/>
         </w:rPr>
-        <w:t xml:space="preserve">, &amp; </w:t>
-      </w:r>
-      <w:proofErr w:type="spellStart"/>
-      <w:r>
-        <w:rPr>
-          <w:color w:val="222222"/>
-          <w:shd w:val="clear" w:color="auto" w:fill="FFFFFF"/>
-        </w:rPr>
-        <w:t>Radig</w:t>
-      </w:r>
-      <w:proofErr w:type="spellEnd"/>
-      <w:r>
-        <w:rPr>
-          <w:color w:val="222222"/>
-          <w:shd w:val="clear" w:color="auto" w:fill="FFFFFF"/>
-        </w:rPr>
-        <w:t xml:space="preserve"> H</w:t>
+        <w:t>, &amp; Radig H</w:t>
       </w:r>
       <w:r>
         <w:rPr>
@@ -6738,41 +5963,13 @@
         <w:rPr>
           <w:color w:val="222222"/>
         </w:rPr>
-        <w:t xml:space="preserve">, Park S, Morton A, Pittman W, </w:t>
-      </w:r>
-      <w:proofErr w:type="spellStart"/>
-      <w:r>
-        <w:rPr>
-          <w:color w:val="222222"/>
-        </w:rPr>
-        <w:t>Sarisaltik</w:t>
-      </w:r>
-      <w:proofErr w:type="spellEnd"/>
-      <w:r>
-        <w:rPr>
-          <w:color w:val="222222"/>
-        </w:rPr>
-        <w:t xml:space="preserve"> D</w:t>
-      </w:r>
-      <w:r>
-        <w:rPr>
-          <w:color w:val="222222"/>
-        </w:rPr>
-        <w:t xml:space="preserve">, Kaplan A, </w:t>
-      </w:r>
-      <w:proofErr w:type="spellStart"/>
-      <w:r>
-        <w:rPr>
-          <w:color w:val="222222"/>
-        </w:rPr>
-        <w:t>Crouter</w:t>
-      </w:r>
-      <w:proofErr w:type="spellEnd"/>
-      <w:r>
-        <w:rPr>
-          <w:color w:val="222222"/>
-        </w:rPr>
-        <w:t xml:space="preserve"> S, </w:t>
+        <w:t>, Park S, Morton A, Pittman W, Sarisaltik D</w:t>
+      </w:r>
+      <w:r>
+        <w:rPr>
+          <w:color w:val="222222"/>
+        </w:rPr>
+        <w:t xml:space="preserve">, Kaplan A, Crouter S, </w:t>
       </w:r>
       <w:r>
         <w:rPr>
@@ -6891,41 +6088,13 @@
         <w:rPr>
           <w:color w:val="222222"/>
         </w:rPr>
-        <w:t xml:space="preserve"> </w:t>
-      </w:r>
-      <w:proofErr w:type="spellStart"/>
-      <w:r>
-        <w:rPr>
-          <w:color w:val="222222"/>
-        </w:rPr>
-        <w:t>LaMunion</w:t>
-      </w:r>
-      <w:proofErr w:type="spellEnd"/>
-      <w:r>
-        <w:rPr>
-          <w:color w:val="222222"/>
-        </w:rPr>
-        <w:t xml:space="preserve"> S, Bassett D</w:t>
-      </w:r>
-      <w:r>
-        <w:rPr>
-          <w:color w:val="222222"/>
-        </w:rPr>
-        <w:t xml:space="preserve">, &amp; </w:t>
-      </w:r>
-      <w:proofErr w:type="spellStart"/>
-      <w:r>
-        <w:rPr>
-          <w:color w:val="222222"/>
-        </w:rPr>
-        <w:t>Crouter</w:t>
-      </w:r>
-      <w:proofErr w:type="spellEnd"/>
-      <w:r>
-        <w:rPr>
-          <w:color w:val="222222"/>
-        </w:rPr>
-        <w:t xml:space="preserve"> S</w:t>
+        <w:t xml:space="preserve"> LaMunion S, Bassett D</w:t>
+      </w:r>
+      <w:r>
+        <w:rPr>
+          <w:color w:val="222222"/>
+        </w:rPr>
+        <w:t>, &amp; Crouter S</w:t>
       </w:r>
       <w:r>
         <w:rPr>
@@ -6949,21 +6118,7 @@
         <w:rPr>
           <w:color w:val="222222"/>
         </w:rPr>
-        <w:t xml:space="preserve"> Impact of inertial measurement unit on activity recognition using </w:t>
-      </w:r>
-      <w:proofErr w:type="spellStart"/>
-      <w:r>
-        <w:rPr>
-          <w:color w:val="222222"/>
-        </w:rPr>
-        <w:t>ActiGraph</w:t>
-      </w:r>
-      <w:proofErr w:type="spellEnd"/>
-      <w:r>
-        <w:rPr>
-          <w:color w:val="222222"/>
-        </w:rPr>
-        <w:t xml:space="preserve"> GT9X. Poster presented at the 5</w:t>
+        <w:t xml:space="preserve"> Impact of inertial measurement unit on activity recognition using ActiGraph GT9X. Poster presented at the 5</w:t>
       </w:r>
       <w:r>
         <w:rPr>
@@ -7040,21 +6195,7 @@
         <w:rPr>
           <w:color w:val="222222"/>
         </w:rPr>
-        <w:t xml:space="preserve">, </w:t>
-      </w:r>
-      <w:proofErr w:type="spellStart"/>
-      <w:r>
-        <w:rPr>
-          <w:color w:val="222222"/>
-        </w:rPr>
-        <w:t>Sarisaltik</w:t>
-      </w:r>
-      <w:proofErr w:type="spellEnd"/>
-      <w:r>
-        <w:rPr>
-          <w:color w:val="222222"/>
-        </w:rPr>
-        <w:t xml:space="preserve"> D, Bassett D,</w:t>
+        <w:t>, Sarisaltik D, Bassett D,</w:t>
       </w:r>
       <w:r>
         <w:rPr>
@@ -7068,19 +6209,11 @@
         </w:rPr>
         <w:t xml:space="preserve">&amp; </w:t>
       </w:r>
-      <w:proofErr w:type="spellStart"/>
-      <w:r>
-        <w:rPr>
-          <w:color w:val="222222"/>
-        </w:rPr>
-        <w:t>Crouter</w:t>
-      </w:r>
-      <w:proofErr w:type="spellEnd"/>
-      <w:r>
-        <w:rPr>
-          <w:color w:val="222222"/>
-        </w:rPr>
-        <w:t xml:space="preserve"> S</w:t>
+      <w:r>
+        <w:rPr>
+          <w:color w:val="222222"/>
+        </w:rPr>
+        <w:t>Crouter S</w:t>
       </w:r>
       <w:r>
         <w:rPr>
@@ -7164,19 +6297,11 @@
           <w:shd w:val="clear" w:color="auto" w:fill="FFFFFF"/>
         </w:rPr>
       </w:pPr>
-      <w:proofErr w:type="spellStart"/>
-      <w:r>
-        <w:rPr>
-          <w:color w:val="222222"/>
-        </w:rPr>
-        <w:t>LaMunion</w:t>
-      </w:r>
-      <w:proofErr w:type="spellEnd"/>
-      <w:r>
-        <w:rPr>
-          <w:color w:val="222222"/>
-        </w:rPr>
-        <w:t xml:space="preserve"> S, </w:t>
+      <w:r>
+        <w:rPr>
+          <w:color w:val="222222"/>
+        </w:rPr>
+        <w:t xml:space="preserve">LaMunion S, </w:t>
       </w:r>
       <w:r>
         <w:rPr>
@@ -7195,21 +6320,7 @@
         <w:rPr>
           <w:color w:val="222222"/>
         </w:rPr>
-        <w:t xml:space="preserve"> Bassett D, &amp; </w:t>
-      </w:r>
-      <w:proofErr w:type="spellStart"/>
-      <w:r>
-        <w:rPr>
-          <w:color w:val="222222"/>
-        </w:rPr>
-        <w:t>Crouter</w:t>
-      </w:r>
-      <w:proofErr w:type="spellEnd"/>
-      <w:r>
-        <w:rPr>
-          <w:color w:val="222222"/>
-        </w:rPr>
-        <w:t xml:space="preserve"> S</w:t>
+        <w:t xml:space="preserve"> Bassett D, &amp; Crouter S</w:t>
       </w:r>
       <w:r>
         <w:rPr>
@@ -7227,21 +6338,7 @@
         <w:rPr>
           <w:color w:val="222222"/>
         </w:rPr>
-        <w:t xml:space="preserve">Application of the </w:t>
-      </w:r>
-      <w:proofErr w:type="spellStart"/>
-      <w:r>
-        <w:rPr>
-          <w:color w:val="222222"/>
-        </w:rPr>
-        <w:t>ActiGraph</w:t>
-      </w:r>
-      <w:proofErr w:type="spellEnd"/>
-      <w:r>
-        <w:rPr>
-          <w:color w:val="222222"/>
-        </w:rPr>
-        <w:t xml:space="preserve"> GT9X IMU to </w:t>
+        <w:t xml:space="preserve">Application of the ActiGraph GT9X IMU to </w:t>
       </w:r>
       <w:r>
         <w:rPr>
@@ -7331,19 +6428,11 @@
           <w:shd w:val="clear" w:color="auto" w:fill="FFFFFF"/>
         </w:rPr>
       </w:pPr>
-      <w:proofErr w:type="spellStart"/>
-      <w:r>
-        <w:rPr>
-          <w:color w:val="222222"/>
-        </w:rPr>
-        <w:t>Crouter</w:t>
-      </w:r>
-      <w:proofErr w:type="spellEnd"/>
-      <w:r>
-        <w:rPr>
-          <w:color w:val="222222"/>
-        </w:rPr>
-        <w:t xml:space="preserve"> S, </w:t>
+      <w:r>
+        <w:rPr>
+          <w:color w:val="222222"/>
+        </w:rPr>
+        <w:t xml:space="preserve">Crouter S, </w:t>
       </w:r>
       <w:r>
         <w:rPr>
@@ -7356,21 +6445,7 @@
         <w:rPr>
           <w:color w:val="222222"/>
         </w:rPr>
-        <w:t xml:space="preserve">, </w:t>
-      </w:r>
-      <w:proofErr w:type="spellStart"/>
-      <w:r>
-        <w:rPr>
-          <w:color w:val="222222"/>
-        </w:rPr>
-        <w:t>LaMunion</w:t>
-      </w:r>
-      <w:proofErr w:type="spellEnd"/>
-      <w:r>
-        <w:rPr>
-          <w:color w:val="222222"/>
-        </w:rPr>
-        <w:t xml:space="preserve"> S</w:t>
+        <w:t>, LaMunion S</w:t>
       </w:r>
       <w:r>
         <w:rPr>
@@ -7402,19 +6477,11 @@
         </w:rPr>
         <w:t xml:space="preserve">the </w:t>
       </w:r>
-      <w:proofErr w:type="spellStart"/>
-      <w:r>
-        <w:rPr>
-          <w:color w:val="222222"/>
-        </w:rPr>
-        <w:t>ActiGraph</w:t>
-      </w:r>
-      <w:proofErr w:type="spellEnd"/>
-      <w:r>
-        <w:rPr>
-          <w:color w:val="222222"/>
-        </w:rPr>
-        <w:t xml:space="preserve"> GT9X IMU to predict energy expenditure. </w:t>
+      <w:r>
+        <w:rPr>
+          <w:color w:val="222222"/>
+        </w:rPr>
+        <w:t xml:space="preserve">ActiGraph GT9X IMU to predict energy expenditure. </w:t>
       </w:r>
       <w:r>
         <w:rPr>
@@ -7486,34 +6553,12 @@
           <w:shd w:val="clear" w:color="auto" w:fill="FFFFFF"/>
         </w:rPr>
       </w:pPr>
-      <w:proofErr w:type="spellStart"/>
       <w:r>
         <w:rPr>
           <w:color w:val="222222"/>
         </w:rPr>
         <w:lastRenderedPageBreak/>
-        <w:t>Crouter</w:t>
-      </w:r>
-      <w:proofErr w:type="spellEnd"/>
-      <w:r>
-        <w:rPr>
-          <w:color w:val="222222"/>
-        </w:rPr>
-        <w:t xml:space="preserve"> SE, </w:t>
-      </w:r>
-      <w:proofErr w:type="spellStart"/>
-      <w:r>
-        <w:rPr>
-          <w:color w:val="222222"/>
-        </w:rPr>
-        <w:t>LaMunion</w:t>
-      </w:r>
-      <w:proofErr w:type="spellEnd"/>
-      <w:r>
-        <w:rPr>
-          <w:color w:val="222222"/>
-        </w:rPr>
-        <w:t xml:space="preserve"> SR, </w:t>
+        <w:t xml:space="preserve">Crouter SE, LaMunion SR, </w:t>
       </w:r>
       <w:r>
         <w:rPr>
@@ -7526,21 +6571,7 @@
         <w:rPr>
           <w:color w:val="222222"/>
         </w:rPr>
-        <w:t xml:space="preserve">, &amp; Bassett DR. (2017) Use of a 2-Regression Model to Estimate Energy Expenditure using the </w:t>
-      </w:r>
-      <w:proofErr w:type="spellStart"/>
-      <w:r>
-        <w:rPr>
-          <w:color w:val="222222"/>
-        </w:rPr>
-        <w:t>ActiGraph</w:t>
-      </w:r>
-      <w:proofErr w:type="spellEnd"/>
-      <w:r>
-        <w:rPr>
-          <w:color w:val="222222"/>
-        </w:rPr>
-        <w:t xml:space="preserve"> GT9X IMU. Poster presented at the 4th International Conference on Recent Advances and Controversies in Measuring Energy Metabolism</w:t>
+        <w:t>, &amp; Bassett DR. (2017) Use of a 2-Regression Model to Estimate Energy Expenditure using the ActiGraph GT9X IMU. Poster presented at the 4th International Conference on Recent Advances and Controversies in Measuring Energy Metabolism</w:t>
       </w:r>
       <w:r>
         <w:rPr>
@@ -7575,19 +6606,11 @@
           <w:shd w:val="clear" w:color="auto" w:fill="FFFFFF"/>
         </w:rPr>
       </w:pPr>
-      <w:proofErr w:type="spellStart"/>
-      <w:r>
-        <w:rPr>
-          <w:color w:val="222222"/>
-        </w:rPr>
-        <w:t>LaMunion</w:t>
-      </w:r>
-      <w:proofErr w:type="spellEnd"/>
-      <w:r>
-        <w:rPr>
-          <w:color w:val="222222"/>
-        </w:rPr>
-        <w:t xml:space="preserve"> SR, </w:t>
+      <w:r>
+        <w:rPr>
+          <w:color w:val="222222"/>
+        </w:rPr>
+        <w:t xml:space="preserve">LaMunion SR, </w:t>
       </w:r>
       <w:r>
         <w:rPr>
@@ -7600,35 +6623,7 @@
         <w:rPr>
           <w:color w:val="222222"/>
         </w:rPr>
-        <w:t xml:space="preserve">, Bassett DR, &amp; </w:t>
-      </w:r>
-      <w:proofErr w:type="spellStart"/>
-      <w:r>
-        <w:rPr>
-          <w:color w:val="222222"/>
-        </w:rPr>
-        <w:t>Crouter</w:t>
-      </w:r>
-      <w:proofErr w:type="spellEnd"/>
-      <w:r>
-        <w:rPr>
-          <w:color w:val="222222"/>
-        </w:rPr>
-        <w:t xml:space="preserve"> SE. (2017) Use of the </w:t>
-      </w:r>
-      <w:proofErr w:type="spellStart"/>
-      <w:r>
-        <w:rPr>
-          <w:color w:val="222222"/>
-        </w:rPr>
-        <w:t>ActiGraph</w:t>
-      </w:r>
-      <w:proofErr w:type="spellEnd"/>
-      <w:r>
-        <w:rPr>
-          <w:color w:val="222222"/>
-        </w:rPr>
-        <w:t xml:space="preserve"> GT9X Inertial Measurement Unit to Predict Energy Expenditure Using Artificial Neural Networks. Slides presented at the 4th International Conference on Recent Advances and Controversies in Measuring Energy Metabolism</w:t>
+        <w:t>, Bassett DR, &amp; Crouter SE. (2017) Use of the ActiGraph GT9X Inertial Measurement Unit to Predict Energy Expenditure Using Artificial Neural Networks. Slides presented at the 4th International Conference on Recent Advances and Controversies in Measuring Energy Metabolism</w:t>
       </w:r>
       <w:r>
         <w:rPr>
@@ -7667,16 +6662,8 @@
         <w:rPr>
           <w:color w:val="222222"/>
         </w:rPr>
-        <w:t xml:space="preserve">Kaplan AS, </w:t>
-      </w:r>
-      <w:proofErr w:type="spellStart"/>
-      <w:r>
-        <w:rPr>
-          <w:color w:val="222222"/>
-        </w:rPr>
-        <w:t>LaMunion</w:t>
-      </w:r>
-      <w:proofErr w:type="spellEnd"/>
+        <w:t>Kaplan AS, LaMunion</w:t>
+      </w:r>
       <w:r>
         <w:rPr>
           <w:color w:val="222222"/>
@@ -7694,21 +6681,7 @@
         <w:rPr>
           <w:color w:val="222222"/>
         </w:rPr>
-        <w:t xml:space="preserve">, &amp; </w:t>
-      </w:r>
-      <w:proofErr w:type="spellStart"/>
-      <w:r>
-        <w:rPr>
-          <w:color w:val="222222"/>
-        </w:rPr>
-        <w:t>Crouter</w:t>
-      </w:r>
-      <w:proofErr w:type="spellEnd"/>
-      <w:r>
-        <w:rPr>
-          <w:color w:val="222222"/>
-        </w:rPr>
-        <w:t xml:space="preserve"> SE. (</w:t>
+        <w:t>, &amp; Crouter SE. (</w:t>
       </w:r>
       <w:r>
         <w:rPr>
@@ -7895,19 +6868,11 @@
           <w:shd w:val="clear" w:color="auto" w:fill="FFFFFF"/>
         </w:rPr>
       </w:pPr>
-      <w:proofErr w:type="spellStart"/>
-      <w:r>
-        <w:rPr>
-          <w:color w:val="222222"/>
-        </w:rPr>
-        <w:t>LaMunion</w:t>
-      </w:r>
-      <w:proofErr w:type="spellEnd"/>
-      <w:r>
-        <w:rPr>
-          <w:color w:val="222222"/>
-        </w:rPr>
-        <w:t xml:space="preserve"> SR, </w:t>
+      <w:r>
+        <w:rPr>
+          <w:color w:val="222222"/>
+        </w:rPr>
+        <w:t xml:space="preserve">LaMunion SR, </w:t>
       </w:r>
       <w:r>
         <w:rPr>
@@ -7926,21 +6891,7 @@
         <w:rPr>
           <w:color w:val="222222"/>
         </w:rPr>
-        <w:t xml:space="preserve">Kaplan AS, &amp; </w:t>
-      </w:r>
-      <w:proofErr w:type="spellStart"/>
-      <w:r>
-        <w:rPr>
-          <w:color w:val="222222"/>
-        </w:rPr>
-        <w:t>Crouter</w:t>
-      </w:r>
-      <w:proofErr w:type="spellEnd"/>
-      <w:r>
-        <w:rPr>
-          <w:color w:val="222222"/>
-        </w:rPr>
-        <w:t xml:space="preserve"> SE. (</w:t>
+        <w:t>Kaplan AS, &amp; Crouter SE. (</w:t>
       </w:r>
       <w:r>
         <w:rPr>
@@ -8018,14 +6969,7 @@
         <w:rPr>
           <w:color w:val="222222"/>
         </w:rPr>
-        <w:t xml:space="preserve">he </w:t>
-      </w:r>
-      <w:proofErr w:type="spellStart"/>
-      <w:r>
-        <w:rPr>
-          <w:color w:val="222222"/>
-        </w:rPr>
-        <w:t>Acti</w:t>
+        <w:t>he Acti</w:t>
       </w:r>
       <w:r>
         <w:rPr>
@@ -8037,14 +6981,7 @@
         <w:rPr>
           <w:color w:val="222222"/>
         </w:rPr>
-        <w:t>raph</w:t>
-      </w:r>
-      <w:proofErr w:type="spellEnd"/>
-      <w:r>
-        <w:rPr>
-          <w:color w:val="222222"/>
-        </w:rPr>
-        <w:t xml:space="preserve"> G</w:t>
+        <w:t>raph G</w:t>
       </w:r>
       <w:r>
         <w:rPr>
@@ -8206,21 +7143,7 @@
         <w:rPr>
           <w:color w:val="222222"/>
         </w:rPr>
-        <w:t xml:space="preserve">, Bassett DR, &amp; </w:t>
-      </w:r>
-      <w:proofErr w:type="spellStart"/>
-      <w:r>
-        <w:rPr>
-          <w:color w:val="222222"/>
-        </w:rPr>
-        <w:t>Crouter</w:t>
-      </w:r>
-      <w:proofErr w:type="spellEnd"/>
-      <w:r>
-        <w:rPr>
-          <w:color w:val="222222"/>
-        </w:rPr>
-        <w:t xml:space="preserve"> SE. (</w:t>
+        <w:t>, Bassett DR, &amp; Crouter SE. (</w:t>
       </w:r>
       <w:r>
         <w:rPr>
@@ -8238,21 +7161,7 @@
         <w:rPr>
           <w:color w:val="222222"/>
         </w:rPr>
-        <w:t xml:space="preserve">Modifying accelerometer </w:t>
-      </w:r>
-      <w:proofErr w:type="gramStart"/>
-      <w:r>
-        <w:rPr>
-          <w:color w:val="222222"/>
-        </w:rPr>
-        <w:t>cut-points</w:t>
-      </w:r>
-      <w:proofErr w:type="gramEnd"/>
-      <w:r>
-        <w:rPr>
-          <w:color w:val="222222"/>
-        </w:rPr>
-        <w:t xml:space="preserve"> affects criterion validity in free-living youth and adults. </w:t>
+        <w:t xml:space="preserve">Modifying accelerometer cut-points affects criterion validity in free-living youth and adults. </w:t>
       </w:r>
       <w:r>
         <w:rPr>
@@ -8481,39 +7390,17 @@
           <w:shd w:val="clear" w:color="auto" w:fill="FFFFFF"/>
         </w:rPr>
       </w:pPr>
-      <w:proofErr w:type="spellStart"/>
-      <w:r>
-        <w:rPr>
-          <w:color w:val="222222"/>
-        </w:rPr>
-        <w:t>Crouter</w:t>
-      </w:r>
-      <w:proofErr w:type="spellEnd"/>
-      <w:r>
-        <w:rPr>
-          <w:color w:val="222222"/>
-        </w:rPr>
-        <w:t xml:space="preserve"> SE</w:t>
-      </w:r>
-      <w:r>
-        <w:rPr>
-          <w:color w:val="222222"/>
-        </w:rPr>
-        <w:t xml:space="preserve">, </w:t>
-      </w:r>
-      <w:proofErr w:type="spellStart"/>
-      <w:r>
-        <w:rPr>
-          <w:color w:val="222222"/>
-        </w:rPr>
-        <w:t>LaMunion</w:t>
-      </w:r>
-      <w:proofErr w:type="spellEnd"/>
-      <w:r>
-        <w:rPr>
-          <w:color w:val="222222"/>
-        </w:rPr>
-        <w:t xml:space="preserve"> SR, </w:t>
+      <w:r>
+        <w:rPr>
+          <w:color w:val="222222"/>
+        </w:rPr>
+        <w:t>Crouter SE</w:t>
+      </w:r>
+      <w:r>
+        <w:rPr>
+          <w:color w:val="222222"/>
+        </w:rPr>
+        <w:t xml:space="preserve">, LaMunion SR, </w:t>
       </w:r>
       <w:r>
         <w:rPr>
@@ -8526,21 +7413,7 @@
         <w:rPr>
           <w:color w:val="222222"/>
         </w:rPr>
-        <w:t xml:space="preserve">, Kaplan AS, </w:t>
-      </w:r>
-      <w:proofErr w:type="spellStart"/>
-      <w:r>
-        <w:rPr>
-          <w:color w:val="222222"/>
-        </w:rPr>
-        <w:t>Quarantillo</w:t>
-      </w:r>
-      <w:proofErr w:type="spellEnd"/>
-      <w:r>
-        <w:rPr>
-          <w:color w:val="222222"/>
-        </w:rPr>
-        <w:t xml:space="preserve"> ME, &amp; Bassett DR</w:t>
+        <w:t>, Kaplan AS, Quarantillo ME, &amp; Bassett DR</w:t>
       </w:r>
       <w:r>
         <w:rPr>
@@ -8558,21 +7431,7 @@
         <w:rPr>
           <w:color w:val="222222"/>
         </w:rPr>
-        <w:t xml:space="preserve"> Accuracy of the </w:t>
-      </w:r>
-      <w:proofErr w:type="spellStart"/>
-      <w:r>
-        <w:rPr>
-          <w:color w:val="222222"/>
-        </w:rPr>
-        <w:t>Cosmed</w:t>
-      </w:r>
-      <w:proofErr w:type="spellEnd"/>
-      <w:r>
-        <w:rPr>
-          <w:color w:val="222222"/>
-        </w:rPr>
-        <w:t xml:space="preserve"> K5 portable metabolic system.</w:t>
+        <w:t xml:space="preserve"> Accuracy of the Cosmed K5 portable metabolic system.</w:t>
       </w:r>
       <w:r>
         <w:rPr>
@@ -8686,21 +7545,7 @@
         <w:rPr>
           <w:color w:val="222222"/>
         </w:rPr>
-        <w:t xml:space="preserve">, Matthews CE, &amp; Welk GJ. (2019) Temporal relationships between the Act24 and a monitor-based method for estimating energy expenditure over a </w:t>
-      </w:r>
-      <w:proofErr w:type="gramStart"/>
-      <w:r>
-        <w:rPr>
-          <w:color w:val="222222"/>
-        </w:rPr>
-        <w:t>24 hour</w:t>
-      </w:r>
-      <w:proofErr w:type="gramEnd"/>
-      <w:r>
-        <w:rPr>
-          <w:color w:val="222222"/>
-        </w:rPr>
-        <w:t xml:space="preserve"> period. </w:t>
+        <w:t xml:space="preserve">, Matthews CE, &amp; Welk GJ. (2019) Temporal relationships between the Act24 and a monitor-based method for estimating energy expenditure over a 24 hour period. </w:t>
       </w:r>
       <w:r>
         <w:rPr>
@@ -8766,21 +7611,7 @@
         <w:rPr>
           <w:color w:val="222222"/>
         </w:rPr>
-        <w:t xml:space="preserve"> &amp; </w:t>
-      </w:r>
-      <w:proofErr w:type="spellStart"/>
-      <w:r>
-        <w:rPr>
-          <w:color w:val="222222"/>
-        </w:rPr>
-        <w:t>Crouter</w:t>
-      </w:r>
-      <w:proofErr w:type="spellEnd"/>
-      <w:r>
-        <w:rPr>
-          <w:color w:val="222222"/>
-        </w:rPr>
-        <w:t xml:space="preserve"> SE. (2019) Resting energy expenditure and metabolic equivalents in youth: Impact of inconsistent operational definitions. </w:t>
+        <w:t xml:space="preserve"> &amp; Crouter SE. (2019) Resting energy expenditure and metabolic equivalents in youth: Impact of inconsistent operational definitions. </w:t>
       </w:r>
       <w:r>
         <w:rPr>
@@ -8883,49 +7714,7 @@
         <w:rPr>
           <w:color w:val="222222"/>
         </w:rPr>
-        <w:t xml:space="preserve">, </w:t>
-      </w:r>
-      <w:proofErr w:type="spellStart"/>
-      <w:r>
-        <w:rPr>
-          <w:color w:val="222222"/>
-        </w:rPr>
-        <w:t>LaMunion</w:t>
-      </w:r>
-      <w:proofErr w:type="spellEnd"/>
-      <w:r>
-        <w:rPr>
-          <w:color w:val="222222"/>
-        </w:rPr>
-        <w:t xml:space="preserve"> SR, </w:t>
-      </w:r>
-      <w:proofErr w:type="spellStart"/>
-      <w:r>
-        <w:rPr>
-          <w:color w:val="222222"/>
-        </w:rPr>
-        <w:t>Hilafu</w:t>
-      </w:r>
-      <w:proofErr w:type="spellEnd"/>
-      <w:r>
-        <w:rPr>
-          <w:color w:val="222222"/>
-        </w:rPr>
-        <w:t xml:space="preserve"> H, &amp; </w:t>
-      </w:r>
-      <w:proofErr w:type="spellStart"/>
-      <w:r>
-        <w:rPr>
-          <w:color w:val="222222"/>
-        </w:rPr>
-        <w:t>Crouter</w:t>
-      </w:r>
-      <w:proofErr w:type="spellEnd"/>
-      <w:r>
-        <w:rPr>
-          <w:color w:val="222222"/>
-        </w:rPr>
-        <w:t xml:space="preserve"> SE. (2019) Evaluating the performance of bout detection algorithms for wearable sensors: The transition pairing method. Slides presented at the 6</w:t>
+        <w:t>, LaMunion SR, Hilafu H, &amp; Crouter SE. (2019) Evaluating the performance of bout detection algorithms for wearable sensors: The transition pairing method. Slides presented at the 6</w:t>
       </w:r>
       <w:r>
         <w:rPr>
@@ -8961,20 +7750,12 @@
           <w:shd w:val="clear" w:color="auto" w:fill="FFFFFF"/>
         </w:rPr>
       </w:pPr>
-      <w:proofErr w:type="spellStart"/>
       <w:r>
         <w:rPr>
           <w:color w:val="222222"/>
         </w:rPr>
         <w:lastRenderedPageBreak/>
-        <w:t>Crouter</w:t>
-      </w:r>
-      <w:proofErr w:type="spellEnd"/>
-      <w:r>
-        <w:rPr>
-          <w:color w:val="222222"/>
-        </w:rPr>
-        <w:t xml:space="preserve"> SE, Clendenin BJ, </w:t>
+        <w:t xml:space="preserve">Crouter SE, Clendenin BJ, </w:t>
       </w:r>
       <w:r>
         <w:rPr>
@@ -8988,21 +7769,7 @@
         <w:rPr>
           <w:color w:val="222222"/>
         </w:rPr>
-        <w:t xml:space="preserve">, &amp; </w:t>
-      </w:r>
-      <w:proofErr w:type="spellStart"/>
-      <w:r>
-        <w:rPr>
-          <w:color w:val="222222"/>
-        </w:rPr>
-        <w:t>LaMunion</w:t>
-      </w:r>
-      <w:proofErr w:type="spellEnd"/>
-      <w:r>
-        <w:rPr>
-          <w:color w:val="222222"/>
-        </w:rPr>
-        <w:t xml:space="preserve"> SR. (2019) Validity of consumer monitors for estimating steps in youth. Slides presented at the 6</w:t>
+        <w:t>, &amp; LaMunion SR. (2019) Validity of consumer monitors for estimating steps in youth. Slides presented at the 6</w:t>
       </w:r>
       <w:r>
         <w:rPr>
@@ -9042,30 +7809,8 @@
         <w:rPr>
           <w:color w:val="222222"/>
         </w:rPr>
-        <w:t xml:space="preserve">Ehrlich SF, </w:t>
-      </w:r>
-      <w:proofErr w:type="spellStart"/>
-      <w:r>
-        <w:rPr>
-          <w:color w:val="222222"/>
-        </w:rPr>
-        <w:t>Hedderson</w:t>
-      </w:r>
-      <w:proofErr w:type="spellEnd"/>
-      <w:r>
-        <w:rPr>
-          <w:color w:val="222222"/>
-        </w:rPr>
-        <w:t xml:space="preserve"> MM, Brown SD, </w:t>
-      </w:r>
-      <w:proofErr w:type="spellStart"/>
-      <w:r>
-        <w:rPr>
-          <w:color w:val="222222"/>
-        </w:rPr>
-        <w:t>Crouter</w:t>
-      </w:r>
-      <w:proofErr w:type="spellEnd"/>
+        <w:t>Ehrlich SF, Hedderson MM, Brown SD, Crouter</w:t>
+      </w:r>
       <w:r>
         <w:rPr>
           <w:color w:val="222222"/>
@@ -9256,33 +8001,11 @@
           <w:shd w:val="clear" w:color="auto" w:fill="FFFFFF"/>
         </w:rPr>
       </w:pPr>
-      <w:proofErr w:type="spellStart"/>
-      <w:r>
-        <w:rPr>
-          <w:color w:val="222222"/>
-        </w:rPr>
-        <w:t>Hukka</w:t>
-      </w:r>
-      <w:proofErr w:type="spellEnd"/>
-      <w:r>
-        <w:rPr>
-          <w:color w:val="222222"/>
-        </w:rPr>
-        <w:t xml:space="preserve"> MK, </w:t>
-      </w:r>
-      <w:proofErr w:type="spellStart"/>
-      <w:r>
-        <w:rPr>
-          <w:color w:val="222222"/>
-        </w:rPr>
-        <w:t>LaMunion</w:t>
-      </w:r>
-      <w:proofErr w:type="spellEnd"/>
-      <w:r>
-        <w:rPr>
-          <w:color w:val="222222"/>
-        </w:rPr>
-        <w:t xml:space="preserve"> SR, </w:t>
+      <w:r>
+        <w:rPr>
+          <w:color w:val="222222"/>
+        </w:rPr>
+        <w:t xml:space="preserve">Hukka MK, LaMunion SR, </w:t>
       </w:r>
       <w:r>
         <w:rPr>
@@ -9296,21 +8019,7 @@
         <w:rPr>
           <w:color w:val="222222"/>
         </w:rPr>
-        <w:t xml:space="preserve">, &amp; </w:t>
-      </w:r>
-      <w:proofErr w:type="spellStart"/>
-      <w:r>
-        <w:rPr>
-          <w:color w:val="222222"/>
-        </w:rPr>
-        <w:t>Crouter</w:t>
-      </w:r>
-      <w:proofErr w:type="spellEnd"/>
-      <w:r>
-        <w:rPr>
-          <w:color w:val="222222"/>
-        </w:rPr>
-        <w:t xml:space="preserve"> SE. (2020) </w:t>
+        <w:t xml:space="preserve">, &amp; Crouter SE. (2020) </w:t>
       </w:r>
       <w:r>
         <w:rPr>
@@ -9396,21 +8105,7 @@
         <w:rPr>
           <w:color w:val="222222"/>
         </w:rPr>
-        <w:t xml:space="preserve"> &amp; </w:t>
-      </w:r>
-      <w:proofErr w:type="spellStart"/>
-      <w:r>
-        <w:rPr>
-          <w:color w:val="222222"/>
-        </w:rPr>
-        <w:t>Crouter</w:t>
-      </w:r>
-      <w:proofErr w:type="spellEnd"/>
-      <w:r>
-        <w:rPr>
-          <w:color w:val="222222"/>
-        </w:rPr>
-        <w:t xml:space="preserve"> SE. (2020) </w:t>
+        <w:t xml:space="preserve"> &amp; Crouter SE. (2020) </w:t>
       </w:r>
       <w:r>
         <w:rPr>
@@ -9476,35 +8171,7 @@
         <w:rPr>
           <w:color w:val="222222"/>
         </w:rPr>
-        <w:t xml:space="preserve">Ehrlich SF, </w:t>
-      </w:r>
-      <w:proofErr w:type="spellStart"/>
-      <w:r>
-        <w:rPr>
-          <w:color w:val="222222"/>
-        </w:rPr>
-        <w:t>Hedderson</w:t>
-      </w:r>
-      <w:proofErr w:type="spellEnd"/>
-      <w:r>
-        <w:rPr>
-          <w:color w:val="222222"/>
-        </w:rPr>
-        <w:t xml:space="preserve"> MM, Brown SD, </w:t>
-      </w:r>
-      <w:proofErr w:type="spellStart"/>
-      <w:r>
-        <w:rPr>
-          <w:color w:val="222222"/>
-        </w:rPr>
-        <w:t>Crouter</w:t>
-      </w:r>
-      <w:proofErr w:type="spellEnd"/>
-      <w:r>
-        <w:rPr>
-          <w:color w:val="222222"/>
-        </w:rPr>
-        <w:t xml:space="preserve"> SE, </w:t>
+        <w:t xml:space="preserve">Ehrlich SF, Hedderson MM, Brown SD, Crouter SE, </w:t>
       </w:r>
       <w:r>
         <w:rPr>
@@ -9562,21 +8229,7 @@
         <w:rPr>
           <w:color w:val="222222"/>
         </w:rPr>
-        <w:t xml:space="preserve">suppl 1) 1343-P. </w:t>
-      </w:r>
-      <w:proofErr w:type="spellStart"/>
-      <w:r>
-        <w:rPr>
-          <w:color w:val="222222"/>
-        </w:rPr>
-        <w:t>doi</w:t>
-      </w:r>
-      <w:proofErr w:type="spellEnd"/>
-      <w:r>
-        <w:rPr>
-          <w:color w:val="222222"/>
-        </w:rPr>
-        <w:t>: 10.2337/db20-1343-P.</w:t>
+        <w:t>suppl 1) 1343-P. doi: 10.2337/db20-1343-P.</w:t>
       </w:r>
       <w:r>
         <w:rPr>
@@ -9761,15 +8414,7 @@
         <w:t>Hibbing P</w:t>
       </w:r>
       <w:r>
-        <w:t xml:space="preserve"> &amp; </w:t>
-      </w:r>
-      <w:proofErr w:type="spellStart"/>
-      <w:r>
-        <w:t>Devick</w:t>
-      </w:r>
-      <w:proofErr w:type="spellEnd"/>
-      <w:r>
-        <w:t xml:space="preserve"> R</w:t>
+        <w:t xml:space="preserve"> &amp; Devick R</w:t>
       </w:r>
       <w:r>
         <w:t>.</w:t>
@@ -9847,29 +8492,13 @@
         <w:t>Hibbing PR</w:t>
       </w:r>
       <w:r>
-        <w:t xml:space="preserve">, Bassett DR, &amp; </w:t>
-      </w:r>
-      <w:proofErr w:type="spellStart"/>
-      <w:r>
-        <w:t>Crouter</w:t>
-      </w:r>
-      <w:proofErr w:type="spellEnd"/>
-      <w:r>
-        <w:t xml:space="preserve"> SE</w:t>
+        <w:t>, Bassett DR, &amp; Crouter SE</w:t>
       </w:r>
       <w:r>
         <w:t>. (2018)</w:t>
       </w:r>
       <w:r>
-        <w:t xml:space="preserve"> Modifying accelerometer </w:t>
-      </w:r>
-      <w:proofErr w:type="gramStart"/>
-      <w:r>
-        <w:t>cut-points</w:t>
-      </w:r>
-      <w:proofErr w:type="gramEnd"/>
-      <w:r>
-        <w:t xml:space="preserve"> affects criterion validity in free-living youth and adults. Poster presented at the 46</w:t>
+        <w:t xml:space="preserve"> Modifying accelerometer cut-points affects criterion validity in free-living youth and adults. Poster presented at the 46</w:t>
       </w:r>
       <w:r>
         <w:rPr>
@@ -9906,13 +8535,8 @@
           <w:shd w:val="clear" w:color="auto" w:fill="FFFFFF"/>
         </w:rPr>
       </w:pPr>
-      <w:proofErr w:type="spellStart"/>
-      <w:r>
-        <w:t>LaMunion</w:t>
-      </w:r>
-      <w:proofErr w:type="spellEnd"/>
-      <w:r>
-        <w:t xml:space="preserve"> SR, </w:t>
+      <w:r>
+        <w:t xml:space="preserve">LaMunion SR, </w:t>
       </w:r>
       <w:r>
         <w:rPr>
@@ -9921,29 +8545,13 @@
         <w:t>Hibbing PR</w:t>
       </w:r>
       <w:r>
-        <w:t xml:space="preserve">, Kaplan AS, Bassett DR, &amp; </w:t>
-      </w:r>
-      <w:proofErr w:type="spellStart"/>
-      <w:r>
-        <w:t>Crouter</w:t>
-      </w:r>
-      <w:proofErr w:type="spellEnd"/>
-      <w:r>
-        <w:t xml:space="preserve"> SE. </w:t>
+        <w:t xml:space="preserve">, Kaplan AS, Bassett DR, &amp; Crouter SE. </w:t>
       </w:r>
       <w:r>
         <w:t xml:space="preserve">(2018) </w:t>
       </w:r>
       <w:r>
-        <w:t xml:space="preserve">Predicting energy expenditure with the </w:t>
-      </w:r>
-      <w:proofErr w:type="spellStart"/>
-      <w:r>
-        <w:t>ActiGraph</w:t>
-      </w:r>
-      <w:proofErr w:type="spellEnd"/>
-      <w:r>
-        <w:t xml:space="preserve"> GT9X IMU using artificial neural networks. Poster presented at the 46</w:t>
+        <w:t>Predicting energy expenditure with the ActiGraph GT9X IMU using artificial neural networks. Poster presented at the 46</w:t>
       </w:r>
       <w:r>
         <w:rPr>
@@ -9977,15 +8585,7 @@
         </w:rPr>
       </w:pPr>
       <w:r>
-        <w:t xml:space="preserve">Kaplan AS, </w:t>
-      </w:r>
-      <w:proofErr w:type="spellStart"/>
-      <w:r>
-        <w:t>LaMunion</w:t>
-      </w:r>
-      <w:proofErr w:type="spellEnd"/>
-      <w:r>
-        <w:t xml:space="preserve"> SR, </w:t>
+        <w:t xml:space="preserve">Kaplan AS, LaMunion SR, </w:t>
       </w:r>
       <w:r>
         <w:rPr>
@@ -9994,29 +8594,13 @@
         <w:t>Hibbing PR</w:t>
       </w:r>
       <w:r>
-        <w:t xml:space="preserve">, Bassett DR, &amp; </w:t>
-      </w:r>
-      <w:proofErr w:type="spellStart"/>
-      <w:r>
-        <w:t>Crouter</w:t>
-      </w:r>
-      <w:proofErr w:type="spellEnd"/>
-      <w:r>
-        <w:t xml:space="preserve"> SE. </w:t>
+        <w:t xml:space="preserve">, Bassett DR, &amp; Crouter SE. </w:t>
       </w:r>
       <w:r>
         <w:t xml:space="preserve">(2018) </w:t>
       </w:r>
       <w:r>
-        <w:t xml:space="preserve">Activity classification with the </w:t>
-      </w:r>
-      <w:proofErr w:type="spellStart"/>
-      <w:r>
-        <w:t>ActiGraph</w:t>
-      </w:r>
-      <w:proofErr w:type="spellEnd"/>
-      <w:r>
-        <w:t xml:space="preserve"> GT9X IMU using artificial neural networks.</w:t>
+        <w:t>Activity classification with the ActiGraph GT9X IMU using artificial neural networks.</w:t>
       </w:r>
       <w:r>
         <w:rPr>
@@ -10080,23 +8664,7 @@
         <w:t>Hibbing PR</w:t>
       </w:r>
       <w:r>
-        <w:t xml:space="preserve">, Springer CM, Kaplan AS, </w:t>
-      </w:r>
-      <w:proofErr w:type="spellStart"/>
-      <w:r>
-        <w:t>Feyerabend</w:t>
-      </w:r>
-      <w:proofErr w:type="spellEnd"/>
-      <w:r>
-        <w:t xml:space="preserve"> MD, </w:t>
-      </w:r>
-      <w:proofErr w:type="spellStart"/>
-      <w:r>
-        <w:t>Crouter</w:t>
-      </w:r>
-      <w:proofErr w:type="spellEnd"/>
-      <w:r>
-        <w:t xml:space="preserve"> SE, </w:t>
+        <w:t xml:space="preserve">, Springer CM, Kaplan AS, Feyerabend MD, Crouter SE, </w:t>
       </w:r>
       <w:r>
         <w:t xml:space="preserve">&amp; </w:t>
@@ -10155,21 +8723,7 @@
         <w:rPr>
           <w:color w:val="222222"/>
         </w:rPr>
-        <w:t xml:space="preserve">Kaplan AS, </w:t>
-      </w:r>
-      <w:proofErr w:type="spellStart"/>
-      <w:r>
-        <w:rPr>
-          <w:color w:val="222222"/>
-        </w:rPr>
-        <w:t>LaMunion</w:t>
-      </w:r>
-      <w:proofErr w:type="spellEnd"/>
-      <w:r>
-        <w:rPr>
-          <w:color w:val="222222"/>
-        </w:rPr>
-        <w:t xml:space="preserve"> SR, </w:t>
+        <w:t xml:space="preserve">Kaplan AS, LaMunion SR, </w:t>
       </w:r>
       <w:r>
         <w:rPr>
@@ -10188,41 +8742,13 @@
         <w:rPr>
           <w:color w:val="222222"/>
         </w:rPr>
-        <w:t xml:space="preserve">, &amp; </w:t>
-      </w:r>
-      <w:proofErr w:type="spellStart"/>
-      <w:r>
-        <w:rPr>
-          <w:color w:val="222222"/>
-        </w:rPr>
-        <w:t>Crouter</w:t>
-      </w:r>
-      <w:proofErr w:type="spellEnd"/>
-      <w:r>
-        <w:rPr>
-          <w:color w:val="222222"/>
-        </w:rPr>
-        <w:t xml:space="preserve"> SE.</w:t>
-      </w:r>
-      <w:r>
-        <w:rPr>
-          <w:color w:val="222222"/>
-        </w:rPr>
-        <w:t xml:space="preserve"> (2018) Use of two-regression models to predict energy expenditure using wrist-worn </w:t>
-      </w:r>
-      <w:proofErr w:type="spellStart"/>
-      <w:r>
-        <w:rPr>
-          <w:color w:val="222222"/>
-        </w:rPr>
-        <w:t>GENEActivs</w:t>
-      </w:r>
-      <w:proofErr w:type="spellEnd"/>
-      <w:r>
-        <w:rPr>
-          <w:color w:val="222222"/>
-        </w:rPr>
-        <w:t xml:space="preserve"> in youth</w:t>
+        <w:t>, &amp; Crouter SE.</w:t>
+      </w:r>
+      <w:r>
+        <w:rPr>
+          <w:color w:val="222222"/>
+        </w:rPr>
+        <w:t xml:space="preserve"> (2018) Use of two-regression models to predict energy expenditure using wrist-worn GENEActivs in youth</w:t>
       </w:r>
       <w:r>
         <w:rPr>
@@ -10280,21 +8806,7 @@
         <w:rPr>
           <w:color w:val="222222"/>
         </w:rPr>
-        <w:t xml:space="preserve"> &amp; </w:t>
-      </w:r>
-      <w:proofErr w:type="spellStart"/>
-      <w:r>
-        <w:rPr>
-          <w:color w:val="222222"/>
-        </w:rPr>
-        <w:t>Crouter</w:t>
-      </w:r>
-      <w:proofErr w:type="spellEnd"/>
-      <w:r>
-        <w:rPr>
-          <w:color w:val="222222"/>
-        </w:rPr>
-        <w:t xml:space="preserve"> SE. (2019) Resting energy expenditure and metabolic equivalents in youth: Impact of inconsistent operational definitions</w:t>
+        <w:t xml:space="preserve"> &amp; Crouter SE. (2019) Resting energy expenditure and metabolic equivalents in youth: Impact of inconsistent operational definitions</w:t>
       </w:r>
       <w:r>
         <w:rPr>
@@ -10366,35 +8878,7 @@
         <w:rPr>
           <w:color w:val="222222"/>
         </w:rPr>
-        <w:t xml:space="preserve">, </w:t>
-      </w:r>
-      <w:proofErr w:type="spellStart"/>
-      <w:r>
-        <w:rPr>
-          <w:color w:val="222222"/>
-        </w:rPr>
-        <w:t>LaMunion</w:t>
-      </w:r>
-      <w:proofErr w:type="spellEnd"/>
-      <w:r>
-        <w:rPr>
-          <w:color w:val="222222"/>
-        </w:rPr>
-        <w:t xml:space="preserve"> SR, &amp; </w:t>
-      </w:r>
-      <w:proofErr w:type="spellStart"/>
-      <w:r>
-        <w:rPr>
-          <w:color w:val="222222"/>
-        </w:rPr>
-        <w:t>Crouter</w:t>
-      </w:r>
-      <w:proofErr w:type="spellEnd"/>
-      <w:r>
-        <w:rPr>
-          <w:color w:val="222222"/>
-        </w:rPr>
-        <w:t xml:space="preserve"> SE. </w:t>
+        <w:t xml:space="preserve">, LaMunion SR, &amp; Crouter SE. </w:t>
       </w:r>
       <w:r>
         <w:rPr>
@@ -10406,21 +8890,7 @@
         <w:rPr>
           <w:color w:val="222222"/>
         </w:rPr>
-        <w:t xml:space="preserve">Criterion validity of </w:t>
-      </w:r>
-      <w:proofErr w:type="spellStart"/>
-      <w:r>
-        <w:rPr>
-          <w:color w:val="222222"/>
-        </w:rPr>
-        <w:t>ActiGraph</w:t>
-      </w:r>
-      <w:proofErr w:type="spellEnd"/>
-      <w:r>
-        <w:rPr>
-          <w:color w:val="222222"/>
-        </w:rPr>
-        <w:t xml:space="preserve"> GT9X step predictions in youth. Slides presented</w:t>
+        <w:t>Criterion validity of ActiGraph GT9X step predictions in youth. Slides presented</w:t>
       </w:r>
       <w:r>
         <w:t xml:space="preserve"> </w:t>
@@ -10451,33 +8921,11 @@
           <w:shd w:val="clear" w:color="auto" w:fill="FFFFFF"/>
         </w:rPr>
       </w:pPr>
-      <w:proofErr w:type="spellStart"/>
-      <w:r>
-        <w:rPr>
-          <w:color w:val="222222"/>
-        </w:rPr>
-        <w:t>Hukka</w:t>
-      </w:r>
-      <w:proofErr w:type="spellEnd"/>
-      <w:r>
-        <w:rPr>
-          <w:color w:val="222222"/>
-        </w:rPr>
-        <w:t xml:space="preserve"> MK, </w:t>
-      </w:r>
-      <w:proofErr w:type="spellStart"/>
-      <w:r>
-        <w:rPr>
-          <w:color w:val="222222"/>
-        </w:rPr>
-        <w:t>LaMunion</w:t>
-      </w:r>
-      <w:proofErr w:type="spellEnd"/>
-      <w:r>
-        <w:rPr>
-          <w:color w:val="222222"/>
-        </w:rPr>
-        <w:t xml:space="preserve"> SR, </w:t>
+      <w:r>
+        <w:rPr>
+          <w:color w:val="222222"/>
+        </w:rPr>
+        <w:t xml:space="preserve">Hukka MK, LaMunion SR, </w:t>
       </w:r>
       <w:r>
         <w:rPr>
@@ -10497,21 +8945,7 @@
         <w:rPr>
           <w:color w:val="222222"/>
         </w:rPr>
-        <w:t xml:space="preserve">&amp; </w:t>
-      </w:r>
-      <w:proofErr w:type="spellStart"/>
-      <w:r>
-        <w:rPr>
-          <w:color w:val="222222"/>
-        </w:rPr>
-        <w:t>Crouter</w:t>
-      </w:r>
-      <w:proofErr w:type="spellEnd"/>
-      <w:r>
-        <w:rPr>
-          <w:color w:val="222222"/>
-        </w:rPr>
-        <w:t xml:space="preserve"> SE. (2020)</w:t>
+        <w:t>&amp; Crouter SE. (2020)</w:t>
       </w:r>
       <w:r>
         <w:t xml:space="preserve"> Generational differences of consumer wearable devices for estimating physical activity outcomes</w:t>
@@ -10572,15 +9006,7 @@
         <w:t xml:space="preserve"> (2018)</w:t>
       </w:r>
       <w:r>
-        <w:t xml:space="preserve">. </w:t>
-      </w:r>
-      <w:proofErr w:type="spellStart"/>
-      <w:r>
-        <w:t>TwoRegression</w:t>
-      </w:r>
-      <w:proofErr w:type="spellEnd"/>
-      <w:r>
-        <w:t xml:space="preserve">: </w:t>
+        <w:t xml:space="preserve">. TwoRegression: </w:t>
       </w:r>
       <w:r>
         <w:t>Process Data from Wearable Research Devices Using Two-Regression Algorithms</w:t>
@@ -10641,21 +9067,8 @@
       <w:r>
         <w:t xml:space="preserve">). </w:t>
       </w:r>
-      <w:proofErr w:type="spellStart"/>
-      <w:r>
-        <w:t>AGread</w:t>
-      </w:r>
-      <w:proofErr w:type="spellEnd"/>
-      <w:r>
-        <w:t xml:space="preserve">: Read Data Files from </w:t>
-      </w:r>
-      <w:proofErr w:type="spellStart"/>
-      <w:r>
-        <w:t>ActiGraph</w:t>
-      </w:r>
-      <w:proofErr w:type="spellEnd"/>
-      <w:r>
-        <w:t xml:space="preserve"> Monitors</w:t>
+      <w:r>
+        <w:t>AGread: Read Data Files from ActiGraph Monitors</w:t>
       </w:r>
       <w:r>
         <w:t xml:space="preserve">. </w:t>
@@ -10778,13 +9191,8 @@
       <w:r>
         <w:t xml:space="preserve"> (2019). </w:t>
       </w:r>
-      <w:proofErr w:type="spellStart"/>
-      <w:r>
-        <w:t>PAutilities</w:t>
-      </w:r>
-      <w:proofErr w:type="spellEnd"/>
-      <w:r>
-        <w:t xml:space="preserve">: Streamline </w:t>
+      <w:r>
+        <w:t xml:space="preserve">PAutilities: Streamline </w:t>
       </w:r>
       <w:r>
         <w:t>physical activity research. R package</w:t>
@@ -10837,26 +9245,10 @@
         <w:t xml:space="preserve">Paul R. Hibbing </w:t>
       </w:r>
       <w:r>
-        <w:t xml:space="preserve">&amp; Kate </w:t>
-      </w:r>
-      <w:proofErr w:type="spellStart"/>
-      <w:r>
-        <w:t>Lyden</w:t>
-      </w:r>
-      <w:proofErr w:type="spellEnd"/>
-      <w:r>
-        <w:t xml:space="preserve"> (2019)</w:t>
-      </w:r>
-      <w:r>
-        <w:t xml:space="preserve">. </w:t>
-      </w:r>
-      <w:proofErr w:type="spellStart"/>
-      <w:r>
-        <w:t>Sojourn.Data</w:t>
-      </w:r>
-      <w:proofErr w:type="spellEnd"/>
-      <w:r>
-        <w:t xml:space="preserve">: </w:t>
+        <w:t>&amp; Kate Lyden (2019)</w:t>
+      </w:r>
+      <w:r>
+        <w:t xml:space="preserve">. Sojourn.Data: </w:t>
       </w:r>
       <w:r>
         <w:t>Supporting Objects for Sojourn Accelerometer Methods</w:t>
@@ -10897,40 +9289,16 @@
         <w:t>Paul R. Hibbing</w:t>
       </w:r>
       <w:r>
-        <w:t xml:space="preserve">, Kate </w:t>
-      </w:r>
-      <w:proofErr w:type="spellStart"/>
-      <w:r>
-        <w:t>Lyden</w:t>
-      </w:r>
-      <w:proofErr w:type="spellEnd"/>
-      <w:r>
-        <w:t xml:space="preserve">, &amp; </w:t>
-      </w:r>
-      <w:r>
-        <w:t xml:space="preserve">Isaac J. </w:t>
-      </w:r>
-      <w:proofErr w:type="spellStart"/>
-      <w:r>
-        <w:t>Schwabacher</w:t>
-      </w:r>
-      <w:proofErr w:type="spellEnd"/>
-      <w:r>
-        <w:t xml:space="preserve"> (2019).</w:t>
+        <w:t xml:space="preserve">, Kate Lyden, &amp; </w:t>
+      </w:r>
+      <w:r>
+        <w:t>Isaac J. Schwabacher (2019).</w:t>
       </w:r>
       <w:r>
         <w:t xml:space="preserve"> Sojourn: </w:t>
       </w:r>
       <w:r>
-        <w:t xml:space="preserve">Apply Sojourn methods for processing </w:t>
-      </w:r>
-      <w:proofErr w:type="spellStart"/>
-      <w:r>
-        <w:t>ActiGraph</w:t>
-      </w:r>
-      <w:proofErr w:type="spellEnd"/>
-      <w:r>
-        <w:t xml:space="preserve"> accelerometer data. </w:t>
+        <w:t xml:space="preserve">Apply Sojourn methods for processing ActiGraph accelerometer data. </w:t>
       </w:r>
       <w:r>
         <w:t>R package version 0.1.0</w:t>
@@ -10994,13 +9362,8 @@
         <w:pStyle w:val="Heading2"/>
       </w:pPr>
       <w:r>
-        <w:t xml:space="preserve">International Society for the Measurement of Physical </w:t>
-      </w:r>
-      <w:proofErr w:type="spellStart"/>
-      <w:r>
-        <w:t>Behaviour</w:t>
-      </w:r>
-      <w:proofErr w:type="spellEnd"/>
+        <w:t>International Society for the Measurement of Physical Behaviour</w:t>
+      </w:r>
     </w:p>
     <w:p>
       <w:pPr>
@@ -11039,7 +9402,10 @@
         <w:t>Student Member (01/2018-</w:t>
       </w:r>
       <w:r>
-        <w:t>02/2020</w:t>
+        <w:t>12</w:t>
+      </w:r>
+      <w:r>
+        <w:t>/2020</w:t>
       </w:r>
       <w:r>
         <w:t>)</w:t>
@@ -11674,13 +10040,8 @@
       <w:r>
         <w:t xml:space="preserve">Andy </w:t>
       </w:r>
-      <w:proofErr w:type="spellStart"/>
-      <w:r>
-        <w:t>Kozar</w:t>
-      </w:r>
-      <w:proofErr w:type="spellEnd"/>
-      <w:r>
-        <w:t xml:space="preserve"> Graduate Research</w:t>
+      <w:r>
+        <w:t>Kozar Graduate Research</w:t>
       </w:r>
       <w:r>
         <w:t xml:space="preserve"> </w:t>
@@ -11885,21 +10246,7 @@
         <w:rPr>
           <w:iCs/>
         </w:rPr>
-        <w:t xml:space="preserve">Edward K. </w:t>
-      </w:r>
-      <w:proofErr w:type="spellStart"/>
-      <w:r>
-        <w:rPr>
-          <w:iCs/>
-        </w:rPr>
-        <w:t>Capen</w:t>
-      </w:r>
-      <w:proofErr w:type="spellEnd"/>
-      <w:r>
-        <w:rPr>
-          <w:iCs/>
-        </w:rPr>
-        <w:t xml:space="preserve"> Award</w:t>
+        <w:t>Edward K. Capen Award</w:t>
       </w:r>
       <w:r>
         <w:rPr>
@@ -11948,21 +10295,7 @@
         <w:rPr>
           <w:iCs/>
         </w:rPr>
-        <w:t xml:space="preserve">Andy </w:t>
-      </w:r>
-      <w:proofErr w:type="spellStart"/>
-      <w:r>
-        <w:rPr>
-          <w:iCs/>
-        </w:rPr>
-        <w:t>Kozar</w:t>
-      </w:r>
-      <w:proofErr w:type="spellEnd"/>
-      <w:r>
-        <w:rPr>
-          <w:iCs/>
-        </w:rPr>
-        <w:t xml:space="preserve"> Graduate Research</w:t>
+        <w:t>Andy Kozar Graduate Research</w:t>
       </w:r>
       <w:r>
         <w:rPr>
@@ -12254,13 +10587,8 @@
       </w:pPr>
       <w:r>
         <w:lastRenderedPageBreak/>
-        <w:t xml:space="preserve">Journal for the Measurement of Physical </w:t>
-      </w:r>
-      <w:proofErr w:type="spellStart"/>
-      <w:r>
-        <w:t>Behaviour</w:t>
-      </w:r>
-      <w:proofErr w:type="spellEnd"/>
+        <w:t>Journal for the Measurement of Physical Behaviour</w:t>
+      </w:r>
     </w:p>
     <w:p>
       <w:pPr>
@@ -18432,7 +16760,7 @@
   <w:style w:type="paragraph" w:default="1" w:styleId="Normal">
     <w:name w:val="Normal"/>
     <w:qFormat/>
-    <w:rsid w:val="00EA4E65"/>
+    <w:rsid w:val="00D15709"/>
     <w:pPr>
       <w:tabs>
         <w:tab w:val="left" w:leader="dot" w:pos="360"/>
@@ -18448,7 +16776,7 @@
     <w:link w:val="Heading1Char"/>
     <w:uiPriority w:val="9"/>
     <w:qFormat/>
-    <w:rsid w:val="00EA4E65"/>
+    <w:rsid w:val="00D15709"/>
     <w:pPr>
       <w:shd w:val="clear" w:color="FFFFFF" w:themeColor="background1" w:fill="D9D9D9" w:themeFill="background1" w:themeFillShade="D9"/>
       <w:spacing w:before="480"/>
@@ -18473,7 +16801,7 @@
     <w:uiPriority w:val="9"/>
     <w:unhideWhenUsed/>
     <w:qFormat/>
-    <w:rsid w:val="00EA4E65"/>
+    <w:rsid w:val="00D15709"/>
     <w:pPr>
       <w:spacing w:before="200"/>
       <w:outlineLvl w:val="1"/>
@@ -18494,7 +16822,7 @@
     <w:uiPriority w:val="9"/>
     <w:unhideWhenUsed/>
     <w:qFormat/>
-    <w:rsid w:val="00EA4E65"/>
+    <w:rsid w:val="00D15709"/>
     <w:pPr>
       <w:tabs>
         <w:tab w:val="left" w:pos="360"/>
@@ -18519,7 +16847,7 @@
     <w:semiHidden/>
     <w:unhideWhenUsed/>
     <w:qFormat/>
-    <w:rsid w:val="00EA4E65"/>
+    <w:rsid w:val="00D15709"/>
     <w:pPr>
       <w:spacing w:before="200"/>
       <w:outlineLvl w:val="3"/>
@@ -18541,7 +16869,7 @@
     <w:semiHidden/>
     <w:unhideWhenUsed/>
     <w:qFormat/>
-    <w:rsid w:val="00EA4E65"/>
+    <w:rsid w:val="00D15709"/>
     <w:pPr>
       <w:spacing w:before="200"/>
       <w:outlineLvl w:val="4"/>
@@ -18562,7 +16890,7 @@
     <w:semiHidden/>
     <w:unhideWhenUsed/>
     <w:qFormat/>
-    <w:rsid w:val="00EA4E65"/>
+    <w:rsid w:val="00D15709"/>
     <w:pPr>
       <w:spacing w:line="271" w:lineRule="auto"/>
       <w:outlineLvl w:val="5"/>
@@ -18585,7 +16913,7 @@
     <w:semiHidden/>
     <w:unhideWhenUsed/>
     <w:qFormat/>
-    <w:rsid w:val="00EA4E65"/>
+    <w:rsid w:val="00D15709"/>
     <w:pPr>
       <w:outlineLvl w:val="6"/>
     </w:pPr>
@@ -18604,7 +16932,7 @@
     <w:semiHidden/>
     <w:unhideWhenUsed/>
     <w:qFormat/>
-    <w:rsid w:val="00EA4E65"/>
+    <w:rsid w:val="00D15709"/>
     <w:pPr>
       <w:outlineLvl w:val="7"/>
     </w:pPr>
@@ -18623,7 +16951,7 @@
     <w:semiHidden/>
     <w:unhideWhenUsed/>
     <w:qFormat/>
-    <w:rsid w:val="00EA4E65"/>
+    <w:rsid w:val="00D15709"/>
     <w:pPr>
       <w:outlineLvl w:val="8"/>
     </w:pPr>
@@ -18641,7 +16969,7 @@
     <w:uiPriority w:val="1"/>
     <w:semiHidden/>
     <w:unhideWhenUsed/>
-    <w:rsid w:val="00EA4E65"/>
+    <w:rsid w:val="00D15709"/>
   </w:style>
   <w:style w:type="table" w:default="1" w:styleId="TableNormal">
     <w:name w:val="Normal Table"/>
@@ -18663,14 +16991,14 @@
     <w:uiPriority w:val="99"/>
     <w:semiHidden/>
     <w:unhideWhenUsed/>
-    <w:rsid w:val="00EA4E65"/>
+    <w:rsid w:val="00D15709"/>
   </w:style>
   <w:style w:type="character" w:customStyle="1" w:styleId="Heading1Char">
     <w:name w:val="Heading 1 Char"/>
     <w:basedOn w:val="DefaultParagraphFont"/>
     <w:link w:val="Heading1"/>
     <w:uiPriority w:val="9"/>
-    <w:rsid w:val="00EA4E65"/>
+    <w:rsid w:val="00D15709"/>
     <w:rPr>
       <w:rFonts w:eastAsiaTheme="majorEastAsia" w:cstheme="majorBidi"/>
       <w:b/>
@@ -18686,7 +17014,7 @@
     <w:basedOn w:val="DefaultParagraphFont"/>
     <w:link w:val="Heading2"/>
     <w:uiPriority w:val="9"/>
-    <w:rsid w:val="00EA4E65"/>
+    <w:rsid w:val="00D15709"/>
     <w:rPr>
       <w:rFonts w:eastAsiaTheme="majorEastAsia" w:cstheme="majorBidi"/>
       <w:b/>
@@ -18700,7 +17028,7 @@
     <w:basedOn w:val="DefaultParagraphFont"/>
     <w:link w:val="Heading3"/>
     <w:uiPriority w:val="9"/>
-    <w:rsid w:val="00EA4E65"/>
+    <w:rsid w:val="00D15709"/>
     <w:rPr>
       <w:rFonts w:eastAsiaTheme="majorEastAsia" w:cstheme="majorBidi"/>
       <w:bCs/>
@@ -18714,7 +17042,7 @@
     <w:link w:val="Heading4"/>
     <w:uiPriority w:val="9"/>
     <w:semiHidden/>
-    <w:rsid w:val="00EA4E65"/>
+    <w:rsid w:val="00D15709"/>
     <w:rPr>
       <w:rFonts w:asciiTheme="majorHAnsi" w:eastAsiaTheme="majorEastAsia" w:hAnsiTheme="majorHAnsi" w:cstheme="majorBidi"/>
       <w:b/>
@@ -18729,7 +17057,7 @@
     <w:link w:val="Heading5"/>
     <w:uiPriority w:val="9"/>
     <w:semiHidden/>
-    <w:rsid w:val="00EA4E65"/>
+    <w:rsid w:val="00D15709"/>
     <w:rPr>
       <w:rFonts w:asciiTheme="majorHAnsi" w:eastAsiaTheme="majorEastAsia" w:hAnsiTheme="majorHAnsi" w:cstheme="majorBidi"/>
       <w:b/>
@@ -18743,7 +17071,7 @@
     <w:link w:val="Heading6"/>
     <w:uiPriority w:val="9"/>
     <w:semiHidden/>
-    <w:rsid w:val="00EA4E65"/>
+    <w:rsid w:val="00D15709"/>
     <w:rPr>
       <w:rFonts w:asciiTheme="majorHAnsi" w:eastAsiaTheme="majorEastAsia" w:hAnsiTheme="majorHAnsi" w:cstheme="majorBidi"/>
       <w:b/>
@@ -18759,7 +17087,7 @@
     <w:link w:val="Heading7"/>
     <w:uiPriority w:val="9"/>
     <w:semiHidden/>
-    <w:rsid w:val="00EA4E65"/>
+    <w:rsid w:val="00D15709"/>
     <w:rPr>
       <w:rFonts w:asciiTheme="majorHAnsi" w:eastAsiaTheme="majorEastAsia" w:hAnsiTheme="majorHAnsi" w:cstheme="majorBidi"/>
       <w:i/>
@@ -18772,7 +17100,7 @@
     <w:link w:val="Heading8"/>
     <w:uiPriority w:val="9"/>
     <w:semiHidden/>
-    <w:rsid w:val="00EA4E65"/>
+    <w:rsid w:val="00D15709"/>
     <w:rPr>
       <w:rFonts w:asciiTheme="majorHAnsi" w:eastAsiaTheme="majorEastAsia" w:hAnsiTheme="majorHAnsi" w:cstheme="majorBidi"/>
       <w:sz w:val="20"/>
@@ -18785,7 +17113,7 @@
     <w:link w:val="Heading9"/>
     <w:uiPriority w:val="9"/>
     <w:semiHidden/>
-    <w:rsid w:val="00EA4E65"/>
+    <w:rsid w:val="00D15709"/>
     <w:rPr>
       <w:rFonts w:asciiTheme="majorHAnsi" w:eastAsiaTheme="majorEastAsia" w:hAnsiTheme="majorHAnsi" w:cstheme="majorBidi"/>
       <w:i/>
@@ -18802,7 +17130,7 @@
     <w:link w:val="TitleChar"/>
     <w:uiPriority w:val="10"/>
     <w:qFormat/>
-    <w:rsid w:val="00EA4E65"/>
+    <w:rsid w:val="00D15709"/>
     <w:pPr>
       <w:pBdr>
         <w:bottom w:val="single" w:sz="4" w:space="1" w:color="auto"/>
@@ -18821,7 +17149,7 @@
     <w:basedOn w:val="DefaultParagraphFont"/>
     <w:link w:val="Title"/>
     <w:uiPriority w:val="10"/>
-    <w:rsid w:val="00EA4E65"/>
+    <w:rsid w:val="00D15709"/>
     <w:rPr>
       <w:rFonts w:asciiTheme="majorHAnsi" w:eastAsiaTheme="majorEastAsia" w:hAnsiTheme="majorHAnsi" w:cstheme="majorBidi"/>
       <w:spacing w:val="5"/>
@@ -18836,7 +17164,7 @@
     <w:link w:val="SubtitleChar"/>
     <w:uiPriority w:val="11"/>
     <w:qFormat/>
-    <w:rsid w:val="00EA4E65"/>
+    <w:rsid w:val="00D15709"/>
     <w:pPr>
       <w:spacing w:after="600"/>
     </w:pPr>
@@ -18854,7 +17182,7 @@
     <w:basedOn w:val="DefaultParagraphFont"/>
     <w:link w:val="Subtitle"/>
     <w:uiPriority w:val="11"/>
-    <w:rsid w:val="00EA4E65"/>
+    <w:rsid w:val="00D15709"/>
     <w:rPr>
       <w:rFonts w:asciiTheme="majorHAnsi" w:eastAsiaTheme="majorEastAsia" w:hAnsiTheme="majorHAnsi" w:cstheme="majorBidi"/>
       <w:i/>
@@ -18868,7 +17196,7 @@
     <w:name w:val="Strong"/>
     <w:uiPriority w:val="22"/>
     <w:qFormat/>
-    <w:rsid w:val="00EA4E65"/>
+    <w:rsid w:val="00D15709"/>
     <w:rPr>
       <w:b/>
       <w:bCs/>
@@ -18878,7 +17206,7 @@
     <w:name w:val="Emphasis"/>
     <w:uiPriority w:val="20"/>
     <w:qFormat/>
-    <w:rsid w:val="00EA4E65"/>
+    <w:rsid w:val="00D15709"/>
     <w:rPr>
       <w:b/>
       <w:bCs/>
@@ -18894,14 +17222,14 @@
     <w:basedOn w:val="Normal"/>
     <w:uiPriority w:val="1"/>
     <w:qFormat/>
-    <w:rsid w:val="00EA4E65"/>
+    <w:rsid w:val="00D15709"/>
   </w:style>
   <w:style w:type="paragraph" w:styleId="ListParagraph">
     <w:name w:val="List Paragraph"/>
     <w:basedOn w:val="Normal"/>
     <w:uiPriority w:val="34"/>
     <w:qFormat/>
-    <w:rsid w:val="00EA4E65"/>
+    <w:rsid w:val="00D15709"/>
     <w:pPr>
       <w:ind w:left="720"/>
       <w:contextualSpacing/>
@@ -18914,7 +17242,7 @@
     <w:link w:val="QuoteChar"/>
     <w:uiPriority w:val="29"/>
     <w:qFormat/>
-    <w:rsid w:val="00EA4E65"/>
+    <w:rsid w:val="00D15709"/>
     <w:pPr>
       <w:spacing w:before="200"/>
       <w:ind w:left="360" w:right="360"/>
@@ -18929,7 +17257,7 @@
     <w:basedOn w:val="DefaultParagraphFont"/>
     <w:link w:val="Quote"/>
     <w:uiPriority w:val="29"/>
-    <w:rsid w:val="00EA4E65"/>
+    <w:rsid w:val="00D15709"/>
     <w:rPr>
       <w:i/>
       <w:iCs/>
@@ -18942,7 +17270,7 @@
     <w:link w:val="IntenseQuoteChar"/>
     <w:uiPriority w:val="30"/>
     <w:qFormat/>
-    <w:rsid w:val="00EA4E65"/>
+    <w:rsid w:val="00D15709"/>
     <w:pPr>
       <w:pBdr>
         <w:bottom w:val="single" w:sz="4" w:space="1" w:color="auto"/>
@@ -18963,7 +17291,7 @@
     <w:basedOn w:val="DefaultParagraphFont"/>
     <w:link w:val="IntenseQuote"/>
     <w:uiPriority w:val="30"/>
-    <w:rsid w:val="00EA4E65"/>
+    <w:rsid w:val="00D15709"/>
     <w:rPr>
       <w:b/>
       <w:bCs/>
@@ -18975,7 +17303,7 @@
     <w:name w:val="Subtle Emphasis"/>
     <w:uiPriority w:val="19"/>
     <w:qFormat/>
-    <w:rsid w:val="00EA4E65"/>
+    <w:rsid w:val="00D15709"/>
     <w:rPr>
       <w:i/>
       <w:iCs/>
@@ -18985,7 +17313,7 @@
     <w:name w:val="Intense Emphasis"/>
     <w:uiPriority w:val="21"/>
     <w:qFormat/>
-    <w:rsid w:val="00EA4E65"/>
+    <w:rsid w:val="00D15709"/>
     <w:rPr>
       <w:b/>
       <w:bCs/>
@@ -18995,7 +17323,7 @@
     <w:name w:val="Subtle Reference"/>
     <w:uiPriority w:val="31"/>
     <w:qFormat/>
-    <w:rsid w:val="00EA4E65"/>
+    <w:rsid w:val="00D15709"/>
     <w:rPr>
       <w:smallCaps/>
     </w:rPr>
@@ -19004,7 +17332,7 @@
     <w:name w:val="Intense Reference"/>
     <w:uiPriority w:val="32"/>
     <w:qFormat/>
-    <w:rsid w:val="00EA4E65"/>
+    <w:rsid w:val="00D15709"/>
     <w:rPr>
       <w:smallCaps/>
       <w:spacing w:val="5"/>
@@ -19015,7 +17343,7 @@
     <w:name w:val="Book Title"/>
     <w:uiPriority w:val="33"/>
     <w:qFormat/>
-    <w:rsid w:val="00EA4E65"/>
+    <w:rsid w:val="00D15709"/>
     <w:rPr>
       <w:i/>
       <w:iCs/>
@@ -19031,7 +17359,7 @@
     <w:semiHidden/>
     <w:unhideWhenUsed/>
     <w:qFormat/>
-    <w:rsid w:val="00EA4E65"/>
+    <w:rsid w:val="00D15709"/>
     <w:pPr>
       <w:outlineLvl w:val="9"/>
     </w:pPr>
@@ -19044,7 +17372,7 @@
     <w:basedOn w:val="DefaultParagraphFont"/>
     <w:uiPriority w:val="99"/>
     <w:unhideWhenUsed/>
-    <w:rsid w:val="00EA4E65"/>
+    <w:rsid w:val="00D15709"/>
     <w:rPr>
       <w:color w:val="0000FF" w:themeColor="hyperlink"/>
       <w:u w:val="single"/>
@@ -19053,7 +17381,7 @@
   <w:style w:type="character" w:customStyle="1" w:styleId="apple-converted-space">
     <w:name w:val="apple-converted-space"/>
     <w:basedOn w:val="DefaultParagraphFont"/>
-    <w:rsid w:val="00EA4E65"/>
+    <w:rsid w:val="00D15709"/>
   </w:style>
   <w:style w:type="character" w:styleId="CommentReference">
     <w:name w:val="annotation reference"/>
@@ -19061,7 +17389,7 @@
     <w:uiPriority w:val="99"/>
     <w:semiHidden/>
     <w:unhideWhenUsed/>
-    <w:rsid w:val="00EA4E65"/>
+    <w:rsid w:val="00D15709"/>
     <w:rPr>
       <w:sz w:val="16"/>
       <w:szCs w:val="16"/>
@@ -19074,7 +17402,7 @@
     <w:uiPriority w:val="99"/>
     <w:semiHidden/>
     <w:unhideWhenUsed/>
-    <w:rsid w:val="00EA4E65"/>
+    <w:rsid w:val="00D15709"/>
     <w:rPr>
       <w:sz w:val="20"/>
       <w:szCs w:val="20"/>
@@ -19086,7 +17414,7 @@
     <w:link w:val="CommentText"/>
     <w:uiPriority w:val="99"/>
     <w:semiHidden/>
-    <w:rsid w:val="00EA4E65"/>
+    <w:rsid w:val="00D15709"/>
     <w:rPr>
       <w:sz w:val="20"/>
       <w:szCs w:val="20"/>
@@ -19100,7 +17428,7 @@
     <w:uiPriority w:val="99"/>
     <w:semiHidden/>
     <w:unhideWhenUsed/>
-    <w:rsid w:val="00EA4E65"/>
+    <w:rsid w:val="00D15709"/>
     <w:rPr>
       <w:b/>
       <w:bCs/>
@@ -19112,7 +17440,7 @@
     <w:link w:val="CommentSubject"/>
     <w:uiPriority w:val="99"/>
     <w:semiHidden/>
-    <w:rsid w:val="00EA4E65"/>
+    <w:rsid w:val="00D15709"/>
     <w:rPr>
       <w:b/>
       <w:bCs/>
@@ -19127,7 +17455,7 @@
     <w:uiPriority w:val="99"/>
     <w:semiHidden/>
     <w:unhideWhenUsed/>
-    <w:rsid w:val="00EA4E65"/>
+    <w:rsid w:val="00D15709"/>
     <w:rPr>
       <w:rFonts w:ascii="Segoe UI" w:hAnsi="Segoe UI" w:cs="Segoe UI"/>
       <w:sz w:val="18"/>
@@ -19140,7 +17468,7 @@
     <w:link w:val="BalloonText"/>
     <w:uiPriority w:val="99"/>
     <w:semiHidden/>
-    <w:rsid w:val="00EA4E65"/>
+    <w:rsid w:val="00D15709"/>
     <w:rPr>
       <w:rFonts w:ascii="Segoe UI" w:hAnsi="Segoe UI" w:cs="Segoe UI"/>
       <w:sz w:val="18"/>
@@ -19153,7 +17481,7 @@
     <w:link w:val="HeaderChar"/>
     <w:uiPriority w:val="99"/>
     <w:unhideWhenUsed/>
-    <w:rsid w:val="00EA4E65"/>
+    <w:rsid w:val="00D15709"/>
     <w:pPr>
       <w:tabs>
         <w:tab w:val="clear" w:pos="360"/>
@@ -19169,7 +17497,7 @@
     <w:basedOn w:val="DefaultParagraphFont"/>
     <w:link w:val="Header"/>
     <w:uiPriority w:val="99"/>
-    <w:rsid w:val="00EA4E65"/>
+    <w:rsid w:val="00D15709"/>
   </w:style>
   <w:style w:type="paragraph" w:styleId="Footer">
     <w:name w:val="footer"/>
@@ -19177,7 +17505,7 @@
     <w:link w:val="FooterChar"/>
     <w:uiPriority w:val="99"/>
     <w:unhideWhenUsed/>
-    <w:rsid w:val="00EA4E65"/>
+    <w:rsid w:val="00D15709"/>
     <w:pPr>
       <w:tabs>
         <w:tab w:val="clear" w:pos="360"/>
@@ -19193,7 +17521,7 @@
     <w:basedOn w:val="DefaultParagraphFont"/>
     <w:link w:val="Footer"/>
     <w:uiPriority w:val="99"/>
-    <w:rsid w:val="00EA4E65"/>
+    <w:rsid w:val="00D15709"/>
   </w:style>
   <w:style w:type="character" w:customStyle="1" w:styleId="UnresolvedMention1">
     <w:name w:val="Unresolved Mention1"/>
@@ -19201,7 +17529,7 @@
     <w:uiPriority w:val="99"/>
     <w:semiHidden/>
     <w:unhideWhenUsed/>
-    <w:rsid w:val="00EA4E65"/>
+    <w:rsid w:val="00D15709"/>
     <w:rPr>
       <w:color w:val="808080"/>
       <w:shd w:val="clear" w:color="auto" w:fill="E6E6E6"/>
@@ -19213,7 +17541,7 @@
     <w:uiPriority w:val="99"/>
     <w:semiHidden/>
     <w:unhideWhenUsed/>
-    <w:rsid w:val="00EA4E65"/>
+    <w:rsid w:val="00D15709"/>
     <w:rPr>
       <w:color w:val="800080" w:themeColor="followedHyperlink"/>
       <w:u w:val="single"/>
@@ -19225,7 +17553,7 @@
     <w:uiPriority w:val="99"/>
     <w:semiHidden/>
     <w:unhideWhenUsed/>
-    <w:rsid w:val="00EA4E65"/>
+    <w:rsid w:val="00D15709"/>
     <w:rPr>
       <w:color w:val="808080"/>
       <w:shd w:val="clear" w:color="auto" w:fill="E6E6E6"/>
@@ -19237,7 +17565,7 @@
     <w:uiPriority w:val="99"/>
     <w:semiHidden/>
     <w:unhideWhenUsed/>
-    <w:rsid w:val="00EA4E65"/>
+    <w:rsid w:val="00D15709"/>
     <w:rPr>
       <w:color w:val="808080"/>
       <w:shd w:val="clear" w:color="auto" w:fill="E6E6E6"/>
@@ -19249,7 +17577,7 @@
     <w:uiPriority w:val="99"/>
     <w:semiHidden/>
     <w:unhideWhenUsed/>
-    <w:rsid w:val="00EA4E65"/>
+    <w:rsid w:val="00D15709"/>
     <w:rPr>
       <w:color w:val="605E5C"/>
       <w:shd w:val="clear" w:color="auto" w:fill="E1DFDD"/>

</xml_diff>

<commit_message>
Tweak some spacing and submissions
</commit_message>
<xml_diff>
--- a/HibbingCV.docx
+++ b/HibbingCV.docx
@@ -1,6 +1,6 @@
 
 <file path=word/document.xml><?xml version="1.0" encoding="utf-8"?>
-<w:document xmlns:wpc="http://schemas.microsoft.com/office/word/2010/wordprocessingCanvas" xmlns:cx="http://schemas.microsoft.com/office/drawing/2014/chartex" xmlns:cx1="http://schemas.microsoft.com/office/drawing/2015/9/8/chartex" xmlns:cx2="http://schemas.microsoft.com/office/drawing/2015/10/21/chartex" xmlns:cx3="http://schemas.microsoft.com/office/drawing/2016/5/9/chartex" xmlns:cx4="http://schemas.microsoft.com/office/drawing/2016/5/10/chartex" xmlns:cx5="http://schemas.microsoft.com/office/drawing/2016/5/11/chartex" xmlns:cx6="http://schemas.microsoft.com/office/drawing/2016/5/12/chartex" xmlns:cx7="http://schemas.microsoft.com/office/drawing/2016/5/13/chartex" xmlns:cx8="http://schemas.microsoft.com/office/drawing/2016/5/14/chartex" xmlns:mc="http://schemas.openxmlformats.org/markup-compatibility/2006" xmlns:aink="http://schemas.microsoft.com/office/drawing/2016/ink" xmlns:am3d="http://schemas.microsoft.com/office/drawing/2017/model3d" xmlns:o="urn:schemas-microsoft-com:office:office" xmlns:r="http://schemas.openxmlformats.org/officeDocument/2006/relationships" xmlns:m="http://schemas.openxmlformats.org/officeDocument/2006/math" xmlns:v="urn:schemas-microsoft-com:vml" xmlns:wp14="http://schemas.microsoft.com/office/word/2010/wordprocessingDrawing" xmlns:wp="http://schemas.openxmlformats.org/drawingml/2006/wordprocessingDrawing" xmlns:w10="urn:schemas-microsoft-com:office:word" xmlns:w="http://schemas.openxmlformats.org/wordprocessingml/2006/main" xmlns:w14="http://schemas.microsoft.com/office/word/2010/wordml" xmlns:w15="http://schemas.microsoft.com/office/word/2012/wordml" xmlns:w16cex="http://schemas.microsoft.com/office/word/2018/wordml/cex" xmlns:w16cid="http://schemas.microsoft.com/office/word/2016/wordml/cid" xmlns:w16="http://schemas.microsoft.com/office/word/2018/wordml" xmlns:w16se="http://schemas.microsoft.com/office/word/2015/wordml/symex" xmlns:wpg="http://schemas.microsoft.com/office/word/2010/wordprocessingGroup" xmlns:wpi="http://schemas.microsoft.com/office/word/2010/wordprocessingInk" xmlns:wne="http://schemas.microsoft.com/office/word/2006/wordml" xmlns:wps="http://schemas.microsoft.com/office/word/2010/wordprocessingShape" mc:Ignorable="w14 w15 w16se w16cid w16 w16cex wp14">
+<w:document xmlns:wpc="http://schemas.microsoft.com/office/word/2010/wordprocessingCanvas" xmlns:cx="http://schemas.microsoft.com/office/drawing/2014/chartex" xmlns:cx1="http://schemas.microsoft.com/office/drawing/2015/9/8/chartex" xmlns:cx2="http://schemas.microsoft.com/office/drawing/2015/10/21/chartex" xmlns:cx3="http://schemas.microsoft.com/office/drawing/2016/5/9/chartex" xmlns:cx4="http://schemas.microsoft.com/office/drawing/2016/5/10/chartex" xmlns:cx5="http://schemas.microsoft.com/office/drawing/2016/5/11/chartex" xmlns:cx6="http://schemas.microsoft.com/office/drawing/2016/5/12/chartex" xmlns:cx7="http://schemas.microsoft.com/office/drawing/2016/5/13/chartex" xmlns:cx8="http://schemas.microsoft.com/office/drawing/2016/5/14/chartex" xmlns:mc="http://schemas.openxmlformats.org/markup-compatibility/2006" xmlns:aink="http://schemas.microsoft.com/office/drawing/2016/ink" xmlns:am3d="http://schemas.microsoft.com/office/drawing/2017/model3d" xmlns:o="urn:schemas-microsoft-com:office:office" xmlns:r="http://schemas.openxmlformats.org/officeDocument/2006/relationships" xmlns:m="http://schemas.openxmlformats.org/officeDocument/2006/math" xmlns:v="urn:schemas-microsoft-com:vml" xmlns:wp14="http://schemas.microsoft.com/office/word/2010/wordprocessingDrawing" xmlns:wp="http://schemas.openxmlformats.org/drawingml/2006/wordprocessingDrawing" xmlns:w10="urn:schemas-microsoft-com:office:word" xmlns:w="http://schemas.openxmlformats.org/wordprocessingml/2006/main" xmlns:w14="http://schemas.microsoft.com/office/word/2010/wordml" xmlns:w15="http://schemas.microsoft.com/office/word/2012/wordml" xmlns:w16cid="http://schemas.microsoft.com/office/word/2016/wordml/cid" xmlns:w16se="http://schemas.microsoft.com/office/word/2015/wordml/symex" xmlns:wpg="http://schemas.microsoft.com/office/word/2010/wordprocessingGroup" xmlns:wpi="http://schemas.microsoft.com/office/word/2010/wordprocessingInk" xmlns:wne="http://schemas.microsoft.com/office/word/2006/wordml" xmlns:wps="http://schemas.microsoft.com/office/word/2010/wordprocessingShape" mc:Ignorable="w14 w15 w16se w16cid wp14">
   <w:body>
     <w:p>
       <w:pPr>
@@ -200,6 +200,7 @@
     </w:p>
     <w:p>
       <w:pPr>
+        <w:spacing w:after="0"/>
         <w:rPr>
           <w:b/>
           <w:bCs/>
@@ -358,15 +359,7 @@
         <w:tab/>
       </w:r>
       <w:r>
-        <w:t xml:space="preserve">Scott E. </w:t>
-      </w:r>
-      <w:proofErr w:type="spellStart"/>
-      <w:r>
-        <w:t>Crouter</w:t>
-      </w:r>
-      <w:proofErr w:type="spellEnd"/>
-      <w:r>
-        <w:t xml:space="preserve"> (Major Professor)</w:t>
+        <w:t>Scott E. Crouter (Major Professor)</w:t>
       </w:r>
       <w:r>
         <w:br/>
@@ -418,6 +411,7 @@
     </w:p>
     <w:p>
       <w:pPr>
+        <w:spacing w:after="0"/>
         <w:rPr>
           <w:b/>
           <w:bCs/>
@@ -579,6 +573,7 @@
     </w:p>
     <w:p>
       <w:pPr>
+        <w:spacing w:after="0"/>
         <w:rPr>
           <w:b/>
           <w:bCs/>
@@ -1264,13 +1259,8 @@
         <w:t xml:space="preserve"> </w:t>
       </w:r>
       <w:r>
-        <w:t xml:space="preserve">Scott </w:t>
-      </w:r>
-      <w:proofErr w:type="spellStart"/>
-      <w:r>
-        <w:t>Crouter</w:t>
-      </w:r>
-      <w:proofErr w:type="spellEnd"/>
+        <w:t>Scott Crouter</w:t>
+      </w:r>
       <w:r>
         <w:t>)</w:t>
       </w:r>
@@ -2295,15 +2285,7 @@
       </w:r>
       <w:r>
         <w:tab/>
-        <w:t xml:space="preserve">Consultant (Primary Investigator: </w:t>
-      </w:r>
-      <w:proofErr w:type="spellStart"/>
-      <w:r>
-        <w:t>Crouter</w:t>
-      </w:r>
-      <w:proofErr w:type="spellEnd"/>
-      <w:r>
-        <w:t>)</w:t>
+        <w:t>Consultant (Primary Investigator: Crouter)</w:t>
       </w:r>
     </w:p>
     <w:p>
@@ -3175,15 +3157,7 @@
       </w:r>
       <w:proofErr w:type="spellEnd"/>
       <w:r>
-        <w:t xml:space="preserve"> SR, Kaplan AS, &amp; </w:t>
-      </w:r>
-      <w:proofErr w:type="spellStart"/>
-      <w:r>
-        <w:t>Crouter</w:t>
-      </w:r>
-      <w:proofErr w:type="spellEnd"/>
-      <w:r>
-        <w:t xml:space="preserve"> SE. (</w:t>
+        <w:t xml:space="preserve"> SR, Kaplan AS, &amp; Crouter SE. (</w:t>
       </w:r>
       <w:r>
         <w:t>2018</w:t>
@@ -3392,15 +3366,7 @@
         <w:t>Hibbing PR</w:t>
       </w:r>
       <w:r>
-        <w:t xml:space="preserve">, Morton A, Springer CM, </w:t>
-      </w:r>
-      <w:proofErr w:type="spellStart"/>
-      <w:r>
-        <w:t>Crouter</w:t>
-      </w:r>
-      <w:proofErr w:type="spellEnd"/>
-      <w:r>
-        <w:t xml:space="preserve"> SE, </w:t>
+        <w:t xml:space="preserve">, Morton A, Springer CM, Crouter SE, </w:t>
       </w:r>
       <w:r>
         <w:t xml:space="preserve">&amp; </w:t>
@@ -3532,8 +3498,13 @@
         </w:rPr>
         <w:t xml:space="preserve"> </w:t>
       </w:r>
-      <w:r>
-        <w:t xml:space="preserve">Izbicki P, &amp; </w:t>
+      <w:proofErr w:type="spellStart"/>
+      <w:r>
+        <w:t>Izbicki</w:t>
+      </w:r>
+      <w:proofErr w:type="spellEnd"/>
+      <w:r>
+        <w:t xml:space="preserve"> P, &amp; </w:t>
       </w:r>
       <w:r>
         <w:rPr>
@@ -3688,11 +3659,9 @@
       <w:r>
         <w:t xml:space="preserve"> A, </w:t>
       </w:r>
-      <w:proofErr w:type="spellStart"/>
       <w:r>
         <w:t>Crouter</w:t>
       </w:r>
-      <w:proofErr w:type="spellEnd"/>
       <w:r>
         <w:t xml:space="preserve"> SE, &amp; </w:t>
       </w:r>
@@ -3803,13 +3772,8 @@
           <w:numId w:val="1"/>
         </w:numPr>
       </w:pPr>
-      <w:proofErr w:type="spellStart"/>
-      <w:r>
-        <w:t>Crouter</w:t>
-      </w:r>
-      <w:proofErr w:type="spellEnd"/>
-      <w:r>
-        <w:t xml:space="preserve"> SE, </w:t>
+      <w:r>
+        <w:t xml:space="preserve">Crouter SE, </w:t>
       </w:r>
       <w:r>
         <w:rPr>
@@ -3907,15 +3871,7 @@
         <w:t>Hibbing PR</w:t>
       </w:r>
       <w:r>
-        <w:t xml:space="preserve">, Morton AL, Springer CM, </w:t>
-      </w:r>
-      <w:proofErr w:type="spellStart"/>
-      <w:r>
-        <w:t>Crouter</w:t>
-      </w:r>
-      <w:proofErr w:type="spellEnd"/>
-      <w:r>
-        <w:t xml:space="preserve"> SE, &amp; Bassett DR. (</w:t>
+        <w:t>, Morton AL, Springer CM, Crouter SE, &amp; Bassett DR. (</w:t>
       </w:r>
       <w:r>
         <w:t>2019</w:t>
@@ -4081,15 +4037,7 @@
       </w:r>
       <w:proofErr w:type="spellEnd"/>
       <w:r>
-        <w:t xml:space="preserve"> MD, </w:t>
-      </w:r>
-      <w:proofErr w:type="spellStart"/>
-      <w:r>
-        <w:t>Crouter</w:t>
-      </w:r>
-      <w:proofErr w:type="spellEnd"/>
-      <w:r>
-        <w:t xml:space="preserve"> SE, &amp; Bassett DR. (2019) Dominant vs non-dominant wrist placement of activity monitors: Impact on steps per day. </w:t>
+        <w:t xml:space="preserve"> MD, Crouter SE, &amp; Bassett DR. (2019) Dominant vs non-dominant wrist placement of activity monitors: Impact on steps per day. </w:t>
       </w:r>
       <w:r>
         <w:rPr>
@@ -4341,13 +4289,8 @@
           <w:numId w:val="1"/>
         </w:numPr>
       </w:pPr>
-      <w:proofErr w:type="spellStart"/>
-      <w:r>
-        <w:t>Crouter</w:t>
-      </w:r>
-      <w:proofErr w:type="spellEnd"/>
-      <w:r>
-        <w:t xml:space="preserve"> SE, </w:t>
+      <w:r>
+        <w:t xml:space="preserve">Crouter SE, </w:t>
       </w:r>
       <w:proofErr w:type="spellStart"/>
       <w:r>
@@ -4461,15 +4404,7 @@
         <w:t>Hibbing PR</w:t>
       </w:r>
       <w:r>
-        <w:t xml:space="preserve">, Kaplan AS, Clendenin BJ, &amp; </w:t>
-      </w:r>
-      <w:proofErr w:type="spellStart"/>
-      <w:r>
-        <w:t>Crouter</w:t>
-      </w:r>
-      <w:proofErr w:type="spellEnd"/>
-      <w:r>
-        <w:t xml:space="preserve"> SE. (</w:t>
+        <w:t>, Kaplan AS, Clendenin BJ, &amp; Crouter SE. (</w:t>
       </w:r>
       <w:r>
         <w:t>2020</w:t>
@@ -4516,15 +4451,7 @@
         </w:numPr>
       </w:pPr>
       <w:r>
-        <w:t xml:space="preserve">Ehrlich SF, Casteel AJ, </w:t>
-      </w:r>
-      <w:proofErr w:type="spellStart"/>
-      <w:r>
-        <w:t>Crouter</w:t>
-      </w:r>
-      <w:proofErr w:type="spellEnd"/>
-      <w:r>
-        <w:t xml:space="preserve"> SE, </w:t>
+        <w:t xml:space="preserve">Ehrlich SF, Casteel AJ, Crouter SE, </w:t>
       </w:r>
       <w:r>
         <w:rPr>
@@ -4718,15 +4645,7 @@
       </w:r>
       <w:proofErr w:type="spellEnd"/>
       <w:r>
-        <w:t xml:space="preserve"> SR, &amp; </w:t>
-      </w:r>
-      <w:proofErr w:type="spellStart"/>
-      <w:r>
-        <w:t>Crouter</w:t>
-      </w:r>
-      <w:proofErr w:type="spellEnd"/>
-      <w:r>
-        <w:t xml:space="preserve"> SE. (2020) </w:t>
+        <w:t xml:space="preserve"> SR, &amp; Crouter SE. (2020) </w:t>
       </w:r>
       <w:r>
         <w:t>Youth metabolic equivalents differ depending on operational definitions</w:t>
@@ -4776,15 +4695,7 @@
         <w:t>Hibbing PR</w:t>
       </w:r>
       <w:r>
-        <w:t xml:space="preserve">, Bassett DR, &amp; </w:t>
-      </w:r>
-      <w:proofErr w:type="spellStart"/>
-      <w:r>
-        <w:t>Crouter</w:t>
-      </w:r>
-      <w:proofErr w:type="spellEnd"/>
-      <w:r>
-        <w:t xml:space="preserve"> SE. (</w:t>
+        <w:t>, Bassett DR, &amp; Crouter SE. (</w:t>
       </w:r>
       <w:r>
         <w:t>2020</w:t>
@@ -4870,15 +4781,7 @@
       </w:r>
       <w:proofErr w:type="spellEnd"/>
       <w:r>
-        <w:t xml:space="preserve"> H, &amp; </w:t>
-      </w:r>
-      <w:proofErr w:type="spellStart"/>
-      <w:r>
-        <w:t>Crouter</w:t>
-      </w:r>
-      <w:proofErr w:type="spellEnd"/>
-      <w:r>
-        <w:t xml:space="preserve"> SE. (</w:t>
+        <w:t xml:space="preserve"> H, &amp; Crouter SE. (</w:t>
       </w:r>
       <w:r>
         <w:t>2020</w:t>
@@ -5334,11 +5237,9 @@
       <w:r>
         <w:t xml:space="preserve"> VA, &amp; </w:t>
       </w:r>
-      <w:proofErr w:type="spellStart"/>
       <w:r>
         <w:t>Melanson</w:t>
       </w:r>
-      <w:proofErr w:type="spellEnd"/>
       <w:r>
         <w:t xml:space="preserve"> EL. (in Review) </w:t>
       </w:r>
@@ -5406,60 +5307,6 @@
           <w:iCs/>
         </w:rPr>
         <w:t>Journal of Obesity</w:t>
-      </w:r>
-      <w:r>
-        <w:t>.</w:t>
-      </w:r>
-      <w:r>
-        <w:br/>
-      </w:r>
-    </w:p>
-    <w:p>
-      <w:pPr>
-        <w:pStyle w:val="ListParagraph"/>
-        <w:numPr>
-          <w:ilvl w:val="0"/>
-          <w:numId w:val="3"/>
-        </w:numPr>
-      </w:pPr>
-      <w:proofErr w:type="spellStart"/>
-      <w:r>
-        <w:t>Stegemöller</w:t>
-      </w:r>
-      <w:proofErr w:type="spellEnd"/>
-      <w:r>
-        <w:t xml:space="preserve"> EL, Ferguson T, Zaman A, </w:t>
-      </w:r>
-      <w:r>
-        <w:rPr>
-          <w:b/>
-          <w:bCs/>
-        </w:rPr>
-        <w:t>Hibbing PR</w:t>
-      </w:r>
-      <w:r>
-        <w:t xml:space="preserve">, Izbicki P, &amp; </w:t>
-      </w:r>
-      <w:proofErr w:type="spellStart"/>
-      <w:r>
-        <w:t>Krigolson</w:t>
-      </w:r>
-      <w:proofErr w:type="spellEnd"/>
-      <w:r>
-        <w:t xml:space="preserve"> O. (in Review) </w:t>
-      </w:r>
-      <w:r>
-        <w:t>Finger Tapping to Different Styles of Music and Changes in Cortical Oscillations</w:t>
-      </w:r>
-      <w:r>
-        <w:t xml:space="preserve">. </w:t>
-      </w:r>
-      <w:r>
-        <w:rPr>
-          <w:i/>
-          <w:iCs/>
-        </w:rPr>
-        <w:t>Journal of Neuroscience</w:t>
       </w:r>
       <w:r>
         <w:t>.</w:t>
@@ -5478,7 +5325,6 @@
           <w:color w:val="808080" w:themeColor="background1" w:themeShade="80"/>
           <w:u w:val="single"/>
         </w:rPr>
-        <w:lastRenderedPageBreak/>
         <w:t>Non-Peer-Reviewed Publications</w:t>
       </w:r>
     </w:p>
@@ -5492,6 +5338,7 @@
         </w:numPr>
       </w:pPr>
       <w:r>
+        <w:lastRenderedPageBreak/>
         <w:t xml:space="preserve">Welk GJ, Saint-Maurice PF, Kim Y, Ellingson E, </w:t>
       </w:r>
       <w:r>
@@ -5682,13 +5529,8 @@
       <w:r>
         <w:t xml:space="preserve">&amp; </w:t>
       </w:r>
-      <w:proofErr w:type="spellStart"/>
-      <w:r>
-        <w:t>Crouter</w:t>
-      </w:r>
-      <w:proofErr w:type="spellEnd"/>
-      <w:r>
-        <w:t xml:space="preserve"> SE. Generational differences of consumer wearable devices for estimating physical activity outcomes. Target journal: TBD.</w:t>
+      <w:r>
+        <w:t>Crouter SE. Generational differences of consumer wearable devices for estimating physical activity outcomes. Target journal: TBD.</w:t>
       </w:r>
       <w:r>
         <w:br/>
@@ -5702,13 +5544,8 @@
           <w:numId w:val="8"/>
         </w:numPr>
       </w:pPr>
-      <w:proofErr w:type="spellStart"/>
-      <w:r>
-        <w:t>Posson</w:t>
-      </w:r>
-      <w:proofErr w:type="spellEnd"/>
-      <w:r>
-        <w:t xml:space="preserve"> PM</w:t>
+      <w:r>
+        <w:t>Posson PM</w:t>
       </w:r>
       <w:r>
         <w:t xml:space="preserve">, </w:t>
@@ -5909,6 +5746,60 @@
       <w:proofErr w:type="spellEnd"/>
       <w:r>
         <w:t>.</w:t>
+      </w:r>
+      <w:r>
+        <w:br/>
+      </w:r>
+      <w:bookmarkStart w:id="0" w:name="_GoBack"/>
+      <w:bookmarkEnd w:id="0"/>
+    </w:p>
+    <w:p>
+      <w:pPr>
+        <w:pStyle w:val="ListParagraph"/>
+        <w:numPr>
+          <w:ilvl w:val="0"/>
+          <w:numId w:val="8"/>
+        </w:numPr>
+      </w:pPr>
+      <w:proofErr w:type="spellStart"/>
+      <w:r>
+        <w:t>Stegemöller</w:t>
+      </w:r>
+      <w:proofErr w:type="spellEnd"/>
+      <w:r>
+        <w:t xml:space="preserve"> EL, Ferguson T, Zaman A, </w:t>
+      </w:r>
+      <w:r>
+        <w:rPr>
+          <w:b/>
+          <w:bCs/>
+        </w:rPr>
+        <w:t>Hibbing PR</w:t>
+      </w:r>
+      <w:r>
+        <w:t xml:space="preserve">, </w:t>
+      </w:r>
+      <w:proofErr w:type="spellStart"/>
+      <w:r>
+        <w:t>Izbicki</w:t>
+      </w:r>
+      <w:proofErr w:type="spellEnd"/>
+      <w:r>
+        <w:t xml:space="preserve"> P, &amp; </w:t>
+      </w:r>
+      <w:proofErr w:type="spellStart"/>
+      <w:r>
+        <w:t>Krigolson</w:t>
+      </w:r>
+      <w:proofErr w:type="spellEnd"/>
+      <w:r>
+        <w:t xml:space="preserve"> O. </w:t>
+      </w:r>
+      <w:r>
+        <w:t>Finger Tapping to Different Styles of Music and Changes in Cortical Oscillations</w:t>
+      </w:r>
+      <w:r>
+        <w:t>. Target journal: TBD.</w:t>
       </w:r>
     </w:p>
     <w:p>
@@ -6963,21 +6854,7 @@
         <w:rPr>
           <w:color w:val="222222"/>
         </w:rPr>
-        <w:t xml:space="preserve">, Kaplan A, </w:t>
-      </w:r>
-      <w:proofErr w:type="spellStart"/>
-      <w:r>
-        <w:rPr>
-          <w:color w:val="222222"/>
-        </w:rPr>
-        <w:t>Crouter</w:t>
-      </w:r>
-      <w:proofErr w:type="spellEnd"/>
-      <w:r>
-        <w:rPr>
-          <w:color w:val="222222"/>
-        </w:rPr>
-        <w:t xml:space="preserve"> S, </w:t>
+        <w:t xml:space="preserve">, Kaplan A, Crouter S, </w:t>
       </w:r>
       <w:r>
         <w:rPr>
@@ -7116,21 +6993,7 @@
         <w:rPr>
           <w:color w:val="222222"/>
         </w:rPr>
-        <w:t xml:space="preserve">, &amp; </w:t>
-      </w:r>
-      <w:proofErr w:type="spellStart"/>
-      <w:r>
-        <w:rPr>
-          <w:color w:val="222222"/>
-        </w:rPr>
-        <w:t>Crouter</w:t>
-      </w:r>
-      <w:proofErr w:type="spellEnd"/>
-      <w:r>
-        <w:rPr>
-          <w:color w:val="222222"/>
-        </w:rPr>
-        <w:t xml:space="preserve"> S</w:t>
+        <w:t>, &amp; Crouter S</w:t>
       </w:r>
       <w:r>
         <w:rPr>
@@ -7273,19 +7136,11 @@
         </w:rPr>
         <w:t xml:space="preserve">&amp; </w:t>
       </w:r>
-      <w:proofErr w:type="spellStart"/>
-      <w:r>
-        <w:rPr>
-          <w:color w:val="222222"/>
-        </w:rPr>
-        <w:t>Crouter</w:t>
-      </w:r>
-      <w:proofErr w:type="spellEnd"/>
-      <w:r>
-        <w:rPr>
-          <w:color w:val="222222"/>
-        </w:rPr>
-        <w:t xml:space="preserve"> S</w:t>
+      <w:r>
+        <w:rPr>
+          <w:color w:val="222222"/>
+        </w:rPr>
+        <w:t>Crouter S</w:t>
       </w:r>
       <w:r>
         <w:rPr>
@@ -7400,21 +7255,7 @@
         <w:rPr>
           <w:color w:val="222222"/>
         </w:rPr>
-        <w:t xml:space="preserve"> Bassett D, &amp; </w:t>
-      </w:r>
-      <w:proofErr w:type="spellStart"/>
-      <w:r>
-        <w:rPr>
-          <w:color w:val="222222"/>
-        </w:rPr>
-        <w:t>Crouter</w:t>
-      </w:r>
-      <w:proofErr w:type="spellEnd"/>
-      <w:r>
-        <w:rPr>
-          <w:color w:val="222222"/>
-        </w:rPr>
-        <w:t xml:space="preserve"> S</w:t>
+        <w:t xml:space="preserve"> Bassett D, &amp; Crouter S</w:t>
       </w:r>
       <w:r>
         <w:rPr>
@@ -7536,19 +7377,11 @@
           <w:shd w:val="clear" w:color="auto" w:fill="FFFFFF"/>
         </w:rPr>
       </w:pPr>
-      <w:proofErr w:type="spellStart"/>
-      <w:r>
-        <w:rPr>
-          <w:color w:val="222222"/>
-        </w:rPr>
-        <w:t>Crouter</w:t>
-      </w:r>
-      <w:proofErr w:type="spellEnd"/>
-      <w:r>
-        <w:rPr>
-          <w:color w:val="222222"/>
-        </w:rPr>
-        <w:t xml:space="preserve"> S, </w:t>
+      <w:r>
+        <w:rPr>
+          <w:color w:val="222222"/>
+        </w:rPr>
+        <w:t xml:space="preserve">Crouter S, </w:t>
       </w:r>
       <w:r>
         <w:rPr>
@@ -7691,19 +7524,11 @@
           <w:shd w:val="clear" w:color="auto" w:fill="FFFFFF"/>
         </w:rPr>
       </w:pPr>
-      <w:proofErr w:type="spellStart"/>
-      <w:r>
-        <w:rPr>
-          <w:color w:val="222222"/>
-        </w:rPr>
-        <w:t>Crouter</w:t>
-      </w:r>
-      <w:proofErr w:type="spellEnd"/>
-      <w:r>
-        <w:rPr>
-          <w:color w:val="222222"/>
-        </w:rPr>
-        <w:t xml:space="preserve"> SE, </w:t>
+      <w:r>
+        <w:rPr>
+          <w:color w:val="222222"/>
+        </w:rPr>
+        <w:t xml:space="preserve">Crouter SE, </w:t>
       </w:r>
       <w:proofErr w:type="spellStart"/>
       <w:r>
@@ -7804,21 +7629,7 @@
         <w:rPr>
           <w:color w:val="222222"/>
         </w:rPr>
-        <w:t xml:space="preserve">, Bassett DR, &amp; </w:t>
-      </w:r>
-      <w:proofErr w:type="spellStart"/>
-      <w:r>
-        <w:rPr>
-          <w:color w:val="222222"/>
-        </w:rPr>
-        <w:t>Crouter</w:t>
-      </w:r>
-      <w:proofErr w:type="spellEnd"/>
-      <w:r>
-        <w:rPr>
-          <w:color w:val="222222"/>
-        </w:rPr>
-        <w:t xml:space="preserve"> SE. (2017) Use of the </w:t>
+        <w:t xml:space="preserve">, Bassett DR, &amp; Crouter SE. (2017) Use of the </w:t>
       </w:r>
       <w:proofErr w:type="spellStart"/>
       <w:r>
@@ -7898,21 +7709,7 @@
         <w:rPr>
           <w:color w:val="222222"/>
         </w:rPr>
-        <w:t xml:space="preserve">, &amp; </w:t>
-      </w:r>
-      <w:proofErr w:type="spellStart"/>
-      <w:r>
-        <w:rPr>
-          <w:color w:val="222222"/>
-        </w:rPr>
-        <w:t>Crouter</w:t>
-      </w:r>
-      <w:proofErr w:type="spellEnd"/>
-      <w:r>
-        <w:rPr>
-          <w:color w:val="222222"/>
-        </w:rPr>
-        <w:t xml:space="preserve"> SE. (</w:t>
+        <w:t>, &amp; Crouter SE. (</w:t>
       </w:r>
       <w:r>
         <w:rPr>
@@ -8130,21 +7927,7 @@
         <w:rPr>
           <w:color w:val="222222"/>
         </w:rPr>
-        <w:t xml:space="preserve">Kaplan AS, &amp; </w:t>
-      </w:r>
-      <w:proofErr w:type="spellStart"/>
-      <w:r>
-        <w:rPr>
-          <w:color w:val="222222"/>
-        </w:rPr>
-        <w:t>Crouter</w:t>
-      </w:r>
-      <w:proofErr w:type="spellEnd"/>
-      <w:r>
-        <w:rPr>
-          <w:color w:val="222222"/>
-        </w:rPr>
-        <w:t xml:space="preserve"> SE. (</w:t>
+        <w:t>Kaplan AS, &amp; Crouter SE. (</w:t>
       </w:r>
       <w:r>
         <w:rPr>
@@ -8417,21 +8200,7 @@
         <w:rPr>
           <w:color w:val="222222"/>
         </w:rPr>
-        <w:t xml:space="preserve">, Bassett DR, &amp; </w:t>
-      </w:r>
-      <w:proofErr w:type="spellStart"/>
-      <w:r>
-        <w:rPr>
-          <w:color w:val="222222"/>
-        </w:rPr>
-        <w:t>Crouter</w:t>
-      </w:r>
-      <w:proofErr w:type="spellEnd"/>
-      <w:r>
-        <w:rPr>
-          <w:color w:val="222222"/>
-        </w:rPr>
-        <w:t xml:space="preserve"> SE. (</w:t>
+        <w:t>, Bassett DR, &amp; Crouter SE. (</w:t>
       </w:r>
       <w:r>
         <w:rPr>
@@ -8692,19 +8461,11 @@
           <w:shd w:val="clear" w:color="auto" w:fill="FFFFFF"/>
         </w:rPr>
       </w:pPr>
-      <w:proofErr w:type="spellStart"/>
-      <w:r>
-        <w:rPr>
-          <w:color w:val="222222"/>
-        </w:rPr>
-        <w:t>Crouter</w:t>
-      </w:r>
-      <w:proofErr w:type="spellEnd"/>
-      <w:r>
-        <w:rPr>
-          <w:color w:val="222222"/>
-        </w:rPr>
-        <w:t xml:space="preserve"> SE</w:t>
+      <w:r>
+        <w:rPr>
+          <w:color w:val="222222"/>
+        </w:rPr>
+        <w:t>Crouter SE</w:t>
       </w:r>
       <w:r>
         <w:rPr>
@@ -8977,21 +8738,7 @@
         <w:rPr>
           <w:color w:val="222222"/>
         </w:rPr>
-        <w:t xml:space="preserve"> &amp; </w:t>
-      </w:r>
-      <w:proofErr w:type="spellStart"/>
-      <w:r>
-        <w:rPr>
-          <w:color w:val="222222"/>
-        </w:rPr>
-        <w:t>Crouter</w:t>
-      </w:r>
-      <w:proofErr w:type="spellEnd"/>
-      <w:r>
-        <w:rPr>
-          <w:color w:val="222222"/>
-        </w:rPr>
-        <w:t xml:space="preserve"> SE. (2019) Resting energy expenditure and metabolic equivalents in youth: Impact of inconsistent operational definitions. </w:t>
+        <w:t xml:space="preserve"> &amp; Crouter SE. (2019) Resting energy expenditure and metabolic equivalents in youth: Impact of inconsistent operational definitions. </w:t>
       </w:r>
       <w:r>
         <w:rPr>
@@ -9122,21 +8869,7 @@
         <w:rPr>
           <w:color w:val="222222"/>
         </w:rPr>
-        <w:t xml:space="preserve"> H, &amp; </w:t>
-      </w:r>
-      <w:proofErr w:type="spellStart"/>
-      <w:r>
-        <w:rPr>
-          <w:color w:val="222222"/>
-        </w:rPr>
-        <w:t>Crouter</w:t>
-      </w:r>
-      <w:proofErr w:type="spellEnd"/>
-      <w:r>
-        <w:rPr>
-          <w:color w:val="222222"/>
-        </w:rPr>
-        <w:t xml:space="preserve"> SE. (2019) Evaluating the performance of bout detection algorithms for wearable sensors: The transition pairing method. Slides presented at the 6</w:t>
+        <w:t xml:space="preserve"> H, &amp; Crouter SE. (2019) Evaluating the performance of bout detection algorithms for wearable sensors: The transition pairing method. Slides presented at the 6</w:t>
       </w:r>
       <w:r>
         <w:rPr>
@@ -9172,19 +8905,11 @@
           <w:shd w:val="clear" w:color="auto" w:fill="FFFFFF"/>
         </w:rPr>
       </w:pPr>
-      <w:proofErr w:type="spellStart"/>
-      <w:r>
-        <w:rPr>
-          <w:color w:val="222222"/>
-        </w:rPr>
-        <w:t>Crouter</w:t>
-      </w:r>
-      <w:proofErr w:type="spellEnd"/>
-      <w:r>
-        <w:rPr>
-          <w:color w:val="222222"/>
-        </w:rPr>
-        <w:t xml:space="preserve"> SE, Clendenin BJ, </w:t>
+      <w:r>
+        <w:rPr>
+          <w:color w:val="222222"/>
+        </w:rPr>
+        <w:t xml:space="preserve">Crouter SE, Clendenin BJ, </w:t>
       </w:r>
       <w:r>
         <w:rPr>
@@ -9266,16 +8991,8 @@
         <w:rPr>
           <w:color w:val="222222"/>
         </w:rPr>
-        <w:t xml:space="preserve"> MM, Brown SD, </w:t>
-      </w:r>
-      <w:proofErr w:type="spellStart"/>
-      <w:r>
-        <w:rPr>
-          <w:color w:val="222222"/>
-        </w:rPr>
-        <w:t>Crouter</w:t>
-      </w:r>
-      <w:proofErr w:type="spellEnd"/>
+        <w:t xml:space="preserve"> MM, Brown SD, Crouter</w:t>
+      </w:r>
       <w:r>
         <w:rPr>
           <w:color w:val="222222"/>
@@ -9506,21 +9223,7 @@
         <w:rPr>
           <w:color w:val="222222"/>
         </w:rPr>
-        <w:t xml:space="preserve">, &amp; </w:t>
-      </w:r>
-      <w:proofErr w:type="spellStart"/>
-      <w:r>
-        <w:rPr>
-          <w:color w:val="222222"/>
-        </w:rPr>
-        <w:t>Crouter</w:t>
-      </w:r>
-      <w:proofErr w:type="spellEnd"/>
-      <w:r>
-        <w:rPr>
-          <w:color w:val="222222"/>
-        </w:rPr>
-        <w:t xml:space="preserve"> SE. (2020) </w:t>
+        <w:t xml:space="preserve">, &amp; Crouter SE. (2020) </w:t>
       </w:r>
       <w:r>
         <w:rPr>
@@ -9606,21 +9309,7 @@
         <w:rPr>
           <w:color w:val="222222"/>
         </w:rPr>
-        <w:t xml:space="preserve"> &amp; </w:t>
-      </w:r>
-      <w:proofErr w:type="spellStart"/>
-      <w:r>
-        <w:rPr>
-          <w:color w:val="222222"/>
-        </w:rPr>
-        <w:t>Crouter</w:t>
-      </w:r>
-      <w:proofErr w:type="spellEnd"/>
-      <w:r>
-        <w:rPr>
-          <w:color w:val="222222"/>
-        </w:rPr>
-        <w:t xml:space="preserve"> SE. (2020) </w:t>
+        <w:t xml:space="preserve"> &amp; Crouter SE. (2020) </w:t>
       </w:r>
       <w:r>
         <w:rPr>
@@ -9707,21 +9396,7 @@
         <w:rPr>
           <w:color w:val="222222"/>
         </w:rPr>
-        <w:t xml:space="preserve"> MM, Brown SD, </w:t>
-      </w:r>
-      <w:proofErr w:type="spellStart"/>
-      <w:r>
-        <w:rPr>
-          <w:color w:val="222222"/>
-        </w:rPr>
-        <w:t>Crouter</w:t>
-      </w:r>
-      <w:proofErr w:type="spellEnd"/>
-      <w:r>
-        <w:rPr>
-          <w:color w:val="222222"/>
-        </w:rPr>
-        <w:t xml:space="preserve"> SE, </w:t>
+        <w:t xml:space="preserve"> MM, Brown SD, Crouter SE, </w:t>
       </w:r>
       <w:r>
         <w:rPr>
@@ -10064,15 +9739,7 @@
         <w:t>Hibbing PR</w:t>
       </w:r>
       <w:r>
-        <w:t xml:space="preserve">, Bassett DR, &amp; </w:t>
-      </w:r>
-      <w:proofErr w:type="spellStart"/>
-      <w:r>
-        <w:t>Crouter</w:t>
-      </w:r>
-      <w:proofErr w:type="spellEnd"/>
-      <w:r>
-        <w:t xml:space="preserve"> SE</w:t>
+        <w:t>, Bassett DR, &amp; Crouter SE</w:t>
       </w:r>
       <w:r>
         <w:t>. (2018)</w:t>
@@ -10138,15 +9805,7 @@
         <w:t>Hibbing PR</w:t>
       </w:r>
       <w:r>
-        <w:t xml:space="preserve">, Kaplan AS, Bassett DR, &amp; </w:t>
-      </w:r>
-      <w:proofErr w:type="spellStart"/>
-      <w:r>
-        <w:t>Crouter</w:t>
-      </w:r>
-      <w:proofErr w:type="spellEnd"/>
-      <w:r>
-        <w:t xml:space="preserve"> SE. </w:t>
+        <w:t xml:space="preserve">, Kaplan AS, Bassett DR, &amp; Crouter SE. </w:t>
       </w:r>
       <w:r>
         <w:t xml:space="preserve">(2018) </w:t>
@@ -10211,15 +9870,7 @@
         <w:t>Hibbing PR</w:t>
       </w:r>
       <w:r>
-        <w:t xml:space="preserve">, Bassett DR, &amp; </w:t>
-      </w:r>
-      <w:proofErr w:type="spellStart"/>
-      <w:r>
-        <w:t>Crouter</w:t>
-      </w:r>
-      <w:proofErr w:type="spellEnd"/>
-      <w:r>
-        <w:t xml:space="preserve"> SE. </w:t>
+        <w:t xml:space="preserve">, Bassett DR, &amp; Crouter SE. </w:t>
       </w:r>
       <w:r>
         <w:t xml:space="preserve">(2018) </w:t>
@@ -10301,15 +9952,7 @@
       </w:r>
       <w:proofErr w:type="spellEnd"/>
       <w:r>
-        <w:t xml:space="preserve"> MD, </w:t>
-      </w:r>
-      <w:proofErr w:type="spellStart"/>
-      <w:r>
-        <w:t>Crouter</w:t>
-      </w:r>
-      <w:proofErr w:type="spellEnd"/>
-      <w:r>
-        <w:t xml:space="preserve"> SE, </w:t>
+        <w:t xml:space="preserve"> MD, Crouter SE, </w:t>
       </w:r>
       <w:r>
         <w:t xml:space="preserve">&amp; </w:t>
@@ -10401,21 +10044,7 @@
         <w:rPr>
           <w:color w:val="222222"/>
         </w:rPr>
-        <w:t xml:space="preserve">, &amp; </w:t>
-      </w:r>
-      <w:proofErr w:type="spellStart"/>
-      <w:r>
-        <w:rPr>
-          <w:color w:val="222222"/>
-        </w:rPr>
-        <w:t>Crouter</w:t>
-      </w:r>
-      <w:proofErr w:type="spellEnd"/>
-      <w:r>
-        <w:rPr>
-          <w:color w:val="222222"/>
-        </w:rPr>
-        <w:t xml:space="preserve"> SE.</w:t>
+        <w:t>, &amp; Crouter SE.</w:t>
       </w:r>
       <w:r>
         <w:rPr>
@@ -10493,21 +10122,7 @@
         <w:rPr>
           <w:color w:val="222222"/>
         </w:rPr>
-        <w:t xml:space="preserve"> &amp; </w:t>
-      </w:r>
-      <w:proofErr w:type="spellStart"/>
-      <w:r>
-        <w:rPr>
-          <w:color w:val="222222"/>
-        </w:rPr>
-        <w:t>Crouter</w:t>
-      </w:r>
-      <w:proofErr w:type="spellEnd"/>
-      <w:r>
-        <w:rPr>
-          <w:color w:val="222222"/>
-        </w:rPr>
-        <w:t xml:space="preserve"> SE. (2019) Resting energy expenditure and metabolic equivalents in youth: Impact of inconsistent operational definitions</w:t>
+        <w:t xml:space="preserve"> &amp; Crouter SE. (2019) Resting energy expenditure and metabolic equivalents in youth: Impact of inconsistent operational definitions</w:t>
       </w:r>
       <w:r>
         <w:rPr>
@@ -10515,7 +10130,7 @@
         </w:rPr>
         <w:t xml:space="preserve">. Poster presented </w:t>
       </w:r>
-      <w:bookmarkStart w:id="0" w:name="_Hlk1114576"/>
+      <w:bookmarkStart w:id="1" w:name="_Hlk1114576"/>
       <w:r>
         <w:rPr>
           <w:color w:val="222222"/>
@@ -10535,7 +10150,7 @@
         </w:rPr>
         <w:t xml:space="preserve"> annual meeting of the Southeast Chapter of the American College of Sports Medicine, Greenville, SC.</w:t>
       </w:r>
-      <w:bookmarkEnd w:id="0"/>
+      <w:bookmarkEnd w:id="1"/>
       <w:r>
         <w:rPr>
           <w:color w:val="222222"/>
@@ -10594,21 +10209,7 @@
         <w:rPr>
           <w:color w:val="222222"/>
         </w:rPr>
-        <w:t xml:space="preserve"> SR, &amp; </w:t>
-      </w:r>
-      <w:proofErr w:type="spellStart"/>
-      <w:r>
-        <w:rPr>
-          <w:color w:val="222222"/>
-        </w:rPr>
-        <w:t>Crouter</w:t>
-      </w:r>
-      <w:proofErr w:type="spellEnd"/>
-      <w:r>
-        <w:rPr>
-          <w:color w:val="222222"/>
-        </w:rPr>
-        <w:t xml:space="preserve"> SE. </w:t>
+        <w:t xml:space="preserve"> SR, &amp; Crouter SE. </w:t>
       </w:r>
       <w:r>
         <w:rPr>
@@ -10711,21 +10312,7 @@
         <w:rPr>
           <w:color w:val="222222"/>
         </w:rPr>
-        <w:t xml:space="preserve">&amp; </w:t>
-      </w:r>
-      <w:proofErr w:type="spellStart"/>
-      <w:r>
-        <w:rPr>
-          <w:color w:val="222222"/>
-        </w:rPr>
-        <w:t>Crouter</w:t>
-      </w:r>
-      <w:proofErr w:type="spellEnd"/>
-      <w:r>
-        <w:rPr>
-          <w:color w:val="222222"/>
-        </w:rPr>
-        <w:t xml:space="preserve"> SE. (2020)</w:t>
+        <w:t>&amp; Crouter SE. (2020)</w:t>
       </w:r>
       <w:r>
         <w:t xml:space="preserve"> Generational differences of consumer wearable devices for estimating physical activity outcomes</w:t>
@@ -12741,7 +12328,7 @@
 </file>
 
 <file path=word/endnotes.xml><?xml version="1.0" encoding="utf-8"?>
-<w:endnotes xmlns:wpc="http://schemas.microsoft.com/office/word/2010/wordprocessingCanvas" xmlns:cx="http://schemas.microsoft.com/office/drawing/2014/chartex" xmlns:cx1="http://schemas.microsoft.com/office/drawing/2015/9/8/chartex" xmlns:cx2="http://schemas.microsoft.com/office/drawing/2015/10/21/chartex" xmlns:cx3="http://schemas.microsoft.com/office/drawing/2016/5/9/chartex" xmlns:cx4="http://schemas.microsoft.com/office/drawing/2016/5/10/chartex" xmlns:cx5="http://schemas.microsoft.com/office/drawing/2016/5/11/chartex" xmlns:cx6="http://schemas.microsoft.com/office/drawing/2016/5/12/chartex" xmlns:cx7="http://schemas.microsoft.com/office/drawing/2016/5/13/chartex" xmlns:cx8="http://schemas.microsoft.com/office/drawing/2016/5/14/chartex" xmlns:mc="http://schemas.openxmlformats.org/markup-compatibility/2006" xmlns:aink="http://schemas.microsoft.com/office/drawing/2016/ink" xmlns:am3d="http://schemas.microsoft.com/office/drawing/2017/model3d" xmlns:o="urn:schemas-microsoft-com:office:office" xmlns:r="http://schemas.openxmlformats.org/officeDocument/2006/relationships" xmlns:m="http://schemas.openxmlformats.org/officeDocument/2006/math" xmlns:v="urn:schemas-microsoft-com:vml" xmlns:wp14="http://schemas.microsoft.com/office/word/2010/wordprocessingDrawing" xmlns:wp="http://schemas.openxmlformats.org/drawingml/2006/wordprocessingDrawing" xmlns:w10="urn:schemas-microsoft-com:office:word" xmlns:w="http://schemas.openxmlformats.org/wordprocessingml/2006/main" xmlns:w14="http://schemas.microsoft.com/office/word/2010/wordml" xmlns:w15="http://schemas.microsoft.com/office/word/2012/wordml" xmlns:w16cex="http://schemas.microsoft.com/office/word/2018/wordml/cex" xmlns:w16cid="http://schemas.microsoft.com/office/word/2016/wordml/cid" xmlns:w16="http://schemas.microsoft.com/office/word/2018/wordml" xmlns:w16se="http://schemas.microsoft.com/office/word/2015/wordml/symex" xmlns:wpg="http://schemas.microsoft.com/office/word/2010/wordprocessingGroup" xmlns:wpi="http://schemas.microsoft.com/office/word/2010/wordprocessingInk" xmlns:wne="http://schemas.microsoft.com/office/word/2006/wordml" xmlns:wps="http://schemas.microsoft.com/office/word/2010/wordprocessingShape" mc:Ignorable="w14 w15 w16se w16cid w16 w16cex wp14">
+<w:endnotes xmlns:wpc="http://schemas.microsoft.com/office/word/2010/wordprocessingCanvas" xmlns:cx="http://schemas.microsoft.com/office/drawing/2014/chartex" xmlns:cx1="http://schemas.microsoft.com/office/drawing/2015/9/8/chartex" xmlns:cx2="http://schemas.microsoft.com/office/drawing/2015/10/21/chartex" xmlns:cx3="http://schemas.microsoft.com/office/drawing/2016/5/9/chartex" xmlns:cx4="http://schemas.microsoft.com/office/drawing/2016/5/10/chartex" xmlns:cx5="http://schemas.microsoft.com/office/drawing/2016/5/11/chartex" xmlns:cx6="http://schemas.microsoft.com/office/drawing/2016/5/12/chartex" xmlns:cx7="http://schemas.microsoft.com/office/drawing/2016/5/13/chartex" xmlns:cx8="http://schemas.microsoft.com/office/drawing/2016/5/14/chartex" xmlns:mc="http://schemas.openxmlformats.org/markup-compatibility/2006" xmlns:aink="http://schemas.microsoft.com/office/drawing/2016/ink" xmlns:am3d="http://schemas.microsoft.com/office/drawing/2017/model3d" xmlns:o="urn:schemas-microsoft-com:office:office" xmlns:r="http://schemas.openxmlformats.org/officeDocument/2006/relationships" xmlns:m="http://schemas.openxmlformats.org/officeDocument/2006/math" xmlns:v="urn:schemas-microsoft-com:vml" xmlns:wp14="http://schemas.microsoft.com/office/word/2010/wordprocessingDrawing" xmlns:wp="http://schemas.openxmlformats.org/drawingml/2006/wordprocessingDrawing" xmlns:w10="urn:schemas-microsoft-com:office:word" xmlns:w="http://schemas.openxmlformats.org/wordprocessingml/2006/main" xmlns:w14="http://schemas.microsoft.com/office/word/2010/wordml" xmlns:w15="http://schemas.microsoft.com/office/word/2012/wordml" xmlns:w16cid="http://schemas.microsoft.com/office/word/2016/wordml/cid" xmlns:w16se="http://schemas.microsoft.com/office/word/2015/wordml/symex" xmlns:wpg="http://schemas.microsoft.com/office/word/2010/wordprocessingGroup" xmlns:wpi="http://schemas.microsoft.com/office/word/2010/wordprocessingInk" xmlns:wne="http://schemas.microsoft.com/office/word/2006/wordml" xmlns:wps="http://schemas.microsoft.com/office/word/2010/wordprocessingShape" mc:Ignorable="w14 w15 w16se w16cid wp14">
   <w:endnote w:type="separator" w:id="-1">
     <w:p>
       <w:r>
@@ -12763,7 +12350,7 @@
 </file>
 
 <file path=word/footer1.xml><?xml version="1.0" encoding="utf-8"?>
-<w:ftr xmlns:wpc="http://schemas.microsoft.com/office/word/2010/wordprocessingCanvas" xmlns:cx="http://schemas.microsoft.com/office/drawing/2014/chartex" xmlns:cx1="http://schemas.microsoft.com/office/drawing/2015/9/8/chartex" xmlns:cx2="http://schemas.microsoft.com/office/drawing/2015/10/21/chartex" xmlns:cx3="http://schemas.microsoft.com/office/drawing/2016/5/9/chartex" xmlns:cx4="http://schemas.microsoft.com/office/drawing/2016/5/10/chartex" xmlns:cx5="http://schemas.microsoft.com/office/drawing/2016/5/11/chartex" xmlns:cx6="http://schemas.microsoft.com/office/drawing/2016/5/12/chartex" xmlns:cx7="http://schemas.microsoft.com/office/drawing/2016/5/13/chartex" xmlns:cx8="http://schemas.microsoft.com/office/drawing/2016/5/14/chartex" xmlns:mc="http://schemas.openxmlformats.org/markup-compatibility/2006" xmlns:aink="http://schemas.microsoft.com/office/drawing/2016/ink" xmlns:am3d="http://schemas.microsoft.com/office/drawing/2017/model3d" xmlns:o="urn:schemas-microsoft-com:office:office" xmlns:r="http://schemas.openxmlformats.org/officeDocument/2006/relationships" xmlns:m="http://schemas.openxmlformats.org/officeDocument/2006/math" xmlns:v="urn:schemas-microsoft-com:vml" xmlns:wp14="http://schemas.microsoft.com/office/word/2010/wordprocessingDrawing" xmlns:wp="http://schemas.openxmlformats.org/drawingml/2006/wordprocessingDrawing" xmlns:w10="urn:schemas-microsoft-com:office:word" xmlns:w="http://schemas.openxmlformats.org/wordprocessingml/2006/main" xmlns:w14="http://schemas.microsoft.com/office/word/2010/wordml" xmlns:w15="http://schemas.microsoft.com/office/word/2012/wordml" xmlns:w16cex="http://schemas.microsoft.com/office/word/2018/wordml/cex" xmlns:w16cid="http://schemas.microsoft.com/office/word/2016/wordml/cid" xmlns:w16="http://schemas.microsoft.com/office/word/2018/wordml" xmlns:w16se="http://schemas.microsoft.com/office/word/2015/wordml/symex" xmlns:wpg="http://schemas.microsoft.com/office/word/2010/wordprocessingGroup" xmlns:wpi="http://schemas.microsoft.com/office/word/2010/wordprocessingInk" xmlns:wne="http://schemas.microsoft.com/office/word/2006/wordml" xmlns:wps="http://schemas.microsoft.com/office/word/2010/wordprocessingShape" mc:Ignorable="w14 w15 w16se w16cid w16 w16cex wp14">
+<w:ftr xmlns:wpc="http://schemas.microsoft.com/office/word/2010/wordprocessingCanvas" xmlns:cx="http://schemas.microsoft.com/office/drawing/2014/chartex" xmlns:cx1="http://schemas.microsoft.com/office/drawing/2015/9/8/chartex" xmlns:cx2="http://schemas.microsoft.com/office/drawing/2015/10/21/chartex" xmlns:cx3="http://schemas.microsoft.com/office/drawing/2016/5/9/chartex" xmlns:cx4="http://schemas.microsoft.com/office/drawing/2016/5/10/chartex" xmlns:cx5="http://schemas.microsoft.com/office/drawing/2016/5/11/chartex" xmlns:cx6="http://schemas.microsoft.com/office/drawing/2016/5/12/chartex" xmlns:cx7="http://schemas.microsoft.com/office/drawing/2016/5/13/chartex" xmlns:cx8="http://schemas.microsoft.com/office/drawing/2016/5/14/chartex" xmlns:mc="http://schemas.openxmlformats.org/markup-compatibility/2006" xmlns:aink="http://schemas.microsoft.com/office/drawing/2016/ink" xmlns:am3d="http://schemas.microsoft.com/office/drawing/2017/model3d" xmlns:o="urn:schemas-microsoft-com:office:office" xmlns:r="http://schemas.openxmlformats.org/officeDocument/2006/relationships" xmlns:m="http://schemas.openxmlformats.org/officeDocument/2006/math" xmlns:v="urn:schemas-microsoft-com:vml" xmlns:wp14="http://schemas.microsoft.com/office/word/2010/wordprocessingDrawing" xmlns:wp="http://schemas.openxmlformats.org/drawingml/2006/wordprocessingDrawing" xmlns:w10="urn:schemas-microsoft-com:office:word" xmlns:w="http://schemas.openxmlformats.org/wordprocessingml/2006/main" xmlns:w14="http://schemas.microsoft.com/office/word/2010/wordml" xmlns:w15="http://schemas.microsoft.com/office/word/2012/wordml" xmlns:w16cid="http://schemas.microsoft.com/office/word/2016/wordml/cid" xmlns:w16se="http://schemas.microsoft.com/office/word/2015/wordml/symex" xmlns:wpg="http://schemas.microsoft.com/office/word/2010/wordprocessingGroup" xmlns:wpi="http://schemas.microsoft.com/office/word/2010/wordprocessingInk" xmlns:wne="http://schemas.microsoft.com/office/word/2006/wordml" xmlns:wps="http://schemas.microsoft.com/office/word/2010/wordprocessingShape" mc:Ignorable="w14 w15 w16se w16cid wp14">
   <w:p>
     <w:pPr>
       <w:pStyle w:val="Footer"/>
@@ -12823,7 +12410,7 @@
 </file>
 
 <file path=word/footnotes.xml><?xml version="1.0" encoding="utf-8"?>
-<w:footnotes xmlns:wpc="http://schemas.microsoft.com/office/word/2010/wordprocessingCanvas" xmlns:cx="http://schemas.microsoft.com/office/drawing/2014/chartex" xmlns:cx1="http://schemas.microsoft.com/office/drawing/2015/9/8/chartex" xmlns:cx2="http://schemas.microsoft.com/office/drawing/2015/10/21/chartex" xmlns:cx3="http://schemas.microsoft.com/office/drawing/2016/5/9/chartex" xmlns:cx4="http://schemas.microsoft.com/office/drawing/2016/5/10/chartex" xmlns:cx5="http://schemas.microsoft.com/office/drawing/2016/5/11/chartex" xmlns:cx6="http://schemas.microsoft.com/office/drawing/2016/5/12/chartex" xmlns:cx7="http://schemas.microsoft.com/office/drawing/2016/5/13/chartex" xmlns:cx8="http://schemas.microsoft.com/office/drawing/2016/5/14/chartex" xmlns:mc="http://schemas.openxmlformats.org/markup-compatibility/2006" xmlns:aink="http://schemas.microsoft.com/office/drawing/2016/ink" xmlns:am3d="http://schemas.microsoft.com/office/drawing/2017/model3d" xmlns:o="urn:schemas-microsoft-com:office:office" xmlns:r="http://schemas.openxmlformats.org/officeDocument/2006/relationships" xmlns:m="http://schemas.openxmlformats.org/officeDocument/2006/math" xmlns:v="urn:schemas-microsoft-com:vml" xmlns:wp14="http://schemas.microsoft.com/office/word/2010/wordprocessingDrawing" xmlns:wp="http://schemas.openxmlformats.org/drawingml/2006/wordprocessingDrawing" xmlns:w10="urn:schemas-microsoft-com:office:word" xmlns:w="http://schemas.openxmlformats.org/wordprocessingml/2006/main" xmlns:w14="http://schemas.microsoft.com/office/word/2010/wordml" xmlns:w15="http://schemas.microsoft.com/office/word/2012/wordml" xmlns:w16cex="http://schemas.microsoft.com/office/word/2018/wordml/cex" xmlns:w16cid="http://schemas.microsoft.com/office/word/2016/wordml/cid" xmlns:w16="http://schemas.microsoft.com/office/word/2018/wordml" xmlns:w16se="http://schemas.microsoft.com/office/word/2015/wordml/symex" xmlns:wpg="http://schemas.microsoft.com/office/word/2010/wordprocessingGroup" xmlns:wpi="http://schemas.microsoft.com/office/word/2010/wordprocessingInk" xmlns:wne="http://schemas.microsoft.com/office/word/2006/wordml" xmlns:wps="http://schemas.microsoft.com/office/word/2010/wordprocessingShape" mc:Ignorable="w14 w15 w16se w16cid w16 w16cex wp14">
+<w:footnotes xmlns:wpc="http://schemas.microsoft.com/office/word/2010/wordprocessingCanvas" xmlns:cx="http://schemas.microsoft.com/office/drawing/2014/chartex" xmlns:cx1="http://schemas.microsoft.com/office/drawing/2015/9/8/chartex" xmlns:cx2="http://schemas.microsoft.com/office/drawing/2015/10/21/chartex" xmlns:cx3="http://schemas.microsoft.com/office/drawing/2016/5/9/chartex" xmlns:cx4="http://schemas.microsoft.com/office/drawing/2016/5/10/chartex" xmlns:cx5="http://schemas.microsoft.com/office/drawing/2016/5/11/chartex" xmlns:cx6="http://schemas.microsoft.com/office/drawing/2016/5/12/chartex" xmlns:cx7="http://schemas.microsoft.com/office/drawing/2016/5/13/chartex" xmlns:cx8="http://schemas.microsoft.com/office/drawing/2016/5/14/chartex" xmlns:mc="http://schemas.openxmlformats.org/markup-compatibility/2006" xmlns:aink="http://schemas.microsoft.com/office/drawing/2016/ink" xmlns:am3d="http://schemas.microsoft.com/office/drawing/2017/model3d" xmlns:o="urn:schemas-microsoft-com:office:office" xmlns:r="http://schemas.openxmlformats.org/officeDocument/2006/relationships" xmlns:m="http://schemas.openxmlformats.org/officeDocument/2006/math" xmlns:v="urn:schemas-microsoft-com:vml" xmlns:wp14="http://schemas.microsoft.com/office/word/2010/wordprocessingDrawing" xmlns:wp="http://schemas.openxmlformats.org/drawingml/2006/wordprocessingDrawing" xmlns:w10="urn:schemas-microsoft-com:office:word" xmlns:w="http://schemas.openxmlformats.org/wordprocessingml/2006/main" xmlns:w14="http://schemas.microsoft.com/office/word/2010/wordml" xmlns:w15="http://schemas.microsoft.com/office/word/2012/wordml" xmlns:w16cid="http://schemas.microsoft.com/office/word/2016/wordml/cid" xmlns:w16se="http://schemas.microsoft.com/office/word/2015/wordml/symex" xmlns:wpg="http://schemas.microsoft.com/office/word/2010/wordprocessingGroup" xmlns:wpi="http://schemas.microsoft.com/office/word/2010/wordprocessingInk" xmlns:wne="http://schemas.microsoft.com/office/word/2006/wordml" xmlns:wps="http://schemas.microsoft.com/office/word/2010/wordprocessingShape" mc:Ignorable="w14 w15 w16se w16cid wp14">
   <w:footnote w:type="separator" w:id="-1">
     <w:p>
       <w:r>
@@ -12845,7 +12432,7 @@
 </file>
 
 <file path=word/numbering.xml><?xml version="1.0" encoding="utf-8"?>
-<w:numbering xmlns:wpc="http://schemas.microsoft.com/office/word/2010/wordprocessingCanvas" xmlns:cx="http://schemas.microsoft.com/office/drawing/2014/chartex" xmlns:cx1="http://schemas.microsoft.com/office/drawing/2015/9/8/chartex" xmlns:cx2="http://schemas.microsoft.com/office/drawing/2015/10/21/chartex" xmlns:cx3="http://schemas.microsoft.com/office/drawing/2016/5/9/chartex" xmlns:cx4="http://schemas.microsoft.com/office/drawing/2016/5/10/chartex" xmlns:cx5="http://schemas.microsoft.com/office/drawing/2016/5/11/chartex" xmlns:cx6="http://schemas.microsoft.com/office/drawing/2016/5/12/chartex" xmlns:cx7="http://schemas.microsoft.com/office/drawing/2016/5/13/chartex" xmlns:cx8="http://schemas.microsoft.com/office/drawing/2016/5/14/chartex" xmlns:mc="http://schemas.openxmlformats.org/markup-compatibility/2006" xmlns:aink="http://schemas.microsoft.com/office/drawing/2016/ink" xmlns:am3d="http://schemas.microsoft.com/office/drawing/2017/model3d" xmlns:o="urn:schemas-microsoft-com:office:office" xmlns:r="http://schemas.openxmlformats.org/officeDocument/2006/relationships" xmlns:m="http://schemas.openxmlformats.org/officeDocument/2006/math" xmlns:v="urn:schemas-microsoft-com:vml" xmlns:wp14="http://schemas.microsoft.com/office/word/2010/wordprocessingDrawing" xmlns:wp="http://schemas.openxmlformats.org/drawingml/2006/wordprocessingDrawing" xmlns:w10="urn:schemas-microsoft-com:office:word" xmlns:w="http://schemas.openxmlformats.org/wordprocessingml/2006/main" xmlns:w14="http://schemas.microsoft.com/office/word/2010/wordml" xmlns:w15="http://schemas.microsoft.com/office/word/2012/wordml" xmlns:w16cex="http://schemas.microsoft.com/office/word/2018/wordml/cex" xmlns:w16cid="http://schemas.microsoft.com/office/word/2016/wordml/cid" xmlns:w16="http://schemas.microsoft.com/office/word/2018/wordml" xmlns:w16se="http://schemas.microsoft.com/office/word/2015/wordml/symex" xmlns:wpg="http://schemas.microsoft.com/office/word/2010/wordprocessingGroup" xmlns:wpi="http://schemas.microsoft.com/office/word/2010/wordprocessingInk" xmlns:wne="http://schemas.microsoft.com/office/word/2006/wordml" xmlns:wps="http://schemas.microsoft.com/office/word/2010/wordprocessingShape" mc:Ignorable="w14 w15 w16se w16cid w16 w16cex wp14">
+<w:numbering xmlns:wpc="http://schemas.microsoft.com/office/word/2010/wordprocessingCanvas" xmlns:cx="http://schemas.microsoft.com/office/drawing/2014/chartex" xmlns:cx1="http://schemas.microsoft.com/office/drawing/2015/9/8/chartex" xmlns:cx2="http://schemas.microsoft.com/office/drawing/2015/10/21/chartex" xmlns:cx3="http://schemas.microsoft.com/office/drawing/2016/5/9/chartex" xmlns:cx4="http://schemas.microsoft.com/office/drawing/2016/5/10/chartex" xmlns:cx5="http://schemas.microsoft.com/office/drawing/2016/5/11/chartex" xmlns:cx6="http://schemas.microsoft.com/office/drawing/2016/5/12/chartex" xmlns:cx7="http://schemas.microsoft.com/office/drawing/2016/5/13/chartex" xmlns:cx8="http://schemas.microsoft.com/office/drawing/2016/5/14/chartex" xmlns:mc="http://schemas.openxmlformats.org/markup-compatibility/2006" xmlns:aink="http://schemas.microsoft.com/office/drawing/2016/ink" xmlns:am3d="http://schemas.microsoft.com/office/drawing/2017/model3d" xmlns:o="urn:schemas-microsoft-com:office:office" xmlns:r="http://schemas.openxmlformats.org/officeDocument/2006/relationships" xmlns:m="http://schemas.openxmlformats.org/officeDocument/2006/math" xmlns:v="urn:schemas-microsoft-com:vml" xmlns:wp14="http://schemas.microsoft.com/office/word/2010/wordprocessingDrawing" xmlns:wp="http://schemas.openxmlformats.org/drawingml/2006/wordprocessingDrawing" xmlns:w10="urn:schemas-microsoft-com:office:word" xmlns:w="http://schemas.openxmlformats.org/wordprocessingml/2006/main" xmlns:w14="http://schemas.microsoft.com/office/word/2010/wordml" xmlns:w15="http://schemas.microsoft.com/office/word/2012/wordml" xmlns:w16cid="http://schemas.microsoft.com/office/word/2016/wordml/cid" xmlns:w16se="http://schemas.microsoft.com/office/word/2015/wordml/symex" xmlns:wpg="http://schemas.microsoft.com/office/word/2010/wordprocessingGroup" xmlns:wpi="http://schemas.microsoft.com/office/word/2010/wordprocessingInk" xmlns:wne="http://schemas.microsoft.com/office/word/2006/wordml" xmlns:wps="http://schemas.microsoft.com/office/word/2010/wordprocessingShape" mc:Ignorable="w14 w15 w16se w16cid wp14">
   <w:abstractNum w:abstractNumId="0" w15:restartNumberingAfterBreak="0">
     <w:nsid w:val="08723A53"/>
     <w:multiLevelType w:val="hybridMultilevel"/>
@@ -13827,7 +13414,7 @@
   <w:abstractNum w:abstractNumId="10" w15:restartNumberingAfterBreak="0">
     <w:nsid w:val="59F25337"/>
     <w:multiLevelType w:val="hybridMultilevel"/>
-    <w:tmpl w:val="7BDADB40"/>
+    <w:tmpl w:val="B3765CC4"/>
     <w:lvl w:ilvl="0" w:tplc="777A1CA0">
       <w:start w:val="1"/>
       <w:numFmt w:val="bullet"/>
@@ -14952,7 +14539,7 @@
 </file>
 
 <file path=word/styles.xml><?xml version="1.0" encoding="utf-8"?>
-<w:styles xmlns:mc="http://schemas.openxmlformats.org/markup-compatibility/2006" xmlns:r="http://schemas.openxmlformats.org/officeDocument/2006/relationships" xmlns:w="http://schemas.openxmlformats.org/wordprocessingml/2006/main" xmlns:w14="http://schemas.microsoft.com/office/word/2010/wordml" xmlns:w15="http://schemas.microsoft.com/office/word/2012/wordml" xmlns:w16cex="http://schemas.microsoft.com/office/word/2018/wordml/cex" xmlns:w16cid="http://schemas.microsoft.com/office/word/2016/wordml/cid" xmlns:w16="http://schemas.microsoft.com/office/word/2018/wordml" xmlns:w16se="http://schemas.microsoft.com/office/word/2015/wordml/symex" mc:Ignorable="w14 w15 w16se w16cid w16 w16cex">
+<w:styles xmlns:mc="http://schemas.openxmlformats.org/markup-compatibility/2006" xmlns:r="http://schemas.openxmlformats.org/officeDocument/2006/relationships" xmlns:w="http://schemas.openxmlformats.org/wordprocessingml/2006/main" xmlns:w14="http://schemas.microsoft.com/office/word/2010/wordml" xmlns:w15="http://schemas.microsoft.com/office/word/2012/wordml" xmlns:w16cid="http://schemas.microsoft.com/office/word/2016/wordml/cid" xmlns:w16se="http://schemas.microsoft.com/office/word/2015/wordml/symex" mc:Ignorable="w14 w15 w16se w16cid">
   <w:docDefaults>
     <w:rPrDefault>
       <w:rPr>
@@ -15345,7 +14932,7 @@
   <w:style w:type="paragraph" w:default="1" w:styleId="Normal">
     <w:name w:val="Normal"/>
     <w:qFormat/>
-    <w:rsid w:val="008B54B4"/>
+    <w:rsid w:val="00D9391D"/>
     <w:pPr>
       <w:tabs>
         <w:tab w:val="left" w:pos="360"/>
@@ -15366,7 +14953,7 @@
     <w:link w:val="Heading1Char"/>
     <w:uiPriority w:val="9"/>
     <w:qFormat/>
-    <w:rsid w:val="008B54B4"/>
+    <w:rsid w:val="00D9391D"/>
     <w:pPr>
       <w:shd w:val="clear" w:color="FFFFFF" w:themeColor="background1" w:fill="D9D9D9" w:themeFill="background1" w:themeFillShade="D9"/>
       <w:spacing w:before="480" w:after="0"/>
@@ -15390,7 +14977,7 @@
     <w:uiPriority w:val="9"/>
     <w:unhideWhenUsed/>
     <w:qFormat/>
-    <w:rsid w:val="008B54B4"/>
+    <w:rsid w:val="00D9391D"/>
     <w:pPr>
       <w:spacing w:before="200" w:after="0"/>
       <w:outlineLvl w:val="1"/>
@@ -15411,7 +14998,7 @@
     <w:uiPriority w:val="9"/>
     <w:unhideWhenUsed/>
     <w:qFormat/>
-    <w:rsid w:val="008B54B4"/>
+    <w:rsid w:val="00D9391D"/>
     <w:pPr>
       <w:tabs>
         <w:tab w:val="left" w:pos="2160"/>
@@ -15436,7 +15023,7 @@
     <w:semiHidden/>
     <w:unhideWhenUsed/>
     <w:qFormat/>
-    <w:rsid w:val="008B54B4"/>
+    <w:rsid w:val="00D9391D"/>
     <w:pPr>
       <w:spacing w:before="200"/>
       <w:outlineLvl w:val="3"/>
@@ -15458,7 +15045,7 @@
     <w:semiHidden/>
     <w:unhideWhenUsed/>
     <w:qFormat/>
-    <w:rsid w:val="008B54B4"/>
+    <w:rsid w:val="00D9391D"/>
     <w:pPr>
       <w:spacing w:before="200"/>
       <w:outlineLvl w:val="4"/>
@@ -15479,7 +15066,7 @@
     <w:semiHidden/>
     <w:unhideWhenUsed/>
     <w:qFormat/>
-    <w:rsid w:val="008B54B4"/>
+    <w:rsid w:val="00D9391D"/>
     <w:pPr>
       <w:spacing w:line="271" w:lineRule="auto"/>
       <w:outlineLvl w:val="5"/>
@@ -15502,7 +15089,7 @@
     <w:semiHidden/>
     <w:unhideWhenUsed/>
     <w:qFormat/>
-    <w:rsid w:val="008B54B4"/>
+    <w:rsid w:val="00D9391D"/>
     <w:pPr>
       <w:outlineLvl w:val="6"/>
     </w:pPr>
@@ -15521,7 +15108,7 @@
     <w:semiHidden/>
     <w:unhideWhenUsed/>
     <w:qFormat/>
-    <w:rsid w:val="008B54B4"/>
+    <w:rsid w:val="00D9391D"/>
     <w:pPr>
       <w:outlineLvl w:val="7"/>
     </w:pPr>
@@ -15540,7 +15127,7 @@
     <w:semiHidden/>
     <w:unhideWhenUsed/>
     <w:qFormat/>
-    <w:rsid w:val="008B54B4"/>
+    <w:rsid w:val="00D9391D"/>
     <w:pPr>
       <w:outlineLvl w:val="8"/>
     </w:pPr>
@@ -15556,8 +15143,9 @@
   <w:style w:type="character" w:default="1" w:styleId="DefaultParagraphFont">
     <w:name w:val="Default Paragraph Font"/>
     <w:uiPriority w:val="1"/>
+    <w:semiHidden/>
     <w:unhideWhenUsed/>
-    <w:rsid w:val="008B54B4"/>
+    <w:rsid w:val="00D9391D"/>
   </w:style>
   <w:style w:type="table" w:default="1" w:styleId="TableNormal">
     <w:name w:val="Normal Table"/>
@@ -15579,14 +15167,14 @@
     <w:uiPriority w:val="99"/>
     <w:semiHidden/>
     <w:unhideWhenUsed/>
-    <w:rsid w:val="008B54B4"/>
+    <w:rsid w:val="00D9391D"/>
   </w:style>
   <w:style w:type="character" w:customStyle="1" w:styleId="Heading1Char">
     <w:name w:val="Heading 1 Char"/>
     <w:basedOn w:val="DefaultParagraphFont"/>
     <w:link w:val="Heading1"/>
     <w:uiPriority w:val="9"/>
-    <w:rsid w:val="008B54B4"/>
+    <w:rsid w:val="00D9391D"/>
     <w:rPr>
       <w:rFonts w:eastAsiaTheme="majorEastAsia" w:cstheme="majorBidi"/>
       <w:b/>
@@ -15602,7 +15190,7 @@
     <w:basedOn w:val="DefaultParagraphFont"/>
     <w:link w:val="Heading2"/>
     <w:uiPriority w:val="9"/>
-    <w:rsid w:val="008B54B4"/>
+    <w:rsid w:val="00D9391D"/>
     <w:rPr>
       <w:rFonts w:eastAsiaTheme="majorEastAsia" w:cstheme="majorBidi"/>
       <w:b/>
@@ -15616,7 +15204,7 @@
     <w:basedOn w:val="DefaultParagraphFont"/>
     <w:link w:val="Heading3"/>
     <w:uiPriority w:val="9"/>
-    <w:rsid w:val="008B54B4"/>
+    <w:rsid w:val="00D9391D"/>
     <w:rPr>
       <w:rFonts w:eastAsiaTheme="majorEastAsia" w:cstheme="majorBidi"/>
       <w:bCs/>
@@ -15630,7 +15218,7 @@
     <w:link w:val="Heading4"/>
     <w:uiPriority w:val="9"/>
     <w:semiHidden/>
-    <w:rsid w:val="008B54B4"/>
+    <w:rsid w:val="00D9391D"/>
     <w:rPr>
       <w:rFonts w:asciiTheme="majorHAnsi" w:eastAsiaTheme="majorEastAsia" w:hAnsiTheme="majorHAnsi" w:cstheme="majorBidi"/>
       <w:b/>
@@ -15645,7 +15233,7 @@
     <w:link w:val="Heading5"/>
     <w:uiPriority w:val="9"/>
     <w:semiHidden/>
-    <w:rsid w:val="008B54B4"/>
+    <w:rsid w:val="00D9391D"/>
     <w:rPr>
       <w:rFonts w:asciiTheme="majorHAnsi" w:eastAsiaTheme="majorEastAsia" w:hAnsiTheme="majorHAnsi" w:cstheme="majorBidi"/>
       <w:b/>
@@ -15659,7 +15247,7 @@
     <w:link w:val="Heading6"/>
     <w:uiPriority w:val="9"/>
     <w:semiHidden/>
-    <w:rsid w:val="008B54B4"/>
+    <w:rsid w:val="00D9391D"/>
     <w:rPr>
       <w:rFonts w:asciiTheme="majorHAnsi" w:eastAsiaTheme="majorEastAsia" w:hAnsiTheme="majorHAnsi" w:cstheme="majorBidi"/>
       <w:b/>
@@ -15675,7 +15263,7 @@
     <w:link w:val="Heading7"/>
     <w:uiPriority w:val="9"/>
     <w:semiHidden/>
-    <w:rsid w:val="008B54B4"/>
+    <w:rsid w:val="00D9391D"/>
     <w:rPr>
       <w:rFonts w:asciiTheme="majorHAnsi" w:eastAsiaTheme="majorEastAsia" w:hAnsiTheme="majorHAnsi" w:cstheme="majorBidi"/>
       <w:i/>
@@ -15688,7 +15276,7 @@
     <w:link w:val="Heading8"/>
     <w:uiPriority w:val="9"/>
     <w:semiHidden/>
-    <w:rsid w:val="008B54B4"/>
+    <w:rsid w:val="00D9391D"/>
     <w:rPr>
       <w:rFonts w:asciiTheme="majorHAnsi" w:eastAsiaTheme="majorEastAsia" w:hAnsiTheme="majorHAnsi" w:cstheme="majorBidi"/>
       <w:sz w:val="20"/>
@@ -15701,7 +15289,7 @@
     <w:link w:val="Heading9"/>
     <w:uiPriority w:val="9"/>
     <w:semiHidden/>
-    <w:rsid w:val="008B54B4"/>
+    <w:rsid w:val="00D9391D"/>
     <w:rPr>
       <w:rFonts w:asciiTheme="majorHAnsi" w:eastAsiaTheme="majorEastAsia" w:hAnsiTheme="majorHAnsi" w:cstheme="majorBidi"/>
       <w:i/>
@@ -15718,7 +15306,7 @@
     <w:link w:val="TitleChar"/>
     <w:uiPriority w:val="10"/>
     <w:qFormat/>
-    <w:rsid w:val="008B54B4"/>
+    <w:rsid w:val="00D9391D"/>
     <w:pPr>
       <w:pBdr>
         <w:bottom w:val="single" w:sz="4" w:space="1" w:color="auto"/>
@@ -15737,7 +15325,7 @@
     <w:basedOn w:val="DefaultParagraphFont"/>
     <w:link w:val="Title"/>
     <w:uiPriority w:val="10"/>
-    <w:rsid w:val="008B54B4"/>
+    <w:rsid w:val="00D9391D"/>
     <w:rPr>
       <w:rFonts w:asciiTheme="majorHAnsi" w:eastAsiaTheme="majorEastAsia" w:hAnsiTheme="majorHAnsi" w:cstheme="majorBidi"/>
       <w:spacing w:val="5"/>
@@ -15752,7 +15340,7 @@
     <w:link w:val="SubtitleChar"/>
     <w:uiPriority w:val="11"/>
     <w:qFormat/>
-    <w:rsid w:val="008B54B4"/>
+    <w:rsid w:val="00D9391D"/>
     <w:pPr>
       <w:spacing w:after="600"/>
     </w:pPr>
@@ -15770,7 +15358,7 @@
     <w:basedOn w:val="DefaultParagraphFont"/>
     <w:link w:val="Subtitle"/>
     <w:uiPriority w:val="11"/>
-    <w:rsid w:val="008B54B4"/>
+    <w:rsid w:val="00D9391D"/>
     <w:rPr>
       <w:rFonts w:asciiTheme="majorHAnsi" w:eastAsiaTheme="majorEastAsia" w:hAnsiTheme="majorHAnsi" w:cstheme="majorBidi"/>
       <w:i/>
@@ -15784,7 +15372,7 @@
     <w:name w:val="Strong"/>
     <w:uiPriority w:val="22"/>
     <w:qFormat/>
-    <w:rsid w:val="008B54B4"/>
+    <w:rsid w:val="00D9391D"/>
     <w:rPr>
       <w:b/>
       <w:bCs/>
@@ -15794,7 +15382,7 @@
     <w:name w:val="Emphasis"/>
     <w:uiPriority w:val="20"/>
     <w:qFormat/>
-    <w:rsid w:val="008B54B4"/>
+    <w:rsid w:val="00D9391D"/>
     <w:rPr>
       <w:b/>
       <w:bCs/>
@@ -15810,14 +15398,14 @@
     <w:basedOn w:val="Normal"/>
     <w:uiPriority w:val="1"/>
     <w:qFormat/>
-    <w:rsid w:val="008B54B4"/>
+    <w:rsid w:val="00D9391D"/>
   </w:style>
   <w:style w:type="paragraph" w:styleId="ListParagraph">
     <w:name w:val="List Paragraph"/>
     <w:basedOn w:val="Normal"/>
     <w:uiPriority w:val="34"/>
     <w:qFormat/>
-    <w:rsid w:val="008B54B4"/>
+    <w:rsid w:val="00D9391D"/>
     <w:pPr>
       <w:ind w:left="720"/>
       <w:contextualSpacing/>
@@ -15830,7 +15418,7 @@
     <w:link w:val="QuoteChar"/>
     <w:uiPriority w:val="29"/>
     <w:qFormat/>
-    <w:rsid w:val="008B54B4"/>
+    <w:rsid w:val="00D9391D"/>
     <w:pPr>
       <w:spacing w:before="200"/>
       <w:ind w:left="360" w:right="360"/>
@@ -15845,7 +15433,7 @@
     <w:basedOn w:val="DefaultParagraphFont"/>
     <w:link w:val="Quote"/>
     <w:uiPriority w:val="29"/>
-    <w:rsid w:val="008B54B4"/>
+    <w:rsid w:val="00D9391D"/>
     <w:rPr>
       <w:i/>
       <w:iCs/>
@@ -15858,7 +15446,7 @@
     <w:link w:val="IntenseQuoteChar"/>
     <w:uiPriority w:val="30"/>
     <w:qFormat/>
-    <w:rsid w:val="008B54B4"/>
+    <w:rsid w:val="00D9391D"/>
     <w:pPr>
       <w:pBdr>
         <w:bottom w:val="single" w:sz="4" w:space="1" w:color="auto"/>
@@ -15879,7 +15467,7 @@
     <w:basedOn w:val="DefaultParagraphFont"/>
     <w:link w:val="IntenseQuote"/>
     <w:uiPriority w:val="30"/>
-    <w:rsid w:val="008B54B4"/>
+    <w:rsid w:val="00D9391D"/>
     <w:rPr>
       <w:b/>
       <w:bCs/>
@@ -15891,7 +15479,7 @@
     <w:name w:val="Subtle Emphasis"/>
     <w:uiPriority w:val="19"/>
     <w:qFormat/>
-    <w:rsid w:val="008B54B4"/>
+    <w:rsid w:val="00D9391D"/>
     <w:rPr>
       <w:i/>
       <w:iCs/>
@@ -15901,7 +15489,7 @@
     <w:name w:val="Intense Emphasis"/>
     <w:uiPriority w:val="21"/>
     <w:qFormat/>
-    <w:rsid w:val="008B54B4"/>
+    <w:rsid w:val="00D9391D"/>
     <w:rPr>
       <w:b/>
       <w:bCs/>
@@ -15911,7 +15499,7 @@
     <w:name w:val="Subtle Reference"/>
     <w:uiPriority w:val="31"/>
     <w:qFormat/>
-    <w:rsid w:val="008B54B4"/>
+    <w:rsid w:val="00D9391D"/>
     <w:rPr>
       <w:smallCaps/>
     </w:rPr>
@@ -15920,7 +15508,7 @@
     <w:name w:val="Intense Reference"/>
     <w:uiPriority w:val="32"/>
     <w:qFormat/>
-    <w:rsid w:val="008B54B4"/>
+    <w:rsid w:val="00D9391D"/>
     <w:rPr>
       <w:smallCaps/>
       <w:spacing w:val="5"/>
@@ -15931,7 +15519,7 @@
     <w:name w:val="Book Title"/>
     <w:uiPriority w:val="33"/>
     <w:qFormat/>
-    <w:rsid w:val="008B54B4"/>
+    <w:rsid w:val="00D9391D"/>
     <w:rPr>
       <w:i/>
       <w:iCs/>
@@ -15947,7 +15535,7 @@
     <w:semiHidden/>
     <w:unhideWhenUsed/>
     <w:qFormat/>
-    <w:rsid w:val="008B54B4"/>
+    <w:rsid w:val="00D9391D"/>
     <w:pPr>
       <w:outlineLvl w:val="9"/>
     </w:pPr>
@@ -15960,7 +15548,7 @@
     <w:basedOn w:val="DefaultParagraphFont"/>
     <w:uiPriority w:val="99"/>
     <w:unhideWhenUsed/>
-    <w:rsid w:val="008B54B4"/>
+    <w:rsid w:val="00D9391D"/>
     <w:rPr>
       <w:color w:val="0000FF" w:themeColor="hyperlink"/>
       <w:u w:val="single"/>
@@ -15969,7 +15557,7 @@
   <w:style w:type="character" w:customStyle="1" w:styleId="apple-converted-space">
     <w:name w:val="apple-converted-space"/>
     <w:basedOn w:val="DefaultParagraphFont"/>
-    <w:rsid w:val="008B54B4"/>
+    <w:rsid w:val="00D9391D"/>
   </w:style>
   <w:style w:type="character" w:styleId="CommentReference">
     <w:name w:val="annotation reference"/>
@@ -15977,7 +15565,7 @@
     <w:uiPriority w:val="99"/>
     <w:semiHidden/>
     <w:unhideWhenUsed/>
-    <w:rsid w:val="008B54B4"/>
+    <w:rsid w:val="00D9391D"/>
     <w:rPr>
       <w:sz w:val="16"/>
       <w:szCs w:val="16"/>
@@ -15990,7 +15578,7 @@
     <w:uiPriority w:val="99"/>
     <w:semiHidden/>
     <w:unhideWhenUsed/>
-    <w:rsid w:val="008B54B4"/>
+    <w:rsid w:val="00D9391D"/>
     <w:rPr>
       <w:sz w:val="20"/>
       <w:szCs w:val="20"/>
@@ -16002,7 +15590,7 @@
     <w:link w:val="CommentText"/>
     <w:uiPriority w:val="99"/>
     <w:semiHidden/>
-    <w:rsid w:val="008B54B4"/>
+    <w:rsid w:val="00D9391D"/>
     <w:rPr>
       <w:sz w:val="20"/>
       <w:szCs w:val="20"/>
@@ -16016,7 +15604,7 @@
     <w:uiPriority w:val="99"/>
     <w:semiHidden/>
     <w:unhideWhenUsed/>
-    <w:rsid w:val="008B54B4"/>
+    <w:rsid w:val="00D9391D"/>
     <w:rPr>
       <w:b/>
       <w:bCs/>
@@ -16028,7 +15616,7 @@
     <w:link w:val="CommentSubject"/>
     <w:uiPriority w:val="99"/>
     <w:semiHidden/>
-    <w:rsid w:val="008B54B4"/>
+    <w:rsid w:val="00D9391D"/>
     <w:rPr>
       <w:b/>
       <w:bCs/>
@@ -16043,7 +15631,7 @@
     <w:uiPriority w:val="99"/>
     <w:semiHidden/>
     <w:unhideWhenUsed/>
-    <w:rsid w:val="008B54B4"/>
+    <w:rsid w:val="00D9391D"/>
     <w:rPr>
       <w:rFonts w:ascii="Segoe UI" w:hAnsi="Segoe UI" w:cs="Segoe UI"/>
       <w:sz w:val="18"/>
@@ -16056,7 +15644,7 @@
     <w:link w:val="BalloonText"/>
     <w:uiPriority w:val="99"/>
     <w:semiHidden/>
-    <w:rsid w:val="008B54B4"/>
+    <w:rsid w:val="00D9391D"/>
     <w:rPr>
       <w:rFonts w:ascii="Segoe UI" w:hAnsi="Segoe UI" w:cs="Segoe UI"/>
       <w:sz w:val="18"/>
@@ -16069,7 +15657,7 @@
     <w:link w:val="HeaderChar"/>
     <w:uiPriority w:val="99"/>
     <w:unhideWhenUsed/>
-    <w:rsid w:val="008B54B4"/>
+    <w:rsid w:val="00D9391D"/>
     <w:pPr>
       <w:tabs>
         <w:tab w:val="clear" w:pos="360"/>
@@ -16085,7 +15673,7 @@
     <w:basedOn w:val="DefaultParagraphFont"/>
     <w:link w:val="Header"/>
     <w:uiPriority w:val="99"/>
-    <w:rsid w:val="008B54B4"/>
+    <w:rsid w:val="00D9391D"/>
   </w:style>
   <w:style w:type="paragraph" w:styleId="Footer">
     <w:name w:val="footer"/>
@@ -16093,7 +15681,7 @@
     <w:link w:val="FooterChar"/>
     <w:uiPriority w:val="99"/>
     <w:unhideWhenUsed/>
-    <w:rsid w:val="008B54B4"/>
+    <w:rsid w:val="00D9391D"/>
     <w:pPr>
       <w:tabs>
         <w:tab w:val="clear" w:pos="360"/>
@@ -16109,7 +15697,7 @@
     <w:basedOn w:val="DefaultParagraphFont"/>
     <w:link w:val="Footer"/>
     <w:uiPriority w:val="99"/>
-    <w:rsid w:val="008B54B4"/>
+    <w:rsid w:val="00D9391D"/>
   </w:style>
   <w:style w:type="character" w:customStyle="1" w:styleId="UnresolvedMention1">
     <w:name w:val="Unresolved Mention1"/>
@@ -16117,7 +15705,7 @@
     <w:uiPriority w:val="99"/>
     <w:semiHidden/>
     <w:unhideWhenUsed/>
-    <w:rsid w:val="008B54B4"/>
+    <w:rsid w:val="00D9391D"/>
     <w:rPr>
       <w:color w:val="808080"/>
       <w:shd w:val="clear" w:color="auto" w:fill="E6E6E6"/>
@@ -16129,7 +15717,7 @@
     <w:uiPriority w:val="99"/>
     <w:semiHidden/>
     <w:unhideWhenUsed/>
-    <w:rsid w:val="008B54B4"/>
+    <w:rsid w:val="00D9391D"/>
     <w:rPr>
       <w:color w:val="800080" w:themeColor="followedHyperlink"/>
       <w:u w:val="single"/>
@@ -16141,7 +15729,7 @@
     <w:uiPriority w:val="99"/>
     <w:semiHidden/>
     <w:unhideWhenUsed/>
-    <w:rsid w:val="008B54B4"/>
+    <w:rsid w:val="00D9391D"/>
     <w:rPr>
       <w:color w:val="808080"/>
       <w:shd w:val="clear" w:color="auto" w:fill="E6E6E6"/>
@@ -16153,7 +15741,7 @@
     <w:uiPriority w:val="99"/>
     <w:semiHidden/>
     <w:unhideWhenUsed/>
-    <w:rsid w:val="008B54B4"/>
+    <w:rsid w:val="00D9391D"/>
     <w:rPr>
       <w:color w:val="808080"/>
       <w:shd w:val="clear" w:color="auto" w:fill="E6E6E6"/>
@@ -16165,7 +15753,7 @@
     <w:uiPriority w:val="99"/>
     <w:semiHidden/>
     <w:unhideWhenUsed/>
-    <w:rsid w:val="008B54B4"/>
+    <w:rsid w:val="00D9391D"/>
     <w:rPr>
       <w:color w:val="605E5C"/>
       <w:shd w:val="clear" w:color="auto" w:fill="E1DFDD"/>
@@ -16175,7 +15763,7 @@
     <w:name w:val="List Modifier"/>
     <w:basedOn w:val="ListParagraph"/>
     <w:qFormat/>
-    <w:rsid w:val="008B54B4"/>
+    <w:rsid w:val="00D9391D"/>
     <w:pPr>
       <w:tabs>
         <w:tab w:val="left" w:pos="2160"/>
@@ -16479,7 +16067,7 @@
 </file>
 
 <file path=customXml/itemProps1.xml><?xml version="1.0" encoding="utf-8"?>
-<ds:datastoreItem xmlns:ds="http://schemas.openxmlformats.org/officeDocument/2006/customXml" ds:itemID="{C94C9836-471E-434F-AE7E-A084797EF76C}">
+<ds:datastoreItem xmlns:ds="http://schemas.openxmlformats.org/officeDocument/2006/customXml" ds:itemID="{1A187726-A108-4F3F-943E-7681999695F3}">
   <ds:schemaRefs>
     <ds:schemaRef ds:uri="http://schemas.openxmlformats.org/officeDocument/2006/bibliography"/>
   </ds:schemaRefs>

</xml_diff>

<commit_message>
Fix some spacing and add details about reviewing experience
</commit_message>
<xml_diff>
--- a/HibbingCV.docx
+++ b/HibbingCV.docx
@@ -5750,8 +5750,6 @@
       <w:r>
         <w:br/>
       </w:r>
-      <w:bookmarkStart w:id="0" w:name="_GoBack"/>
-      <w:bookmarkEnd w:id="0"/>
     </w:p>
     <w:p>
       <w:pPr>
@@ -10130,7 +10128,7 @@
         </w:rPr>
         <w:t xml:space="preserve">. Poster presented </w:t>
       </w:r>
-      <w:bookmarkStart w:id="1" w:name="_Hlk1114576"/>
+      <w:bookmarkStart w:id="0" w:name="_Hlk1114576"/>
       <w:r>
         <w:rPr>
           <w:color w:val="222222"/>
@@ -10150,7 +10148,7 @@
         </w:rPr>
         <w:t xml:space="preserve"> annual meeting of the Southeast Chapter of the American College of Sports Medicine, Greenville, SC.</w:t>
       </w:r>
-      <w:bookmarkEnd w:id="1"/>
+      <w:bookmarkEnd w:id="0"/>
       <w:r>
         <w:rPr>
           <w:color w:val="222222"/>
@@ -11878,8 +11876,6 @@
         <w:rPr>
           <w:iCs/>
           <w:color w:val="808080" w:themeColor="background1" w:themeShade="80"/>
-          <w:sz w:val="20"/>
-          <w:szCs w:val="20"/>
         </w:rPr>
       </w:pPr>
       <w:r>
@@ -11899,19 +11895,15 @@
         </w:rPr>
         <w:t>No classes taken Spring ’12</w:t>
       </w:r>
-    </w:p>
-    <w:p>
-      <w:pPr>
-        <w:tabs>
-          <w:tab w:val="clear" w:pos="1224"/>
-          <w:tab w:val="clear" w:pos="1440"/>
-        </w:tabs>
-        <w:jc w:val="center"/>
+      <w:r>
         <w:rPr>
           <w:iCs/>
           <w:color w:val="808080" w:themeColor="background1" w:themeShade="80"/>
-        </w:rPr>
-      </w:pPr>
+          <w:sz w:val="20"/>
+          <w:szCs w:val="20"/>
+        </w:rPr>
+        <w:br/>
+      </w:r>
       <w:r>
         <w:rPr>
           <w:iCs/>
@@ -11998,6 +11990,9 @@
       <w:r>
         <w:t>Medicine and Science in Sports and Exercise</w:t>
       </w:r>
+      <w:r>
+        <w:t xml:space="preserve"> (6)</w:t>
+      </w:r>
     </w:p>
     <w:p>
       <w:pPr>
@@ -12020,6 +12015,9 @@
         <w:t>Behaviour</w:t>
       </w:r>
       <w:proofErr w:type="spellEnd"/>
+      <w:r>
+        <w:t xml:space="preserve"> (3)</w:t>
+      </w:r>
     </w:p>
     <w:p>
       <w:pPr>
@@ -12035,10 +12033,10 @@
         </w:rPr>
       </w:pPr>
       <w:r>
-        <w:t>European Journal of Sport</w:t>
-      </w:r>
-      <w:r>
-        <w:t xml:space="preserve"> Science</w:t>
+        <w:t>Measurement in Physical Education and Exercise Science</w:t>
+      </w:r>
+      <w:r>
+        <w:t xml:space="preserve"> (2)</w:t>
       </w:r>
     </w:p>
     <w:p>
@@ -12055,7 +12053,10 @@
         </w:rPr>
       </w:pPr>
       <w:r>
-        <w:t>Measurement in Physical Education and Exercise Science</w:t>
+        <w:t>Journal of Science and Medicine in Sport</w:t>
+      </w:r>
+      <w:r>
+        <w:t xml:space="preserve"> (2)</w:t>
       </w:r>
     </w:p>
     <w:p>
@@ -12072,7 +12073,13 @@
         </w:rPr>
       </w:pPr>
       <w:r>
-        <w:t>Journal of Sports Sciences</w:t>
+        <w:t>European Journal of Sport</w:t>
+      </w:r>
+      <w:r>
+        <w:t xml:space="preserve"> Science</w:t>
+      </w:r>
+      <w:r>
+        <w:t xml:space="preserve"> (1)</w:t>
       </w:r>
     </w:p>
     <w:p>
@@ -12089,7 +12096,10 @@
         </w:rPr>
       </w:pPr>
       <w:r>
-        <w:t>Applied Physiology, Nutrition, and Metabolism</w:t>
+        <w:t>Journal of Sports Sciences</w:t>
+      </w:r>
+      <w:r>
+        <w:t xml:space="preserve"> (1)</w:t>
       </w:r>
     </w:p>
     <w:p>
@@ -12106,8 +12116,19 @@
         </w:rPr>
       </w:pPr>
       <w:r>
-        <w:t>Journal of Science and Medicine in Sport</w:t>
-      </w:r>
+        <w:t>Applied Physiology, Nutrition, and Metabolism</w:t>
+      </w:r>
+      <w:r>
+        <w:t xml:space="preserve"> (1)</w:t>
+      </w:r>
+    </w:p>
+    <w:p>
+      <w:pPr>
+        <w:spacing w:before="120" w:after="120"/>
+        <w:rPr>
+          <w:shd w:val="clear" w:color="auto" w:fill="FFFFFF"/>
+        </w:rPr>
+      </w:pPr>
     </w:p>
     <w:p>
       <w:pPr>
@@ -12115,7 +12136,12 @@
       </w:pPr>
       <w:r>
         <w:lastRenderedPageBreak/>
-        <w:t>Community Service</w:t>
+        <w:t>Comm</w:t>
+      </w:r>
+      <w:bookmarkStart w:id="1" w:name="_GoBack"/>
+      <w:bookmarkEnd w:id="1"/>
+      <w:r>
+        <w:t>unity Service</w:t>
       </w:r>
     </w:p>
     <w:p>
@@ -14932,7 +14958,7 @@
   <w:style w:type="paragraph" w:default="1" w:styleId="Normal">
     <w:name w:val="Normal"/>
     <w:qFormat/>
-    <w:rsid w:val="00D9391D"/>
+    <w:rsid w:val="00564D32"/>
     <w:pPr>
       <w:tabs>
         <w:tab w:val="left" w:pos="360"/>
@@ -14953,7 +14979,7 @@
     <w:link w:val="Heading1Char"/>
     <w:uiPriority w:val="9"/>
     <w:qFormat/>
-    <w:rsid w:val="00D9391D"/>
+    <w:rsid w:val="00564D32"/>
     <w:pPr>
       <w:shd w:val="clear" w:color="FFFFFF" w:themeColor="background1" w:fill="D9D9D9" w:themeFill="background1" w:themeFillShade="D9"/>
       <w:spacing w:before="480" w:after="0"/>
@@ -14977,7 +15003,7 @@
     <w:uiPriority w:val="9"/>
     <w:unhideWhenUsed/>
     <w:qFormat/>
-    <w:rsid w:val="00D9391D"/>
+    <w:rsid w:val="00564D32"/>
     <w:pPr>
       <w:spacing w:before="200" w:after="0"/>
       <w:outlineLvl w:val="1"/>
@@ -14998,7 +15024,7 @@
     <w:uiPriority w:val="9"/>
     <w:unhideWhenUsed/>
     <w:qFormat/>
-    <w:rsid w:val="00D9391D"/>
+    <w:rsid w:val="00564D32"/>
     <w:pPr>
       <w:tabs>
         <w:tab w:val="left" w:pos="2160"/>
@@ -15023,7 +15049,7 @@
     <w:semiHidden/>
     <w:unhideWhenUsed/>
     <w:qFormat/>
-    <w:rsid w:val="00D9391D"/>
+    <w:rsid w:val="00564D32"/>
     <w:pPr>
       <w:spacing w:before="200"/>
       <w:outlineLvl w:val="3"/>
@@ -15045,7 +15071,7 @@
     <w:semiHidden/>
     <w:unhideWhenUsed/>
     <w:qFormat/>
-    <w:rsid w:val="00D9391D"/>
+    <w:rsid w:val="00564D32"/>
     <w:pPr>
       <w:spacing w:before="200"/>
       <w:outlineLvl w:val="4"/>
@@ -15066,7 +15092,7 @@
     <w:semiHidden/>
     <w:unhideWhenUsed/>
     <w:qFormat/>
-    <w:rsid w:val="00D9391D"/>
+    <w:rsid w:val="00564D32"/>
     <w:pPr>
       <w:spacing w:line="271" w:lineRule="auto"/>
       <w:outlineLvl w:val="5"/>
@@ -15089,7 +15115,7 @@
     <w:semiHidden/>
     <w:unhideWhenUsed/>
     <w:qFormat/>
-    <w:rsid w:val="00D9391D"/>
+    <w:rsid w:val="00564D32"/>
     <w:pPr>
       <w:outlineLvl w:val="6"/>
     </w:pPr>
@@ -15108,7 +15134,7 @@
     <w:semiHidden/>
     <w:unhideWhenUsed/>
     <w:qFormat/>
-    <w:rsid w:val="00D9391D"/>
+    <w:rsid w:val="00564D32"/>
     <w:pPr>
       <w:outlineLvl w:val="7"/>
     </w:pPr>
@@ -15127,7 +15153,7 @@
     <w:semiHidden/>
     <w:unhideWhenUsed/>
     <w:qFormat/>
-    <w:rsid w:val="00D9391D"/>
+    <w:rsid w:val="00564D32"/>
     <w:pPr>
       <w:outlineLvl w:val="8"/>
     </w:pPr>
@@ -15145,7 +15171,7 @@
     <w:uiPriority w:val="1"/>
     <w:semiHidden/>
     <w:unhideWhenUsed/>
-    <w:rsid w:val="00D9391D"/>
+    <w:rsid w:val="00564D32"/>
   </w:style>
   <w:style w:type="table" w:default="1" w:styleId="TableNormal">
     <w:name w:val="Normal Table"/>
@@ -15167,14 +15193,14 @@
     <w:uiPriority w:val="99"/>
     <w:semiHidden/>
     <w:unhideWhenUsed/>
-    <w:rsid w:val="00D9391D"/>
+    <w:rsid w:val="00564D32"/>
   </w:style>
   <w:style w:type="character" w:customStyle="1" w:styleId="Heading1Char">
     <w:name w:val="Heading 1 Char"/>
     <w:basedOn w:val="DefaultParagraphFont"/>
     <w:link w:val="Heading1"/>
     <w:uiPriority w:val="9"/>
-    <w:rsid w:val="00D9391D"/>
+    <w:rsid w:val="00564D32"/>
     <w:rPr>
       <w:rFonts w:eastAsiaTheme="majorEastAsia" w:cstheme="majorBidi"/>
       <w:b/>
@@ -15190,7 +15216,7 @@
     <w:basedOn w:val="DefaultParagraphFont"/>
     <w:link w:val="Heading2"/>
     <w:uiPriority w:val="9"/>
-    <w:rsid w:val="00D9391D"/>
+    <w:rsid w:val="00564D32"/>
     <w:rPr>
       <w:rFonts w:eastAsiaTheme="majorEastAsia" w:cstheme="majorBidi"/>
       <w:b/>
@@ -15204,7 +15230,7 @@
     <w:basedOn w:val="DefaultParagraphFont"/>
     <w:link w:val="Heading3"/>
     <w:uiPriority w:val="9"/>
-    <w:rsid w:val="00D9391D"/>
+    <w:rsid w:val="00564D32"/>
     <w:rPr>
       <w:rFonts w:eastAsiaTheme="majorEastAsia" w:cstheme="majorBidi"/>
       <w:bCs/>
@@ -15218,7 +15244,7 @@
     <w:link w:val="Heading4"/>
     <w:uiPriority w:val="9"/>
     <w:semiHidden/>
-    <w:rsid w:val="00D9391D"/>
+    <w:rsid w:val="00564D32"/>
     <w:rPr>
       <w:rFonts w:asciiTheme="majorHAnsi" w:eastAsiaTheme="majorEastAsia" w:hAnsiTheme="majorHAnsi" w:cstheme="majorBidi"/>
       <w:b/>
@@ -15233,7 +15259,7 @@
     <w:link w:val="Heading5"/>
     <w:uiPriority w:val="9"/>
     <w:semiHidden/>
-    <w:rsid w:val="00D9391D"/>
+    <w:rsid w:val="00564D32"/>
     <w:rPr>
       <w:rFonts w:asciiTheme="majorHAnsi" w:eastAsiaTheme="majorEastAsia" w:hAnsiTheme="majorHAnsi" w:cstheme="majorBidi"/>
       <w:b/>
@@ -15247,7 +15273,7 @@
     <w:link w:val="Heading6"/>
     <w:uiPriority w:val="9"/>
     <w:semiHidden/>
-    <w:rsid w:val="00D9391D"/>
+    <w:rsid w:val="00564D32"/>
     <w:rPr>
       <w:rFonts w:asciiTheme="majorHAnsi" w:eastAsiaTheme="majorEastAsia" w:hAnsiTheme="majorHAnsi" w:cstheme="majorBidi"/>
       <w:b/>
@@ -15263,7 +15289,7 @@
     <w:link w:val="Heading7"/>
     <w:uiPriority w:val="9"/>
     <w:semiHidden/>
-    <w:rsid w:val="00D9391D"/>
+    <w:rsid w:val="00564D32"/>
     <w:rPr>
       <w:rFonts w:asciiTheme="majorHAnsi" w:eastAsiaTheme="majorEastAsia" w:hAnsiTheme="majorHAnsi" w:cstheme="majorBidi"/>
       <w:i/>
@@ -15276,7 +15302,7 @@
     <w:link w:val="Heading8"/>
     <w:uiPriority w:val="9"/>
     <w:semiHidden/>
-    <w:rsid w:val="00D9391D"/>
+    <w:rsid w:val="00564D32"/>
     <w:rPr>
       <w:rFonts w:asciiTheme="majorHAnsi" w:eastAsiaTheme="majorEastAsia" w:hAnsiTheme="majorHAnsi" w:cstheme="majorBidi"/>
       <w:sz w:val="20"/>
@@ -15289,7 +15315,7 @@
     <w:link w:val="Heading9"/>
     <w:uiPriority w:val="9"/>
     <w:semiHidden/>
-    <w:rsid w:val="00D9391D"/>
+    <w:rsid w:val="00564D32"/>
     <w:rPr>
       <w:rFonts w:asciiTheme="majorHAnsi" w:eastAsiaTheme="majorEastAsia" w:hAnsiTheme="majorHAnsi" w:cstheme="majorBidi"/>
       <w:i/>
@@ -15306,7 +15332,7 @@
     <w:link w:val="TitleChar"/>
     <w:uiPriority w:val="10"/>
     <w:qFormat/>
-    <w:rsid w:val="00D9391D"/>
+    <w:rsid w:val="00564D32"/>
     <w:pPr>
       <w:pBdr>
         <w:bottom w:val="single" w:sz="4" w:space="1" w:color="auto"/>
@@ -15325,7 +15351,7 @@
     <w:basedOn w:val="DefaultParagraphFont"/>
     <w:link w:val="Title"/>
     <w:uiPriority w:val="10"/>
-    <w:rsid w:val="00D9391D"/>
+    <w:rsid w:val="00564D32"/>
     <w:rPr>
       <w:rFonts w:asciiTheme="majorHAnsi" w:eastAsiaTheme="majorEastAsia" w:hAnsiTheme="majorHAnsi" w:cstheme="majorBidi"/>
       <w:spacing w:val="5"/>
@@ -15340,7 +15366,7 @@
     <w:link w:val="SubtitleChar"/>
     <w:uiPriority w:val="11"/>
     <w:qFormat/>
-    <w:rsid w:val="00D9391D"/>
+    <w:rsid w:val="00564D32"/>
     <w:pPr>
       <w:spacing w:after="600"/>
     </w:pPr>
@@ -15358,7 +15384,7 @@
     <w:basedOn w:val="DefaultParagraphFont"/>
     <w:link w:val="Subtitle"/>
     <w:uiPriority w:val="11"/>
-    <w:rsid w:val="00D9391D"/>
+    <w:rsid w:val="00564D32"/>
     <w:rPr>
       <w:rFonts w:asciiTheme="majorHAnsi" w:eastAsiaTheme="majorEastAsia" w:hAnsiTheme="majorHAnsi" w:cstheme="majorBidi"/>
       <w:i/>
@@ -15372,7 +15398,7 @@
     <w:name w:val="Strong"/>
     <w:uiPriority w:val="22"/>
     <w:qFormat/>
-    <w:rsid w:val="00D9391D"/>
+    <w:rsid w:val="00564D32"/>
     <w:rPr>
       <w:b/>
       <w:bCs/>
@@ -15382,7 +15408,7 @@
     <w:name w:val="Emphasis"/>
     <w:uiPriority w:val="20"/>
     <w:qFormat/>
-    <w:rsid w:val="00D9391D"/>
+    <w:rsid w:val="00564D32"/>
     <w:rPr>
       <w:b/>
       <w:bCs/>
@@ -15398,14 +15424,14 @@
     <w:basedOn w:val="Normal"/>
     <w:uiPriority w:val="1"/>
     <w:qFormat/>
-    <w:rsid w:val="00D9391D"/>
+    <w:rsid w:val="00564D32"/>
   </w:style>
   <w:style w:type="paragraph" w:styleId="ListParagraph">
     <w:name w:val="List Paragraph"/>
     <w:basedOn w:val="Normal"/>
     <w:uiPriority w:val="34"/>
     <w:qFormat/>
-    <w:rsid w:val="00D9391D"/>
+    <w:rsid w:val="00564D32"/>
     <w:pPr>
       <w:ind w:left="720"/>
       <w:contextualSpacing/>
@@ -15418,7 +15444,7 @@
     <w:link w:val="QuoteChar"/>
     <w:uiPriority w:val="29"/>
     <w:qFormat/>
-    <w:rsid w:val="00D9391D"/>
+    <w:rsid w:val="00564D32"/>
     <w:pPr>
       <w:spacing w:before="200"/>
       <w:ind w:left="360" w:right="360"/>
@@ -15433,7 +15459,7 @@
     <w:basedOn w:val="DefaultParagraphFont"/>
     <w:link w:val="Quote"/>
     <w:uiPriority w:val="29"/>
-    <w:rsid w:val="00D9391D"/>
+    <w:rsid w:val="00564D32"/>
     <w:rPr>
       <w:i/>
       <w:iCs/>
@@ -15446,7 +15472,7 @@
     <w:link w:val="IntenseQuoteChar"/>
     <w:uiPriority w:val="30"/>
     <w:qFormat/>
-    <w:rsid w:val="00D9391D"/>
+    <w:rsid w:val="00564D32"/>
     <w:pPr>
       <w:pBdr>
         <w:bottom w:val="single" w:sz="4" w:space="1" w:color="auto"/>
@@ -15467,7 +15493,7 @@
     <w:basedOn w:val="DefaultParagraphFont"/>
     <w:link w:val="IntenseQuote"/>
     <w:uiPriority w:val="30"/>
-    <w:rsid w:val="00D9391D"/>
+    <w:rsid w:val="00564D32"/>
     <w:rPr>
       <w:b/>
       <w:bCs/>
@@ -15479,7 +15505,7 @@
     <w:name w:val="Subtle Emphasis"/>
     <w:uiPriority w:val="19"/>
     <w:qFormat/>
-    <w:rsid w:val="00D9391D"/>
+    <w:rsid w:val="00564D32"/>
     <w:rPr>
       <w:i/>
       <w:iCs/>
@@ -15489,7 +15515,7 @@
     <w:name w:val="Intense Emphasis"/>
     <w:uiPriority w:val="21"/>
     <w:qFormat/>
-    <w:rsid w:val="00D9391D"/>
+    <w:rsid w:val="00564D32"/>
     <w:rPr>
       <w:b/>
       <w:bCs/>
@@ -15499,7 +15525,7 @@
     <w:name w:val="Subtle Reference"/>
     <w:uiPriority w:val="31"/>
     <w:qFormat/>
-    <w:rsid w:val="00D9391D"/>
+    <w:rsid w:val="00564D32"/>
     <w:rPr>
       <w:smallCaps/>
     </w:rPr>
@@ -15508,7 +15534,7 @@
     <w:name w:val="Intense Reference"/>
     <w:uiPriority w:val="32"/>
     <w:qFormat/>
-    <w:rsid w:val="00D9391D"/>
+    <w:rsid w:val="00564D32"/>
     <w:rPr>
       <w:smallCaps/>
       <w:spacing w:val="5"/>
@@ -15519,7 +15545,7 @@
     <w:name w:val="Book Title"/>
     <w:uiPriority w:val="33"/>
     <w:qFormat/>
-    <w:rsid w:val="00D9391D"/>
+    <w:rsid w:val="00564D32"/>
     <w:rPr>
       <w:i/>
       <w:iCs/>
@@ -15535,7 +15561,7 @@
     <w:semiHidden/>
     <w:unhideWhenUsed/>
     <w:qFormat/>
-    <w:rsid w:val="00D9391D"/>
+    <w:rsid w:val="00564D32"/>
     <w:pPr>
       <w:outlineLvl w:val="9"/>
     </w:pPr>
@@ -15548,7 +15574,7 @@
     <w:basedOn w:val="DefaultParagraphFont"/>
     <w:uiPriority w:val="99"/>
     <w:unhideWhenUsed/>
-    <w:rsid w:val="00D9391D"/>
+    <w:rsid w:val="00564D32"/>
     <w:rPr>
       <w:color w:val="0000FF" w:themeColor="hyperlink"/>
       <w:u w:val="single"/>
@@ -15557,7 +15583,7 @@
   <w:style w:type="character" w:customStyle="1" w:styleId="apple-converted-space">
     <w:name w:val="apple-converted-space"/>
     <w:basedOn w:val="DefaultParagraphFont"/>
-    <w:rsid w:val="00D9391D"/>
+    <w:rsid w:val="00564D32"/>
   </w:style>
   <w:style w:type="character" w:styleId="CommentReference">
     <w:name w:val="annotation reference"/>
@@ -15565,7 +15591,7 @@
     <w:uiPriority w:val="99"/>
     <w:semiHidden/>
     <w:unhideWhenUsed/>
-    <w:rsid w:val="00D9391D"/>
+    <w:rsid w:val="00564D32"/>
     <w:rPr>
       <w:sz w:val="16"/>
       <w:szCs w:val="16"/>
@@ -15578,7 +15604,7 @@
     <w:uiPriority w:val="99"/>
     <w:semiHidden/>
     <w:unhideWhenUsed/>
-    <w:rsid w:val="00D9391D"/>
+    <w:rsid w:val="00564D32"/>
     <w:rPr>
       <w:sz w:val="20"/>
       <w:szCs w:val="20"/>
@@ -15590,7 +15616,7 @@
     <w:link w:val="CommentText"/>
     <w:uiPriority w:val="99"/>
     <w:semiHidden/>
-    <w:rsid w:val="00D9391D"/>
+    <w:rsid w:val="00564D32"/>
     <w:rPr>
       <w:sz w:val="20"/>
       <w:szCs w:val="20"/>
@@ -15604,7 +15630,7 @@
     <w:uiPriority w:val="99"/>
     <w:semiHidden/>
     <w:unhideWhenUsed/>
-    <w:rsid w:val="00D9391D"/>
+    <w:rsid w:val="00564D32"/>
     <w:rPr>
       <w:b/>
       <w:bCs/>
@@ -15616,7 +15642,7 @@
     <w:link w:val="CommentSubject"/>
     <w:uiPriority w:val="99"/>
     <w:semiHidden/>
-    <w:rsid w:val="00D9391D"/>
+    <w:rsid w:val="00564D32"/>
     <w:rPr>
       <w:b/>
       <w:bCs/>
@@ -15631,7 +15657,7 @@
     <w:uiPriority w:val="99"/>
     <w:semiHidden/>
     <w:unhideWhenUsed/>
-    <w:rsid w:val="00D9391D"/>
+    <w:rsid w:val="00564D32"/>
     <w:rPr>
       <w:rFonts w:ascii="Segoe UI" w:hAnsi="Segoe UI" w:cs="Segoe UI"/>
       <w:sz w:val="18"/>
@@ -15644,7 +15670,7 @@
     <w:link w:val="BalloonText"/>
     <w:uiPriority w:val="99"/>
     <w:semiHidden/>
-    <w:rsid w:val="00D9391D"/>
+    <w:rsid w:val="00564D32"/>
     <w:rPr>
       <w:rFonts w:ascii="Segoe UI" w:hAnsi="Segoe UI" w:cs="Segoe UI"/>
       <w:sz w:val="18"/>
@@ -15657,7 +15683,7 @@
     <w:link w:val="HeaderChar"/>
     <w:uiPriority w:val="99"/>
     <w:unhideWhenUsed/>
-    <w:rsid w:val="00D9391D"/>
+    <w:rsid w:val="00564D32"/>
     <w:pPr>
       <w:tabs>
         <w:tab w:val="clear" w:pos="360"/>
@@ -15673,7 +15699,7 @@
     <w:basedOn w:val="DefaultParagraphFont"/>
     <w:link w:val="Header"/>
     <w:uiPriority w:val="99"/>
-    <w:rsid w:val="00D9391D"/>
+    <w:rsid w:val="00564D32"/>
   </w:style>
   <w:style w:type="paragraph" w:styleId="Footer">
     <w:name w:val="footer"/>
@@ -15681,7 +15707,7 @@
     <w:link w:val="FooterChar"/>
     <w:uiPriority w:val="99"/>
     <w:unhideWhenUsed/>
-    <w:rsid w:val="00D9391D"/>
+    <w:rsid w:val="00564D32"/>
     <w:pPr>
       <w:tabs>
         <w:tab w:val="clear" w:pos="360"/>
@@ -15697,7 +15723,7 @@
     <w:basedOn w:val="DefaultParagraphFont"/>
     <w:link w:val="Footer"/>
     <w:uiPriority w:val="99"/>
-    <w:rsid w:val="00D9391D"/>
+    <w:rsid w:val="00564D32"/>
   </w:style>
   <w:style w:type="character" w:customStyle="1" w:styleId="UnresolvedMention1">
     <w:name w:val="Unresolved Mention1"/>
@@ -15705,7 +15731,7 @@
     <w:uiPriority w:val="99"/>
     <w:semiHidden/>
     <w:unhideWhenUsed/>
-    <w:rsid w:val="00D9391D"/>
+    <w:rsid w:val="00564D32"/>
     <w:rPr>
       <w:color w:val="808080"/>
       <w:shd w:val="clear" w:color="auto" w:fill="E6E6E6"/>
@@ -15717,7 +15743,7 @@
     <w:uiPriority w:val="99"/>
     <w:semiHidden/>
     <w:unhideWhenUsed/>
-    <w:rsid w:val="00D9391D"/>
+    <w:rsid w:val="00564D32"/>
     <w:rPr>
       <w:color w:val="800080" w:themeColor="followedHyperlink"/>
       <w:u w:val="single"/>
@@ -15729,7 +15755,7 @@
     <w:uiPriority w:val="99"/>
     <w:semiHidden/>
     <w:unhideWhenUsed/>
-    <w:rsid w:val="00D9391D"/>
+    <w:rsid w:val="00564D32"/>
     <w:rPr>
       <w:color w:val="808080"/>
       <w:shd w:val="clear" w:color="auto" w:fill="E6E6E6"/>
@@ -15741,7 +15767,7 @@
     <w:uiPriority w:val="99"/>
     <w:semiHidden/>
     <w:unhideWhenUsed/>
-    <w:rsid w:val="00D9391D"/>
+    <w:rsid w:val="00564D32"/>
     <w:rPr>
       <w:color w:val="808080"/>
       <w:shd w:val="clear" w:color="auto" w:fill="E6E6E6"/>
@@ -15753,7 +15779,7 @@
     <w:uiPriority w:val="99"/>
     <w:semiHidden/>
     <w:unhideWhenUsed/>
-    <w:rsid w:val="00D9391D"/>
+    <w:rsid w:val="00564D32"/>
     <w:rPr>
       <w:color w:val="605E5C"/>
       <w:shd w:val="clear" w:color="auto" w:fill="E1DFDD"/>
@@ -15763,7 +15789,7 @@
     <w:name w:val="List Modifier"/>
     <w:basedOn w:val="ListParagraph"/>
     <w:qFormat/>
-    <w:rsid w:val="00D9391D"/>
+    <w:rsid w:val="00564D32"/>
     <w:pPr>
       <w:tabs>
         <w:tab w:val="left" w:pos="2160"/>
@@ -16067,7 +16093,7 @@
 </file>
 
 <file path=customXml/itemProps1.xml><?xml version="1.0" encoding="utf-8"?>
-<ds:datastoreItem xmlns:ds="http://schemas.openxmlformats.org/officeDocument/2006/customXml" ds:itemID="{1A187726-A108-4F3F-943E-7681999695F3}">
+<ds:datastoreItem xmlns:ds="http://schemas.openxmlformats.org/officeDocument/2006/customXml" ds:itemID="{50372757-0C99-42F5-A3BA-3CDB2690ACF4}">
   <ds:schemaRefs>
     <ds:schemaRef ds:uri="http://schemas.openxmlformats.org/officeDocument/2006/bibliography"/>
   </ds:schemaRefs>

</xml_diff>

<commit_message>
Update software and professional society sections
</commit_message>
<xml_diff>
--- a/HibbingCV.docx
+++ b/HibbingCV.docx
@@ -379,9 +379,19 @@
       <w:r>
         <w:br/>
       </w:r>
-      <w:r>
-        <w:t>Haileab Hilafu</w:t>
-      </w:r>
+      <w:proofErr w:type="spellStart"/>
+      <w:r>
+        <w:t>Haileab</w:t>
+      </w:r>
+      <w:proofErr w:type="spellEnd"/>
+      <w:r>
+        <w:t xml:space="preserve"> </w:t>
+      </w:r>
+      <w:proofErr w:type="spellStart"/>
+      <w:r>
+        <w:t>Hilafu</w:t>
+      </w:r>
+      <w:proofErr w:type="spellEnd"/>
     </w:p>
     <w:p>
       <w:pPr>
@@ -506,7 +516,15 @@
         <w:tab/>
       </w:r>
       <w:r>
-        <w:t>Estimation of physical activity intensity using triaxial ActiGraph accelerometers in youth populations: Impact of data type, attachment site, and modeling approach, including adaptations of the Sojourn method for varied use in youth</w:t>
+        <w:t xml:space="preserve">Estimation of physical activity intensity using triaxial </w:t>
+      </w:r>
+      <w:proofErr w:type="spellStart"/>
+      <w:r>
+        <w:t>ActiGraph</w:t>
+      </w:r>
+      <w:proofErr w:type="spellEnd"/>
+      <w:r>
+        <w:t xml:space="preserve"> accelerometers in youth populations: Impact of data type, attachment site, and modeling approach, including adaptations of the Sojourn method for varied use in youth</w:t>
       </w:r>
     </w:p>
     <w:p>
@@ -1168,7 +1186,15 @@
         <w:t xml:space="preserve">, and </w:t>
       </w:r>
       <w:r>
-        <w:t>NCI contract 6053-S03 (Westat)</w:t>
+        <w:t>NCI contract 6053-S03 (</w:t>
+      </w:r>
+      <w:proofErr w:type="spellStart"/>
+      <w:r>
+        <w:t>Westat</w:t>
+      </w:r>
+      <w:proofErr w:type="spellEnd"/>
+      <w:r>
+        <w:t>)</w:t>
       </w:r>
     </w:p>
     <w:p>
@@ -1401,8 +1427,13 @@
         <w:br/>
       </w:r>
       <w:r>
-        <w:t>Neurophysiology Lab (director Elizabeth Stegemöller</w:t>
-      </w:r>
+        <w:t xml:space="preserve">Neurophysiology Lab (director Elizabeth </w:t>
+      </w:r>
+      <w:proofErr w:type="spellStart"/>
+      <w:r>
+        <w:t>Stegemöller</w:t>
+      </w:r>
+      <w:proofErr w:type="spellEnd"/>
       <w:r>
         <w:t>)</w:t>
       </w:r>
@@ -2420,7 +2451,21 @@
         <w:rPr>
           <w:szCs w:val="24"/>
         </w:rPr>
-        <w:t>. doi: 10.1186/s12889-016-2901-8.</w:t>
+        <w:t xml:space="preserve">. </w:t>
+      </w:r>
+      <w:proofErr w:type="spellStart"/>
+      <w:r>
+        <w:rPr>
+          <w:szCs w:val="24"/>
+        </w:rPr>
+        <w:t>doi</w:t>
+      </w:r>
+      <w:proofErr w:type="spellEnd"/>
+      <w:r>
+        <w:rPr>
+          <w:szCs w:val="24"/>
+        </w:rPr>
+        <w:t>: 10.1186/s12889-016-2901-8.</w:t>
       </w:r>
       <w:r>
         <w:rPr>
@@ -2437,8 +2482,21 @@
           <w:numId w:val="1"/>
         </w:numPr>
       </w:pPr>
-      <w:r>
-        <w:t xml:space="preserve">Stegemöller EL, Radig H, </w:t>
+      <w:proofErr w:type="spellStart"/>
+      <w:r>
+        <w:t>Stegemöller</w:t>
+      </w:r>
+      <w:proofErr w:type="spellEnd"/>
+      <w:r>
+        <w:t xml:space="preserve"> EL, </w:t>
+      </w:r>
+      <w:proofErr w:type="spellStart"/>
+      <w:r>
+        <w:t>Radig</w:t>
+      </w:r>
+      <w:proofErr w:type="spellEnd"/>
+      <w:r>
+        <w:t xml:space="preserve"> H, </w:t>
       </w:r>
       <w:r>
         <w:rPr>
@@ -2470,8 +2528,13 @@
       <w:r>
         <w:t xml:space="preserve"> </w:t>
       </w:r>
-      <w:r>
-        <w:t>doi: 10.3109/09638288.2016.1152610</w:t>
+      <w:proofErr w:type="spellStart"/>
+      <w:r>
+        <w:t>doi</w:t>
+      </w:r>
+      <w:proofErr w:type="spellEnd"/>
+      <w:r>
+        <w:t>: 10.3109/09638288.2016.1152610</w:t>
       </w:r>
       <w:r>
         <w:t>.</w:t>
@@ -2494,8 +2557,13 @@
           <w:shd w:val="clear" w:color="auto" w:fill="FFFFFF"/>
         </w:rPr>
       </w:pPr>
-      <w:r>
-        <w:t xml:space="preserve">Stegemöller EL, </w:t>
+      <w:proofErr w:type="spellStart"/>
+      <w:r>
+        <w:t>Stegemöller</w:t>
+      </w:r>
+      <w:proofErr w:type="spellEnd"/>
+      <w:r>
+        <w:t xml:space="preserve"> EL, </w:t>
       </w:r>
       <w:r>
         <w:rPr>
@@ -2504,7 +2572,15 @@
         <w:t>Hibbing P</w:t>
       </w:r>
       <w:r>
-        <w:t>, Radig H, &amp; Wingate J. (</w:t>
+        <w:t xml:space="preserve">, </w:t>
+      </w:r>
+      <w:proofErr w:type="spellStart"/>
+      <w:r>
+        <w:t>Radig</w:t>
+      </w:r>
+      <w:proofErr w:type="spellEnd"/>
+      <w:r>
+        <w:t xml:space="preserve"> H, &amp; Wingate J. (</w:t>
       </w:r>
       <w:r>
         <w:t>2017</w:t>
@@ -2524,8 +2600,13 @@
       <w:r>
         <w:t xml:space="preserve"> </w:t>
       </w:r>
-      <w:r>
-        <w:t>doi: 10.1016/j.ctim.2017.03.002</w:t>
+      <w:proofErr w:type="spellStart"/>
+      <w:r>
+        <w:t>doi</w:t>
+      </w:r>
+      <w:proofErr w:type="spellEnd"/>
+      <w:r>
+        <w:t>: 10.1016/j.ctim.2017.03.002</w:t>
       </w:r>
       <w:r>
         <w:t>.</w:t>
@@ -2561,7 +2642,15 @@
         <w:t xml:space="preserve">(2017) </w:t>
       </w:r>
       <w:r>
-        <w:t xml:space="preserve">Lab-based validation of different data processing methods for wrist-worn ActiGraph accelerometers in adults. </w:t>
+        <w:t xml:space="preserve">Lab-based validation of different data processing methods for wrist-worn </w:t>
+      </w:r>
+      <w:proofErr w:type="spellStart"/>
+      <w:r>
+        <w:t>ActiGraph</w:t>
+      </w:r>
+      <w:proofErr w:type="spellEnd"/>
+      <w:r>
+        <w:t xml:space="preserve"> accelerometers in adults. </w:t>
       </w:r>
       <w:r>
         <w:rPr>
@@ -2573,7 +2662,15 @@
         <w:t>. 38(6), 1045-1060.</w:t>
       </w:r>
       <w:r>
-        <w:t xml:space="preserve"> doi: 10.1088/1361-6579/aa6d00.</w:t>
+        <w:t xml:space="preserve"> </w:t>
+      </w:r>
+      <w:proofErr w:type="spellStart"/>
+      <w:r>
+        <w:t>doi</w:t>
+      </w:r>
+      <w:proofErr w:type="spellEnd"/>
+      <w:r>
+        <w:t>: 10.1088/1361-6579/aa6d00.</w:t>
       </w:r>
       <w:r>
         <w:rPr>
@@ -2647,7 +2744,15 @@
         <w:t>DL</w:t>
       </w:r>
       <w:r>
-        <w:t xml:space="preserve">, Perna FM, </w:t>
+        <w:t xml:space="preserve">, </w:t>
+      </w:r>
+      <w:proofErr w:type="spellStart"/>
+      <w:r>
+        <w:t>Perna</w:t>
+      </w:r>
+      <w:proofErr w:type="spellEnd"/>
+      <w:r>
+        <w:t xml:space="preserve"> FM, </w:t>
       </w:r>
       <w:r>
         <w:t xml:space="preserve">&amp; </w:t>
@@ -2674,7 +2779,15 @@
         <w:t xml:space="preserve"> 52(6), 872-879.</w:t>
       </w:r>
       <w:r>
-        <w:t xml:space="preserve"> doi: 10.1016/j.amepre.2017.01.012</w:t>
+        <w:t xml:space="preserve"> </w:t>
+      </w:r>
+      <w:proofErr w:type="spellStart"/>
+      <w:r>
+        <w:t>doi</w:t>
+      </w:r>
+      <w:proofErr w:type="spellEnd"/>
+      <w:r>
+        <w:t>: 10.1016/j.amepre.2017.01.012</w:t>
       </w:r>
       <w:r>
         <w:t>.</w:t>
@@ -2704,7 +2817,15 @@
         <w:t>Hibbing P</w:t>
       </w:r>
       <w:r>
-        <w:t>, Oh A, Perna FM, &amp; Welk GJ. (</w:t>
+        <w:t xml:space="preserve">, Oh A, </w:t>
+      </w:r>
+      <w:proofErr w:type="spellStart"/>
+      <w:r>
+        <w:t>Perna</w:t>
+      </w:r>
+      <w:proofErr w:type="spellEnd"/>
+      <w:r>
+        <w:t xml:space="preserve"> FM, &amp; Welk GJ. (</w:t>
       </w:r>
       <w:r>
         <w:t>2017</w:t>
@@ -2761,7 +2882,15 @@
         <w:t xml:space="preserve"> 52(6), 880-887.</w:t>
       </w:r>
       <w:r>
-        <w:t xml:space="preserve"> doi: 10.1016/j.amepre.2016.12.010</w:t>
+        <w:t xml:space="preserve"> </w:t>
+      </w:r>
+      <w:proofErr w:type="spellStart"/>
+      <w:r>
+        <w:t>doi</w:t>
+      </w:r>
+      <w:proofErr w:type="spellEnd"/>
+      <w:r>
+        <w:t>: 10.1016/j.amepre.2016.12.010</w:t>
       </w:r>
       <w:r>
         <w:t>.</w:t>
@@ -2815,7 +2944,15 @@
         <w:t>.</w:t>
       </w:r>
       <w:r>
-        <w:t xml:space="preserve"> 36(15), 1734-1741. doi: </w:t>
+        <w:t xml:space="preserve"> 36(15), 1734-1741. </w:t>
+      </w:r>
+      <w:proofErr w:type="spellStart"/>
+      <w:r>
+        <w:t>doi</w:t>
+      </w:r>
+      <w:proofErr w:type="spellEnd"/>
+      <w:r>
+        <w:t xml:space="preserve">: </w:t>
       </w:r>
       <w:r>
         <w:t>10.1080/02640414.2017.1412235</w:t>
@@ -2881,8 +3018,13 @@
       <w:r>
         <w:t xml:space="preserve">50(4), 837-845. </w:t>
       </w:r>
-      <w:r>
-        <w:t>doi:</w:t>
+      <w:proofErr w:type="spellStart"/>
+      <w:r>
+        <w:t>doi</w:t>
+      </w:r>
+      <w:proofErr w:type="spellEnd"/>
+      <w:r>
+        <w:t>:</w:t>
       </w:r>
       <w:r>
         <w:t xml:space="preserve"> 10.1249/MSS.0000000000001481</w:t>
@@ -2956,11 +3098,19 @@
         </w:rPr>
         <w:t xml:space="preserve">, 846-854. </w:t>
       </w:r>
+      <w:proofErr w:type="spellStart"/>
       <w:r>
         <w:rPr>
           <w:shd w:val="clear" w:color="auto" w:fill="FFFFFF"/>
         </w:rPr>
-        <w:t xml:space="preserve">doi: </w:t>
+        <w:t>doi</w:t>
+      </w:r>
+      <w:proofErr w:type="spellEnd"/>
+      <w:r>
+        <w:rPr>
+          <w:shd w:val="clear" w:color="auto" w:fill="FFFFFF"/>
+        </w:rPr>
+        <w:t xml:space="preserve">: </w:t>
       </w:r>
       <w:r>
         <w:rPr>
@@ -2999,7 +3149,15 @@
         <w:t>Hibbing PR</w:t>
       </w:r>
       <w:r>
-        <w:t>, LaMunion SR, Kaplan AS, &amp; Crouter SE. (</w:t>
+        <w:t xml:space="preserve">, </w:t>
+      </w:r>
+      <w:proofErr w:type="spellStart"/>
+      <w:r>
+        <w:t>LaMunion</w:t>
+      </w:r>
+      <w:proofErr w:type="spellEnd"/>
+      <w:r>
+        <w:t xml:space="preserve"> SR, Kaplan AS, &amp; Crouter SE. (</w:t>
       </w:r>
       <w:r>
         <w:t>2018</w:t>
@@ -3020,7 +3178,15 @@
         <w:t>e</w:t>
       </w:r>
       <w:r>
-        <w:t xml:space="preserve">xpenditure with ActiGraph GT9X </w:t>
+        <w:t xml:space="preserve">xpenditure with </w:t>
+      </w:r>
+      <w:proofErr w:type="spellStart"/>
+      <w:r>
+        <w:t>ActiGraph</w:t>
+      </w:r>
+      <w:proofErr w:type="spellEnd"/>
+      <w:r>
+        <w:t xml:space="preserve"> GT9X </w:t>
       </w:r>
       <w:r>
         <w:t>i</w:t>
@@ -3053,7 +3219,15 @@
         <w:t>.</w:t>
       </w:r>
       <w:r>
-        <w:t xml:space="preserve"> 50(5), 1093-1102. doi: </w:t>
+        <w:t xml:space="preserve"> 50(5), 1093-1102. </w:t>
+      </w:r>
+      <w:proofErr w:type="spellStart"/>
+      <w:r>
+        <w:t>doi</w:t>
+      </w:r>
+      <w:proofErr w:type="spellEnd"/>
+      <w:r>
+        <w:t xml:space="preserve">: </w:t>
       </w:r>
       <w:r>
         <w:t>10.1249/MSS.0000000000001532</w:t>
@@ -3076,8 +3250,29 @@
           <w:shd w:val="clear" w:color="auto" w:fill="FFFFFF"/>
         </w:rPr>
       </w:pPr>
-      <w:r>
-        <w:t xml:space="preserve">Stegemöller EL, Tatz JR, Warnecke A, </w:t>
+      <w:proofErr w:type="spellStart"/>
+      <w:r>
+        <w:t>Stegemöller</w:t>
+      </w:r>
+      <w:proofErr w:type="spellEnd"/>
+      <w:r>
+        <w:t xml:space="preserve"> EL, </w:t>
+      </w:r>
+      <w:proofErr w:type="spellStart"/>
+      <w:r>
+        <w:t>Tatz</w:t>
+      </w:r>
+      <w:proofErr w:type="spellEnd"/>
+      <w:r>
+        <w:t xml:space="preserve"> JR, </w:t>
+      </w:r>
+      <w:proofErr w:type="spellStart"/>
+      <w:r>
+        <w:t>Warnecke</w:t>
+      </w:r>
+      <w:proofErr w:type="spellEnd"/>
+      <w:r>
+        <w:t xml:space="preserve"> A, </w:t>
       </w:r>
       <w:r>
         <w:rPr>
@@ -3118,8 +3313,13 @@
       <w:r>
         <w:t xml:space="preserve">, 472-485. </w:t>
       </w:r>
-      <w:r>
-        <w:t xml:space="preserve">doi: </w:t>
+      <w:proofErr w:type="spellStart"/>
+      <w:r>
+        <w:t>doi</w:t>
+      </w:r>
+      <w:proofErr w:type="spellEnd"/>
+      <w:r>
+        <w:t xml:space="preserve">: </w:t>
       </w:r>
       <w:r>
         <w:t>10.1123/mc.2017-0081</w:t>
@@ -3143,7 +3343,15 @@
         </w:rPr>
       </w:pPr>
       <w:r>
-        <w:t>Toth LP, Park S, Pittman WL, Sarisaltik D</w:t>
+        <w:t xml:space="preserve">Toth LP, Park S, Pittman WL, </w:t>
+      </w:r>
+      <w:proofErr w:type="spellStart"/>
+      <w:r>
+        <w:t>Sarisaltik</w:t>
+      </w:r>
+      <w:proofErr w:type="spellEnd"/>
+      <w:r>
+        <w:t xml:space="preserve"> D</w:t>
       </w:r>
       <w:r>
         <w:t>,</w:t>
@@ -3242,7 +3450,15 @@
         <w:t>.</w:t>
       </w:r>
       <w:r>
-        <w:t xml:space="preserve"> 3(7), 52-59. doi: </w:t>
+        <w:t xml:space="preserve"> 3(7), 52-59. </w:t>
+      </w:r>
+      <w:proofErr w:type="spellStart"/>
+      <w:r>
+        <w:t>doi</w:t>
+      </w:r>
+      <w:proofErr w:type="spellEnd"/>
+      <w:r>
+        <w:t xml:space="preserve">: </w:t>
       </w:r>
       <w:r>
         <w:t>10.1249/TJX.0000000000000057</w:t>
@@ -3265,8 +3481,13 @@
           <w:shd w:val="clear" w:color="auto" w:fill="FFFFFF"/>
         </w:rPr>
       </w:pPr>
-      <w:r>
-        <w:t>Stegemöller EL</w:t>
+      <w:proofErr w:type="spellStart"/>
+      <w:r>
+        <w:t>Stegemöller</w:t>
+      </w:r>
+      <w:proofErr w:type="spellEnd"/>
+      <w:r>
+        <w:t xml:space="preserve"> EL</w:t>
       </w:r>
       <w:r>
         <w:t>,</w:t>
@@ -3277,8 +3498,13 @@
         </w:rPr>
         <w:t xml:space="preserve"> </w:t>
       </w:r>
-      <w:r>
-        <w:t xml:space="preserve">Izbicki P, &amp; </w:t>
+      <w:proofErr w:type="spellStart"/>
+      <w:r>
+        <w:t>Izbicki</w:t>
+      </w:r>
+      <w:proofErr w:type="spellEnd"/>
+      <w:r>
+        <w:t xml:space="preserve"> P, &amp; </w:t>
       </w:r>
       <w:r>
         <w:rPr>
@@ -3358,9 +3584,11 @@
       <w:r>
         <w:t xml:space="preserve">. </w:t>
       </w:r>
+      <w:proofErr w:type="spellStart"/>
       <w:r>
         <w:t>doi</w:t>
       </w:r>
+      <w:proofErr w:type="spellEnd"/>
       <w:r>
         <w:t xml:space="preserve">: </w:t>
       </w:r>
@@ -3382,8 +3610,13 @@
           <w:numId w:val="1"/>
         </w:numPr>
       </w:pPr>
-      <w:r>
-        <w:t xml:space="preserve">Gharghabi S, </w:t>
+      <w:proofErr w:type="spellStart"/>
+      <w:r>
+        <w:t>Gharghabi</w:t>
+      </w:r>
+      <w:proofErr w:type="spellEnd"/>
+      <w:r>
+        <w:t xml:space="preserve"> S, </w:t>
       </w:r>
       <w:r>
         <w:t>Yeh CM</w:t>
@@ -3412,9 +3645,11 @@
       <w:r>
         <w:t xml:space="preserve">, </w:t>
       </w:r>
+      <w:proofErr w:type="spellStart"/>
       <w:r>
         <w:t>LaMunion</w:t>
       </w:r>
+      <w:proofErr w:type="spellEnd"/>
       <w:r>
         <w:t xml:space="preserve"> S, </w:t>
       </w:r>
@@ -3511,8 +3746,13 @@
       <w:r>
         <w:t xml:space="preserve">33(1), 96-130. </w:t>
       </w:r>
-      <w:r>
-        <w:t xml:space="preserve">doi: </w:t>
+      <w:proofErr w:type="spellStart"/>
+      <w:r>
+        <w:t>doi</w:t>
+      </w:r>
+      <w:proofErr w:type="spellEnd"/>
+      <w:r>
+        <w:t xml:space="preserve">: </w:t>
       </w:r>
       <w:r>
         <w:t>10.1007/s10618-018-0589-3</w:t>
@@ -3542,7 +3782,15 @@
         <w:t>Hibbing PR</w:t>
       </w:r>
       <w:r>
-        <w:t>, &amp; LaMunion SR. (</w:t>
+        <w:t xml:space="preserve">, &amp; </w:t>
+      </w:r>
+      <w:proofErr w:type="spellStart"/>
+      <w:r>
+        <w:t>LaMunion</w:t>
+      </w:r>
+      <w:proofErr w:type="spellEnd"/>
+      <w:r>
+        <w:t xml:space="preserve"> SR. (</w:t>
       </w:r>
       <w:r>
         <w:t>2018</w:t>
@@ -3554,8 +3802,16 @@
         <w:rPr>
           <w:i/>
         </w:rPr>
-        <w:t>Journal for the Measurement of Physical Behaviour</w:t>
-      </w:r>
+        <w:t xml:space="preserve">Journal for the Measurement of Physical </w:t>
+      </w:r>
+      <w:proofErr w:type="spellStart"/>
+      <w:r>
+        <w:rPr>
+          <w:i/>
+        </w:rPr>
+        <w:t>Behaviour</w:t>
+      </w:r>
+      <w:proofErr w:type="spellEnd"/>
       <w:r>
         <w:t>.</w:t>
       </w:r>
@@ -3569,7 +3825,15 @@
         <w:t>1(3)</w:t>
       </w:r>
       <w:r>
-        <w:t xml:space="preserve">, 136-142. doi: </w:t>
+        <w:t xml:space="preserve">, 136-142. </w:t>
+      </w:r>
+      <w:proofErr w:type="spellStart"/>
+      <w:r>
+        <w:t>doi</w:t>
+      </w:r>
+      <w:proofErr w:type="spellEnd"/>
+      <w:r>
+        <w:t xml:space="preserve">: </w:t>
       </w:r>
       <w:r>
         <w:t>10.1123/jmpb.2018-0007</w:t>
@@ -3590,7 +3854,15 @@
         </w:numPr>
       </w:pPr>
       <w:r>
-        <w:t xml:space="preserve">Toth LP, Park S, Pittman WL, Sarisaltik D, </w:t>
+        <w:t xml:space="preserve">Toth LP, Park S, Pittman WL, </w:t>
+      </w:r>
+      <w:proofErr w:type="spellStart"/>
+      <w:r>
+        <w:t>Sarisaltik</w:t>
+      </w:r>
+      <w:proofErr w:type="spellEnd"/>
+      <w:r>
+        <w:t xml:space="preserve"> D, </w:t>
       </w:r>
       <w:r>
         <w:rPr>
@@ -3620,8 +3892,16 @@
         <w:rPr>
           <w:i/>
         </w:rPr>
-        <w:t>Journal for the Measurement of Physical Behaviour</w:t>
-      </w:r>
+        <w:t xml:space="preserve">Journal for the Measurement of Physical </w:t>
+      </w:r>
+      <w:proofErr w:type="spellStart"/>
+      <w:r>
+        <w:rPr>
+          <w:i/>
+        </w:rPr>
+        <w:t>Behaviour</w:t>
+      </w:r>
+      <w:proofErr w:type="spellEnd"/>
       <w:r>
         <w:t>.</w:t>
       </w:r>
@@ -3632,7 +3912,15 @@
         <w:t>13-</w:t>
       </w:r>
       <w:r>
-        <w:t xml:space="preserve">21. doi: </w:t>
+        <w:t xml:space="preserve">21. </w:t>
+      </w:r>
+      <w:proofErr w:type="spellStart"/>
+      <w:r>
+        <w:t>doi</w:t>
+      </w:r>
+      <w:proofErr w:type="spellEnd"/>
+      <w:r>
+        <w:t xml:space="preserve">: </w:t>
       </w:r>
       <w:r>
         <w:t>10.1123/jmpb.2018-0050</w:t>
@@ -3671,7 +3959,15 @@
         <w:t>) Accelerometer</w:t>
       </w:r>
       <w:r>
-        <w:t xml:space="preserve"> and self-reported measures of sedentary behaviour and associations with adiposity in UK youth</w:t>
+        <w:t xml:space="preserve"> and self-reported measures of sedentary </w:t>
+      </w:r>
+      <w:proofErr w:type="spellStart"/>
+      <w:r>
+        <w:t>behaviour</w:t>
+      </w:r>
+      <w:proofErr w:type="spellEnd"/>
+      <w:r>
+        <w:t xml:space="preserve"> and associations with adiposity in UK youth</w:t>
       </w:r>
       <w:r>
         <w:t xml:space="preserve">. </w:t>
@@ -3695,7 +3991,15 @@
         <w:t>, 1919-1925</w:t>
       </w:r>
       <w:r>
-        <w:t xml:space="preserve">. doi: </w:t>
+        <w:t xml:space="preserve">. </w:t>
+      </w:r>
+      <w:proofErr w:type="spellStart"/>
+      <w:r>
+        <w:t>doi</w:t>
+      </w:r>
+      <w:proofErr w:type="spellEnd"/>
+      <w:r>
+        <w:t xml:space="preserve">: </w:t>
       </w:r>
       <w:r>
         <w:t>10.1080/02640414.2019.1605649</w:t>
@@ -3725,16 +4029,40 @@
         <w:t>Hibbing PR</w:t>
       </w:r>
       <w:r>
-        <w:t xml:space="preserve">, Springer CM, Kaplan AS, Feyerabend MD, Crouter SE, &amp; Bassett DR. (2019) Dominant vs non-dominant wrist placement of activity monitors: Impact on steps per day. </w:t>
-      </w:r>
-      <w:r>
-        <w:rPr>
-          <w:i/>
-        </w:rPr>
-        <w:t>Journal for the Measurement of Physical Behaviour</w:t>
-      </w:r>
-      <w:r>
-        <w:t xml:space="preserve">. 2(2), 118-123. doi: </w:t>
+        <w:t xml:space="preserve">, Springer CM, Kaplan AS, </w:t>
+      </w:r>
+      <w:proofErr w:type="spellStart"/>
+      <w:r>
+        <w:t>Feyerabend</w:t>
+      </w:r>
+      <w:proofErr w:type="spellEnd"/>
+      <w:r>
+        <w:t xml:space="preserve"> MD, Crouter SE, &amp; Bassett DR. (2019) Dominant vs non-dominant wrist placement of activity monitors: Impact on steps per day. </w:t>
+      </w:r>
+      <w:r>
+        <w:rPr>
+          <w:i/>
+        </w:rPr>
+        <w:t xml:space="preserve">Journal for the Measurement of Physical </w:t>
+      </w:r>
+      <w:proofErr w:type="spellStart"/>
+      <w:r>
+        <w:rPr>
+          <w:i/>
+        </w:rPr>
+        <w:t>Behaviour</w:t>
+      </w:r>
+      <w:proofErr w:type="spellEnd"/>
+      <w:r>
+        <w:t xml:space="preserve">. 2(2), 118-123. </w:t>
+      </w:r>
+      <w:proofErr w:type="spellStart"/>
+      <w:r>
+        <w:t>doi</w:t>
+      </w:r>
+      <w:proofErr w:type="spellEnd"/>
+      <w:r>
+        <w:t xml:space="preserve">: </w:t>
       </w:r>
       <w:r>
         <w:t>10.1123/jmpb.2018-0060</w:t>
@@ -3785,7 +4113,15 @@
         <w:t>P</w:t>
       </w:r>
       <w:r>
-        <w:t>rofile as a physical activity and sedentary behaviour surveillance tool for English youth</w:t>
+        <w:t xml:space="preserve">rofile as a physical activity and sedentary </w:t>
+      </w:r>
+      <w:proofErr w:type="spellStart"/>
+      <w:r>
+        <w:t>behaviour</w:t>
+      </w:r>
+      <w:proofErr w:type="spellEnd"/>
+      <w:r>
+        <w:t xml:space="preserve"> surveillance tool for English youth</w:t>
       </w:r>
       <w:r>
         <w:t xml:space="preserve">. </w:t>
@@ -3823,8 +4159,13 @@
       <w:r>
         <w:t xml:space="preserve">16(19). </w:t>
       </w:r>
-      <w:r>
-        <w:t xml:space="preserve">doi: </w:t>
+      <w:proofErr w:type="spellStart"/>
+      <w:r>
+        <w:t>doi</w:t>
+      </w:r>
+      <w:proofErr w:type="spellEnd"/>
+      <w:r>
+        <w:t xml:space="preserve">: </w:t>
       </w:r>
       <w:r>
         <w:t>10.3390/ijerph16193711</w:t>
@@ -3855,7 +4196,31 @@
         <w:t>Hibbing PR</w:t>
       </w:r>
       <w:r>
-        <w:t>, Welk GJ, Dailey D, Rakel B, Crofford LJ, Sluka KA, &amp; Frey-Law LA. (</w:t>
+        <w:t xml:space="preserve">, Welk GJ, Dailey D, </w:t>
+      </w:r>
+      <w:proofErr w:type="spellStart"/>
+      <w:r>
+        <w:t>Rakel</w:t>
+      </w:r>
+      <w:proofErr w:type="spellEnd"/>
+      <w:r>
+        <w:t xml:space="preserve"> B, </w:t>
+      </w:r>
+      <w:proofErr w:type="spellStart"/>
+      <w:r>
+        <w:t>Crofford</w:t>
+      </w:r>
+      <w:proofErr w:type="spellEnd"/>
+      <w:r>
+        <w:t xml:space="preserve"> LJ, </w:t>
+      </w:r>
+      <w:proofErr w:type="spellStart"/>
+      <w:r>
+        <w:t>Sluka</w:t>
+      </w:r>
+      <w:proofErr w:type="spellEnd"/>
+      <w:r>
+        <w:t xml:space="preserve"> KA, &amp; Frey-Law LA. (</w:t>
       </w:r>
       <w:r>
         <w:t>2019</w:t>
@@ -3876,8 +4241,16 @@
         <w:rPr>
           <w:i/>
         </w:rPr>
-        <w:t>Journal for the Measurement of Physical Behaviour</w:t>
-      </w:r>
+        <w:t xml:space="preserve">Journal for the Measurement of Physical </w:t>
+      </w:r>
+      <w:proofErr w:type="spellStart"/>
+      <w:r>
+        <w:rPr>
+          <w:i/>
+        </w:rPr>
+        <w:t>Behaviour</w:t>
+      </w:r>
+      <w:proofErr w:type="spellEnd"/>
       <w:r>
         <w:t>. 2(4)</w:t>
       </w:r>
@@ -3888,7 +4261,15 @@
         <w:t>36</w:t>
       </w:r>
       <w:r>
-        <w:t xml:space="preserve">. doi: </w:t>
+        <w:t xml:space="preserve">. </w:t>
+      </w:r>
+      <w:proofErr w:type="spellStart"/>
+      <w:r>
+        <w:t>doi</w:t>
+      </w:r>
+      <w:proofErr w:type="spellEnd"/>
+      <w:r>
+        <w:t xml:space="preserve">: </w:t>
       </w:r>
       <w:r>
         <w:t>10.1123/jmpb.2018-0062</w:t>
@@ -3909,7 +4290,15 @@
         </w:numPr>
       </w:pPr>
       <w:r>
-        <w:t xml:space="preserve">Crouter SE, LaMunion SR, </w:t>
+        <w:t xml:space="preserve">Crouter SE, </w:t>
+      </w:r>
+      <w:proofErr w:type="spellStart"/>
+      <w:r>
+        <w:t>LaMunion</w:t>
+      </w:r>
+      <w:proofErr w:type="spellEnd"/>
+      <w:r>
+        <w:t xml:space="preserve"> SR, </w:t>
       </w:r>
       <w:r>
         <w:rPr>
@@ -3927,14 +4316,31 @@
         <w:t>2019</w:t>
       </w:r>
       <w:r>
-        <w:t xml:space="preserve">) Accuracy of the Cosmed K5 portable calorimeter. </w:t>
-      </w:r>
+        <w:t xml:space="preserve">) Accuracy of the </w:t>
+      </w:r>
+      <w:proofErr w:type="spellStart"/>
+      <w:r>
+        <w:t>Cosmed</w:t>
+      </w:r>
+      <w:proofErr w:type="spellEnd"/>
+      <w:r>
+        <w:t xml:space="preserve"> K5 portable calorimeter. </w:t>
+      </w:r>
+      <w:proofErr w:type="spellStart"/>
       <w:r>
         <w:rPr>
           <w:i/>
           <w:iCs/>
         </w:rPr>
-        <w:t>PLoS ONE</w:t>
+        <w:t>PLoS</w:t>
+      </w:r>
+      <w:proofErr w:type="spellEnd"/>
+      <w:r>
+        <w:rPr>
+          <w:i/>
+          <w:iCs/>
+        </w:rPr>
+        <w:t xml:space="preserve"> ONE</w:t>
       </w:r>
       <w:r>
         <w:t xml:space="preserve"> [internet]</w:t>
@@ -3952,7 +4358,15 @@
         <w:t>.</w:t>
       </w:r>
       <w:r>
-        <w:t xml:space="preserve"> doi:</w:t>
+        <w:t xml:space="preserve"> </w:t>
+      </w:r>
+      <w:proofErr w:type="spellStart"/>
+      <w:r>
+        <w:t>doi</w:t>
+      </w:r>
+      <w:proofErr w:type="spellEnd"/>
+      <w:r>
+        <w:t>:</w:t>
       </w:r>
       <w:r>
         <w:t xml:space="preserve"> </w:t>
@@ -3975,8 +4389,13 @@
           <w:numId w:val="1"/>
         </w:numPr>
       </w:pPr>
-      <w:r>
-        <w:t xml:space="preserve">LaMunion SR, Blythe AL, </w:t>
+      <w:proofErr w:type="spellStart"/>
+      <w:r>
+        <w:t>LaMunion</w:t>
+      </w:r>
+      <w:proofErr w:type="spellEnd"/>
+      <w:r>
+        <w:t xml:space="preserve"> SR, Blythe AL, </w:t>
       </w:r>
       <w:r>
         <w:rPr>
@@ -4005,8 +4424,13 @@
       <w:r>
         <w:t xml:space="preserve">45(2), 161-168. </w:t>
       </w:r>
-      <w:r>
-        <w:t xml:space="preserve">doi: </w:t>
+      <w:proofErr w:type="spellStart"/>
+      <w:r>
+        <w:t>doi</w:t>
+      </w:r>
+      <w:proofErr w:type="spellEnd"/>
+      <w:r>
+        <w:t xml:space="preserve">: </w:t>
       </w:r>
       <w:r>
         <w:t>10.1139/apnm-2019-0129</w:t>
@@ -4036,10 +4460,23 @@
         <w:t>Hibbing PR</w:t>
       </w:r>
       <w:r>
-        <w:t xml:space="preserve">, Hedderson MM, Brown SD, </w:t>
-      </w:r>
-      <w:r>
-        <w:t xml:space="preserve">Galarce M, </w:t>
+        <w:t xml:space="preserve">, </w:t>
+      </w:r>
+      <w:proofErr w:type="spellStart"/>
+      <w:r>
+        <w:t>Hedderson</w:t>
+      </w:r>
+      <w:proofErr w:type="spellEnd"/>
+      <w:r>
+        <w:t xml:space="preserve"> MM, Brown SD, </w:t>
+      </w:r>
+      <w:proofErr w:type="spellStart"/>
+      <w:r>
+        <w:t>Galarce</w:t>
+      </w:r>
+      <w:proofErr w:type="spellEnd"/>
+      <w:r>
+        <w:t xml:space="preserve"> M, </w:t>
       </w:r>
       <w:r>
         <w:t>Coe D,</w:t>
@@ -4114,7 +4551,15 @@
         <w:t>w</w:t>
       </w:r>
       <w:r>
-        <w:t xml:space="preserve">orn ActiGraph </w:t>
+        <w:t xml:space="preserve">orn </w:t>
+      </w:r>
+      <w:proofErr w:type="spellStart"/>
+      <w:r>
+        <w:t>ActiGraph</w:t>
+      </w:r>
+      <w:proofErr w:type="spellEnd"/>
+      <w:r>
+        <w:t xml:space="preserve"> </w:t>
       </w:r>
       <w:r>
         <w:t>a</w:t>
@@ -4145,10 +4590,27 @@
           <w:i/>
           <w:iCs/>
         </w:rPr>
-        <w:t>Journal for the Measurement of Physical Behaviour</w:t>
-      </w:r>
-      <w:r>
-        <w:t xml:space="preserve">. 3(2), 110-117. doi: </w:t>
+        <w:t xml:space="preserve">Journal for the Measurement of Physical </w:t>
+      </w:r>
+      <w:proofErr w:type="spellStart"/>
+      <w:r>
+        <w:rPr>
+          <w:i/>
+          <w:iCs/>
+        </w:rPr>
+        <w:t>Behaviour</w:t>
+      </w:r>
+      <w:proofErr w:type="spellEnd"/>
+      <w:r>
+        <w:t xml:space="preserve">. 3(2), 110-117. </w:t>
+      </w:r>
+      <w:proofErr w:type="spellStart"/>
+      <w:r>
+        <w:t>doi</w:t>
+      </w:r>
+      <w:proofErr w:type="spellEnd"/>
+      <w:r>
+        <w:t xml:space="preserve">: </w:t>
       </w:r>
       <w:r>
         <w:t>10.1123/jmpb.2019-0049</w:t>
@@ -4175,7 +4637,15 @@
         <w:t>Hibbing PR</w:t>
       </w:r>
       <w:r>
-        <w:t xml:space="preserve">, Bassett DR, Coe DP, LaMunion SR, &amp; Crouter SE. (2020) </w:t>
+        <w:t xml:space="preserve">, Bassett DR, Coe DP, </w:t>
+      </w:r>
+      <w:proofErr w:type="spellStart"/>
+      <w:r>
+        <w:t>LaMunion</w:t>
+      </w:r>
+      <w:proofErr w:type="spellEnd"/>
+      <w:r>
+        <w:t xml:space="preserve"> SR, &amp; Crouter SE. (2020) </w:t>
       </w:r>
       <w:r>
         <w:t>Youth metabolic equivalents differ depending on operational definitions</w:t>
@@ -4190,7 +4660,15 @@
         <w:t>Medicine and Science in Sports and Exercise</w:t>
       </w:r>
       <w:r>
-        <w:t xml:space="preserve">. 52(8), 1846-1853. doi: </w:t>
+        <w:t xml:space="preserve">. 52(8), 1846-1853. </w:t>
+      </w:r>
+      <w:proofErr w:type="spellStart"/>
+      <w:r>
+        <w:t>doi</w:t>
+      </w:r>
+      <w:proofErr w:type="spellEnd"/>
+      <w:r>
+        <w:t xml:space="preserve">: </w:t>
       </w:r>
       <w:r>
         <w:t>10.1249/MSS.0000000000002299</w:t>
@@ -4226,7 +4704,15 @@
         <w:t xml:space="preserve">) </w:t>
       </w:r>
       <w:r>
-        <w:t>Modifying accelerometer cut-points affects criterion validity in simulated free-living for adolescents and adults</w:t>
+        <w:t xml:space="preserve">Modifying accelerometer </w:t>
+      </w:r>
+      <w:proofErr w:type="gramStart"/>
+      <w:r>
+        <w:t>cut-points</w:t>
+      </w:r>
+      <w:proofErr w:type="gramEnd"/>
+      <w:r>
+        <w:t xml:space="preserve"> affects criterion validity in simulated free-living for adolescents and adults</w:t>
       </w:r>
       <w:r>
         <w:t xml:space="preserve">. </w:t>
@@ -4246,8 +4732,13 @@
       <w:r>
         <w:t xml:space="preserve">91(3), 514-524. </w:t>
       </w:r>
-      <w:r>
-        <w:t xml:space="preserve">doi: </w:t>
+      <w:proofErr w:type="spellStart"/>
+      <w:r>
+        <w:t>doi</w:t>
+      </w:r>
+      <w:proofErr w:type="spellEnd"/>
+      <w:r>
+        <w:t xml:space="preserve">: </w:t>
       </w:r>
       <w:r>
         <w:t>10.1080/02701367.2019.1688227</w:t>
@@ -4274,7 +4765,23 @@
         <w:t>Hibbing PR</w:t>
       </w:r>
       <w:r>
-        <w:t>, LaMunion SR, Hilafu H, &amp; Crouter SE. (</w:t>
+        <w:t xml:space="preserve">, </w:t>
+      </w:r>
+      <w:proofErr w:type="spellStart"/>
+      <w:r>
+        <w:t>LaMunion</w:t>
+      </w:r>
+      <w:proofErr w:type="spellEnd"/>
+      <w:r>
+        <w:t xml:space="preserve"> SR, </w:t>
+      </w:r>
+      <w:proofErr w:type="spellStart"/>
+      <w:r>
+        <w:t>Hilafu</w:t>
+      </w:r>
+      <w:proofErr w:type="spellEnd"/>
+      <w:r>
+        <w:t xml:space="preserve"> H, &amp; Crouter SE. (</w:t>
       </w:r>
       <w:r>
         <w:t>2020</w:t>
@@ -4347,8 +4854,17 @@
           <w:i/>
           <w:iCs/>
         </w:rPr>
-        <w:t>Journal for the Measurement of Physical Behaviour</w:t>
-      </w:r>
+        <w:t xml:space="preserve">Journal for the Measurement of Physical </w:t>
+      </w:r>
+      <w:proofErr w:type="spellStart"/>
+      <w:r>
+        <w:rPr>
+          <w:i/>
+          <w:iCs/>
+        </w:rPr>
+        <w:t>Behaviour</w:t>
+      </w:r>
+      <w:proofErr w:type="spellEnd"/>
       <w:r>
         <w:t>.</w:t>
       </w:r>
@@ -4358,8 +4874,13 @@
       <w:r>
         <w:t xml:space="preserve">3(3), 219-227. </w:t>
       </w:r>
-      <w:r>
-        <w:t xml:space="preserve">doi: </w:t>
+      <w:proofErr w:type="spellStart"/>
+      <w:r>
+        <w:t>doi</w:t>
+      </w:r>
+      <w:proofErr w:type="spellEnd"/>
+      <w:r>
+        <w:t xml:space="preserve">: </w:t>
       </w:r>
       <w:r>
         <w:t>10.1123/jmpb.2019-0039</w:t>
@@ -4519,8 +5040,18 @@
           <w:iCs/>
           <w:szCs w:val="24"/>
         </w:rPr>
-        <w:t>Journal for the Measurement of Physical Behaviour</w:t>
-      </w:r>
+        <w:t xml:space="preserve">Journal for the Measurement of Physical </w:t>
+      </w:r>
+      <w:proofErr w:type="spellStart"/>
+      <w:r>
+        <w:rPr>
+          <w:i/>
+          <w:iCs/>
+          <w:szCs w:val="24"/>
+        </w:rPr>
+        <w:t>Behaviour</w:t>
+      </w:r>
+      <w:proofErr w:type="spellEnd"/>
       <w:r>
         <w:rPr>
           <w:szCs w:val="24"/>
@@ -4563,8 +5094,17 @@
           <w:i/>
           <w:iCs/>
         </w:rPr>
-        <w:t>Journal for the Measurement of Physical Behaviour</w:t>
-      </w:r>
+        <w:t xml:space="preserve">Journal for the Measurement of Physical </w:t>
+      </w:r>
+      <w:proofErr w:type="spellStart"/>
+      <w:r>
+        <w:rPr>
+          <w:i/>
+          <w:iCs/>
+        </w:rPr>
+        <w:t>Behaviour</w:t>
+      </w:r>
+      <w:proofErr w:type="spellEnd"/>
       <w:r>
         <w:t>.</w:t>
       </w:r>
@@ -4598,8 +5138,17 @@
           <w:i/>
           <w:iCs/>
         </w:rPr>
-        <w:t>Journal for the Measurement of Physical Behaviour</w:t>
-      </w:r>
+        <w:t xml:space="preserve">Journal for the Measurement of Physical </w:t>
+      </w:r>
+      <w:proofErr w:type="spellStart"/>
+      <w:r>
+        <w:rPr>
+          <w:i/>
+          <w:iCs/>
+        </w:rPr>
+        <w:t>Behaviour</w:t>
+      </w:r>
+      <w:proofErr w:type="spellEnd"/>
       <w:r>
         <w:t>.</w:t>
       </w:r>
@@ -4649,8 +5198,13 @@
         <w:t xml:space="preserve"> DM</w:t>
       </w:r>
       <w:r>
-        <w:t>, Lyden</w:t>
-      </w:r>
+        <w:t xml:space="preserve">, </w:t>
+      </w:r>
+      <w:proofErr w:type="spellStart"/>
+      <w:r>
+        <w:t>Lyden</w:t>
+      </w:r>
+      <w:proofErr w:type="spellEnd"/>
       <w:r>
         <w:t xml:space="preserve"> K</w:t>
       </w:r>
@@ -4673,8 +5227,13 @@
         <w:t xml:space="preserve"> Z</w:t>
       </w:r>
       <w:r>
-        <w:t>, Catenacci</w:t>
-      </w:r>
+        <w:t xml:space="preserve">, </w:t>
+      </w:r>
+      <w:proofErr w:type="spellStart"/>
+      <w:r>
+        <w:t>Catenacci</w:t>
+      </w:r>
+      <w:proofErr w:type="spellEnd"/>
       <w:r>
         <w:t xml:space="preserve"> VA, &amp; </w:t>
       </w:r>
@@ -4794,8 +5353,13 @@
       <w:r>
         <w:t xml:space="preserve">&amp; </w:t>
       </w:r>
-      <w:r>
-        <w:t xml:space="preserve">Perna </w:t>
+      <w:proofErr w:type="spellStart"/>
+      <w:r>
+        <w:t>Perna</w:t>
+      </w:r>
+      <w:proofErr w:type="spellEnd"/>
+      <w:r>
+        <w:t xml:space="preserve"> </w:t>
       </w:r>
       <w:r>
         <w:t>F</w:t>
@@ -4843,7 +5407,15 @@
         <w:t>Hibbing P</w:t>
       </w:r>
       <w:r>
-        <w:t xml:space="preserve">, LaMunion S, &amp; Toth L. </w:t>
+        <w:t xml:space="preserve">, </w:t>
+      </w:r>
+      <w:proofErr w:type="spellStart"/>
+      <w:r>
+        <w:t>LaMunion</w:t>
+      </w:r>
+      <w:proofErr w:type="spellEnd"/>
+      <w:r>
+        <w:t xml:space="preserve"> S, &amp; Toth L. </w:t>
       </w:r>
       <w:r>
         <w:t xml:space="preserve">(2017) </w:t>
@@ -4928,8 +5500,21 @@
           <w:numId w:val="8"/>
         </w:numPr>
       </w:pPr>
-      <w:r>
-        <w:t xml:space="preserve">Hukka MK, LaMunion SR, </w:t>
+      <w:proofErr w:type="spellStart"/>
+      <w:r>
+        <w:t>Hukka</w:t>
+      </w:r>
+      <w:proofErr w:type="spellEnd"/>
+      <w:r>
+        <w:t xml:space="preserve"> MK, </w:t>
+      </w:r>
+      <w:proofErr w:type="spellStart"/>
+      <w:r>
+        <w:t>LaMunion</w:t>
+      </w:r>
+      <w:proofErr w:type="spellEnd"/>
+      <w:r>
+        <w:t xml:space="preserve"> SR, </w:t>
       </w:r>
       <w:r>
         <w:rPr>
@@ -4975,9 +5560,11 @@
       <w:r>
         <w:t xml:space="preserve">, </w:t>
       </w:r>
+      <w:proofErr w:type="spellStart"/>
       <w:r>
         <w:t>Carbuhn</w:t>
       </w:r>
+      <w:proofErr w:type="spellEnd"/>
       <w:r>
         <w:t xml:space="preserve"> A</w:t>
       </w:r>
@@ -4988,8 +5575,13 @@
         <w:t xml:space="preserve"> D</w:t>
       </w:r>
       <w:r>
-        <w:t>, Shakhnovich</w:t>
-      </w:r>
+        <w:t xml:space="preserve">, </w:t>
+      </w:r>
+      <w:proofErr w:type="spellStart"/>
+      <w:r>
+        <w:t>Shakhnovich</w:t>
+      </w:r>
+      <w:proofErr w:type="spellEnd"/>
       <w:r>
         <w:t xml:space="preserve"> V</w:t>
       </w:r>
@@ -5100,7 +5692,15 @@
         </w:numPr>
       </w:pPr>
       <w:r>
-        <w:t xml:space="preserve">Ortega A, Forseth B, Steel C, </w:t>
+        <w:t xml:space="preserve">Ortega A, </w:t>
+      </w:r>
+      <w:proofErr w:type="spellStart"/>
+      <w:r>
+        <w:t>Forseth</w:t>
+      </w:r>
+      <w:proofErr w:type="spellEnd"/>
+      <w:r>
+        <w:t xml:space="preserve"> B, Steel C, </w:t>
       </w:r>
       <w:r>
         <w:rPr>
@@ -5110,15 +5710,40 @@
         <w:t>Hibbing PR</w:t>
       </w:r>
       <w:r>
-        <w:t xml:space="preserve">, &amp; Carlson JA. Measurement of moderate-to-vigorous physical activity from activPAL and ActiGraph accelerometers: A comparative analysis. Target journal: </w:t>
+        <w:t xml:space="preserve">, &amp; Carlson JA. Measurement of moderate-to-vigorous physical activity from </w:t>
+      </w:r>
+      <w:proofErr w:type="spellStart"/>
+      <w:r>
+        <w:t>activPAL</w:t>
+      </w:r>
+      <w:proofErr w:type="spellEnd"/>
+      <w:r>
+        <w:t xml:space="preserve"> and </w:t>
+      </w:r>
+      <w:proofErr w:type="spellStart"/>
+      <w:r>
+        <w:t>ActiGraph</w:t>
+      </w:r>
+      <w:proofErr w:type="spellEnd"/>
+      <w:r>
+        <w:t xml:space="preserve"> accelerometers: A comparative analysis. Target journal: </w:t>
       </w:r>
       <w:r>
         <w:rPr>
           <w:i/>
           <w:iCs/>
         </w:rPr>
-        <w:t>Journal for the Measurement of Physical Behaviour</w:t>
-      </w:r>
+        <w:t xml:space="preserve">Journal for the Measurement of Physical </w:t>
+      </w:r>
+      <w:proofErr w:type="spellStart"/>
+      <w:r>
+        <w:rPr>
+          <w:i/>
+          <w:iCs/>
+        </w:rPr>
+        <w:t>Behaviour</w:t>
+      </w:r>
+      <w:proofErr w:type="spellEnd"/>
       <w:r>
         <w:t>.</w:t>
       </w:r>
@@ -5134,8 +5759,13 @@
           <w:numId w:val="8"/>
         </w:numPr>
       </w:pPr>
-      <w:r>
-        <w:t xml:space="preserve">Stegemöller EL, Ferguson T, Zaman A, </w:t>
+      <w:proofErr w:type="spellStart"/>
+      <w:r>
+        <w:t>Stegemöller</w:t>
+      </w:r>
+      <w:proofErr w:type="spellEnd"/>
+      <w:r>
+        <w:t xml:space="preserve"> EL, Ferguson T, Zaman A, </w:t>
       </w:r>
       <w:r>
         <w:rPr>
@@ -5145,7 +5775,23 @@
         <w:t>Hibbing PR</w:t>
       </w:r>
       <w:r>
-        <w:t xml:space="preserve">, Izbicki P, &amp; Krigolson O. </w:t>
+        <w:t xml:space="preserve">, </w:t>
+      </w:r>
+      <w:proofErr w:type="spellStart"/>
+      <w:r>
+        <w:t>Izbicki</w:t>
+      </w:r>
+      <w:proofErr w:type="spellEnd"/>
+      <w:r>
+        <w:t xml:space="preserve"> P, &amp; </w:t>
+      </w:r>
+      <w:proofErr w:type="spellStart"/>
+      <w:r>
+        <w:t>Krigolson</w:t>
+      </w:r>
+      <w:proofErr w:type="spellEnd"/>
+      <w:r>
+        <w:t xml:space="preserve"> O. </w:t>
       </w:r>
       <w:r>
         <w:t>Finger Tapping to Different Styles of Music and Changes in Cortical Oscillations</w:t>
@@ -5179,6 +5825,7 @@
           <w:numId w:val="2"/>
         </w:numPr>
       </w:pPr>
+      <w:proofErr w:type="spellStart"/>
       <w:r>
         <w:rPr>
           <w:color w:val="222222"/>
@@ -5187,7 +5834,11 @@
         <w:t>Stegem</w:t>
       </w:r>
       <w:r>
-        <w:t xml:space="preserve">öller EL, </w:t>
+        <w:t>öller</w:t>
+      </w:r>
+      <w:proofErr w:type="spellEnd"/>
+      <w:r>
+        <w:t xml:space="preserve"> EL, </w:t>
       </w:r>
       <w:r>
         <w:rPr>
@@ -5196,7 +5847,23 @@
         <w:t>Hibbing P</w:t>
       </w:r>
       <w:r>
-        <w:t>, Brinkman A, Tatz J, Kinedinst B, &amp; Frick P</w:t>
+        <w:t xml:space="preserve">, Brinkman A, </w:t>
+      </w:r>
+      <w:proofErr w:type="spellStart"/>
+      <w:r>
+        <w:t>Tatz</w:t>
+      </w:r>
+      <w:proofErr w:type="spellEnd"/>
+      <w:r>
+        <w:t xml:space="preserve"> J, </w:t>
+      </w:r>
+      <w:proofErr w:type="spellStart"/>
+      <w:r>
+        <w:t>Kinedinst</w:t>
+      </w:r>
+      <w:proofErr w:type="spellEnd"/>
+      <w:r>
+        <w:t xml:space="preserve"> B, &amp; Frick P</w:t>
       </w:r>
       <w:r>
         <w:t>.</w:t>
@@ -5231,6 +5898,7 @@
           <w:numId w:val="2"/>
         </w:numPr>
       </w:pPr>
+      <w:proofErr w:type="spellStart"/>
       <w:r>
         <w:rPr>
           <w:color w:val="222222"/>
@@ -5239,7 +5907,11 @@
         <w:t>Stegem</w:t>
       </w:r>
       <w:r>
-        <w:t>öller EL</w:t>
+        <w:t>öller</w:t>
+      </w:r>
+      <w:proofErr w:type="spellEnd"/>
+      <w:r>
+        <w:t xml:space="preserve"> EL</w:t>
       </w:r>
       <w:r>
         <w:rPr>
@@ -5261,7 +5933,23 @@
           <w:color w:val="222222"/>
           <w:shd w:val="clear" w:color="auto" w:fill="FFFFFF"/>
         </w:rPr>
-        <w:t>, &amp; Radig H</w:t>
+        <w:t xml:space="preserve">, &amp; </w:t>
+      </w:r>
+      <w:proofErr w:type="spellStart"/>
+      <w:r>
+        <w:rPr>
+          <w:color w:val="222222"/>
+          <w:shd w:val="clear" w:color="auto" w:fill="FFFFFF"/>
+        </w:rPr>
+        <w:t>Radig</w:t>
+      </w:r>
+      <w:proofErr w:type="spellEnd"/>
+      <w:r>
+        <w:rPr>
+          <w:color w:val="222222"/>
+          <w:shd w:val="clear" w:color="auto" w:fill="FFFFFF"/>
+        </w:rPr>
+        <w:t xml:space="preserve"> H</w:t>
       </w:r>
       <w:r>
         <w:rPr>
@@ -6144,7 +6832,21 @@
         <w:rPr>
           <w:color w:val="222222"/>
         </w:rPr>
-        <w:t>, Park S, Morton A, Pittman W, Sarisaltik D</w:t>
+        <w:t xml:space="preserve">, Park S, Morton A, Pittman W, </w:t>
+      </w:r>
+      <w:proofErr w:type="spellStart"/>
+      <w:r>
+        <w:rPr>
+          <w:color w:val="222222"/>
+        </w:rPr>
+        <w:t>Sarisaltik</w:t>
+      </w:r>
+      <w:proofErr w:type="spellEnd"/>
+      <w:r>
+        <w:rPr>
+          <w:color w:val="222222"/>
+        </w:rPr>
+        <w:t xml:space="preserve"> D</w:t>
       </w:r>
       <w:r>
         <w:rPr>
@@ -6269,7 +6971,21 @@
         <w:rPr>
           <w:color w:val="222222"/>
         </w:rPr>
-        <w:t xml:space="preserve"> LaMunion S, Bassett D</w:t>
+        <w:t xml:space="preserve"> </w:t>
+      </w:r>
+      <w:proofErr w:type="spellStart"/>
+      <w:r>
+        <w:rPr>
+          <w:color w:val="222222"/>
+        </w:rPr>
+        <w:t>LaMunion</w:t>
+      </w:r>
+      <w:proofErr w:type="spellEnd"/>
+      <w:r>
+        <w:rPr>
+          <w:color w:val="222222"/>
+        </w:rPr>
+        <w:t xml:space="preserve"> S, Bassett D</w:t>
       </w:r>
       <w:r>
         <w:rPr>
@@ -6299,7 +7015,21 @@
         <w:rPr>
           <w:color w:val="222222"/>
         </w:rPr>
-        <w:t xml:space="preserve"> Impact of inertial measurement unit on activity recognition using ActiGraph GT9X. Poster presented at the 5</w:t>
+        <w:t xml:space="preserve"> Impact of inertial measurement unit on activity recognition using </w:t>
+      </w:r>
+      <w:proofErr w:type="spellStart"/>
+      <w:r>
+        <w:rPr>
+          <w:color w:val="222222"/>
+        </w:rPr>
+        <w:t>ActiGraph</w:t>
+      </w:r>
+      <w:proofErr w:type="spellEnd"/>
+      <w:r>
+        <w:rPr>
+          <w:color w:val="222222"/>
+        </w:rPr>
+        <w:t xml:space="preserve"> GT9X. Poster presented at the 5</w:t>
       </w:r>
       <w:r>
         <w:rPr>
@@ -6376,7 +7106,21 @@
         <w:rPr>
           <w:color w:val="222222"/>
         </w:rPr>
-        <w:t>, Sarisaltik D, Bassett D,</w:t>
+        <w:t xml:space="preserve">, </w:t>
+      </w:r>
+      <w:proofErr w:type="spellStart"/>
+      <w:r>
+        <w:rPr>
+          <w:color w:val="222222"/>
+        </w:rPr>
+        <w:t>Sarisaltik</w:t>
+      </w:r>
+      <w:proofErr w:type="spellEnd"/>
+      <w:r>
+        <w:rPr>
+          <w:color w:val="222222"/>
+        </w:rPr>
+        <w:t xml:space="preserve"> D, Bassett D,</w:t>
       </w:r>
       <w:r>
         <w:rPr>
@@ -6478,11 +7222,19 @@
           <w:shd w:val="clear" w:color="auto" w:fill="FFFFFF"/>
         </w:rPr>
       </w:pPr>
-      <w:r>
-        <w:rPr>
-          <w:color w:val="222222"/>
-        </w:rPr>
-        <w:t xml:space="preserve">LaMunion S, </w:t>
+      <w:proofErr w:type="spellStart"/>
+      <w:r>
+        <w:rPr>
+          <w:color w:val="222222"/>
+        </w:rPr>
+        <w:t>LaMunion</w:t>
+      </w:r>
+      <w:proofErr w:type="spellEnd"/>
+      <w:r>
+        <w:rPr>
+          <w:color w:val="222222"/>
+        </w:rPr>
+        <w:t xml:space="preserve"> S, </w:t>
       </w:r>
       <w:r>
         <w:rPr>
@@ -6519,7 +7271,21 @@
         <w:rPr>
           <w:color w:val="222222"/>
         </w:rPr>
-        <w:t xml:space="preserve">Application of the ActiGraph GT9X IMU to </w:t>
+        <w:t xml:space="preserve">Application of the </w:t>
+      </w:r>
+      <w:proofErr w:type="spellStart"/>
+      <w:r>
+        <w:rPr>
+          <w:color w:val="222222"/>
+        </w:rPr>
+        <w:t>ActiGraph</w:t>
+      </w:r>
+      <w:proofErr w:type="spellEnd"/>
+      <w:r>
+        <w:rPr>
+          <w:color w:val="222222"/>
+        </w:rPr>
+        <w:t xml:space="preserve"> GT9X IMU to </w:t>
       </w:r>
       <w:r>
         <w:rPr>
@@ -6626,7 +7392,21 @@
         <w:rPr>
           <w:color w:val="222222"/>
         </w:rPr>
-        <w:t>, LaMunion S</w:t>
+        <w:t xml:space="preserve">, </w:t>
+      </w:r>
+      <w:proofErr w:type="spellStart"/>
+      <w:r>
+        <w:rPr>
+          <w:color w:val="222222"/>
+        </w:rPr>
+        <w:t>LaMunion</w:t>
+      </w:r>
+      <w:proofErr w:type="spellEnd"/>
+      <w:r>
+        <w:rPr>
+          <w:color w:val="222222"/>
+        </w:rPr>
+        <w:t xml:space="preserve"> S</w:t>
       </w:r>
       <w:r>
         <w:rPr>
@@ -6658,11 +7438,19 @@
         </w:rPr>
         <w:t xml:space="preserve">the </w:t>
       </w:r>
-      <w:r>
-        <w:rPr>
-          <w:color w:val="222222"/>
-        </w:rPr>
-        <w:t xml:space="preserve">ActiGraph GT9X IMU to predict energy expenditure. </w:t>
+      <w:proofErr w:type="spellStart"/>
+      <w:r>
+        <w:rPr>
+          <w:color w:val="222222"/>
+        </w:rPr>
+        <w:t>ActiGraph</w:t>
+      </w:r>
+      <w:proofErr w:type="spellEnd"/>
+      <w:r>
+        <w:rPr>
+          <w:color w:val="222222"/>
+        </w:rPr>
+        <w:t xml:space="preserve"> GT9X IMU to predict energy expenditure. </w:t>
       </w:r>
       <w:r>
         <w:rPr>
@@ -6738,7 +7526,21 @@
         <w:rPr>
           <w:color w:val="222222"/>
         </w:rPr>
-        <w:t xml:space="preserve">Crouter SE, LaMunion SR, </w:t>
+        <w:t xml:space="preserve">Crouter SE, </w:t>
+      </w:r>
+      <w:proofErr w:type="spellStart"/>
+      <w:r>
+        <w:rPr>
+          <w:color w:val="222222"/>
+        </w:rPr>
+        <w:t>LaMunion</w:t>
+      </w:r>
+      <w:proofErr w:type="spellEnd"/>
+      <w:r>
+        <w:rPr>
+          <w:color w:val="222222"/>
+        </w:rPr>
+        <w:t xml:space="preserve"> SR, </w:t>
       </w:r>
       <w:r>
         <w:rPr>
@@ -6751,7 +7553,21 @@
         <w:rPr>
           <w:color w:val="222222"/>
         </w:rPr>
-        <w:t>, &amp; Bassett DR. (2017) Use of a 2-Regression Model to Estimate Energy Expenditure using the ActiGraph GT9X IMU. Poster presented at the 4th International Conference on Recent Advances and Controversies in Measuring Energy Metabolism</w:t>
+        <w:t xml:space="preserve">, &amp; Bassett DR. (2017) Use of a 2-Regression Model to Estimate Energy Expenditure using the </w:t>
+      </w:r>
+      <w:proofErr w:type="spellStart"/>
+      <w:r>
+        <w:rPr>
+          <w:color w:val="222222"/>
+        </w:rPr>
+        <w:t>ActiGraph</w:t>
+      </w:r>
+      <w:proofErr w:type="spellEnd"/>
+      <w:r>
+        <w:rPr>
+          <w:color w:val="222222"/>
+        </w:rPr>
+        <w:t xml:space="preserve"> GT9X IMU. Poster presented at the 4th International Conference on Recent Advances and Controversies in Measuring Energy Metabolism</w:t>
       </w:r>
       <w:r>
         <w:rPr>
@@ -6786,11 +7602,19 @@
           <w:shd w:val="clear" w:color="auto" w:fill="FFFFFF"/>
         </w:rPr>
       </w:pPr>
-      <w:r>
-        <w:rPr>
-          <w:color w:val="222222"/>
-        </w:rPr>
-        <w:t xml:space="preserve">LaMunion SR, </w:t>
+      <w:proofErr w:type="spellStart"/>
+      <w:r>
+        <w:rPr>
+          <w:color w:val="222222"/>
+        </w:rPr>
+        <w:t>LaMunion</w:t>
+      </w:r>
+      <w:proofErr w:type="spellEnd"/>
+      <w:r>
+        <w:rPr>
+          <w:color w:val="222222"/>
+        </w:rPr>
+        <w:t xml:space="preserve"> SR, </w:t>
       </w:r>
       <w:r>
         <w:rPr>
@@ -6803,7 +7627,21 @@
         <w:rPr>
           <w:color w:val="222222"/>
         </w:rPr>
-        <w:t>, Bassett DR, &amp; Crouter SE. (2017) Use of the ActiGraph GT9X Inertial Measurement Unit to Predict Energy Expenditure Using Artificial Neural Networks. Slides presented at the 4th International Conference on Recent Advances and Controversies in Measuring Energy Metabolism</w:t>
+        <w:t xml:space="preserve">, Bassett DR, &amp; Crouter SE. (2017) Use of the </w:t>
+      </w:r>
+      <w:proofErr w:type="spellStart"/>
+      <w:r>
+        <w:rPr>
+          <w:color w:val="222222"/>
+        </w:rPr>
+        <w:t>ActiGraph</w:t>
+      </w:r>
+      <w:proofErr w:type="spellEnd"/>
+      <w:r>
+        <w:rPr>
+          <w:color w:val="222222"/>
+        </w:rPr>
+        <w:t xml:space="preserve"> GT9X Inertial Measurement Unit to Predict Energy Expenditure Using Artificial Neural Networks. Slides presented at the 4th International Conference on Recent Advances and Controversies in Measuring Energy Metabolism</w:t>
       </w:r>
       <w:r>
         <w:rPr>
@@ -6842,8 +7680,16 @@
         <w:rPr>
           <w:color w:val="222222"/>
         </w:rPr>
-        <w:t>Kaplan AS, LaMunion</w:t>
-      </w:r>
+        <w:t xml:space="preserve">Kaplan AS, </w:t>
+      </w:r>
+      <w:proofErr w:type="spellStart"/>
+      <w:r>
+        <w:rPr>
+          <w:color w:val="222222"/>
+        </w:rPr>
+        <w:t>LaMunion</w:t>
+      </w:r>
+      <w:proofErr w:type="spellEnd"/>
       <w:r>
         <w:rPr>
           <w:color w:val="222222"/>
@@ -7048,11 +7894,19 @@
           <w:shd w:val="clear" w:color="auto" w:fill="FFFFFF"/>
         </w:rPr>
       </w:pPr>
-      <w:r>
-        <w:rPr>
-          <w:color w:val="222222"/>
-        </w:rPr>
-        <w:t xml:space="preserve">LaMunion SR, </w:t>
+      <w:proofErr w:type="spellStart"/>
+      <w:r>
+        <w:rPr>
+          <w:color w:val="222222"/>
+        </w:rPr>
+        <w:t>LaMunion</w:t>
+      </w:r>
+      <w:proofErr w:type="spellEnd"/>
+      <w:r>
+        <w:rPr>
+          <w:color w:val="222222"/>
+        </w:rPr>
+        <w:t xml:space="preserve"> SR, </w:t>
       </w:r>
       <w:r>
         <w:rPr>
@@ -7149,7 +8003,14 @@
         <w:rPr>
           <w:color w:val="222222"/>
         </w:rPr>
-        <w:t>he Acti</w:t>
+        <w:t xml:space="preserve">he </w:t>
+      </w:r>
+      <w:proofErr w:type="spellStart"/>
+      <w:r>
+        <w:rPr>
+          <w:color w:val="222222"/>
+        </w:rPr>
+        <w:t>Acti</w:t>
       </w:r>
       <w:r>
         <w:rPr>
@@ -7161,7 +8022,14 @@
         <w:rPr>
           <w:color w:val="222222"/>
         </w:rPr>
-        <w:t>raph G</w:t>
+        <w:t>raph</w:t>
+      </w:r>
+      <w:proofErr w:type="spellEnd"/>
+      <w:r>
+        <w:rPr>
+          <w:color w:val="222222"/>
+        </w:rPr>
+        <w:t xml:space="preserve"> G</w:t>
       </w:r>
       <w:r>
         <w:rPr>
@@ -7348,7 +8216,21 @@
         <w:rPr>
           <w:color w:val="222222"/>
         </w:rPr>
-        <w:t xml:space="preserve">Modifying accelerometer cut-points affects criterion validity in free-living youth and adults. </w:t>
+        <w:t xml:space="preserve">Modifying accelerometer </w:t>
+      </w:r>
+      <w:proofErr w:type="gramStart"/>
+      <w:r>
+        <w:rPr>
+          <w:color w:val="222222"/>
+        </w:rPr>
+        <w:t>cut-points</w:t>
+      </w:r>
+      <w:proofErr w:type="gramEnd"/>
+      <w:r>
+        <w:rPr>
+          <w:color w:val="222222"/>
+        </w:rPr>
+        <w:t xml:space="preserve"> affects criterion validity in free-living youth and adults. </w:t>
       </w:r>
       <w:r>
         <w:rPr>
@@ -7587,7 +8469,21 @@
         <w:rPr>
           <w:color w:val="222222"/>
         </w:rPr>
-        <w:t xml:space="preserve">, LaMunion SR, </w:t>
+        <w:t xml:space="preserve">, </w:t>
+      </w:r>
+      <w:proofErr w:type="spellStart"/>
+      <w:r>
+        <w:rPr>
+          <w:color w:val="222222"/>
+        </w:rPr>
+        <w:t>LaMunion</w:t>
+      </w:r>
+      <w:proofErr w:type="spellEnd"/>
+      <w:r>
+        <w:rPr>
+          <w:color w:val="222222"/>
+        </w:rPr>
+        <w:t xml:space="preserve"> SR, </w:t>
       </w:r>
       <w:r>
         <w:rPr>
@@ -7600,7 +8496,21 @@
         <w:rPr>
           <w:color w:val="222222"/>
         </w:rPr>
-        <w:t>, Kaplan AS, Quarantillo ME, &amp; Bassett DR</w:t>
+        <w:t xml:space="preserve">, Kaplan AS, </w:t>
+      </w:r>
+      <w:proofErr w:type="spellStart"/>
+      <w:r>
+        <w:rPr>
+          <w:color w:val="222222"/>
+        </w:rPr>
+        <w:t>Quarantillo</w:t>
+      </w:r>
+      <w:proofErr w:type="spellEnd"/>
+      <w:r>
+        <w:rPr>
+          <w:color w:val="222222"/>
+        </w:rPr>
+        <w:t xml:space="preserve"> ME, &amp; Bassett DR</w:t>
       </w:r>
       <w:r>
         <w:rPr>
@@ -7618,7 +8528,21 @@
         <w:rPr>
           <w:color w:val="222222"/>
         </w:rPr>
-        <w:t xml:space="preserve"> Accuracy of the Cosmed K5 portable metabolic system.</w:t>
+        <w:t xml:space="preserve"> Accuracy of the </w:t>
+      </w:r>
+      <w:proofErr w:type="spellStart"/>
+      <w:r>
+        <w:rPr>
+          <w:color w:val="222222"/>
+        </w:rPr>
+        <w:t>Cosmed</w:t>
+      </w:r>
+      <w:proofErr w:type="spellEnd"/>
+      <w:r>
+        <w:rPr>
+          <w:color w:val="222222"/>
+        </w:rPr>
+        <w:t xml:space="preserve"> K5 portable metabolic system.</w:t>
       </w:r>
       <w:r>
         <w:rPr>
@@ -7732,7 +8656,21 @@
         <w:rPr>
           <w:color w:val="222222"/>
         </w:rPr>
-        <w:t xml:space="preserve">, Matthews CE, &amp; Welk GJ. (2019) Temporal relationships between the Act24 and a monitor-based method for estimating energy expenditure over a 24 hour period. </w:t>
+        <w:t xml:space="preserve">, Matthews CE, &amp; Welk GJ. (2019) Temporal relationships between the Act24 and a monitor-based method for estimating energy expenditure over a </w:t>
+      </w:r>
+      <w:proofErr w:type="gramStart"/>
+      <w:r>
+        <w:rPr>
+          <w:color w:val="222222"/>
+        </w:rPr>
+        <w:t>24 hour</w:t>
+      </w:r>
+      <w:proofErr w:type="gramEnd"/>
+      <w:r>
+        <w:rPr>
+          <w:color w:val="222222"/>
+        </w:rPr>
+        <w:t xml:space="preserve"> period. </w:t>
       </w:r>
       <w:r>
         <w:rPr>
@@ -7901,7 +8839,35 @@
         <w:rPr>
           <w:color w:val="222222"/>
         </w:rPr>
-        <w:t>, LaMunion SR, Hilafu H, &amp; Crouter SE. (2019) Evaluating the performance of bout detection algorithms for wearable sensors: The transition pairing method. Slides presented at the 6</w:t>
+        <w:t xml:space="preserve">, </w:t>
+      </w:r>
+      <w:proofErr w:type="spellStart"/>
+      <w:r>
+        <w:rPr>
+          <w:color w:val="222222"/>
+        </w:rPr>
+        <w:t>LaMunion</w:t>
+      </w:r>
+      <w:proofErr w:type="spellEnd"/>
+      <w:r>
+        <w:rPr>
+          <w:color w:val="222222"/>
+        </w:rPr>
+        <w:t xml:space="preserve"> SR, </w:t>
+      </w:r>
+      <w:proofErr w:type="spellStart"/>
+      <w:r>
+        <w:rPr>
+          <w:color w:val="222222"/>
+        </w:rPr>
+        <w:t>Hilafu</w:t>
+      </w:r>
+      <w:proofErr w:type="spellEnd"/>
+      <w:r>
+        <w:rPr>
+          <w:color w:val="222222"/>
+        </w:rPr>
+        <w:t xml:space="preserve"> H, &amp; Crouter SE. (2019) Evaluating the performance of bout detection algorithms for wearable sensors: The transition pairing method. Slides presented at the 6</w:t>
       </w:r>
       <w:r>
         <w:rPr>
@@ -7955,7 +8921,21 @@
         <w:rPr>
           <w:color w:val="222222"/>
         </w:rPr>
-        <w:t>, &amp; LaMunion SR. (2019) Validity of consumer monitors for estimating steps in youth. Slides presented at the 6</w:t>
+        <w:t xml:space="preserve">, &amp; </w:t>
+      </w:r>
+      <w:proofErr w:type="spellStart"/>
+      <w:r>
+        <w:rPr>
+          <w:color w:val="222222"/>
+        </w:rPr>
+        <w:t>LaMunion</w:t>
+      </w:r>
+      <w:proofErr w:type="spellEnd"/>
+      <w:r>
+        <w:rPr>
+          <w:color w:val="222222"/>
+        </w:rPr>
+        <w:t xml:space="preserve"> SR. (2019) Validity of consumer monitors for estimating steps in youth. Slides presented at the 6</w:t>
       </w:r>
       <w:r>
         <w:rPr>
@@ -7995,7 +8975,21 @@
         <w:rPr>
           <w:color w:val="222222"/>
         </w:rPr>
-        <w:t>Ehrlich SF, Hedderson MM, Brown SD, Crouter</w:t>
+        <w:t xml:space="preserve">Ehrlich SF, </w:t>
+      </w:r>
+      <w:proofErr w:type="spellStart"/>
+      <w:r>
+        <w:rPr>
+          <w:color w:val="222222"/>
+        </w:rPr>
+        <w:t>Hedderson</w:t>
+      </w:r>
+      <w:proofErr w:type="spellEnd"/>
+      <w:r>
+        <w:rPr>
+          <w:color w:val="222222"/>
+        </w:rPr>
+        <w:t xml:space="preserve"> MM, Brown SD, Crouter</w:t>
       </w:r>
       <w:r>
         <w:rPr>
@@ -8187,11 +9181,33 @@
           <w:shd w:val="clear" w:color="auto" w:fill="FFFFFF"/>
         </w:rPr>
       </w:pPr>
-      <w:r>
-        <w:rPr>
-          <w:color w:val="222222"/>
-        </w:rPr>
-        <w:t xml:space="preserve">Hukka MK, LaMunion SR, </w:t>
+      <w:proofErr w:type="spellStart"/>
+      <w:r>
+        <w:rPr>
+          <w:color w:val="222222"/>
+        </w:rPr>
+        <w:t>Hukka</w:t>
+      </w:r>
+      <w:proofErr w:type="spellEnd"/>
+      <w:r>
+        <w:rPr>
+          <w:color w:val="222222"/>
+        </w:rPr>
+        <w:t xml:space="preserve"> MK, </w:t>
+      </w:r>
+      <w:proofErr w:type="spellStart"/>
+      <w:r>
+        <w:rPr>
+          <w:color w:val="222222"/>
+        </w:rPr>
+        <w:t>LaMunion</w:t>
+      </w:r>
+      <w:proofErr w:type="spellEnd"/>
+      <w:r>
+        <w:rPr>
+          <w:color w:val="222222"/>
+        </w:rPr>
+        <w:t xml:space="preserve"> SR, </w:t>
       </w:r>
       <w:r>
         <w:rPr>
@@ -8364,7 +9380,21 @@
         <w:rPr>
           <w:color w:val="222222"/>
         </w:rPr>
-        <w:t xml:space="preserve">Ehrlich SF, Hedderson MM, Brown SD, Crouter SE, </w:t>
+        <w:t xml:space="preserve">Ehrlich SF, </w:t>
+      </w:r>
+      <w:proofErr w:type="spellStart"/>
+      <w:r>
+        <w:rPr>
+          <w:color w:val="222222"/>
+        </w:rPr>
+        <w:t>Hedderson</w:t>
+      </w:r>
+      <w:proofErr w:type="spellEnd"/>
+      <w:r>
+        <w:rPr>
+          <w:color w:val="222222"/>
+        </w:rPr>
+        <w:t xml:space="preserve"> MM, Brown SD, Crouter SE, </w:t>
       </w:r>
       <w:r>
         <w:rPr>
@@ -8422,7 +9452,21 @@
         <w:rPr>
           <w:color w:val="222222"/>
         </w:rPr>
-        <w:t>suppl 1) 1343-P. doi: 10.2337/db20-1343-P.</w:t>
+        <w:t xml:space="preserve">suppl 1) 1343-P. </w:t>
+      </w:r>
+      <w:proofErr w:type="spellStart"/>
+      <w:r>
+        <w:rPr>
+          <w:color w:val="222222"/>
+        </w:rPr>
+        <w:t>doi</w:t>
+      </w:r>
+      <w:proofErr w:type="spellEnd"/>
+      <w:r>
+        <w:rPr>
+          <w:color w:val="222222"/>
+        </w:rPr>
+        <w:t>: 10.2337/db20-1343-P.</w:t>
       </w:r>
       <w:r>
         <w:rPr>
@@ -8607,7 +9651,15 @@
         <w:t>Hibbing P</w:t>
       </w:r>
       <w:r>
-        <w:t xml:space="preserve"> &amp; Devick R</w:t>
+        <w:t xml:space="preserve"> &amp; </w:t>
+      </w:r>
+      <w:proofErr w:type="spellStart"/>
+      <w:r>
+        <w:t>Devick</w:t>
+      </w:r>
+      <w:proofErr w:type="spellEnd"/>
+      <w:r>
+        <w:t xml:space="preserve"> R</w:t>
       </w:r>
       <w:r>
         <w:t>.</w:t>
@@ -8691,7 +9743,15 @@
         <w:t>. (2018)</w:t>
       </w:r>
       <w:r>
-        <w:t xml:space="preserve"> Modifying accelerometer cut-points affects criterion validity in free-living youth and adults. Poster presented at the 46</w:t>
+        <w:t xml:space="preserve"> Modifying accelerometer </w:t>
+      </w:r>
+      <w:proofErr w:type="gramStart"/>
+      <w:r>
+        <w:t>cut-points</w:t>
+      </w:r>
+      <w:proofErr w:type="gramEnd"/>
+      <w:r>
+        <w:t xml:space="preserve"> affects criterion validity in free-living youth and adults. Poster presented at the 46</w:t>
       </w:r>
       <w:r>
         <w:rPr>
@@ -8728,8 +9788,13 @@
           <w:shd w:val="clear" w:color="auto" w:fill="FFFFFF"/>
         </w:rPr>
       </w:pPr>
-      <w:r>
-        <w:t xml:space="preserve">LaMunion SR, </w:t>
+      <w:proofErr w:type="spellStart"/>
+      <w:r>
+        <w:t>LaMunion</w:t>
+      </w:r>
+      <w:proofErr w:type="spellEnd"/>
+      <w:r>
+        <w:t xml:space="preserve"> SR, </w:t>
       </w:r>
       <w:r>
         <w:rPr>
@@ -8744,7 +9809,15 @@
         <w:t xml:space="preserve">(2018) </w:t>
       </w:r>
       <w:r>
-        <w:t>Predicting energy expenditure with the ActiGraph GT9X IMU using artificial neural networks. Poster presented at the 46</w:t>
+        <w:t xml:space="preserve">Predicting energy expenditure with the </w:t>
+      </w:r>
+      <w:proofErr w:type="spellStart"/>
+      <w:r>
+        <w:t>ActiGraph</w:t>
+      </w:r>
+      <w:proofErr w:type="spellEnd"/>
+      <w:r>
+        <w:t xml:space="preserve"> GT9X IMU using artificial neural networks. Poster presented at the 46</w:t>
       </w:r>
       <w:r>
         <w:rPr>
@@ -8778,7 +9851,15 @@
         </w:rPr>
       </w:pPr>
       <w:r>
-        <w:t xml:space="preserve">Kaplan AS, LaMunion SR, </w:t>
+        <w:t xml:space="preserve">Kaplan AS, </w:t>
+      </w:r>
+      <w:proofErr w:type="spellStart"/>
+      <w:r>
+        <w:t>LaMunion</w:t>
+      </w:r>
+      <w:proofErr w:type="spellEnd"/>
+      <w:r>
+        <w:t xml:space="preserve"> SR, </w:t>
       </w:r>
       <w:r>
         <w:rPr>
@@ -8793,7 +9874,15 @@
         <w:t xml:space="preserve">(2018) </w:t>
       </w:r>
       <w:r>
-        <w:t>Activity classification with the ActiGraph GT9X IMU using artificial neural networks.</w:t>
+        <w:t xml:space="preserve">Activity classification with the </w:t>
+      </w:r>
+      <w:proofErr w:type="spellStart"/>
+      <w:r>
+        <w:t>ActiGraph</w:t>
+      </w:r>
+      <w:proofErr w:type="spellEnd"/>
+      <w:r>
+        <w:t xml:space="preserve"> GT9X IMU using artificial neural networks.</w:t>
       </w:r>
       <w:r>
         <w:rPr>
@@ -8853,7 +9942,15 @@
         <w:t>Hibbing PR</w:t>
       </w:r>
       <w:r>
-        <w:t xml:space="preserve">, Springer CM, Kaplan AS, Feyerabend MD, Crouter SE, </w:t>
+        <w:t xml:space="preserve">, Springer CM, Kaplan AS, </w:t>
+      </w:r>
+      <w:proofErr w:type="spellStart"/>
+      <w:r>
+        <w:t>Feyerabend</w:t>
+      </w:r>
+      <w:proofErr w:type="spellEnd"/>
+      <w:r>
+        <w:t xml:space="preserve"> MD, Crouter SE, </w:t>
       </w:r>
       <w:r>
         <w:t xml:space="preserve">&amp; </w:t>
@@ -8912,7 +10009,21 @@
         <w:rPr>
           <w:color w:val="222222"/>
         </w:rPr>
-        <w:t xml:space="preserve">Kaplan AS, LaMunion SR, </w:t>
+        <w:t xml:space="preserve">Kaplan AS, </w:t>
+      </w:r>
+      <w:proofErr w:type="spellStart"/>
+      <w:r>
+        <w:rPr>
+          <w:color w:val="222222"/>
+        </w:rPr>
+        <w:t>LaMunion</w:t>
+      </w:r>
+      <w:proofErr w:type="spellEnd"/>
+      <w:r>
+        <w:rPr>
+          <w:color w:val="222222"/>
+        </w:rPr>
+        <w:t xml:space="preserve"> SR, </w:t>
       </w:r>
       <w:r>
         <w:rPr>
@@ -8937,7 +10048,21 @@
         <w:rPr>
           <w:color w:val="222222"/>
         </w:rPr>
-        <w:t xml:space="preserve"> (2018) Use of two-regression models to predict energy expenditure using wrist-worn GENEActivs in youth</w:t>
+        <w:t xml:space="preserve"> (2018) Use of two-regression models to predict energy expenditure using wrist-worn </w:t>
+      </w:r>
+      <w:proofErr w:type="spellStart"/>
+      <w:r>
+        <w:rPr>
+          <w:color w:val="222222"/>
+        </w:rPr>
+        <w:t>GENEActivs</w:t>
+      </w:r>
+      <w:proofErr w:type="spellEnd"/>
+      <w:r>
+        <w:rPr>
+          <w:color w:val="222222"/>
+        </w:rPr>
+        <w:t xml:space="preserve"> in youth</w:t>
       </w:r>
       <w:r>
         <w:rPr>
@@ -9068,7 +10193,21 @@
         <w:rPr>
           <w:color w:val="222222"/>
         </w:rPr>
-        <w:t xml:space="preserve">, LaMunion SR, &amp; Crouter SE. </w:t>
+        <w:t xml:space="preserve">, </w:t>
+      </w:r>
+      <w:proofErr w:type="spellStart"/>
+      <w:r>
+        <w:rPr>
+          <w:color w:val="222222"/>
+        </w:rPr>
+        <w:t>LaMunion</w:t>
+      </w:r>
+      <w:proofErr w:type="spellEnd"/>
+      <w:r>
+        <w:rPr>
+          <w:color w:val="222222"/>
+        </w:rPr>
+        <w:t xml:space="preserve"> SR, &amp; Crouter SE. </w:t>
       </w:r>
       <w:r>
         <w:rPr>
@@ -9080,7 +10219,21 @@
         <w:rPr>
           <w:color w:val="222222"/>
         </w:rPr>
-        <w:t>Criterion validity of ActiGraph GT9X step predictions in youth. Slides presented</w:t>
+        <w:t xml:space="preserve">Criterion validity of </w:t>
+      </w:r>
+      <w:proofErr w:type="spellStart"/>
+      <w:r>
+        <w:rPr>
+          <w:color w:val="222222"/>
+        </w:rPr>
+        <w:t>ActiGraph</w:t>
+      </w:r>
+      <w:proofErr w:type="spellEnd"/>
+      <w:r>
+        <w:rPr>
+          <w:color w:val="222222"/>
+        </w:rPr>
+        <w:t xml:space="preserve"> GT9X step predictions in youth. Slides presented</w:t>
       </w:r>
       <w:r>
         <w:t xml:space="preserve"> </w:t>
@@ -9111,11 +10264,33 @@
           <w:shd w:val="clear" w:color="auto" w:fill="FFFFFF"/>
         </w:rPr>
       </w:pPr>
-      <w:r>
-        <w:rPr>
-          <w:color w:val="222222"/>
-        </w:rPr>
-        <w:t xml:space="preserve">Hukka MK, LaMunion SR, </w:t>
+      <w:proofErr w:type="spellStart"/>
+      <w:r>
+        <w:rPr>
+          <w:color w:val="222222"/>
+        </w:rPr>
+        <w:t>Hukka</w:t>
+      </w:r>
+      <w:proofErr w:type="spellEnd"/>
+      <w:r>
+        <w:rPr>
+          <w:color w:val="222222"/>
+        </w:rPr>
+        <w:t xml:space="preserve"> MK, </w:t>
+      </w:r>
+      <w:proofErr w:type="spellStart"/>
+      <w:r>
+        <w:rPr>
+          <w:color w:val="222222"/>
+        </w:rPr>
+        <w:t>LaMunion</w:t>
+      </w:r>
+      <w:proofErr w:type="spellEnd"/>
+      <w:r>
+        <w:rPr>
+          <w:color w:val="222222"/>
+        </w:rPr>
+        <w:t xml:space="preserve"> SR, </w:t>
       </w:r>
       <w:r>
         <w:rPr>
@@ -9196,7 +10371,15 @@
         <w:t xml:space="preserve"> (2018)</w:t>
       </w:r>
       <w:r>
-        <w:t xml:space="preserve">. TwoRegression: </w:t>
+        <w:t xml:space="preserve">. </w:t>
+      </w:r>
+      <w:proofErr w:type="spellStart"/>
+      <w:r>
+        <w:t>TwoRegression</w:t>
+      </w:r>
+      <w:proofErr w:type="spellEnd"/>
+      <w:r>
+        <w:t xml:space="preserve">: </w:t>
       </w:r>
       <w:r>
         <w:t>Process Data from Wearable Research Devices Using Two-Regression Algorithms</w:t>
@@ -9257,8 +10440,21 @@
       <w:r>
         <w:t xml:space="preserve">). </w:t>
       </w:r>
-      <w:r>
-        <w:t>AGread: Read Data Files from ActiGraph Monitors</w:t>
+      <w:proofErr w:type="spellStart"/>
+      <w:r>
+        <w:t>AGread</w:t>
+      </w:r>
+      <w:proofErr w:type="spellEnd"/>
+      <w:r>
+        <w:t xml:space="preserve">: Read Data Files from </w:t>
+      </w:r>
+      <w:proofErr w:type="spellStart"/>
+      <w:r>
+        <w:t>ActiGraph</w:t>
+      </w:r>
+      <w:proofErr w:type="spellEnd"/>
+      <w:r>
+        <w:t xml:space="preserve"> Monitors</w:t>
       </w:r>
       <w:r>
         <w:t xml:space="preserve">. </w:t>
@@ -9381,8 +10577,13 @@
       <w:r>
         <w:t xml:space="preserve"> (2019). </w:t>
       </w:r>
-      <w:r>
-        <w:t xml:space="preserve">PAutilities: Streamline </w:t>
+      <w:proofErr w:type="spellStart"/>
+      <w:r>
+        <w:t>PAutilities</w:t>
+      </w:r>
+      <w:proofErr w:type="spellEnd"/>
+      <w:r>
+        <w:t xml:space="preserve">: Streamline </w:t>
       </w:r>
       <w:r>
         <w:t>physical activity research. R package</w:t>
@@ -9435,10 +10636,26 @@
         <w:t xml:space="preserve">Paul R. Hibbing </w:t>
       </w:r>
       <w:r>
-        <w:t>&amp; Kate Lyden (2019)</w:t>
-      </w:r>
-      <w:r>
-        <w:t xml:space="preserve">. Sojourn.Data: </w:t>
+        <w:t xml:space="preserve">&amp; Kate </w:t>
+      </w:r>
+      <w:proofErr w:type="spellStart"/>
+      <w:r>
+        <w:t>Lyden</w:t>
+      </w:r>
+      <w:proofErr w:type="spellEnd"/>
+      <w:r>
+        <w:t xml:space="preserve"> (2019)</w:t>
+      </w:r>
+      <w:r>
+        <w:t xml:space="preserve">. </w:t>
+      </w:r>
+      <w:proofErr w:type="spellStart"/>
+      <w:r>
+        <w:t>Sojourn.Data</w:t>
+      </w:r>
+      <w:proofErr w:type="spellEnd"/>
+      <w:r>
+        <w:t xml:space="preserve">: </w:t>
       </w:r>
       <w:r>
         <w:t>Supporting Objects for Sojourn Accelerometer Methods</w:t>
@@ -9479,16 +10696,40 @@
         <w:t>Paul R. Hibbing</w:t>
       </w:r>
       <w:r>
-        <w:t xml:space="preserve">, Kate Lyden, &amp; </w:t>
-      </w:r>
-      <w:r>
-        <w:t>Isaac J. Schwabacher (2019).</w:t>
+        <w:t xml:space="preserve">, Kate </w:t>
+      </w:r>
+      <w:proofErr w:type="spellStart"/>
+      <w:r>
+        <w:t>Lyden</w:t>
+      </w:r>
+      <w:proofErr w:type="spellEnd"/>
+      <w:r>
+        <w:t xml:space="preserve">, &amp; </w:t>
+      </w:r>
+      <w:r>
+        <w:t xml:space="preserve">Isaac J. </w:t>
+      </w:r>
+      <w:proofErr w:type="spellStart"/>
+      <w:r>
+        <w:t>Schwabacher</w:t>
+      </w:r>
+      <w:proofErr w:type="spellEnd"/>
+      <w:r>
+        <w:t xml:space="preserve"> (2019).</w:t>
       </w:r>
       <w:r>
         <w:t xml:space="preserve"> Sojourn: </w:t>
       </w:r>
       <w:r>
-        <w:t xml:space="preserve">Apply Sojourn methods for processing ActiGraph accelerometer data. </w:t>
+        <w:t xml:space="preserve">Apply Sojourn methods for processing </w:t>
+      </w:r>
+      <w:proofErr w:type="spellStart"/>
+      <w:r>
+        <w:t>ActiGraph</w:t>
+      </w:r>
+      <w:proofErr w:type="spellEnd"/>
+      <w:r>
+        <w:t xml:space="preserve"> accelerometer data. </w:t>
       </w:r>
       <w:r>
         <w:t>R package version 0.1.0</w:t>
@@ -9516,6 +10757,77 @@
     </w:p>
     <w:p>
       <w:pPr>
+        <w:pStyle w:val="Heading2"/>
+        <w:rPr>
+          <w:color w:val="808080" w:themeColor="background1" w:themeShade="80"/>
+          <w:u w:val="single"/>
+        </w:rPr>
+      </w:pPr>
+      <w:r>
+        <w:rPr>
+          <w:color w:val="808080" w:themeColor="background1" w:themeShade="80"/>
+          <w:u w:val="single"/>
+        </w:rPr>
+        <w:t>GitHub</w:t>
+      </w:r>
+    </w:p>
+    <w:p/>
+    <w:p>
+      <w:pPr>
+        <w:pStyle w:val="ListParagraph"/>
+        <w:numPr>
+          <w:ilvl w:val="0"/>
+          <w:numId w:val="21"/>
+        </w:numPr>
+      </w:pPr>
+      <w:r>
+        <w:t>PAHP Lab (2020). FLASH: Free</w:t>
+      </w:r>
+      <w:r>
+        <w:t xml:space="preserve"> Living Activity Study for Health. </w:t>
+      </w:r>
+      <w:bookmarkStart w:id="1" w:name="_GoBack"/>
+      <w:bookmarkEnd w:id="1"/>
+      <w:r>
+        <w:t xml:space="preserve">R package version 0.1.0.9000. URL: </w:t>
+      </w:r>
+      <w:hyperlink r:id="rId16" w:history="1">
+        <w:r>
+          <w:rPr>
+            <w:rStyle w:val="Hyperlink"/>
+          </w:rPr>
+          <w:t>https://github.com/PAHPLabResearch/FLASH</w:t>
+        </w:r>
+      </w:hyperlink>
+      <w:r>
+        <w:t xml:space="preserve">. Access available by filling out the form at </w:t>
+      </w:r>
+      <w:hyperlink r:id="rId17" w:history="1">
+        <w:r>
+          <w:rPr>
+            <w:rStyle w:val="Hyperlink"/>
+          </w:rPr>
+          <w:t>https://iastate.qualtrics.com</w:t>
+        </w:r>
+        <w:r>
+          <w:rPr>
+            <w:rStyle w:val="Hyperlink"/>
+          </w:rPr>
+          <w:t>/</w:t>
+        </w:r>
+        <w:r>
+          <w:rPr>
+            <w:rStyle w:val="Hyperlink"/>
+          </w:rPr>
+          <w:t>jfe/form/SV_be0mbBZOhMpeiX3</w:t>
+        </w:r>
+      </w:hyperlink>
+      <w:r>
+        <w:t>.</w:t>
+      </w:r>
+    </w:p>
+    <w:p>
+      <w:pPr>
         <w:pStyle w:val="Heading1"/>
       </w:pPr>
       <w:r>
@@ -9525,71 +10837,143 @@
     <w:p>
       <w:pPr>
         <w:pStyle w:val="Heading2"/>
-      </w:pPr>
-      <w:r>
+        <w:spacing w:after="60"/>
+        <w:rPr>
+          <w:b w:val="0"/>
+          <w:bCs w:val="0"/>
+          <w:vanish/>
+          <w:specVanish/>
+        </w:rPr>
+      </w:pPr>
+      <w:r>
+        <w:rPr>
+          <w:b w:val="0"/>
+          <w:bCs w:val="0"/>
+        </w:rPr>
         <w:t>American College of Sports Medicine</w:t>
       </w:r>
     </w:p>
     <w:p>
+      <w:pPr>
+        <w:rPr>
+          <w:i/>
+          <w:iCs/>
+        </w:rPr>
+      </w:pPr>
       <w:r>
         <w:tab/>
       </w:r>
       <w:r>
-        <w:t>Student Member</w:t>
-      </w:r>
-      <w:r>
-        <w:t xml:space="preserve"> (02/2016-present)</w:t>
+        <w:rPr>
+          <w:i/>
+          <w:iCs/>
+        </w:rPr>
+        <w:t>02/2016-present</w:t>
       </w:r>
     </w:p>
     <w:p>
       <w:pPr>
         <w:pStyle w:val="Heading2"/>
-      </w:pPr>
-      <w:r>
-        <w:t>International Society for the Measurement of Physical Behaviour</w:t>
-      </w:r>
-    </w:p>
-    <w:p>
+        <w:spacing w:before="0" w:after="60"/>
+        <w:rPr>
+          <w:b w:val="0"/>
+          <w:bCs w:val="0"/>
+          <w:vanish/>
+          <w:specVanish/>
+        </w:rPr>
+      </w:pPr>
+      <w:r>
+        <w:rPr>
+          <w:b w:val="0"/>
+          <w:bCs w:val="0"/>
+        </w:rPr>
+        <w:t xml:space="preserve">International Society for the Measurement of Physical </w:t>
+      </w:r>
+      <w:proofErr w:type="spellStart"/>
+      <w:r>
+        <w:rPr>
+          <w:b w:val="0"/>
+          <w:bCs w:val="0"/>
+        </w:rPr>
+        <w:t>Behaviour</w:t>
+      </w:r>
+      <w:proofErr w:type="spellEnd"/>
+    </w:p>
+    <w:p>
+      <w:pPr>
+        <w:rPr>
+          <w:i/>
+          <w:iCs/>
+        </w:rPr>
+      </w:pPr>
       <w:r>
         <w:tab/>
       </w:r>
       <w:r>
-        <w:t>Student Member</w:t>
-      </w:r>
-      <w:r>
-        <w:t xml:space="preserve"> (03/2017-present)</w:t>
+        <w:rPr>
+          <w:i/>
+          <w:iCs/>
+        </w:rPr>
+        <w:t>03/2017-present</w:t>
       </w:r>
     </w:p>
     <w:p>
       <w:pPr>
         <w:pStyle w:val="Heading2"/>
-      </w:pPr>
-      <w:r>
+        <w:spacing w:before="0" w:after="60"/>
+        <w:rPr>
+          <w:b w:val="0"/>
+          <w:bCs w:val="0"/>
+          <w:vanish/>
+          <w:specVanish/>
+        </w:rPr>
+      </w:pPr>
+      <w:r>
+        <w:rPr>
+          <w:b w:val="0"/>
+          <w:bCs w:val="0"/>
+        </w:rPr>
         <w:t>American College of Sports Medicine, Southeast Regional Chapter</w:t>
       </w:r>
     </w:p>
     <w:p>
+      <w:pPr>
+        <w:rPr>
+          <w:i/>
+          <w:iCs/>
+        </w:rPr>
+      </w:pPr>
       <w:r>
         <w:tab/>
       </w:r>
       <w:r>
-        <w:t>Student Member (01/2018-</w:t>
-      </w:r>
-      <w:r>
+        <w:rPr>
+          <w:i/>
+          <w:iCs/>
+        </w:rPr>
+        <w:t>01/2018-</w:t>
+      </w:r>
+      <w:r>
+        <w:rPr>
+          <w:i/>
+          <w:iCs/>
+        </w:rPr>
         <w:t>12</w:t>
       </w:r>
       <w:r>
+        <w:rPr>
+          <w:i/>
+          <w:iCs/>
+        </w:rPr>
         <w:t>/2020</w:t>
       </w:r>
-      <w:r>
-        <w:t>)</w:t>
-      </w:r>
     </w:p>
     <w:p>
       <w:pPr>
         <w:pStyle w:val="Heading1"/>
       </w:pPr>
       <w:r>
+        <w:lastRenderedPageBreak/>
         <w:t>Honors and Awards</w:t>
       </w:r>
     </w:p>
@@ -9615,7 +10999,6 @@
         </w:rPr>
       </w:pPr>
       <w:r>
-        <w:lastRenderedPageBreak/>
         <w:t>Dean’s list</w:t>
       </w:r>
       <w:r>
@@ -9796,7 +11179,15 @@
         <w:t>B</w:t>
       </w:r>
       <w:r>
-        <w:t>arbara E. Forker Leadership Award</w:t>
+        <w:t xml:space="preserve">arbara E. </w:t>
+      </w:r>
+      <w:proofErr w:type="spellStart"/>
+      <w:r>
+        <w:t>Forker</w:t>
+      </w:r>
+      <w:proofErr w:type="spellEnd"/>
+      <w:r>
+        <w:t xml:space="preserve"> Leadership Award</w:t>
       </w:r>
       <w:r>
         <w:tab/>
@@ -10201,8 +11592,13 @@
       <w:r>
         <w:t xml:space="preserve">Andy </w:t>
       </w:r>
-      <w:r>
-        <w:t>Kozar Graduate Research</w:t>
+      <w:proofErr w:type="spellStart"/>
+      <w:r>
+        <w:t>Kozar</w:t>
+      </w:r>
+      <w:proofErr w:type="spellEnd"/>
+      <w:r>
+        <w:t xml:space="preserve"> Graduate Research</w:t>
       </w:r>
       <w:r>
         <w:t xml:space="preserve"> </w:t>
@@ -10403,7 +11799,21 @@
         <w:rPr>
           <w:iCs/>
         </w:rPr>
-        <w:t>Edward K. Capen Award</w:t>
+        <w:t xml:space="preserve">Edward K. </w:t>
+      </w:r>
+      <w:proofErr w:type="spellStart"/>
+      <w:r>
+        <w:rPr>
+          <w:iCs/>
+        </w:rPr>
+        <w:t>Capen</w:t>
+      </w:r>
+      <w:proofErr w:type="spellEnd"/>
+      <w:r>
+        <w:rPr>
+          <w:iCs/>
+        </w:rPr>
+        <w:t xml:space="preserve"> Award</w:t>
       </w:r>
       <w:r>
         <w:rPr>
@@ -10451,7 +11861,21 @@
         <w:rPr>
           <w:iCs/>
         </w:rPr>
-        <w:t>Andy Kozar Graduate Research</w:t>
+        <w:t xml:space="preserve">Andy </w:t>
+      </w:r>
+      <w:proofErr w:type="spellStart"/>
+      <w:r>
+        <w:rPr>
+          <w:iCs/>
+        </w:rPr>
+        <w:t>Kozar</w:t>
+      </w:r>
+      <w:proofErr w:type="spellEnd"/>
+      <w:r>
+        <w:rPr>
+          <w:iCs/>
+        </w:rPr>
+        <w:t xml:space="preserve"> Graduate Research</w:t>
       </w:r>
       <w:r>
         <w:rPr>
@@ -10717,8 +12141,6 @@
       <w:r>
         <w:t>7</w:t>
       </w:r>
-      <w:bookmarkStart w:id="1" w:name="_GoBack"/>
-      <w:bookmarkEnd w:id="1"/>
       <w:r>
         <w:t>)</w:t>
       </w:r>
@@ -10737,8 +12159,13 @@
         </w:rPr>
       </w:pPr>
       <w:r>
-        <w:t>Journal for the Measurement of Physical Behaviour</w:t>
-      </w:r>
+        <w:t xml:space="preserve">Journal for the Measurement of Physical </w:t>
+      </w:r>
+      <w:proofErr w:type="spellStart"/>
+      <w:r>
+        <w:t>Behaviour</w:t>
+      </w:r>
+      <w:proofErr w:type="spellEnd"/>
       <w:r>
         <w:t xml:space="preserve"> (3)</w:t>
       </w:r>
@@ -10840,6 +12267,7 @@
         </w:rPr>
       </w:pPr>
       <w:r>
+        <w:lastRenderedPageBreak/>
         <w:t>Applied Physiology, Nutrition, and Metabolism</w:t>
       </w:r>
       <w:r>
@@ -10859,7 +12287,6 @@
         <w:pStyle w:val="Heading2"/>
       </w:pPr>
       <w:r>
-        <w:lastRenderedPageBreak/>
         <w:t>Community Service</w:t>
       </w:r>
     </w:p>
@@ -11294,6 +12721,92 @@
     </w:lvl>
   </w:abstractNum>
   <w:abstractNum w:abstractNumId="1" w15:restartNumberingAfterBreak="0">
+    <w:nsid w:val="199A5C94"/>
+    <w:multiLevelType w:val="hybridMultilevel"/>
+    <w:tmpl w:val="A72CC8DC"/>
+    <w:lvl w:ilvl="0" w:tplc="0409000F">
+      <w:start w:val="1"/>
+      <w:numFmt w:val="decimal"/>
+      <w:lvlText w:val="%1."/>
+      <w:lvlJc w:val="left"/>
+      <w:pPr>
+        <w:ind w:left="720" w:hanging="360"/>
+      </w:pPr>
+    </w:lvl>
+    <w:lvl w:ilvl="1" w:tplc="04090019" w:tentative="1">
+      <w:start w:val="1"/>
+      <w:numFmt w:val="lowerLetter"/>
+      <w:lvlText w:val="%2."/>
+      <w:lvlJc w:val="left"/>
+      <w:pPr>
+        <w:ind w:left="1440" w:hanging="360"/>
+      </w:pPr>
+    </w:lvl>
+    <w:lvl w:ilvl="2" w:tplc="0409001B" w:tentative="1">
+      <w:start w:val="1"/>
+      <w:numFmt w:val="lowerRoman"/>
+      <w:lvlText w:val="%3."/>
+      <w:lvlJc w:val="right"/>
+      <w:pPr>
+        <w:ind w:left="2160" w:hanging="180"/>
+      </w:pPr>
+    </w:lvl>
+    <w:lvl w:ilvl="3" w:tplc="0409000F" w:tentative="1">
+      <w:start w:val="1"/>
+      <w:numFmt w:val="decimal"/>
+      <w:lvlText w:val="%4."/>
+      <w:lvlJc w:val="left"/>
+      <w:pPr>
+        <w:ind w:left="2880" w:hanging="360"/>
+      </w:pPr>
+    </w:lvl>
+    <w:lvl w:ilvl="4" w:tplc="04090019" w:tentative="1">
+      <w:start w:val="1"/>
+      <w:numFmt w:val="lowerLetter"/>
+      <w:lvlText w:val="%5."/>
+      <w:lvlJc w:val="left"/>
+      <w:pPr>
+        <w:ind w:left="3600" w:hanging="360"/>
+      </w:pPr>
+    </w:lvl>
+    <w:lvl w:ilvl="5" w:tplc="0409001B" w:tentative="1">
+      <w:start w:val="1"/>
+      <w:numFmt w:val="lowerRoman"/>
+      <w:lvlText w:val="%6."/>
+      <w:lvlJc w:val="right"/>
+      <w:pPr>
+        <w:ind w:left="4320" w:hanging="180"/>
+      </w:pPr>
+    </w:lvl>
+    <w:lvl w:ilvl="6" w:tplc="0409000F" w:tentative="1">
+      <w:start w:val="1"/>
+      <w:numFmt w:val="decimal"/>
+      <w:lvlText w:val="%7."/>
+      <w:lvlJc w:val="left"/>
+      <w:pPr>
+        <w:ind w:left="5040" w:hanging="360"/>
+      </w:pPr>
+    </w:lvl>
+    <w:lvl w:ilvl="7" w:tplc="04090019" w:tentative="1">
+      <w:start w:val="1"/>
+      <w:numFmt w:val="lowerLetter"/>
+      <w:lvlText w:val="%8."/>
+      <w:lvlJc w:val="left"/>
+      <w:pPr>
+        <w:ind w:left="5760" w:hanging="360"/>
+      </w:pPr>
+    </w:lvl>
+    <w:lvl w:ilvl="8" w:tplc="0409001B" w:tentative="1">
+      <w:start w:val="1"/>
+      <w:numFmt w:val="lowerRoman"/>
+      <w:lvlText w:val="%9."/>
+      <w:lvlJc w:val="right"/>
+      <w:pPr>
+        <w:ind w:left="6480" w:hanging="180"/>
+      </w:pPr>
+    </w:lvl>
+  </w:abstractNum>
+  <w:abstractNum w:abstractNumId="2" w15:restartNumberingAfterBreak="0">
     <w:nsid w:val="1B60628B"/>
     <w:multiLevelType w:val="hybridMultilevel"/>
     <w:tmpl w:val="925C4084"/>
@@ -11379,7 +12892,7 @@
       </w:pPr>
     </w:lvl>
   </w:abstractNum>
-  <w:abstractNum w:abstractNumId="2" w15:restartNumberingAfterBreak="0">
+  <w:abstractNum w:abstractNumId="3" w15:restartNumberingAfterBreak="0">
     <w:nsid w:val="20D94F07"/>
     <w:multiLevelType w:val="hybridMultilevel"/>
     <w:tmpl w:val="2FEA7A30"/>
@@ -11465,7 +12978,7 @@
       </w:pPr>
     </w:lvl>
   </w:abstractNum>
-  <w:abstractNum w:abstractNumId="3" w15:restartNumberingAfterBreak="0">
+  <w:abstractNum w:abstractNumId="4" w15:restartNumberingAfterBreak="0">
     <w:nsid w:val="34956773"/>
     <w:multiLevelType w:val="hybridMultilevel"/>
     <w:tmpl w:val="95B489CE"/>
@@ -11580,7 +13093,7 @@
       </w:rPr>
     </w:lvl>
   </w:abstractNum>
-  <w:abstractNum w:abstractNumId="4" w15:restartNumberingAfterBreak="0">
+  <w:abstractNum w:abstractNumId="5" w15:restartNumberingAfterBreak="0">
     <w:nsid w:val="355B34E7"/>
     <w:multiLevelType w:val="hybridMultilevel"/>
     <w:tmpl w:val="84264DD8"/>
@@ -11666,7 +13179,7 @@
       </w:pPr>
     </w:lvl>
   </w:abstractNum>
-  <w:abstractNum w:abstractNumId="5" w15:restartNumberingAfterBreak="0">
+  <w:abstractNum w:abstractNumId="6" w15:restartNumberingAfterBreak="0">
     <w:nsid w:val="39CB6537"/>
     <w:multiLevelType w:val="hybridMultilevel"/>
     <w:tmpl w:val="E7AAE2DA"/>
@@ -11781,7 +13294,7 @@
       </w:rPr>
     </w:lvl>
   </w:abstractNum>
-  <w:abstractNum w:abstractNumId="6" w15:restartNumberingAfterBreak="0">
+  <w:abstractNum w:abstractNumId="7" w15:restartNumberingAfterBreak="0">
     <w:nsid w:val="3CBF247D"/>
     <w:multiLevelType w:val="hybridMultilevel"/>
     <w:tmpl w:val="3CFE4E72"/>
@@ -11867,7 +13380,7 @@
       </w:pPr>
     </w:lvl>
   </w:abstractNum>
-  <w:abstractNum w:abstractNumId="7" w15:restartNumberingAfterBreak="0">
+  <w:abstractNum w:abstractNumId="8" w15:restartNumberingAfterBreak="0">
     <w:nsid w:val="42EC2C42"/>
     <w:multiLevelType w:val="hybridMultilevel"/>
     <w:tmpl w:val="13AAD896"/>
@@ -11984,7 +13497,7 @@
       </w:rPr>
     </w:lvl>
   </w:abstractNum>
-  <w:abstractNum w:abstractNumId="8" w15:restartNumberingAfterBreak="0">
+  <w:abstractNum w:abstractNumId="9" w15:restartNumberingAfterBreak="0">
     <w:nsid w:val="43F2658C"/>
     <w:multiLevelType w:val="hybridMultilevel"/>
     <w:tmpl w:val="105AA6DA"/>
@@ -12070,7 +13583,7 @@
       </w:pPr>
     </w:lvl>
   </w:abstractNum>
-  <w:abstractNum w:abstractNumId="9" w15:restartNumberingAfterBreak="0">
+  <w:abstractNum w:abstractNumId="10" w15:restartNumberingAfterBreak="0">
     <w:nsid w:val="56281738"/>
     <w:multiLevelType w:val="hybridMultilevel"/>
     <w:tmpl w:val="C4B03344"/>
@@ -12156,7 +13669,7 @@
       </w:pPr>
     </w:lvl>
   </w:abstractNum>
-  <w:abstractNum w:abstractNumId="10" w15:restartNumberingAfterBreak="0">
+  <w:abstractNum w:abstractNumId="11" w15:restartNumberingAfterBreak="0">
     <w:nsid w:val="59F25337"/>
     <w:multiLevelType w:val="hybridMultilevel"/>
     <w:tmpl w:val="B3765CC4"/>
@@ -12271,7 +13784,7 @@
       </w:rPr>
     </w:lvl>
   </w:abstractNum>
-  <w:abstractNum w:abstractNumId="11" w15:restartNumberingAfterBreak="0">
+  <w:abstractNum w:abstractNumId="12" w15:restartNumberingAfterBreak="0">
     <w:nsid w:val="624411F3"/>
     <w:multiLevelType w:val="hybridMultilevel"/>
     <w:tmpl w:val="105AA6DA"/>
@@ -12357,7 +13870,7 @@
       </w:pPr>
     </w:lvl>
   </w:abstractNum>
-  <w:abstractNum w:abstractNumId="12" w15:restartNumberingAfterBreak="0">
+  <w:abstractNum w:abstractNumId="13" w15:restartNumberingAfterBreak="0">
     <w:nsid w:val="68BE0507"/>
     <w:multiLevelType w:val="hybridMultilevel"/>
     <w:tmpl w:val="C5FAAA86"/>
@@ -12472,7 +13985,7 @@
       </w:rPr>
     </w:lvl>
   </w:abstractNum>
-  <w:abstractNum w:abstractNumId="13" w15:restartNumberingAfterBreak="0">
+  <w:abstractNum w:abstractNumId="14" w15:restartNumberingAfterBreak="0">
     <w:nsid w:val="6A5921AF"/>
     <w:multiLevelType w:val="hybridMultilevel"/>
     <w:tmpl w:val="DF82207A"/>
@@ -12587,7 +14100,7 @@
       </w:rPr>
     </w:lvl>
   </w:abstractNum>
-  <w:abstractNum w:abstractNumId="14" w15:restartNumberingAfterBreak="0">
+  <w:abstractNum w:abstractNumId="15" w15:restartNumberingAfterBreak="0">
     <w:nsid w:val="6CC45B4C"/>
     <w:multiLevelType w:val="hybridMultilevel"/>
     <w:tmpl w:val="C76C04CE"/>
@@ -12702,7 +14215,7 @@
       </w:rPr>
     </w:lvl>
   </w:abstractNum>
-  <w:abstractNum w:abstractNumId="15" w15:restartNumberingAfterBreak="0">
+  <w:abstractNum w:abstractNumId="16" w15:restartNumberingAfterBreak="0">
     <w:nsid w:val="6EFC0CF1"/>
     <w:multiLevelType w:val="hybridMultilevel"/>
     <w:tmpl w:val="5BB6AF4E"/>
@@ -12788,7 +14301,7 @@
       </w:pPr>
     </w:lvl>
   </w:abstractNum>
-  <w:abstractNum w:abstractNumId="16" w15:restartNumberingAfterBreak="0">
+  <w:abstractNum w:abstractNumId="17" w15:restartNumberingAfterBreak="0">
     <w:nsid w:val="74483268"/>
     <w:multiLevelType w:val="hybridMultilevel"/>
     <w:tmpl w:val="FF504502"/>
@@ -12903,7 +14416,7 @@
       </w:rPr>
     </w:lvl>
   </w:abstractNum>
-  <w:abstractNum w:abstractNumId="17" w15:restartNumberingAfterBreak="0">
+  <w:abstractNum w:abstractNumId="18" w15:restartNumberingAfterBreak="0">
     <w:nsid w:val="76074C73"/>
     <w:multiLevelType w:val="hybridMultilevel"/>
     <w:tmpl w:val="12E066AE"/>
@@ -13018,7 +14531,7 @@
       </w:rPr>
     </w:lvl>
   </w:abstractNum>
-  <w:abstractNum w:abstractNumId="18" w15:restartNumberingAfterBreak="0">
+  <w:abstractNum w:abstractNumId="19" w15:restartNumberingAfterBreak="0">
     <w:nsid w:val="7C61761B"/>
     <w:multiLevelType w:val="hybridMultilevel"/>
     <w:tmpl w:val="7DC8FA8E"/>
@@ -13104,7 +14617,7 @@
       </w:pPr>
     </w:lvl>
   </w:abstractNum>
-  <w:abstractNum w:abstractNumId="19" w15:restartNumberingAfterBreak="0">
+  <w:abstractNum w:abstractNumId="20" w15:restartNumberingAfterBreak="0">
     <w:nsid w:val="7EB12A8A"/>
     <w:multiLevelType w:val="hybridMultilevel"/>
     <w:tmpl w:val="9014CCFE"/>
@@ -13220,66 +14733,69 @@
     </w:lvl>
   </w:abstractNum>
   <w:num w:numId="1">
+    <w:abstractNumId w:val="9"/>
+  </w:num>
+  <w:num w:numId="2">
+    <w:abstractNumId w:val="10"/>
+  </w:num>
+  <w:num w:numId="3">
+    <w:abstractNumId w:val="12"/>
+  </w:num>
+  <w:num w:numId="4">
+    <w:abstractNumId w:val="16"/>
+  </w:num>
+  <w:num w:numId="5">
+    <w:abstractNumId w:val="7"/>
+  </w:num>
+  <w:num w:numId="6">
+    <w:abstractNumId w:val="2"/>
+  </w:num>
+  <w:num w:numId="7">
+    <w:abstractNumId w:val="20"/>
+  </w:num>
+  <w:num w:numId="8">
+    <w:abstractNumId w:val="3"/>
+  </w:num>
+  <w:num w:numId="9">
+    <w:abstractNumId w:val="6"/>
+  </w:num>
+  <w:num w:numId="10">
+    <w:abstractNumId w:val="19"/>
+  </w:num>
+  <w:num w:numId="11">
     <w:abstractNumId w:val="8"/>
   </w:num>
-  <w:num w:numId="2">
-    <w:abstractNumId w:val="9"/>
+  <w:num w:numId="12">
+    <w:abstractNumId w:val="13"/>
   </w:num>
-  <w:num w:numId="3">
+  <w:num w:numId="13">
+    <w:abstractNumId w:val="17"/>
+  </w:num>
+  <w:num w:numId="14">
+    <w:abstractNumId w:val="18"/>
+  </w:num>
+  <w:num w:numId="15">
+    <w:abstractNumId w:val="14"/>
+  </w:num>
+  <w:num w:numId="16">
+    <w:abstractNumId w:val="4"/>
+  </w:num>
+  <w:num w:numId="17">
     <w:abstractNumId w:val="11"/>
   </w:num>
-  <w:num w:numId="4">
+  <w:num w:numId="18">
     <w:abstractNumId w:val="15"/>
   </w:num>
-  <w:num w:numId="5">
-    <w:abstractNumId w:val="6"/>
-  </w:num>
-  <w:num w:numId="6">
-    <w:abstractNumId w:val="1"/>
-  </w:num>
-  <w:num w:numId="7">
-    <w:abstractNumId w:val="19"/>
-  </w:num>
-  <w:num w:numId="8">
-    <w:abstractNumId w:val="2"/>
-  </w:num>
-  <w:num w:numId="9">
+  <w:num w:numId="19">
     <w:abstractNumId w:val="5"/>
-  </w:num>
-  <w:num w:numId="10">
-    <w:abstractNumId w:val="18"/>
-  </w:num>
-  <w:num w:numId="11">
-    <w:abstractNumId w:val="7"/>
-  </w:num>
-  <w:num w:numId="12">
-    <w:abstractNumId w:val="12"/>
-  </w:num>
-  <w:num w:numId="13">
-    <w:abstractNumId w:val="16"/>
-  </w:num>
-  <w:num w:numId="14">
-    <w:abstractNumId w:val="17"/>
-  </w:num>
-  <w:num w:numId="15">
-    <w:abstractNumId w:val="13"/>
-  </w:num>
-  <w:num w:numId="16">
-    <w:abstractNumId w:val="3"/>
-  </w:num>
-  <w:num w:numId="17">
-    <w:abstractNumId w:val="10"/>
-  </w:num>
-  <w:num w:numId="18">
-    <w:abstractNumId w:val="14"/>
-  </w:num>
-  <w:num w:numId="19">
-    <w:abstractNumId w:val="4"/>
   </w:num>
   <w:num w:numId="20">
     <w:abstractNumId w:val="0"/>
   </w:num>
-  <w:numIdMacAtCleanup w:val="20"/>
+  <w:num w:numId="21">
+    <w:abstractNumId w:val="1"/>
+  </w:num>
+  <w:numIdMacAtCleanup w:val="21"/>
 </w:numbering>
 </file>
 
@@ -13677,7 +15193,7 @@
   <w:style w:type="paragraph" w:default="1" w:styleId="Normal">
     <w:name w:val="Normal"/>
     <w:qFormat/>
-    <w:rsid w:val="008436E5"/>
+    <w:rsid w:val="006C5D79"/>
     <w:pPr>
       <w:tabs>
         <w:tab w:val="left" w:pos="360"/>
@@ -13698,7 +15214,7 @@
     <w:link w:val="Heading1Char"/>
     <w:uiPriority w:val="9"/>
     <w:qFormat/>
-    <w:rsid w:val="008436E5"/>
+    <w:rsid w:val="006C5D79"/>
     <w:pPr>
       <w:shd w:val="clear" w:color="FFFFFF" w:themeColor="background1" w:fill="D9D9D9" w:themeFill="background1" w:themeFillShade="D9"/>
       <w:spacing w:before="480" w:after="0"/>
@@ -13722,7 +15238,7 @@
     <w:uiPriority w:val="9"/>
     <w:unhideWhenUsed/>
     <w:qFormat/>
-    <w:rsid w:val="008436E5"/>
+    <w:rsid w:val="006C5D79"/>
     <w:pPr>
       <w:spacing w:before="200" w:after="0"/>
       <w:outlineLvl w:val="1"/>
@@ -13743,7 +15259,7 @@
     <w:uiPriority w:val="9"/>
     <w:unhideWhenUsed/>
     <w:qFormat/>
-    <w:rsid w:val="008436E5"/>
+    <w:rsid w:val="006C5D79"/>
     <w:pPr>
       <w:tabs>
         <w:tab w:val="left" w:pos="2160"/>
@@ -13768,7 +15284,7 @@
     <w:semiHidden/>
     <w:unhideWhenUsed/>
     <w:qFormat/>
-    <w:rsid w:val="008436E5"/>
+    <w:rsid w:val="006C5D79"/>
     <w:pPr>
       <w:spacing w:before="200"/>
       <w:outlineLvl w:val="3"/>
@@ -13790,7 +15306,7 @@
     <w:semiHidden/>
     <w:unhideWhenUsed/>
     <w:qFormat/>
-    <w:rsid w:val="008436E5"/>
+    <w:rsid w:val="006C5D79"/>
     <w:pPr>
       <w:spacing w:before="200"/>
       <w:outlineLvl w:val="4"/>
@@ -13811,7 +15327,7 @@
     <w:semiHidden/>
     <w:unhideWhenUsed/>
     <w:qFormat/>
-    <w:rsid w:val="008436E5"/>
+    <w:rsid w:val="006C5D79"/>
     <w:pPr>
       <w:spacing w:line="271" w:lineRule="auto"/>
       <w:outlineLvl w:val="5"/>
@@ -13834,7 +15350,7 @@
     <w:semiHidden/>
     <w:unhideWhenUsed/>
     <w:qFormat/>
-    <w:rsid w:val="008436E5"/>
+    <w:rsid w:val="006C5D79"/>
     <w:pPr>
       <w:outlineLvl w:val="6"/>
     </w:pPr>
@@ -13853,7 +15369,7 @@
     <w:semiHidden/>
     <w:unhideWhenUsed/>
     <w:qFormat/>
-    <w:rsid w:val="008436E5"/>
+    <w:rsid w:val="006C5D79"/>
     <w:pPr>
       <w:outlineLvl w:val="7"/>
     </w:pPr>
@@ -13872,7 +15388,7 @@
     <w:semiHidden/>
     <w:unhideWhenUsed/>
     <w:qFormat/>
-    <w:rsid w:val="008436E5"/>
+    <w:rsid w:val="006C5D79"/>
     <w:pPr>
       <w:outlineLvl w:val="8"/>
     </w:pPr>
@@ -13890,7 +15406,7 @@
     <w:uiPriority w:val="1"/>
     <w:semiHidden/>
     <w:unhideWhenUsed/>
-    <w:rsid w:val="008436E5"/>
+    <w:rsid w:val="006C5D79"/>
   </w:style>
   <w:style w:type="table" w:default="1" w:styleId="TableNormal">
     <w:name w:val="Normal Table"/>
@@ -13912,14 +15428,14 @@
     <w:uiPriority w:val="99"/>
     <w:semiHidden/>
     <w:unhideWhenUsed/>
-    <w:rsid w:val="008436E5"/>
+    <w:rsid w:val="006C5D79"/>
   </w:style>
   <w:style w:type="character" w:customStyle="1" w:styleId="Heading1Char">
     <w:name w:val="Heading 1 Char"/>
     <w:basedOn w:val="DefaultParagraphFont"/>
     <w:link w:val="Heading1"/>
     <w:uiPriority w:val="9"/>
-    <w:rsid w:val="008436E5"/>
+    <w:rsid w:val="006C5D79"/>
     <w:rPr>
       <w:rFonts w:eastAsiaTheme="majorEastAsia" w:cstheme="majorBidi"/>
       <w:b/>
@@ -13935,7 +15451,7 @@
     <w:basedOn w:val="DefaultParagraphFont"/>
     <w:link w:val="Heading2"/>
     <w:uiPriority w:val="9"/>
-    <w:rsid w:val="008436E5"/>
+    <w:rsid w:val="006C5D79"/>
     <w:rPr>
       <w:rFonts w:eastAsiaTheme="majorEastAsia" w:cstheme="majorBidi"/>
       <w:b/>
@@ -13949,7 +15465,7 @@
     <w:basedOn w:val="DefaultParagraphFont"/>
     <w:link w:val="Heading3"/>
     <w:uiPriority w:val="9"/>
-    <w:rsid w:val="008436E5"/>
+    <w:rsid w:val="006C5D79"/>
     <w:rPr>
       <w:rFonts w:eastAsiaTheme="majorEastAsia" w:cstheme="majorBidi"/>
       <w:bCs/>
@@ -13963,7 +15479,7 @@
     <w:link w:val="Heading4"/>
     <w:uiPriority w:val="9"/>
     <w:semiHidden/>
-    <w:rsid w:val="008436E5"/>
+    <w:rsid w:val="006C5D79"/>
     <w:rPr>
       <w:rFonts w:asciiTheme="majorHAnsi" w:eastAsiaTheme="majorEastAsia" w:hAnsiTheme="majorHAnsi" w:cstheme="majorBidi"/>
       <w:b/>
@@ -13978,7 +15494,7 @@
     <w:link w:val="Heading5"/>
     <w:uiPriority w:val="9"/>
     <w:semiHidden/>
-    <w:rsid w:val="008436E5"/>
+    <w:rsid w:val="006C5D79"/>
     <w:rPr>
       <w:rFonts w:asciiTheme="majorHAnsi" w:eastAsiaTheme="majorEastAsia" w:hAnsiTheme="majorHAnsi" w:cstheme="majorBidi"/>
       <w:b/>
@@ -13992,7 +15508,7 @@
     <w:link w:val="Heading6"/>
     <w:uiPriority w:val="9"/>
     <w:semiHidden/>
-    <w:rsid w:val="008436E5"/>
+    <w:rsid w:val="006C5D79"/>
     <w:rPr>
       <w:rFonts w:asciiTheme="majorHAnsi" w:eastAsiaTheme="majorEastAsia" w:hAnsiTheme="majorHAnsi" w:cstheme="majorBidi"/>
       <w:b/>
@@ -14008,7 +15524,7 @@
     <w:link w:val="Heading7"/>
     <w:uiPriority w:val="9"/>
     <w:semiHidden/>
-    <w:rsid w:val="008436E5"/>
+    <w:rsid w:val="006C5D79"/>
     <w:rPr>
       <w:rFonts w:asciiTheme="majorHAnsi" w:eastAsiaTheme="majorEastAsia" w:hAnsiTheme="majorHAnsi" w:cstheme="majorBidi"/>
       <w:i/>
@@ -14021,7 +15537,7 @@
     <w:link w:val="Heading8"/>
     <w:uiPriority w:val="9"/>
     <w:semiHidden/>
-    <w:rsid w:val="008436E5"/>
+    <w:rsid w:val="006C5D79"/>
     <w:rPr>
       <w:rFonts w:asciiTheme="majorHAnsi" w:eastAsiaTheme="majorEastAsia" w:hAnsiTheme="majorHAnsi" w:cstheme="majorBidi"/>
       <w:sz w:val="20"/>
@@ -14034,7 +15550,7 @@
     <w:link w:val="Heading9"/>
     <w:uiPriority w:val="9"/>
     <w:semiHidden/>
-    <w:rsid w:val="008436E5"/>
+    <w:rsid w:val="006C5D79"/>
     <w:rPr>
       <w:rFonts w:asciiTheme="majorHAnsi" w:eastAsiaTheme="majorEastAsia" w:hAnsiTheme="majorHAnsi" w:cstheme="majorBidi"/>
       <w:i/>
@@ -14051,7 +15567,7 @@
     <w:link w:val="TitleChar"/>
     <w:uiPriority w:val="10"/>
     <w:qFormat/>
-    <w:rsid w:val="008436E5"/>
+    <w:rsid w:val="006C5D79"/>
     <w:pPr>
       <w:pBdr>
         <w:bottom w:val="single" w:sz="4" w:space="1" w:color="auto"/>
@@ -14070,7 +15586,7 @@
     <w:basedOn w:val="DefaultParagraphFont"/>
     <w:link w:val="Title"/>
     <w:uiPriority w:val="10"/>
-    <w:rsid w:val="008436E5"/>
+    <w:rsid w:val="006C5D79"/>
     <w:rPr>
       <w:rFonts w:asciiTheme="majorHAnsi" w:eastAsiaTheme="majorEastAsia" w:hAnsiTheme="majorHAnsi" w:cstheme="majorBidi"/>
       <w:spacing w:val="5"/>
@@ -14085,7 +15601,7 @@
     <w:link w:val="SubtitleChar"/>
     <w:uiPriority w:val="11"/>
     <w:qFormat/>
-    <w:rsid w:val="008436E5"/>
+    <w:rsid w:val="006C5D79"/>
     <w:pPr>
       <w:spacing w:after="600"/>
     </w:pPr>
@@ -14103,7 +15619,7 @@
     <w:basedOn w:val="DefaultParagraphFont"/>
     <w:link w:val="Subtitle"/>
     <w:uiPriority w:val="11"/>
-    <w:rsid w:val="008436E5"/>
+    <w:rsid w:val="006C5D79"/>
     <w:rPr>
       <w:rFonts w:asciiTheme="majorHAnsi" w:eastAsiaTheme="majorEastAsia" w:hAnsiTheme="majorHAnsi" w:cstheme="majorBidi"/>
       <w:i/>
@@ -14117,7 +15633,7 @@
     <w:name w:val="Strong"/>
     <w:uiPriority w:val="22"/>
     <w:qFormat/>
-    <w:rsid w:val="008436E5"/>
+    <w:rsid w:val="006C5D79"/>
     <w:rPr>
       <w:b/>
       <w:bCs/>
@@ -14127,7 +15643,7 @@
     <w:name w:val="Emphasis"/>
     <w:uiPriority w:val="20"/>
     <w:qFormat/>
-    <w:rsid w:val="008436E5"/>
+    <w:rsid w:val="006C5D79"/>
     <w:rPr>
       <w:b/>
       <w:bCs/>
@@ -14143,14 +15659,14 @@
     <w:basedOn w:val="Normal"/>
     <w:uiPriority w:val="1"/>
     <w:qFormat/>
-    <w:rsid w:val="008436E5"/>
+    <w:rsid w:val="006C5D79"/>
   </w:style>
   <w:style w:type="paragraph" w:styleId="ListParagraph">
     <w:name w:val="List Paragraph"/>
     <w:basedOn w:val="Normal"/>
     <w:uiPriority w:val="34"/>
     <w:qFormat/>
-    <w:rsid w:val="008436E5"/>
+    <w:rsid w:val="006C5D79"/>
     <w:pPr>
       <w:ind w:left="720"/>
       <w:contextualSpacing/>
@@ -14163,7 +15679,7 @@
     <w:link w:val="QuoteChar"/>
     <w:uiPriority w:val="29"/>
     <w:qFormat/>
-    <w:rsid w:val="008436E5"/>
+    <w:rsid w:val="006C5D79"/>
     <w:pPr>
       <w:spacing w:before="200"/>
       <w:ind w:left="360" w:right="360"/>
@@ -14178,7 +15694,7 @@
     <w:basedOn w:val="DefaultParagraphFont"/>
     <w:link w:val="Quote"/>
     <w:uiPriority w:val="29"/>
-    <w:rsid w:val="008436E5"/>
+    <w:rsid w:val="006C5D79"/>
     <w:rPr>
       <w:i/>
       <w:iCs/>
@@ -14191,7 +15707,7 @@
     <w:link w:val="IntenseQuoteChar"/>
     <w:uiPriority w:val="30"/>
     <w:qFormat/>
-    <w:rsid w:val="008436E5"/>
+    <w:rsid w:val="006C5D79"/>
     <w:pPr>
       <w:pBdr>
         <w:bottom w:val="single" w:sz="4" w:space="1" w:color="auto"/>
@@ -14212,7 +15728,7 @@
     <w:basedOn w:val="DefaultParagraphFont"/>
     <w:link w:val="IntenseQuote"/>
     <w:uiPriority w:val="30"/>
-    <w:rsid w:val="008436E5"/>
+    <w:rsid w:val="006C5D79"/>
     <w:rPr>
       <w:b/>
       <w:bCs/>
@@ -14224,7 +15740,7 @@
     <w:name w:val="Subtle Emphasis"/>
     <w:uiPriority w:val="19"/>
     <w:qFormat/>
-    <w:rsid w:val="008436E5"/>
+    <w:rsid w:val="006C5D79"/>
     <w:rPr>
       <w:i/>
       <w:iCs/>
@@ -14234,7 +15750,7 @@
     <w:name w:val="Intense Emphasis"/>
     <w:uiPriority w:val="21"/>
     <w:qFormat/>
-    <w:rsid w:val="008436E5"/>
+    <w:rsid w:val="006C5D79"/>
     <w:rPr>
       <w:b/>
       <w:bCs/>
@@ -14244,7 +15760,7 @@
     <w:name w:val="Subtle Reference"/>
     <w:uiPriority w:val="31"/>
     <w:qFormat/>
-    <w:rsid w:val="008436E5"/>
+    <w:rsid w:val="006C5D79"/>
     <w:rPr>
       <w:smallCaps/>
     </w:rPr>
@@ -14253,7 +15769,7 @@
     <w:name w:val="Intense Reference"/>
     <w:uiPriority w:val="32"/>
     <w:qFormat/>
-    <w:rsid w:val="008436E5"/>
+    <w:rsid w:val="006C5D79"/>
     <w:rPr>
       <w:smallCaps/>
       <w:spacing w:val="5"/>
@@ -14264,7 +15780,7 @@
     <w:name w:val="Book Title"/>
     <w:uiPriority w:val="33"/>
     <w:qFormat/>
-    <w:rsid w:val="008436E5"/>
+    <w:rsid w:val="006C5D79"/>
     <w:rPr>
       <w:i/>
       <w:iCs/>
@@ -14280,7 +15796,7 @@
     <w:semiHidden/>
     <w:unhideWhenUsed/>
     <w:qFormat/>
-    <w:rsid w:val="008436E5"/>
+    <w:rsid w:val="006C5D79"/>
     <w:pPr>
       <w:outlineLvl w:val="9"/>
     </w:pPr>
@@ -14293,7 +15809,7 @@
     <w:basedOn w:val="DefaultParagraphFont"/>
     <w:uiPriority w:val="99"/>
     <w:unhideWhenUsed/>
-    <w:rsid w:val="008436E5"/>
+    <w:rsid w:val="006C5D79"/>
     <w:rPr>
       <w:color w:val="0000FF" w:themeColor="hyperlink"/>
       <w:u w:val="single"/>
@@ -14302,7 +15818,7 @@
   <w:style w:type="character" w:customStyle="1" w:styleId="apple-converted-space">
     <w:name w:val="apple-converted-space"/>
     <w:basedOn w:val="DefaultParagraphFont"/>
-    <w:rsid w:val="008436E5"/>
+    <w:rsid w:val="006C5D79"/>
   </w:style>
   <w:style w:type="character" w:styleId="CommentReference">
     <w:name w:val="annotation reference"/>
@@ -14310,7 +15826,7 @@
     <w:uiPriority w:val="99"/>
     <w:semiHidden/>
     <w:unhideWhenUsed/>
-    <w:rsid w:val="008436E5"/>
+    <w:rsid w:val="006C5D79"/>
     <w:rPr>
       <w:sz w:val="16"/>
       <w:szCs w:val="16"/>
@@ -14323,7 +15839,7 @@
     <w:uiPriority w:val="99"/>
     <w:semiHidden/>
     <w:unhideWhenUsed/>
-    <w:rsid w:val="008436E5"/>
+    <w:rsid w:val="006C5D79"/>
     <w:rPr>
       <w:sz w:val="20"/>
       <w:szCs w:val="20"/>
@@ -14335,7 +15851,7 @@
     <w:link w:val="CommentText"/>
     <w:uiPriority w:val="99"/>
     <w:semiHidden/>
-    <w:rsid w:val="008436E5"/>
+    <w:rsid w:val="006C5D79"/>
     <w:rPr>
       <w:sz w:val="20"/>
       <w:szCs w:val="20"/>
@@ -14349,7 +15865,7 @@
     <w:uiPriority w:val="99"/>
     <w:semiHidden/>
     <w:unhideWhenUsed/>
-    <w:rsid w:val="008436E5"/>
+    <w:rsid w:val="006C5D79"/>
     <w:rPr>
       <w:b/>
       <w:bCs/>
@@ -14361,7 +15877,7 @@
     <w:link w:val="CommentSubject"/>
     <w:uiPriority w:val="99"/>
     <w:semiHidden/>
-    <w:rsid w:val="008436E5"/>
+    <w:rsid w:val="006C5D79"/>
     <w:rPr>
       <w:b/>
       <w:bCs/>
@@ -14376,7 +15892,7 @@
     <w:uiPriority w:val="99"/>
     <w:semiHidden/>
     <w:unhideWhenUsed/>
-    <w:rsid w:val="008436E5"/>
+    <w:rsid w:val="006C5D79"/>
     <w:rPr>
       <w:rFonts w:ascii="Segoe UI" w:hAnsi="Segoe UI" w:cs="Segoe UI"/>
       <w:sz w:val="18"/>
@@ -14389,7 +15905,7 @@
     <w:link w:val="BalloonText"/>
     <w:uiPriority w:val="99"/>
     <w:semiHidden/>
-    <w:rsid w:val="008436E5"/>
+    <w:rsid w:val="006C5D79"/>
     <w:rPr>
       <w:rFonts w:ascii="Segoe UI" w:hAnsi="Segoe UI" w:cs="Segoe UI"/>
       <w:sz w:val="18"/>
@@ -14402,7 +15918,7 @@
     <w:link w:val="HeaderChar"/>
     <w:uiPriority w:val="99"/>
     <w:unhideWhenUsed/>
-    <w:rsid w:val="008436E5"/>
+    <w:rsid w:val="006C5D79"/>
     <w:pPr>
       <w:tabs>
         <w:tab w:val="clear" w:pos="360"/>
@@ -14418,7 +15934,7 @@
     <w:basedOn w:val="DefaultParagraphFont"/>
     <w:link w:val="Header"/>
     <w:uiPriority w:val="99"/>
-    <w:rsid w:val="008436E5"/>
+    <w:rsid w:val="006C5D79"/>
   </w:style>
   <w:style w:type="paragraph" w:styleId="Footer">
     <w:name w:val="footer"/>
@@ -14426,7 +15942,7 @@
     <w:link w:val="FooterChar"/>
     <w:uiPriority w:val="99"/>
     <w:unhideWhenUsed/>
-    <w:rsid w:val="008436E5"/>
+    <w:rsid w:val="006C5D79"/>
     <w:pPr>
       <w:tabs>
         <w:tab w:val="clear" w:pos="360"/>
@@ -14442,7 +15958,7 @@
     <w:basedOn w:val="DefaultParagraphFont"/>
     <w:link w:val="Footer"/>
     <w:uiPriority w:val="99"/>
-    <w:rsid w:val="008436E5"/>
+    <w:rsid w:val="006C5D79"/>
   </w:style>
   <w:style w:type="character" w:customStyle="1" w:styleId="UnresolvedMention1">
     <w:name w:val="Unresolved Mention1"/>
@@ -14450,7 +15966,7 @@
     <w:uiPriority w:val="99"/>
     <w:semiHidden/>
     <w:unhideWhenUsed/>
-    <w:rsid w:val="008436E5"/>
+    <w:rsid w:val="006C5D79"/>
     <w:rPr>
       <w:color w:val="808080"/>
       <w:shd w:val="clear" w:color="auto" w:fill="E6E6E6"/>
@@ -14462,7 +15978,7 @@
     <w:uiPriority w:val="99"/>
     <w:semiHidden/>
     <w:unhideWhenUsed/>
-    <w:rsid w:val="008436E5"/>
+    <w:rsid w:val="006C5D79"/>
     <w:rPr>
       <w:color w:val="800080" w:themeColor="followedHyperlink"/>
       <w:u w:val="single"/>
@@ -14474,7 +15990,7 @@
     <w:uiPriority w:val="99"/>
     <w:semiHidden/>
     <w:unhideWhenUsed/>
-    <w:rsid w:val="008436E5"/>
+    <w:rsid w:val="006C5D79"/>
     <w:rPr>
       <w:color w:val="808080"/>
       <w:shd w:val="clear" w:color="auto" w:fill="E6E6E6"/>
@@ -14486,7 +16002,7 @@
     <w:uiPriority w:val="99"/>
     <w:semiHidden/>
     <w:unhideWhenUsed/>
-    <w:rsid w:val="008436E5"/>
+    <w:rsid w:val="006C5D79"/>
     <w:rPr>
       <w:color w:val="808080"/>
       <w:shd w:val="clear" w:color="auto" w:fill="E6E6E6"/>
@@ -14498,7 +16014,7 @@
     <w:uiPriority w:val="99"/>
     <w:semiHidden/>
     <w:unhideWhenUsed/>
-    <w:rsid w:val="008436E5"/>
+    <w:rsid w:val="006C5D79"/>
     <w:rPr>
       <w:color w:val="605E5C"/>
       <w:shd w:val="clear" w:color="auto" w:fill="E1DFDD"/>
@@ -14508,7 +16024,7 @@
     <w:name w:val="List Modifier"/>
     <w:basedOn w:val="ListParagraph"/>
     <w:qFormat/>
-    <w:rsid w:val="008436E5"/>
+    <w:rsid w:val="006C5D79"/>
     <w:pPr>
       <w:tabs>
         <w:tab w:val="left" w:pos="2160"/>
@@ -14812,7 +16328,7 @@
 </file>
 
 <file path=customXml/itemProps1.xml><?xml version="1.0" encoding="utf-8"?>
-<ds:datastoreItem xmlns:ds="http://schemas.openxmlformats.org/officeDocument/2006/customXml" ds:itemID="{0ADC1D5A-5FB5-4F05-86A6-167EF4C1BEE4}">
+<ds:datastoreItem xmlns:ds="http://schemas.openxmlformats.org/officeDocument/2006/customXml" ds:itemID="{3E74CEC9-DFB1-427A-A30C-C29AC7E3437D}">
   <ds:schemaRefs>
     <ds:schemaRef ds:uri="http://schemas.openxmlformats.org/officeDocument/2006/bibliography"/>
   </ds:schemaRefs>

</xml_diff>

<commit_message>
Fix spacing in certain date ranges
</commit_message>
<xml_diff>
--- a/HibbingCV.docx
+++ b/HibbingCV.docx
@@ -379,19 +379,9 @@
       <w:r>
         <w:br/>
       </w:r>
-      <w:proofErr w:type="spellStart"/>
-      <w:r>
-        <w:t>Haileab</w:t>
-      </w:r>
-      <w:proofErr w:type="spellEnd"/>
-      <w:r>
-        <w:t xml:space="preserve"> </w:t>
-      </w:r>
-      <w:proofErr w:type="spellStart"/>
-      <w:r>
-        <w:t>Hilafu</w:t>
-      </w:r>
-      <w:proofErr w:type="spellEnd"/>
+      <w:r>
+        <w:t>Haileab Hilafu</w:t>
+      </w:r>
     </w:p>
     <w:p>
       <w:pPr>
@@ -516,15 +506,7 @@
         <w:tab/>
       </w:r>
       <w:r>
-        <w:t xml:space="preserve">Estimation of physical activity intensity using triaxial </w:t>
-      </w:r>
-      <w:proofErr w:type="spellStart"/>
-      <w:r>
-        <w:t>ActiGraph</w:t>
-      </w:r>
-      <w:proofErr w:type="spellEnd"/>
-      <w:r>
-        <w:t xml:space="preserve"> accelerometers in youth populations: Impact of data type, attachment site, and modeling approach, including adaptations of the Sojourn method for varied use in youth</w:t>
+        <w:t>Estimation of physical activity intensity using triaxial ActiGraph accelerometers in youth populations: Impact of data type, attachment site, and modeling approach, including adaptations of the Sojourn method for varied use in youth</w:t>
       </w:r>
     </w:p>
     <w:p>
@@ -751,7 +733,7 @@
           <w:i/>
           <w:iCs/>
         </w:rPr>
-        <w:t>-present</w:t>
+        <w:t xml:space="preserve"> – present</w:t>
       </w:r>
     </w:p>
     <w:p>
@@ -853,7 +835,21 @@
           <w:i/>
           <w:iCs/>
         </w:rPr>
-        <w:t>07/2017-09/2017</w:t>
+        <w:t>07/2017</w:t>
+      </w:r>
+      <w:r>
+        <w:rPr>
+          <w:i/>
+          <w:iCs/>
+        </w:rPr>
+        <w:t xml:space="preserve"> – </w:t>
+      </w:r>
+      <w:r>
+        <w:rPr>
+          <w:i/>
+          <w:iCs/>
+        </w:rPr>
+        <w:t>09/2017</w:t>
       </w:r>
     </w:p>
     <w:p>
@@ -955,7 +951,14 @@
         <w:rPr>
           <w:i/>
         </w:rPr>
-        <w:t>01/2019-</w:t>
+        <w:t>01/2019</w:t>
+      </w:r>
+      <w:r>
+        <w:rPr>
+          <w:i/>
+          <w:iCs/>
+        </w:rPr>
+        <w:t xml:space="preserve"> – </w:t>
       </w:r>
       <w:r>
         <w:rPr>
@@ -1186,15 +1189,7 @@
         <w:t xml:space="preserve">, and </w:t>
       </w:r>
       <w:r>
-        <w:t>NCI contract 6053-S03 (</w:t>
-      </w:r>
-      <w:proofErr w:type="spellStart"/>
-      <w:r>
-        <w:t>Westat</w:t>
-      </w:r>
-      <w:proofErr w:type="spellEnd"/>
-      <w:r>
-        <w:t>)</w:t>
+        <w:t>NCI contract 6053-S03 (Westat)</w:t>
       </w:r>
     </w:p>
     <w:p>
@@ -1427,13 +1422,8 @@
         <w:br/>
       </w:r>
       <w:r>
-        <w:t xml:space="preserve">Neurophysiology Lab (director Elizabeth </w:t>
-      </w:r>
-      <w:proofErr w:type="spellStart"/>
-      <w:r>
-        <w:t>Stegemöller</w:t>
-      </w:r>
-      <w:proofErr w:type="spellEnd"/>
+        <w:t>Neurophysiology Lab (director Elizabeth Stegemöller</w:t>
+      </w:r>
       <w:r>
         <w:t>)</w:t>
       </w:r>
@@ -2451,21 +2441,7 @@
         <w:rPr>
           <w:szCs w:val="24"/>
         </w:rPr>
-        <w:t xml:space="preserve">. </w:t>
-      </w:r>
-      <w:proofErr w:type="spellStart"/>
-      <w:r>
-        <w:rPr>
-          <w:szCs w:val="24"/>
-        </w:rPr>
-        <w:t>doi</w:t>
-      </w:r>
-      <w:proofErr w:type="spellEnd"/>
-      <w:r>
-        <w:rPr>
-          <w:szCs w:val="24"/>
-        </w:rPr>
-        <w:t>: 10.1186/s12889-016-2901-8.</w:t>
+        <w:t>. doi: 10.1186/s12889-016-2901-8.</w:t>
       </w:r>
       <w:r>
         <w:rPr>
@@ -2482,21 +2458,8 @@
           <w:numId w:val="1"/>
         </w:numPr>
       </w:pPr>
-      <w:proofErr w:type="spellStart"/>
-      <w:r>
-        <w:t>Stegemöller</w:t>
-      </w:r>
-      <w:proofErr w:type="spellEnd"/>
-      <w:r>
-        <w:t xml:space="preserve"> EL, </w:t>
-      </w:r>
-      <w:proofErr w:type="spellStart"/>
-      <w:r>
-        <w:t>Radig</w:t>
-      </w:r>
-      <w:proofErr w:type="spellEnd"/>
-      <w:r>
-        <w:t xml:space="preserve"> H, </w:t>
+      <w:r>
+        <w:t xml:space="preserve">Stegemöller EL, Radig H, </w:t>
       </w:r>
       <w:r>
         <w:rPr>
@@ -2528,13 +2491,8 @@
       <w:r>
         <w:t xml:space="preserve"> </w:t>
       </w:r>
-      <w:proofErr w:type="spellStart"/>
-      <w:r>
-        <w:t>doi</w:t>
-      </w:r>
-      <w:proofErr w:type="spellEnd"/>
-      <w:r>
-        <w:t>: 10.3109/09638288.2016.1152610</w:t>
+      <w:r>
+        <w:t>doi: 10.3109/09638288.2016.1152610</w:t>
       </w:r>
       <w:r>
         <w:t>.</w:t>
@@ -2557,13 +2515,8 @@
           <w:shd w:val="clear" w:color="auto" w:fill="FFFFFF"/>
         </w:rPr>
       </w:pPr>
-      <w:proofErr w:type="spellStart"/>
-      <w:r>
-        <w:t>Stegemöller</w:t>
-      </w:r>
-      <w:proofErr w:type="spellEnd"/>
-      <w:r>
-        <w:t xml:space="preserve"> EL, </w:t>
+      <w:r>
+        <w:t xml:space="preserve">Stegemöller EL, </w:t>
       </w:r>
       <w:r>
         <w:rPr>
@@ -2572,15 +2525,7 @@
         <w:t>Hibbing P</w:t>
       </w:r>
       <w:r>
-        <w:t xml:space="preserve">, </w:t>
-      </w:r>
-      <w:proofErr w:type="spellStart"/>
-      <w:r>
-        <w:t>Radig</w:t>
-      </w:r>
-      <w:proofErr w:type="spellEnd"/>
-      <w:r>
-        <w:t xml:space="preserve"> H, &amp; Wingate J. (</w:t>
+        <w:t>, Radig H, &amp; Wingate J. (</w:t>
       </w:r>
       <w:r>
         <w:t>2017</w:t>
@@ -2600,13 +2545,8 @@
       <w:r>
         <w:t xml:space="preserve"> </w:t>
       </w:r>
-      <w:proofErr w:type="spellStart"/>
-      <w:r>
-        <w:t>doi</w:t>
-      </w:r>
-      <w:proofErr w:type="spellEnd"/>
-      <w:r>
-        <w:t>: 10.1016/j.ctim.2017.03.002</w:t>
+      <w:r>
+        <w:t>doi: 10.1016/j.ctim.2017.03.002</w:t>
       </w:r>
       <w:r>
         <w:t>.</w:t>
@@ -2642,15 +2582,7 @@
         <w:t xml:space="preserve">(2017) </w:t>
       </w:r>
       <w:r>
-        <w:t xml:space="preserve">Lab-based validation of different data processing methods for wrist-worn </w:t>
-      </w:r>
-      <w:proofErr w:type="spellStart"/>
-      <w:r>
-        <w:t>ActiGraph</w:t>
-      </w:r>
-      <w:proofErr w:type="spellEnd"/>
-      <w:r>
-        <w:t xml:space="preserve"> accelerometers in adults. </w:t>
+        <w:t xml:space="preserve">Lab-based validation of different data processing methods for wrist-worn ActiGraph accelerometers in adults. </w:t>
       </w:r>
       <w:r>
         <w:rPr>
@@ -2662,15 +2594,7 @@
         <w:t>. 38(6), 1045-1060.</w:t>
       </w:r>
       <w:r>
-        <w:t xml:space="preserve"> </w:t>
-      </w:r>
-      <w:proofErr w:type="spellStart"/>
-      <w:r>
-        <w:t>doi</w:t>
-      </w:r>
-      <w:proofErr w:type="spellEnd"/>
-      <w:r>
-        <w:t>: 10.1088/1361-6579/aa6d00.</w:t>
+        <w:t xml:space="preserve"> doi: 10.1088/1361-6579/aa6d00.</w:t>
       </w:r>
       <w:r>
         <w:rPr>
@@ -2744,15 +2668,7 @@
         <w:t>DL</w:t>
       </w:r>
       <w:r>
-        <w:t xml:space="preserve">, </w:t>
-      </w:r>
-      <w:proofErr w:type="spellStart"/>
-      <w:r>
-        <w:t>Perna</w:t>
-      </w:r>
-      <w:proofErr w:type="spellEnd"/>
-      <w:r>
-        <w:t xml:space="preserve"> FM, </w:t>
+        <w:t xml:space="preserve">, Perna FM, </w:t>
       </w:r>
       <w:r>
         <w:t xml:space="preserve">&amp; </w:t>
@@ -2779,15 +2695,7 @@
         <w:t xml:space="preserve"> 52(6), 872-879.</w:t>
       </w:r>
       <w:r>
-        <w:t xml:space="preserve"> </w:t>
-      </w:r>
-      <w:proofErr w:type="spellStart"/>
-      <w:r>
-        <w:t>doi</w:t>
-      </w:r>
-      <w:proofErr w:type="spellEnd"/>
-      <w:r>
-        <w:t>: 10.1016/j.amepre.2017.01.012</w:t>
+        <w:t xml:space="preserve"> doi: 10.1016/j.amepre.2017.01.012</w:t>
       </w:r>
       <w:r>
         <w:t>.</w:t>
@@ -2817,15 +2725,7 @@
         <w:t>Hibbing P</w:t>
       </w:r>
       <w:r>
-        <w:t xml:space="preserve">, Oh A, </w:t>
-      </w:r>
-      <w:proofErr w:type="spellStart"/>
-      <w:r>
-        <w:t>Perna</w:t>
-      </w:r>
-      <w:proofErr w:type="spellEnd"/>
-      <w:r>
-        <w:t xml:space="preserve"> FM, &amp; Welk GJ. (</w:t>
+        <w:t>, Oh A, Perna FM, &amp; Welk GJ. (</w:t>
       </w:r>
       <w:r>
         <w:t>2017</w:t>
@@ -2882,15 +2782,7 @@
         <w:t xml:space="preserve"> 52(6), 880-887.</w:t>
       </w:r>
       <w:r>
-        <w:t xml:space="preserve"> </w:t>
-      </w:r>
-      <w:proofErr w:type="spellStart"/>
-      <w:r>
-        <w:t>doi</w:t>
-      </w:r>
-      <w:proofErr w:type="spellEnd"/>
-      <w:r>
-        <w:t>: 10.1016/j.amepre.2016.12.010</w:t>
+        <w:t xml:space="preserve"> doi: 10.1016/j.amepre.2016.12.010</w:t>
       </w:r>
       <w:r>
         <w:t>.</w:t>
@@ -2944,15 +2836,7 @@
         <w:t>.</w:t>
       </w:r>
       <w:r>
-        <w:t xml:space="preserve"> 36(15), 1734-1741. </w:t>
-      </w:r>
-      <w:proofErr w:type="spellStart"/>
-      <w:r>
-        <w:t>doi</w:t>
-      </w:r>
-      <w:proofErr w:type="spellEnd"/>
-      <w:r>
-        <w:t xml:space="preserve">: </w:t>
+        <w:t xml:space="preserve"> 36(15), 1734-1741. doi: </w:t>
       </w:r>
       <w:r>
         <w:t>10.1080/02640414.2017.1412235</w:t>
@@ -3018,13 +2902,8 @@
       <w:r>
         <w:t xml:space="preserve">50(4), 837-845. </w:t>
       </w:r>
-      <w:proofErr w:type="spellStart"/>
-      <w:r>
-        <w:t>doi</w:t>
-      </w:r>
-      <w:proofErr w:type="spellEnd"/>
-      <w:r>
-        <w:t>:</w:t>
+      <w:r>
+        <w:t>doi:</w:t>
       </w:r>
       <w:r>
         <w:t xml:space="preserve"> 10.1249/MSS.0000000000001481</w:t>
@@ -3098,19 +2977,11 @@
         </w:rPr>
         <w:t xml:space="preserve">, 846-854. </w:t>
       </w:r>
-      <w:proofErr w:type="spellStart"/>
       <w:r>
         <w:rPr>
           <w:shd w:val="clear" w:color="auto" w:fill="FFFFFF"/>
         </w:rPr>
-        <w:t>doi</w:t>
-      </w:r>
-      <w:proofErr w:type="spellEnd"/>
-      <w:r>
-        <w:rPr>
-          <w:shd w:val="clear" w:color="auto" w:fill="FFFFFF"/>
-        </w:rPr>
-        <w:t xml:space="preserve">: </w:t>
+        <w:t xml:space="preserve">doi: </w:t>
       </w:r>
       <w:r>
         <w:rPr>
@@ -3149,15 +3020,7 @@
         <w:t>Hibbing PR</w:t>
       </w:r>
       <w:r>
-        <w:t xml:space="preserve">, </w:t>
-      </w:r>
-      <w:proofErr w:type="spellStart"/>
-      <w:r>
-        <w:t>LaMunion</w:t>
-      </w:r>
-      <w:proofErr w:type="spellEnd"/>
-      <w:r>
-        <w:t xml:space="preserve"> SR, Kaplan AS, &amp; Crouter SE. (</w:t>
+        <w:t>, LaMunion SR, Kaplan AS, &amp; Crouter SE. (</w:t>
       </w:r>
       <w:r>
         <w:t>2018</w:t>
@@ -3178,15 +3041,7 @@
         <w:t>e</w:t>
       </w:r>
       <w:r>
-        <w:t xml:space="preserve">xpenditure with </w:t>
-      </w:r>
-      <w:proofErr w:type="spellStart"/>
-      <w:r>
-        <w:t>ActiGraph</w:t>
-      </w:r>
-      <w:proofErr w:type="spellEnd"/>
-      <w:r>
-        <w:t xml:space="preserve"> GT9X </w:t>
+        <w:t xml:space="preserve">xpenditure with ActiGraph GT9X </w:t>
       </w:r>
       <w:r>
         <w:t>i</w:t>
@@ -3219,15 +3074,7 @@
         <w:t>.</w:t>
       </w:r>
       <w:r>
-        <w:t xml:space="preserve"> 50(5), 1093-1102. </w:t>
-      </w:r>
-      <w:proofErr w:type="spellStart"/>
-      <w:r>
-        <w:t>doi</w:t>
-      </w:r>
-      <w:proofErr w:type="spellEnd"/>
-      <w:r>
-        <w:t xml:space="preserve">: </w:t>
+        <w:t xml:space="preserve"> 50(5), 1093-1102. doi: </w:t>
       </w:r>
       <w:r>
         <w:t>10.1249/MSS.0000000000001532</w:t>
@@ -3250,29 +3097,8 @@
           <w:shd w:val="clear" w:color="auto" w:fill="FFFFFF"/>
         </w:rPr>
       </w:pPr>
-      <w:proofErr w:type="spellStart"/>
-      <w:r>
-        <w:t>Stegemöller</w:t>
-      </w:r>
-      <w:proofErr w:type="spellEnd"/>
-      <w:r>
-        <w:t xml:space="preserve"> EL, </w:t>
-      </w:r>
-      <w:proofErr w:type="spellStart"/>
-      <w:r>
-        <w:t>Tatz</w:t>
-      </w:r>
-      <w:proofErr w:type="spellEnd"/>
-      <w:r>
-        <w:t xml:space="preserve"> JR, </w:t>
-      </w:r>
-      <w:proofErr w:type="spellStart"/>
-      <w:r>
-        <w:t>Warnecke</w:t>
-      </w:r>
-      <w:proofErr w:type="spellEnd"/>
-      <w:r>
-        <w:t xml:space="preserve"> A, </w:t>
+      <w:r>
+        <w:t xml:space="preserve">Stegemöller EL, Tatz JR, Warnecke A, </w:t>
       </w:r>
       <w:r>
         <w:rPr>
@@ -3313,13 +3139,8 @@
       <w:r>
         <w:t xml:space="preserve">, 472-485. </w:t>
       </w:r>
-      <w:proofErr w:type="spellStart"/>
-      <w:r>
-        <w:t>doi</w:t>
-      </w:r>
-      <w:proofErr w:type="spellEnd"/>
-      <w:r>
-        <w:t xml:space="preserve">: </w:t>
+      <w:r>
+        <w:t xml:space="preserve">doi: </w:t>
       </w:r>
       <w:r>
         <w:t>10.1123/mc.2017-0081</w:t>
@@ -3343,15 +3164,7 @@
         </w:rPr>
       </w:pPr>
       <w:r>
-        <w:t xml:space="preserve">Toth LP, Park S, Pittman WL, </w:t>
-      </w:r>
-      <w:proofErr w:type="spellStart"/>
-      <w:r>
-        <w:t>Sarisaltik</w:t>
-      </w:r>
-      <w:proofErr w:type="spellEnd"/>
-      <w:r>
-        <w:t xml:space="preserve"> D</w:t>
+        <w:t>Toth LP, Park S, Pittman WL, Sarisaltik D</w:t>
       </w:r>
       <w:r>
         <w:t>,</w:t>
@@ -3450,15 +3263,7 @@
         <w:t>.</w:t>
       </w:r>
       <w:r>
-        <w:t xml:space="preserve"> 3(7), 52-59. </w:t>
-      </w:r>
-      <w:proofErr w:type="spellStart"/>
-      <w:r>
-        <w:t>doi</w:t>
-      </w:r>
-      <w:proofErr w:type="spellEnd"/>
-      <w:r>
-        <w:t xml:space="preserve">: </w:t>
+        <w:t xml:space="preserve"> 3(7), 52-59. doi: </w:t>
       </w:r>
       <w:r>
         <w:t>10.1249/TJX.0000000000000057</w:t>
@@ -3481,13 +3286,8 @@
           <w:shd w:val="clear" w:color="auto" w:fill="FFFFFF"/>
         </w:rPr>
       </w:pPr>
-      <w:proofErr w:type="spellStart"/>
-      <w:r>
-        <w:t>Stegemöller</w:t>
-      </w:r>
-      <w:proofErr w:type="spellEnd"/>
-      <w:r>
-        <w:t xml:space="preserve"> EL</w:t>
+      <w:r>
+        <w:t>Stegemöller EL</w:t>
       </w:r>
       <w:r>
         <w:t>,</w:t>
@@ -3498,13 +3298,8 @@
         </w:rPr>
         <w:t xml:space="preserve"> </w:t>
       </w:r>
-      <w:proofErr w:type="spellStart"/>
-      <w:r>
-        <w:t>Izbicki</w:t>
-      </w:r>
-      <w:proofErr w:type="spellEnd"/>
-      <w:r>
-        <w:t xml:space="preserve"> P, &amp; </w:t>
+      <w:r>
+        <w:t xml:space="preserve">Izbicki P, &amp; </w:t>
       </w:r>
       <w:r>
         <w:rPr>
@@ -3584,11 +3379,9 @@
       <w:r>
         <w:t xml:space="preserve">. </w:t>
       </w:r>
-      <w:proofErr w:type="spellStart"/>
       <w:r>
         <w:t>doi</w:t>
       </w:r>
-      <w:proofErr w:type="spellEnd"/>
       <w:r>
         <w:t xml:space="preserve">: </w:t>
       </w:r>
@@ -3610,50 +3403,43 @@
           <w:numId w:val="1"/>
         </w:numPr>
       </w:pPr>
-      <w:proofErr w:type="spellStart"/>
-      <w:r>
-        <w:t>Gharghabi</w:t>
-      </w:r>
-      <w:proofErr w:type="spellEnd"/>
+      <w:r>
+        <w:t xml:space="preserve">Gharghabi S, </w:t>
+      </w:r>
+      <w:r>
+        <w:t>Yeh CM</w:t>
+      </w:r>
+      <w:r>
+        <w:t xml:space="preserve">, </w:t>
+      </w:r>
+      <w:r>
+        <w:t>Ding</w:t>
+      </w:r>
+      <w:r>
+        <w:t xml:space="preserve"> Y, </w:t>
+      </w:r>
+      <w:r>
+        <w:t>Ding</w:t>
+      </w:r>
+      <w:r>
+        <w:t xml:space="preserve"> W, </w:t>
+      </w:r>
+      <w:r>
+        <w:rPr>
+          <w:b/>
+        </w:rPr>
+        <w:t>Hibbing P</w:t>
+      </w:r>
+      <w:r>
+        <w:t xml:space="preserve">, </w:t>
+      </w:r>
+      <w:r>
+        <w:t>LaMunion</w:t>
+      </w:r>
       <w:r>
         <w:t xml:space="preserve"> S, </w:t>
       </w:r>
       <w:r>
-        <w:t>Yeh CM</w:t>
-      </w:r>
-      <w:r>
-        <w:t xml:space="preserve">, </w:t>
-      </w:r>
-      <w:r>
-        <w:t>Ding</w:t>
-      </w:r>
-      <w:r>
-        <w:t xml:space="preserve"> Y, </w:t>
-      </w:r>
-      <w:r>
-        <w:t>Ding</w:t>
-      </w:r>
-      <w:r>
-        <w:t xml:space="preserve"> W, </w:t>
-      </w:r>
-      <w:r>
-        <w:rPr>
-          <w:b/>
-        </w:rPr>
-        <w:t>Hibbing P</w:t>
-      </w:r>
-      <w:r>
-        <w:t xml:space="preserve">, </w:t>
-      </w:r>
-      <w:proofErr w:type="spellStart"/>
-      <w:r>
-        <w:t>LaMunion</w:t>
-      </w:r>
-      <w:proofErr w:type="spellEnd"/>
-      <w:r>
-        <w:t xml:space="preserve"> S, </w:t>
-      </w:r>
-      <w:r>
         <w:t>Kaplan</w:t>
       </w:r>
       <w:r>
@@ -3746,13 +3532,8 @@
       <w:r>
         <w:t xml:space="preserve">33(1), 96-130. </w:t>
       </w:r>
-      <w:proofErr w:type="spellStart"/>
-      <w:r>
-        <w:t>doi</w:t>
-      </w:r>
-      <w:proofErr w:type="spellEnd"/>
-      <w:r>
-        <w:t xml:space="preserve">: </w:t>
+      <w:r>
+        <w:t xml:space="preserve">doi: </w:t>
       </w:r>
       <w:r>
         <w:t>10.1007/s10618-018-0589-3</w:t>
@@ -3782,15 +3563,7 @@
         <w:t>Hibbing PR</w:t>
       </w:r>
       <w:r>
-        <w:t xml:space="preserve">, &amp; </w:t>
-      </w:r>
-      <w:proofErr w:type="spellStart"/>
-      <w:r>
-        <w:t>LaMunion</w:t>
-      </w:r>
-      <w:proofErr w:type="spellEnd"/>
-      <w:r>
-        <w:t xml:space="preserve"> SR. (</w:t>
+        <w:t>, &amp; LaMunion SR. (</w:t>
       </w:r>
       <w:r>
         <w:t>2018</w:t>
@@ -3802,16 +3575,8 @@
         <w:rPr>
           <w:i/>
         </w:rPr>
-        <w:t xml:space="preserve">Journal for the Measurement of Physical </w:t>
-      </w:r>
-      <w:proofErr w:type="spellStart"/>
-      <w:r>
-        <w:rPr>
-          <w:i/>
-        </w:rPr>
-        <w:t>Behaviour</w:t>
-      </w:r>
-      <w:proofErr w:type="spellEnd"/>
+        <w:t>Journal for the Measurement of Physical Behaviour</w:t>
+      </w:r>
       <w:r>
         <w:t>.</w:t>
       </w:r>
@@ -3825,15 +3590,7 @@
         <w:t>1(3)</w:t>
       </w:r>
       <w:r>
-        <w:t xml:space="preserve">, 136-142. </w:t>
-      </w:r>
-      <w:proofErr w:type="spellStart"/>
-      <w:r>
-        <w:t>doi</w:t>
-      </w:r>
-      <w:proofErr w:type="spellEnd"/>
-      <w:r>
-        <w:t xml:space="preserve">: </w:t>
+        <w:t xml:space="preserve">, 136-142. doi: </w:t>
       </w:r>
       <w:r>
         <w:t>10.1123/jmpb.2018-0007</w:t>
@@ -3854,15 +3611,7 @@
         </w:numPr>
       </w:pPr>
       <w:r>
-        <w:t xml:space="preserve">Toth LP, Park S, Pittman WL, </w:t>
-      </w:r>
-      <w:proofErr w:type="spellStart"/>
-      <w:r>
-        <w:t>Sarisaltik</w:t>
-      </w:r>
-      <w:proofErr w:type="spellEnd"/>
-      <w:r>
-        <w:t xml:space="preserve"> D, </w:t>
+        <w:t xml:space="preserve">Toth LP, Park S, Pittman WL, Sarisaltik D, </w:t>
       </w:r>
       <w:r>
         <w:rPr>
@@ -3892,16 +3641,8 @@
         <w:rPr>
           <w:i/>
         </w:rPr>
-        <w:t xml:space="preserve">Journal for the Measurement of Physical </w:t>
-      </w:r>
-      <w:proofErr w:type="spellStart"/>
-      <w:r>
-        <w:rPr>
-          <w:i/>
-        </w:rPr>
-        <w:t>Behaviour</w:t>
-      </w:r>
-      <w:proofErr w:type="spellEnd"/>
+        <w:t>Journal for the Measurement of Physical Behaviour</w:t>
+      </w:r>
       <w:r>
         <w:t>.</w:t>
       </w:r>
@@ -3912,15 +3653,7 @@
         <w:t>13-</w:t>
       </w:r>
       <w:r>
-        <w:t xml:space="preserve">21. </w:t>
-      </w:r>
-      <w:proofErr w:type="spellStart"/>
-      <w:r>
-        <w:t>doi</w:t>
-      </w:r>
-      <w:proofErr w:type="spellEnd"/>
-      <w:r>
-        <w:t xml:space="preserve">: </w:t>
+        <w:t xml:space="preserve">21. doi: </w:t>
       </w:r>
       <w:r>
         <w:t>10.1123/jmpb.2018-0050</w:t>
@@ -3959,15 +3692,7 @@
         <w:t>) Accelerometer</w:t>
       </w:r>
       <w:r>
-        <w:t xml:space="preserve"> and self-reported measures of sedentary </w:t>
-      </w:r>
-      <w:proofErr w:type="spellStart"/>
-      <w:r>
-        <w:t>behaviour</w:t>
-      </w:r>
-      <w:proofErr w:type="spellEnd"/>
-      <w:r>
-        <w:t xml:space="preserve"> and associations with adiposity in UK youth</w:t>
+        <w:t xml:space="preserve"> and self-reported measures of sedentary behaviour and associations with adiposity in UK youth</w:t>
       </w:r>
       <w:r>
         <w:t xml:space="preserve">. </w:t>
@@ -3991,15 +3716,7 @@
         <w:t>, 1919-1925</w:t>
       </w:r>
       <w:r>
-        <w:t xml:space="preserve">. </w:t>
-      </w:r>
-      <w:proofErr w:type="spellStart"/>
-      <w:r>
-        <w:t>doi</w:t>
-      </w:r>
-      <w:proofErr w:type="spellEnd"/>
-      <w:r>
-        <w:t xml:space="preserve">: </w:t>
+        <w:t xml:space="preserve">. doi: </w:t>
       </w:r>
       <w:r>
         <w:t>10.1080/02640414.2019.1605649</w:t>
@@ -4029,40 +3746,16 @@
         <w:t>Hibbing PR</w:t>
       </w:r>
       <w:r>
-        <w:t xml:space="preserve">, Springer CM, Kaplan AS, </w:t>
-      </w:r>
-      <w:proofErr w:type="spellStart"/>
-      <w:r>
-        <w:t>Feyerabend</w:t>
-      </w:r>
-      <w:proofErr w:type="spellEnd"/>
-      <w:r>
-        <w:t xml:space="preserve"> MD, Crouter SE, &amp; Bassett DR. (2019) Dominant vs non-dominant wrist placement of activity monitors: Impact on steps per day. </w:t>
-      </w:r>
-      <w:r>
-        <w:rPr>
-          <w:i/>
-        </w:rPr>
-        <w:t xml:space="preserve">Journal for the Measurement of Physical </w:t>
-      </w:r>
-      <w:proofErr w:type="spellStart"/>
-      <w:r>
-        <w:rPr>
-          <w:i/>
-        </w:rPr>
-        <w:t>Behaviour</w:t>
-      </w:r>
-      <w:proofErr w:type="spellEnd"/>
-      <w:r>
-        <w:t xml:space="preserve">. 2(2), 118-123. </w:t>
-      </w:r>
-      <w:proofErr w:type="spellStart"/>
-      <w:r>
-        <w:t>doi</w:t>
-      </w:r>
-      <w:proofErr w:type="spellEnd"/>
-      <w:r>
-        <w:t xml:space="preserve">: </w:t>
+        <w:t xml:space="preserve">, Springer CM, Kaplan AS, Feyerabend MD, Crouter SE, &amp; Bassett DR. (2019) Dominant vs non-dominant wrist placement of activity monitors: Impact on steps per day. </w:t>
+      </w:r>
+      <w:r>
+        <w:rPr>
+          <w:i/>
+        </w:rPr>
+        <w:t>Journal for the Measurement of Physical Behaviour</w:t>
+      </w:r>
+      <w:r>
+        <w:t xml:space="preserve">. 2(2), 118-123. doi: </w:t>
       </w:r>
       <w:r>
         <w:t>10.1123/jmpb.2018-0060</w:t>
@@ -4113,15 +3806,7 @@
         <w:t>P</w:t>
       </w:r>
       <w:r>
-        <w:t xml:space="preserve">rofile as a physical activity and sedentary </w:t>
-      </w:r>
-      <w:proofErr w:type="spellStart"/>
-      <w:r>
-        <w:t>behaviour</w:t>
-      </w:r>
-      <w:proofErr w:type="spellEnd"/>
-      <w:r>
-        <w:t xml:space="preserve"> surveillance tool for English youth</w:t>
+        <w:t>rofile as a physical activity and sedentary behaviour surveillance tool for English youth</w:t>
       </w:r>
       <w:r>
         <w:t xml:space="preserve">. </w:t>
@@ -4159,13 +3844,8 @@
       <w:r>
         <w:t xml:space="preserve">16(19). </w:t>
       </w:r>
-      <w:proofErr w:type="spellStart"/>
-      <w:r>
-        <w:t>doi</w:t>
-      </w:r>
-      <w:proofErr w:type="spellEnd"/>
-      <w:r>
-        <w:t xml:space="preserve">: </w:t>
+      <w:r>
+        <w:t xml:space="preserve">doi: </w:t>
       </w:r>
       <w:r>
         <w:t>10.3390/ijerph16193711</w:t>
@@ -4196,31 +3876,7 @@
         <w:t>Hibbing PR</w:t>
       </w:r>
       <w:r>
-        <w:t xml:space="preserve">, Welk GJ, Dailey D, </w:t>
-      </w:r>
-      <w:proofErr w:type="spellStart"/>
-      <w:r>
-        <w:t>Rakel</w:t>
-      </w:r>
-      <w:proofErr w:type="spellEnd"/>
-      <w:r>
-        <w:t xml:space="preserve"> B, </w:t>
-      </w:r>
-      <w:proofErr w:type="spellStart"/>
-      <w:r>
-        <w:t>Crofford</w:t>
-      </w:r>
-      <w:proofErr w:type="spellEnd"/>
-      <w:r>
-        <w:t xml:space="preserve"> LJ, </w:t>
-      </w:r>
-      <w:proofErr w:type="spellStart"/>
-      <w:r>
-        <w:t>Sluka</w:t>
-      </w:r>
-      <w:proofErr w:type="spellEnd"/>
-      <w:r>
-        <w:t xml:space="preserve"> KA, &amp; Frey-Law LA. (</w:t>
+        <w:t>, Welk GJ, Dailey D, Rakel B, Crofford LJ, Sluka KA, &amp; Frey-Law LA. (</w:t>
       </w:r>
       <w:r>
         <w:t>2019</w:t>
@@ -4241,16 +3897,8 @@
         <w:rPr>
           <w:i/>
         </w:rPr>
-        <w:t xml:space="preserve">Journal for the Measurement of Physical </w:t>
-      </w:r>
-      <w:proofErr w:type="spellStart"/>
-      <w:r>
-        <w:rPr>
-          <w:i/>
-        </w:rPr>
-        <w:t>Behaviour</w:t>
-      </w:r>
-      <w:proofErr w:type="spellEnd"/>
+        <w:t>Journal for the Measurement of Physical Behaviour</w:t>
+      </w:r>
       <w:r>
         <w:t>. 2(4)</w:t>
       </w:r>
@@ -4261,15 +3909,7 @@
         <w:t>36</w:t>
       </w:r>
       <w:r>
-        <w:t xml:space="preserve">. </w:t>
-      </w:r>
-      <w:proofErr w:type="spellStart"/>
-      <w:r>
-        <w:t>doi</w:t>
-      </w:r>
-      <w:proofErr w:type="spellEnd"/>
-      <w:r>
-        <w:t xml:space="preserve">: </w:t>
+        <w:t xml:space="preserve">. doi: </w:t>
       </w:r>
       <w:r>
         <w:t>10.1123/jmpb.2018-0062</w:t>
@@ -4290,15 +3930,7 @@
         </w:numPr>
       </w:pPr>
       <w:r>
-        <w:t xml:space="preserve">Crouter SE, </w:t>
-      </w:r>
-      <w:proofErr w:type="spellStart"/>
-      <w:r>
-        <w:t>LaMunion</w:t>
-      </w:r>
-      <w:proofErr w:type="spellEnd"/>
-      <w:r>
-        <w:t xml:space="preserve"> SR, </w:t>
+        <w:t xml:space="preserve">Crouter SE, LaMunion SR, </w:t>
       </w:r>
       <w:r>
         <w:rPr>
@@ -4316,31 +3948,14 @@
         <w:t>2019</w:t>
       </w:r>
       <w:r>
-        <w:t xml:space="preserve">) Accuracy of the </w:t>
-      </w:r>
-      <w:proofErr w:type="spellStart"/>
-      <w:r>
-        <w:t>Cosmed</w:t>
-      </w:r>
-      <w:proofErr w:type="spellEnd"/>
-      <w:r>
-        <w:t xml:space="preserve"> K5 portable calorimeter. </w:t>
-      </w:r>
-      <w:proofErr w:type="spellStart"/>
+        <w:t xml:space="preserve">) Accuracy of the Cosmed K5 portable calorimeter. </w:t>
+      </w:r>
       <w:r>
         <w:rPr>
           <w:i/>
           <w:iCs/>
         </w:rPr>
-        <w:t>PLoS</w:t>
-      </w:r>
-      <w:proofErr w:type="spellEnd"/>
-      <w:r>
-        <w:rPr>
-          <w:i/>
-          <w:iCs/>
-        </w:rPr>
-        <w:t xml:space="preserve"> ONE</w:t>
+        <w:t>PLoS ONE</w:t>
       </w:r>
       <w:r>
         <w:t xml:space="preserve"> [internet]</w:t>
@@ -4358,15 +3973,7 @@
         <w:t>.</w:t>
       </w:r>
       <w:r>
-        <w:t xml:space="preserve"> </w:t>
-      </w:r>
-      <w:proofErr w:type="spellStart"/>
-      <w:r>
-        <w:t>doi</w:t>
-      </w:r>
-      <w:proofErr w:type="spellEnd"/>
-      <w:r>
-        <w:t>:</w:t>
+        <w:t xml:space="preserve"> doi:</w:t>
       </w:r>
       <w:r>
         <w:t xml:space="preserve"> </w:t>
@@ -4389,13 +3996,8 @@
           <w:numId w:val="1"/>
         </w:numPr>
       </w:pPr>
-      <w:proofErr w:type="spellStart"/>
-      <w:r>
-        <w:t>LaMunion</w:t>
-      </w:r>
-      <w:proofErr w:type="spellEnd"/>
-      <w:r>
-        <w:t xml:space="preserve"> SR, Blythe AL, </w:t>
+      <w:r>
+        <w:t xml:space="preserve">LaMunion SR, Blythe AL, </w:t>
       </w:r>
       <w:r>
         <w:rPr>
@@ -4424,13 +4026,8 @@
       <w:r>
         <w:t xml:space="preserve">45(2), 161-168. </w:t>
       </w:r>
-      <w:proofErr w:type="spellStart"/>
-      <w:r>
-        <w:t>doi</w:t>
-      </w:r>
-      <w:proofErr w:type="spellEnd"/>
-      <w:r>
-        <w:t xml:space="preserve">: </w:t>
+      <w:r>
+        <w:t xml:space="preserve">doi: </w:t>
       </w:r>
       <w:r>
         <w:t>10.1139/apnm-2019-0129</w:t>
@@ -4460,23 +4057,10 @@
         <w:t>Hibbing PR</w:t>
       </w:r>
       <w:r>
-        <w:t xml:space="preserve">, </w:t>
-      </w:r>
-      <w:proofErr w:type="spellStart"/>
-      <w:r>
-        <w:t>Hedderson</w:t>
-      </w:r>
-      <w:proofErr w:type="spellEnd"/>
-      <w:r>
-        <w:t xml:space="preserve"> MM, Brown SD, </w:t>
-      </w:r>
-      <w:proofErr w:type="spellStart"/>
-      <w:r>
-        <w:t>Galarce</w:t>
-      </w:r>
-      <w:proofErr w:type="spellEnd"/>
-      <w:r>
-        <w:t xml:space="preserve"> M, </w:t>
+        <w:t xml:space="preserve">, Hedderson MM, Brown SD, </w:t>
+      </w:r>
+      <w:r>
+        <w:t xml:space="preserve">Galarce M, </w:t>
       </w:r>
       <w:r>
         <w:t>Coe D,</w:t>
@@ -4551,66 +4135,41 @@
         <w:t>w</w:t>
       </w:r>
       <w:r>
-        <w:t xml:space="preserve">orn </w:t>
-      </w:r>
-      <w:proofErr w:type="spellStart"/>
-      <w:r>
-        <w:t>ActiGraph</w:t>
-      </w:r>
-      <w:proofErr w:type="spellEnd"/>
+        <w:t xml:space="preserve">orn ActiGraph </w:t>
+      </w:r>
+      <w:r>
+        <w:t>a</w:t>
+      </w:r>
+      <w:r>
+        <w:t xml:space="preserve">ccelerometers in </w:t>
+      </w:r>
+      <w:r>
+        <w:t>p</w:t>
+      </w:r>
+      <w:r>
+        <w:t xml:space="preserve">regnant </w:t>
+      </w:r>
+      <w:r>
+        <w:t>w</w:t>
+      </w:r>
+      <w:r>
+        <w:t>omen</w:t>
+      </w:r>
+      <w:r>
+        <w:t>.</w:t>
+      </w:r>
       <w:r>
         <w:t xml:space="preserve"> </w:t>
       </w:r>
       <w:r>
-        <w:t>a</w:t>
-      </w:r>
-      <w:r>
-        <w:t xml:space="preserve">ccelerometers in </w:t>
-      </w:r>
-      <w:r>
-        <w:t>p</w:t>
-      </w:r>
-      <w:r>
-        <w:t xml:space="preserve">regnant </w:t>
-      </w:r>
-      <w:r>
-        <w:t>w</w:t>
-      </w:r>
-      <w:r>
-        <w:t>omen</w:t>
-      </w:r>
-      <w:r>
-        <w:t>.</w:t>
-      </w:r>
-      <w:r>
-        <w:t xml:space="preserve"> </w:t>
-      </w:r>
-      <w:r>
         <w:rPr>
           <w:i/>
           <w:iCs/>
         </w:rPr>
-        <w:t xml:space="preserve">Journal for the Measurement of Physical </w:t>
-      </w:r>
-      <w:proofErr w:type="spellStart"/>
-      <w:r>
-        <w:rPr>
-          <w:i/>
-          <w:iCs/>
-        </w:rPr>
-        <w:t>Behaviour</w:t>
-      </w:r>
-      <w:proofErr w:type="spellEnd"/>
-      <w:r>
-        <w:t xml:space="preserve">. 3(2), 110-117. </w:t>
-      </w:r>
-      <w:proofErr w:type="spellStart"/>
-      <w:r>
-        <w:t>doi</w:t>
-      </w:r>
-      <w:proofErr w:type="spellEnd"/>
-      <w:r>
-        <w:t xml:space="preserve">: </w:t>
+        <w:t>Journal for the Measurement of Physical Behaviour</w:t>
+      </w:r>
+      <w:r>
+        <w:t xml:space="preserve">. 3(2), 110-117. doi: </w:t>
       </w:r>
       <w:r>
         <w:t>10.1123/jmpb.2019-0049</w:t>
@@ -4637,15 +4196,7 @@
         <w:t>Hibbing PR</w:t>
       </w:r>
       <w:r>
-        <w:t xml:space="preserve">, Bassett DR, Coe DP, </w:t>
-      </w:r>
-      <w:proofErr w:type="spellStart"/>
-      <w:r>
-        <w:t>LaMunion</w:t>
-      </w:r>
-      <w:proofErr w:type="spellEnd"/>
-      <w:r>
-        <w:t xml:space="preserve"> SR, &amp; Crouter SE. (2020) </w:t>
+        <w:t xml:space="preserve">, Bassett DR, Coe DP, LaMunion SR, &amp; Crouter SE. (2020) </w:t>
       </w:r>
       <w:r>
         <w:t>Youth metabolic equivalents differ depending on operational definitions</w:t>
@@ -4660,15 +4211,7 @@
         <w:t>Medicine and Science in Sports and Exercise</w:t>
       </w:r>
       <w:r>
-        <w:t xml:space="preserve">. 52(8), 1846-1853. </w:t>
-      </w:r>
-      <w:proofErr w:type="spellStart"/>
-      <w:r>
-        <w:t>doi</w:t>
-      </w:r>
-      <w:proofErr w:type="spellEnd"/>
-      <w:r>
-        <w:t xml:space="preserve">: </w:t>
+        <w:t xml:space="preserve">. 52(8), 1846-1853. doi: </w:t>
       </w:r>
       <w:r>
         <w:t>10.1249/MSS.0000000000002299</w:t>
@@ -4704,15 +4247,7 @@
         <w:t xml:space="preserve">) </w:t>
       </w:r>
       <w:r>
-        <w:t xml:space="preserve">Modifying accelerometer </w:t>
-      </w:r>
-      <w:proofErr w:type="gramStart"/>
-      <w:r>
-        <w:t>cut-points</w:t>
-      </w:r>
-      <w:proofErr w:type="gramEnd"/>
-      <w:r>
-        <w:t xml:space="preserve"> affects criterion validity in simulated free-living for adolescents and adults</w:t>
+        <w:t>Modifying accelerometer cut-points affects criterion validity in simulated free-living for adolescents and adults</w:t>
       </w:r>
       <w:r>
         <w:t xml:space="preserve">. </w:t>
@@ -4732,13 +4267,8 @@
       <w:r>
         <w:t xml:space="preserve">91(3), 514-524. </w:t>
       </w:r>
-      <w:proofErr w:type="spellStart"/>
-      <w:r>
-        <w:t>doi</w:t>
-      </w:r>
-      <w:proofErr w:type="spellEnd"/>
-      <w:r>
-        <w:t xml:space="preserve">: </w:t>
+      <w:r>
+        <w:t xml:space="preserve">doi: </w:t>
       </w:r>
       <w:r>
         <w:t>10.1080/02701367.2019.1688227</w:t>
@@ -4765,23 +4295,7 @@
         <w:t>Hibbing PR</w:t>
       </w:r>
       <w:r>
-        <w:t xml:space="preserve">, </w:t>
-      </w:r>
-      <w:proofErr w:type="spellStart"/>
-      <w:r>
-        <w:t>LaMunion</w:t>
-      </w:r>
-      <w:proofErr w:type="spellEnd"/>
-      <w:r>
-        <w:t xml:space="preserve"> SR, </w:t>
-      </w:r>
-      <w:proofErr w:type="spellStart"/>
-      <w:r>
-        <w:t>Hilafu</w:t>
-      </w:r>
-      <w:proofErr w:type="spellEnd"/>
-      <w:r>
-        <w:t xml:space="preserve"> H, &amp; Crouter SE. (</w:t>
+        <w:t>, LaMunion SR, Hilafu H, &amp; Crouter SE. (</w:t>
       </w:r>
       <w:r>
         <w:t>2020</w:t>
@@ -4854,17 +4368,8 @@
           <w:i/>
           <w:iCs/>
         </w:rPr>
-        <w:t xml:space="preserve">Journal for the Measurement of Physical </w:t>
-      </w:r>
-      <w:proofErr w:type="spellStart"/>
-      <w:r>
-        <w:rPr>
-          <w:i/>
-          <w:iCs/>
-        </w:rPr>
-        <w:t>Behaviour</w:t>
-      </w:r>
-      <w:proofErr w:type="spellEnd"/>
+        <w:t>Journal for the Measurement of Physical Behaviour</w:t>
+      </w:r>
       <w:r>
         <w:t>.</w:t>
       </w:r>
@@ -4874,13 +4379,8 @@
       <w:r>
         <w:t xml:space="preserve">3(3), 219-227. </w:t>
       </w:r>
-      <w:proofErr w:type="spellStart"/>
-      <w:r>
-        <w:t>doi</w:t>
-      </w:r>
-      <w:proofErr w:type="spellEnd"/>
-      <w:r>
-        <w:t xml:space="preserve">: </w:t>
+      <w:r>
+        <w:t xml:space="preserve">doi: </w:t>
       </w:r>
       <w:r>
         <w:t>10.1123/jmpb.2019-0039</w:t>
@@ -5040,18 +4540,8 @@
           <w:iCs/>
           <w:szCs w:val="24"/>
         </w:rPr>
-        <w:t xml:space="preserve">Journal for the Measurement of Physical </w:t>
-      </w:r>
-      <w:proofErr w:type="spellStart"/>
-      <w:r>
-        <w:rPr>
-          <w:i/>
-          <w:iCs/>
-          <w:szCs w:val="24"/>
-        </w:rPr>
-        <w:t>Behaviour</w:t>
-      </w:r>
-      <w:proofErr w:type="spellEnd"/>
+        <w:t>Journal for the Measurement of Physical Behaviour</w:t>
+      </w:r>
       <w:r>
         <w:rPr>
           <w:szCs w:val="24"/>
@@ -5094,17 +4584,8 @@
           <w:i/>
           <w:iCs/>
         </w:rPr>
-        <w:t xml:space="preserve">Journal for the Measurement of Physical </w:t>
-      </w:r>
-      <w:proofErr w:type="spellStart"/>
-      <w:r>
-        <w:rPr>
-          <w:i/>
-          <w:iCs/>
-        </w:rPr>
-        <w:t>Behaviour</w:t>
-      </w:r>
-      <w:proofErr w:type="spellEnd"/>
+        <w:t>Journal for the Measurement of Physical Behaviour</w:t>
+      </w:r>
       <w:r>
         <w:t>.</w:t>
       </w:r>
@@ -5138,17 +4619,8 @@
           <w:i/>
           <w:iCs/>
         </w:rPr>
-        <w:t xml:space="preserve">Journal for the Measurement of Physical </w:t>
-      </w:r>
-      <w:proofErr w:type="spellStart"/>
-      <w:r>
-        <w:rPr>
-          <w:i/>
-          <w:iCs/>
-        </w:rPr>
-        <w:t>Behaviour</w:t>
-      </w:r>
-      <w:proofErr w:type="spellEnd"/>
+        <w:t>Journal for the Measurement of Physical Behaviour</w:t>
+      </w:r>
       <w:r>
         <w:t>.</w:t>
       </w:r>
@@ -5198,13 +4670,8 @@
         <w:t xml:space="preserve"> DM</w:t>
       </w:r>
       <w:r>
-        <w:t xml:space="preserve">, </w:t>
-      </w:r>
-      <w:proofErr w:type="spellStart"/>
-      <w:r>
-        <w:t>Lyden</w:t>
-      </w:r>
-      <w:proofErr w:type="spellEnd"/>
+        <w:t>, Lyden</w:t>
+      </w:r>
       <w:r>
         <w:t xml:space="preserve"> K</w:t>
       </w:r>
@@ -5227,13 +4694,8 @@
         <w:t xml:space="preserve"> Z</w:t>
       </w:r>
       <w:r>
-        <w:t xml:space="preserve">, </w:t>
-      </w:r>
-      <w:proofErr w:type="spellStart"/>
-      <w:r>
-        <w:t>Catenacci</w:t>
-      </w:r>
-      <w:proofErr w:type="spellEnd"/>
+        <w:t>, Catenacci</w:t>
+      </w:r>
       <w:r>
         <w:t xml:space="preserve"> VA, &amp; </w:t>
       </w:r>
@@ -5353,13 +4815,8 @@
       <w:r>
         <w:t xml:space="preserve">&amp; </w:t>
       </w:r>
-      <w:proofErr w:type="spellStart"/>
-      <w:r>
-        <w:t>Perna</w:t>
-      </w:r>
-      <w:proofErr w:type="spellEnd"/>
-      <w:r>
-        <w:t xml:space="preserve"> </w:t>
+      <w:r>
+        <w:t xml:space="preserve">Perna </w:t>
       </w:r>
       <w:r>
         <w:t>F</w:t>
@@ -5407,15 +4864,7 @@
         <w:t>Hibbing P</w:t>
       </w:r>
       <w:r>
-        <w:t xml:space="preserve">, </w:t>
-      </w:r>
-      <w:proofErr w:type="spellStart"/>
-      <w:r>
-        <w:t>LaMunion</w:t>
-      </w:r>
-      <w:proofErr w:type="spellEnd"/>
-      <w:r>
-        <w:t xml:space="preserve"> S, &amp; Toth L. </w:t>
+        <w:t xml:space="preserve">, LaMunion S, &amp; Toth L. </w:t>
       </w:r>
       <w:r>
         <w:t xml:space="preserve">(2017) </w:t>
@@ -5500,21 +4949,8 @@
           <w:numId w:val="8"/>
         </w:numPr>
       </w:pPr>
-      <w:proofErr w:type="spellStart"/>
-      <w:r>
-        <w:t>Hukka</w:t>
-      </w:r>
-      <w:proofErr w:type="spellEnd"/>
-      <w:r>
-        <w:t xml:space="preserve"> MK, </w:t>
-      </w:r>
-      <w:proofErr w:type="spellStart"/>
-      <w:r>
-        <w:t>LaMunion</w:t>
-      </w:r>
-      <w:proofErr w:type="spellEnd"/>
-      <w:r>
-        <w:t xml:space="preserve"> SR, </w:t>
+      <w:r>
+        <w:t xml:space="preserve">Hukka MK, LaMunion SR, </w:t>
       </w:r>
       <w:r>
         <w:rPr>
@@ -5560,11 +4996,9 @@
       <w:r>
         <w:t xml:space="preserve">, </w:t>
       </w:r>
-      <w:proofErr w:type="spellStart"/>
       <w:r>
         <w:t>Carbuhn</w:t>
       </w:r>
-      <w:proofErr w:type="spellEnd"/>
       <w:r>
         <w:t xml:space="preserve"> A</w:t>
       </w:r>
@@ -5575,13 +5009,8 @@
         <w:t xml:space="preserve"> D</w:t>
       </w:r>
       <w:r>
-        <w:t xml:space="preserve">, </w:t>
-      </w:r>
-      <w:proofErr w:type="spellStart"/>
-      <w:r>
-        <w:t>Shakhnovich</w:t>
-      </w:r>
-      <w:proofErr w:type="spellEnd"/>
+        <w:t>, Shakhnovich</w:t>
+      </w:r>
       <w:r>
         <w:t xml:space="preserve"> V</w:t>
       </w:r>
@@ -5692,15 +5121,7 @@
         </w:numPr>
       </w:pPr>
       <w:r>
-        <w:t xml:space="preserve">Ortega A, </w:t>
-      </w:r>
-      <w:proofErr w:type="spellStart"/>
-      <w:r>
-        <w:t>Forseth</w:t>
-      </w:r>
-      <w:proofErr w:type="spellEnd"/>
-      <w:r>
-        <w:t xml:space="preserve"> B, Steel C, </w:t>
+        <w:t xml:space="preserve">Ortega A, Forseth B, Steel C, </w:t>
       </w:r>
       <w:r>
         <w:rPr>
@@ -5710,40 +5131,15 @@
         <w:t>Hibbing PR</w:t>
       </w:r>
       <w:r>
-        <w:t xml:space="preserve">, &amp; Carlson JA. Measurement of moderate-to-vigorous physical activity from </w:t>
-      </w:r>
-      <w:proofErr w:type="spellStart"/>
-      <w:r>
-        <w:t>activPAL</w:t>
-      </w:r>
-      <w:proofErr w:type="spellEnd"/>
-      <w:r>
-        <w:t xml:space="preserve"> and </w:t>
-      </w:r>
-      <w:proofErr w:type="spellStart"/>
-      <w:r>
-        <w:t>ActiGraph</w:t>
-      </w:r>
-      <w:proofErr w:type="spellEnd"/>
-      <w:r>
-        <w:t xml:space="preserve"> accelerometers: A comparative analysis. Target journal: </w:t>
+        <w:t xml:space="preserve">, &amp; Carlson JA. Measurement of moderate-to-vigorous physical activity from activPAL and ActiGraph accelerometers: A comparative analysis. Target journal: </w:t>
       </w:r>
       <w:r>
         <w:rPr>
           <w:i/>
           <w:iCs/>
         </w:rPr>
-        <w:t xml:space="preserve">Journal for the Measurement of Physical </w:t>
-      </w:r>
-      <w:proofErr w:type="spellStart"/>
-      <w:r>
-        <w:rPr>
-          <w:i/>
-          <w:iCs/>
-        </w:rPr>
-        <w:t>Behaviour</w:t>
-      </w:r>
-      <w:proofErr w:type="spellEnd"/>
+        <w:t>Journal for the Measurement of Physical Behaviour</w:t>
+      </w:r>
       <w:r>
         <w:t>.</w:t>
       </w:r>
@@ -5759,13 +5155,8 @@
           <w:numId w:val="8"/>
         </w:numPr>
       </w:pPr>
-      <w:proofErr w:type="spellStart"/>
-      <w:r>
-        <w:t>Stegemöller</w:t>
-      </w:r>
-      <w:proofErr w:type="spellEnd"/>
-      <w:r>
-        <w:t xml:space="preserve"> EL, Ferguson T, Zaman A, </w:t>
+      <w:r>
+        <w:t xml:space="preserve">Stegemöller EL, Ferguson T, Zaman A, </w:t>
       </w:r>
       <w:r>
         <w:rPr>
@@ -5775,23 +5166,7 @@
         <w:t>Hibbing PR</w:t>
       </w:r>
       <w:r>
-        <w:t xml:space="preserve">, </w:t>
-      </w:r>
-      <w:proofErr w:type="spellStart"/>
-      <w:r>
-        <w:t>Izbicki</w:t>
-      </w:r>
-      <w:proofErr w:type="spellEnd"/>
-      <w:r>
-        <w:t xml:space="preserve"> P, &amp; </w:t>
-      </w:r>
-      <w:proofErr w:type="spellStart"/>
-      <w:r>
-        <w:t>Krigolson</w:t>
-      </w:r>
-      <w:proofErr w:type="spellEnd"/>
-      <w:r>
-        <w:t xml:space="preserve"> O. </w:t>
+        <w:t xml:space="preserve">, Izbicki P, &amp; Krigolson O. </w:t>
       </w:r>
       <w:r>
         <w:t>Finger Tapping to Different Styles of Music and Changes in Cortical Oscillations</w:t>
@@ -5825,7 +5200,6 @@
           <w:numId w:val="2"/>
         </w:numPr>
       </w:pPr>
-      <w:proofErr w:type="spellStart"/>
       <w:r>
         <w:rPr>
           <w:color w:val="222222"/>
@@ -5834,11 +5208,7 @@
         <w:t>Stegem</w:t>
       </w:r>
       <w:r>
-        <w:t>öller</w:t>
-      </w:r>
-      <w:proofErr w:type="spellEnd"/>
-      <w:r>
-        <w:t xml:space="preserve"> EL, </w:t>
+        <w:t xml:space="preserve">öller EL, </w:t>
       </w:r>
       <w:r>
         <w:rPr>
@@ -5847,23 +5217,7 @@
         <w:t>Hibbing P</w:t>
       </w:r>
       <w:r>
-        <w:t xml:space="preserve">, Brinkman A, </w:t>
-      </w:r>
-      <w:proofErr w:type="spellStart"/>
-      <w:r>
-        <w:t>Tatz</w:t>
-      </w:r>
-      <w:proofErr w:type="spellEnd"/>
-      <w:r>
-        <w:t xml:space="preserve"> J, </w:t>
-      </w:r>
-      <w:proofErr w:type="spellStart"/>
-      <w:r>
-        <w:t>Kinedinst</w:t>
-      </w:r>
-      <w:proofErr w:type="spellEnd"/>
-      <w:r>
-        <w:t xml:space="preserve"> B, &amp; Frick P</w:t>
+        <w:t>, Brinkman A, Tatz J, Kinedinst B, &amp; Frick P</w:t>
       </w:r>
       <w:r>
         <w:t>.</w:t>
@@ -5898,7 +5252,6 @@
           <w:numId w:val="2"/>
         </w:numPr>
       </w:pPr>
-      <w:proofErr w:type="spellStart"/>
       <w:r>
         <w:rPr>
           <w:color w:val="222222"/>
@@ -5907,11 +5260,7 @@
         <w:t>Stegem</w:t>
       </w:r>
       <w:r>
-        <w:t>öller</w:t>
-      </w:r>
-      <w:proofErr w:type="spellEnd"/>
-      <w:r>
-        <w:t xml:space="preserve"> EL</w:t>
+        <w:t>öller EL</w:t>
       </w:r>
       <w:r>
         <w:rPr>
@@ -5933,23 +5282,7 @@
           <w:color w:val="222222"/>
           <w:shd w:val="clear" w:color="auto" w:fill="FFFFFF"/>
         </w:rPr>
-        <w:t xml:space="preserve">, &amp; </w:t>
-      </w:r>
-      <w:proofErr w:type="spellStart"/>
-      <w:r>
-        <w:rPr>
-          <w:color w:val="222222"/>
-          <w:shd w:val="clear" w:color="auto" w:fill="FFFFFF"/>
-        </w:rPr>
-        <w:t>Radig</w:t>
-      </w:r>
-      <w:proofErr w:type="spellEnd"/>
-      <w:r>
-        <w:rPr>
-          <w:color w:val="222222"/>
-          <w:shd w:val="clear" w:color="auto" w:fill="FFFFFF"/>
-        </w:rPr>
-        <w:t xml:space="preserve"> H</w:t>
+        <w:t>, &amp; Radig H</w:t>
       </w:r>
       <w:r>
         <w:rPr>
@@ -6832,21 +6165,7 @@
         <w:rPr>
           <w:color w:val="222222"/>
         </w:rPr>
-        <w:t xml:space="preserve">, Park S, Morton A, Pittman W, </w:t>
-      </w:r>
-      <w:proofErr w:type="spellStart"/>
-      <w:r>
-        <w:rPr>
-          <w:color w:val="222222"/>
-        </w:rPr>
-        <w:t>Sarisaltik</w:t>
-      </w:r>
-      <w:proofErr w:type="spellEnd"/>
-      <w:r>
-        <w:rPr>
-          <w:color w:val="222222"/>
-        </w:rPr>
-        <w:t xml:space="preserve"> D</w:t>
+        <w:t>, Park S, Morton A, Pittman W, Sarisaltik D</w:t>
       </w:r>
       <w:r>
         <w:rPr>
@@ -6971,21 +6290,7 @@
         <w:rPr>
           <w:color w:val="222222"/>
         </w:rPr>
-        <w:t xml:space="preserve"> </w:t>
-      </w:r>
-      <w:proofErr w:type="spellStart"/>
-      <w:r>
-        <w:rPr>
-          <w:color w:val="222222"/>
-        </w:rPr>
-        <w:t>LaMunion</w:t>
-      </w:r>
-      <w:proofErr w:type="spellEnd"/>
-      <w:r>
-        <w:rPr>
-          <w:color w:val="222222"/>
-        </w:rPr>
-        <w:t xml:space="preserve"> S, Bassett D</w:t>
+        <w:t xml:space="preserve"> LaMunion S, Bassett D</w:t>
       </w:r>
       <w:r>
         <w:rPr>
@@ -7015,21 +6320,7 @@
         <w:rPr>
           <w:color w:val="222222"/>
         </w:rPr>
-        <w:t xml:space="preserve"> Impact of inertial measurement unit on activity recognition using </w:t>
-      </w:r>
-      <w:proofErr w:type="spellStart"/>
-      <w:r>
-        <w:rPr>
-          <w:color w:val="222222"/>
-        </w:rPr>
-        <w:t>ActiGraph</w:t>
-      </w:r>
-      <w:proofErr w:type="spellEnd"/>
-      <w:r>
-        <w:rPr>
-          <w:color w:val="222222"/>
-        </w:rPr>
-        <w:t xml:space="preserve"> GT9X. Poster presented at the 5</w:t>
+        <w:t xml:space="preserve"> Impact of inertial measurement unit on activity recognition using ActiGraph GT9X. Poster presented at the 5</w:t>
       </w:r>
       <w:r>
         <w:rPr>
@@ -7106,21 +6397,7 @@
         <w:rPr>
           <w:color w:val="222222"/>
         </w:rPr>
-        <w:t xml:space="preserve">, </w:t>
-      </w:r>
-      <w:proofErr w:type="spellStart"/>
-      <w:r>
-        <w:rPr>
-          <w:color w:val="222222"/>
-        </w:rPr>
-        <w:t>Sarisaltik</w:t>
-      </w:r>
-      <w:proofErr w:type="spellEnd"/>
-      <w:r>
-        <w:rPr>
-          <w:color w:val="222222"/>
-        </w:rPr>
-        <w:t xml:space="preserve"> D, Bassett D,</w:t>
+        <w:t>, Sarisaltik D, Bassett D,</w:t>
       </w:r>
       <w:r>
         <w:rPr>
@@ -7222,19 +6499,11 @@
           <w:shd w:val="clear" w:color="auto" w:fill="FFFFFF"/>
         </w:rPr>
       </w:pPr>
-      <w:proofErr w:type="spellStart"/>
-      <w:r>
-        <w:rPr>
-          <w:color w:val="222222"/>
-        </w:rPr>
-        <w:t>LaMunion</w:t>
-      </w:r>
-      <w:proofErr w:type="spellEnd"/>
-      <w:r>
-        <w:rPr>
-          <w:color w:val="222222"/>
-        </w:rPr>
-        <w:t xml:space="preserve"> S, </w:t>
+      <w:r>
+        <w:rPr>
+          <w:color w:val="222222"/>
+        </w:rPr>
+        <w:t xml:space="preserve">LaMunion S, </w:t>
       </w:r>
       <w:r>
         <w:rPr>
@@ -7271,21 +6540,7 @@
         <w:rPr>
           <w:color w:val="222222"/>
         </w:rPr>
-        <w:t xml:space="preserve">Application of the </w:t>
-      </w:r>
-      <w:proofErr w:type="spellStart"/>
-      <w:r>
-        <w:rPr>
-          <w:color w:val="222222"/>
-        </w:rPr>
-        <w:t>ActiGraph</w:t>
-      </w:r>
-      <w:proofErr w:type="spellEnd"/>
-      <w:r>
-        <w:rPr>
-          <w:color w:val="222222"/>
-        </w:rPr>
-        <w:t xml:space="preserve"> GT9X IMU to </w:t>
+        <w:t xml:space="preserve">Application of the ActiGraph GT9X IMU to </w:t>
       </w:r>
       <w:r>
         <w:rPr>
@@ -7392,21 +6647,7 @@
         <w:rPr>
           <w:color w:val="222222"/>
         </w:rPr>
-        <w:t xml:space="preserve">, </w:t>
-      </w:r>
-      <w:proofErr w:type="spellStart"/>
-      <w:r>
-        <w:rPr>
-          <w:color w:val="222222"/>
-        </w:rPr>
-        <w:t>LaMunion</w:t>
-      </w:r>
-      <w:proofErr w:type="spellEnd"/>
-      <w:r>
-        <w:rPr>
-          <w:color w:val="222222"/>
-        </w:rPr>
-        <w:t xml:space="preserve"> S</w:t>
+        <w:t>, LaMunion S</w:t>
       </w:r>
       <w:r>
         <w:rPr>
@@ -7438,19 +6679,11 @@
         </w:rPr>
         <w:t xml:space="preserve">the </w:t>
       </w:r>
-      <w:proofErr w:type="spellStart"/>
-      <w:r>
-        <w:rPr>
-          <w:color w:val="222222"/>
-        </w:rPr>
-        <w:t>ActiGraph</w:t>
-      </w:r>
-      <w:proofErr w:type="spellEnd"/>
-      <w:r>
-        <w:rPr>
-          <w:color w:val="222222"/>
-        </w:rPr>
-        <w:t xml:space="preserve"> GT9X IMU to predict energy expenditure. </w:t>
+      <w:r>
+        <w:rPr>
+          <w:color w:val="222222"/>
+        </w:rPr>
+        <w:t xml:space="preserve">ActiGraph GT9X IMU to predict energy expenditure. </w:t>
       </w:r>
       <w:r>
         <w:rPr>
@@ -7526,21 +6759,7 @@
         <w:rPr>
           <w:color w:val="222222"/>
         </w:rPr>
-        <w:t xml:space="preserve">Crouter SE, </w:t>
-      </w:r>
-      <w:proofErr w:type="spellStart"/>
-      <w:r>
-        <w:rPr>
-          <w:color w:val="222222"/>
-        </w:rPr>
-        <w:t>LaMunion</w:t>
-      </w:r>
-      <w:proofErr w:type="spellEnd"/>
-      <w:r>
-        <w:rPr>
-          <w:color w:val="222222"/>
-        </w:rPr>
-        <w:t xml:space="preserve"> SR, </w:t>
+        <w:t xml:space="preserve">Crouter SE, LaMunion SR, </w:t>
       </w:r>
       <w:r>
         <w:rPr>
@@ -7553,21 +6772,7 @@
         <w:rPr>
           <w:color w:val="222222"/>
         </w:rPr>
-        <w:t xml:space="preserve">, &amp; Bassett DR. (2017) Use of a 2-Regression Model to Estimate Energy Expenditure using the </w:t>
-      </w:r>
-      <w:proofErr w:type="spellStart"/>
-      <w:r>
-        <w:rPr>
-          <w:color w:val="222222"/>
-        </w:rPr>
-        <w:t>ActiGraph</w:t>
-      </w:r>
-      <w:proofErr w:type="spellEnd"/>
-      <w:r>
-        <w:rPr>
-          <w:color w:val="222222"/>
-        </w:rPr>
-        <w:t xml:space="preserve"> GT9X IMU. Poster presented at the 4th International Conference on Recent Advances and Controversies in Measuring Energy Metabolism</w:t>
+        <w:t>, &amp; Bassett DR. (2017) Use of a 2-Regression Model to Estimate Energy Expenditure using the ActiGraph GT9X IMU. Poster presented at the 4th International Conference on Recent Advances and Controversies in Measuring Energy Metabolism</w:t>
       </w:r>
       <w:r>
         <w:rPr>
@@ -7602,19 +6807,11 @@
           <w:shd w:val="clear" w:color="auto" w:fill="FFFFFF"/>
         </w:rPr>
       </w:pPr>
-      <w:proofErr w:type="spellStart"/>
-      <w:r>
-        <w:rPr>
-          <w:color w:val="222222"/>
-        </w:rPr>
-        <w:t>LaMunion</w:t>
-      </w:r>
-      <w:proofErr w:type="spellEnd"/>
-      <w:r>
-        <w:rPr>
-          <w:color w:val="222222"/>
-        </w:rPr>
-        <w:t xml:space="preserve"> SR, </w:t>
+      <w:r>
+        <w:rPr>
+          <w:color w:val="222222"/>
+        </w:rPr>
+        <w:t xml:space="preserve">LaMunion SR, </w:t>
       </w:r>
       <w:r>
         <w:rPr>
@@ -7627,21 +6824,7 @@
         <w:rPr>
           <w:color w:val="222222"/>
         </w:rPr>
-        <w:t xml:space="preserve">, Bassett DR, &amp; Crouter SE. (2017) Use of the </w:t>
-      </w:r>
-      <w:proofErr w:type="spellStart"/>
-      <w:r>
-        <w:rPr>
-          <w:color w:val="222222"/>
-        </w:rPr>
-        <w:t>ActiGraph</w:t>
-      </w:r>
-      <w:proofErr w:type="spellEnd"/>
-      <w:r>
-        <w:rPr>
-          <w:color w:val="222222"/>
-        </w:rPr>
-        <w:t xml:space="preserve"> GT9X Inertial Measurement Unit to Predict Energy Expenditure Using Artificial Neural Networks. Slides presented at the 4th International Conference on Recent Advances and Controversies in Measuring Energy Metabolism</w:t>
+        <w:t>, Bassett DR, &amp; Crouter SE. (2017) Use of the ActiGraph GT9X Inertial Measurement Unit to Predict Energy Expenditure Using Artificial Neural Networks. Slides presented at the 4th International Conference on Recent Advances and Controversies in Measuring Energy Metabolism</w:t>
       </w:r>
       <w:r>
         <w:rPr>
@@ -7680,16 +6863,8 @@
         <w:rPr>
           <w:color w:val="222222"/>
         </w:rPr>
-        <w:t xml:space="preserve">Kaplan AS, </w:t>
-      </w:r>
-      <w:proofErr w:type="spellStart"/>
-      <w:r>
-        <w:rPr>
-          <w:color w:val="222222"/>
-        </w:rPr>
-        <w:t>LaMunion</w:t>
-      </w:r>
-      <w:proofErr w:type="spellEnd"/>
+        <w:t>Kaplan AS, LaMunion</w:t>
+      </w:r>
       <w:r>
         <w:rPr>
           <w:color w:val="222222"/>
@@ -7894,19 +7069,11 @@
           <w:shd w:val="clear" w:color="auto" w:fill="FFFFFF"/>
         </w:rPr>
       </w:pPr>
-      <w:proofErr w:type="spellStart"/>
-      <w:r>
-        <w:rPr>
-          <w:color w:val="222222"/>
-        </w:rPr>
-        <w:t>LaMunion</w:t>
-      </w:r>
-      <w:proofErr w:type="spellEnd"/>
-      <w:r>
-        <w:rPr>
-          <w:color w:val="222222"/>
-        </w:rPr>
-        <w:t xml:space="preserve"> SR, </w:t>
+      <w:r>
+        <w:rPr>
+          <w:color w:val="222222"/>
+        </w:rPr>
+        <w:t xml:space="preserve">LaMunion SR, </w:t>
       </w:r>
       <w:r>
         <w:rPr>
@@ -8003,14 +7170,7 @@
         <w:rPr>
           <w:color w:val="222222"/>
         </w:rPr>
-        <w:t xml:space="preserve">he </w:t>
-      </w:r>
-      <w:proofErr w:type="spellStart"/>
-      <w:r>
-        <w:rPr>
-          <w:color w:val="222222"/>
-        </w:rPr>
-        <w:t>Acti</w:t>
+        <w:t>he Acti</w:t>
       </w:r>
       <w:r>
         <w:rPr>
@@ -8022,14 +7182,7 @@
         <w:rPr>
           <w:color w:val="222222"/>
         </w:rPr>
-        <w:t>raph</w:t>
-      </w:r>
-      <w:proofErr w:type="spellEnd"/>
-      <w:r>
-        <w:rPr>
-          <w:color w:val="222222"/>
-        </w:rPr>
-        <w:t xml:space="preserve"> G</w:t>
+        <w:t>raph G</w:t>
       </w:r>
       <w:r>
         <w:rPr>
@@ -8216,21 +7369,7 @@
         <w:rPr>
           <w:color w:val="222222"/>
         </w:rPr>
-        <w:t xml:space="preserve">Modifying accelerometer </w:t>
-      </w:r>
-      <w:proofErr w:type="gramStart"/>
-      <w:r>
-        <w:rPr>
-          <w:color w:val="222222"/>
-        </w:rPr>
-        <w:t>cut-points</w:t>
-      </w:r>
-      <w:proofErr w:type="gramEnd"/>
-      <w:r>
-        <w:rPr>
-          <w:color w:val="222222"/>
-        </w:rPr>
-        <w:t xml:space="preserve"> affects criterion validity in free-living youth and adults. </w:t>
+        <w:t xml:space="preserve">Modifying accelerometer cut-points affects criterion validity in free-living youth and adults. </w:t>
       </w:r>
       <w:r>
         <w:rPr>
@@ -8469,21 +7608,7 @@
         <w:rPr>
           <w:color w:val="222222"/>
         </w:rPr>
-        <w:t xml:space="preserve">, </w:t>
-      </w:r>
-      <w:proofErr w:type="spellStart"/>
-      <w:r>
-        <w:rPr>
-          <w:color w:val="222222"/>
-        </w:rPr>
-        <w:t>LaMunion</w:t>
-      </w:r>
-      <w:proofErr w:type="spellEnd"/>
-      <w:r>
-        <w:rPr>
-          <w:color w:val="222222"/>
-        </w:rPr>
-        <w:t xml:space="preserve"> SR, </w:t>
+        <w:t xml:space="preserve">, LaMunion SR, </w:t>
       </w:r>
       <w:r>
         <w:rPr>
@@ -8496,21 +7621,7 @@
         <w:rPr>
           <w:color w:val="222222"/>
         </w:rPr>
-        <w:t xml:space="preserve">, Kaplan AS, </w:t>
-      </w:r>
-      <w:proofErr w:type="spellStart"/>
-      <w:r>
-        <w:rPr>
-          <w:color w:val="222222"/>
-        </w:rPr>
-        <w:t>Quarantillo</w:t>
-      </w:r>
-      <w:proofErr w:type="spellEnd"/>
-      <w:r>
-        <w:rPr>
-          <w:color w:val="222222"/>
-        </w:rPr>
-        <w:t xml:space="preserve"> ME, &amp; Bassett DR</w:t>
+        <w:t>, Kaplan AS, Quarantillo ME, &amp; Bassett DR</w:t>
       </w:r>
       <w:r>
         <w:rPr>
@@ -8528,21 +7639,7 @@
         <w:rPr>
           <w:color w:val="222222"/>
         </w:rPr>
-        <w:t xml:space="preserve"> Accuracy of the </w:t>
-      </w:r>
-      <w:proofErr w:type="spellStart"/>
-      <w:r>
-        <w:rPr>
-          <w:color w:val="222222"/>
-        </w:rPr>
-        <w:t>Cosmed</w:t>
-      </w:r>
-      <w:proofErr w:type="spellEnd"/>
-      <w:r>
-        <w:rPr>
-          <w:color w:val="222222"/>
-        </w:rPr>
-        <w:t xml:space="preserve"> K5 portable metabolic system.</w:t>
+        <w:t xml:space="preserve"> Accuracy of the Cosmed K5 portable metabolic system.</w:t>
       </w:r>
       <w:r>
         <w:rPr>
@@ -8656,21 +7753,7 @@
         <w:rPr>
           <w:color w:val="222222"/>
         </w:rPr>
-        <w:t xml:space="preserve">, Matthews CE, &amp; Welk GJ. (2019) Temporal relationships between the Act24 and a monitor-based method for estimating energy expenditure over a </w:t>
-      </w:r>
-      <w:proofErr w:type="gramStart"/>
-      <w:r>
-        <w:rPr>
-          <w:color w:val="222222"/>
-        </w:rPr>
-        <w:t>24 hour</w:t>
-      </w:r>
-      <w:proofErr w:type="gramEnd"/>
-      <w:r>
-        <w:rPr>
-          <w:color w:val="222222"/>
-        </w:rPr>
-        <w:t xml:space="preserve"> period. </w:t>
+        <w:t xml:space="preserve">, Matthews CE, &amp; Welk GJ. (2019) Temporal relationships between the Act24 and a monitor-based method for estimating energy expenditure over a 24 hour period. </w:t>
       </w:r>
       <w:r>
         <w:rPr>
@@ -8839,35 +7922,7 @@
         <w:rPr>
           <w:color w:val="222222"/>
         </w:rPr>
-        <w:t xml:space="preserve">, </w:t>
-      </w:r>
-      <w:proofErr w:type="spellStart"/>
-      <w:r>
-        <w:rPr>
-          <w:color w:val="222222"/>
-        </w:rPr>
-        <w:t>LaMunion</w:t>
-      </w:r>
-      <w:proofErr w:type="spellEnd"/>
-      <w:r>
-        <w:rPr>
-          <w:color w:val="222222"/>
-        </w:rPr>
-        <w:t xml:space="preserve"> SR, </w:t>
-      </w:r>
-      <w:proofErr w:type="spellStart"/>
-      <w:r>
-        <w:rPr>
-          <w:color w:val="222222"/>
-        </w:rPr>
-        <w:t>Hilafu</w:t>
-      </w:r>
-      <w:proofErr w:type="spellEnd"/>
-      <w:r>
-        <w:rPr>
-          <w:color w:val="222222"/>
-        </w:rPr>
-        <w:t xml:space="preserve"> H, &amp; Crouter SE. (2019) Evaluating the performance of bout detection algorithms for wearable sensors: The transition pairing method. Slides presented at the 6</w:t>
+        <w:t>, LaMunion SR, Hilafu H, &amp; Crouter SE. (2019) Evaluating the performance of bout detection algorithms for wearable sensors: The transition pairing method. Slides presented at the 6</w:t>
       </w:r>
       <w:r>
         <w:rPr>
@@ -8921,21 +7976,7 @@
         <w:rPr>
           <w:color w:val="222222"/>
         </w:rPr>
-        <w:t xml:space="preserve">, &amp; </w:t>
-      </w:r>
-      <w:proofErr w:type="spellStart"/>
-      <w:r>
-        <w:rPr>
-          <w:color w:val="222222"/>
-        </w:rPr>
-        <w:t>LaMunion</w:t>
-      </w:r>
-      <w:proofErr w:type="spellEnd"/>
-      <w:r>
-        <w:rPr>
-          <w:color w:val="222222"/>
-        </w:rPr>
-        <w:t xml:space="preserve"> SR. (2019) Validity of consumer monitors for estimating steps in youth. Slides presented at the 6</w:t>
+        <w:t>, &amp; LaMunion SR. (2019) Validity of consumer monitors for estimating steps in youth. Slides presented at the 6</w:t>
       </w:r>
       <w:r>
         <w:rPr>
@@ -8975,21 +8016,7 @@
         <w:rPr>
           <w:color w:val="222222"/>
         </w:rPr>
-        <w:t xml:space="preserve">Ehrlich SF, </w:t>
-      </w:r>
-      <w:proofErr w:type="spellStart"/>
-      <w:r>
-        <w:rPr>
-          <w:color w:val="222222"/>
-        </w:rPr>
-        <w:t>Hedderson</w:t>
-      </w:r>
-      <w:proofErr w:type="spellEnd"/>
-      <w:r>
-        <w:rPr>
-          <w:color w:val="222222"/>
-        </w:rPr>
-        <w:t xml:space="preserve"> MM, Brown SD, Crouter</w:t>
+        <w:t>Ehrlich SF, Hedderson MM, Brown SD, Crouter</w:t>
       </w:r>
       <w:r>
         <w:rPr>
@@ -9181,33 +8208,11 @@
           <w:shd w:val="clear" w:color="auto" w:fill="FFFFFF"/>
         </w:rPr>
       </w:pPr>
-      <w:proofErr w:type="spellStart"/>
-      <w:r>
-        <w:rPr>
-          <w:color w:val="222222"/>
-        </w:rPr>
-        <w:t>Hukka</w:t>
-      </w:r>
-      <w:proofErr w:type="spellEnd"/>
-      <w:r>
-        <w:rPr>
-          <w:color w:val="222222"/>
-        </w:rPr>
-        <w:t xml:space="preserve"> MK, </w:t>
-      </w:r>
-      <w:proofErr w:type="spellStart"/>
-      <w:r>
-        <w:rPr>
-          <w:color w:val="222222"/>
-        </w:rPr>
-        <w:t>LaMunion</w:t>
-      </w:r>
-      <w:proofErr w:type="spellEnd"/>
-      <w:r>
-        <w:rPr>
-          <w:color w:val="222222"/>
-        </w:rPr>
-        <w:t xml:space="preserve"> SR, </w:t>
+      <w:r>
+        <w:rPr>
+          <w:color w:val="222222"/>
+        </w:rPr>
+        <w:t xml:space="preserve">Hukka MK, LaMunion SR, </w:t>
       </w:r>
       <w:r>
         <w:rPr>
@@ -9380,21 +8385,7 @@
         <w:rPr>
           <w:color w:val="222222"/>
         </w:rPr>
-        <w:t xml:space="preserve">Ehrlich SF, </w:t>
-      </w:r>
-      <w:proofErr w:type="spellStart"/>
-      <w:r>
-        <w:rPr>
-          <w:color w:val="222222"/>
-        </w:rPr>
-        <w:t>Hedderson</w:t>
-      </w:r>
-      <w:proofErr w:type="spellEnd"/>
-      <w:r>
-        <w:rPr>
-          <w:color w:val="222222"/>
-        </w:rPr>
-        <w:t xml:space="preserve"> MM, Brown SD, Crouter SE, </w:t>
+        <w:t xml:space="preserve">Ehrlich SF, Hedderson MM, Brown SD, Crouter SE, </w:t>
       </w:r>
       <w:r>
         <w:rPr>
@@ -9452,21 +8443,7 @@
         <w:rPr>
           <w:color w:val="222222"/>
         </w:rPr>
-        <w:t xml:space="preserve">suppl 1) 1343-P. </w:t>
-      </w:r>
-      <w:proofErr w:type="spellStart"/>
-      <w:r>
-        <w:rPr>
-          <w:color w:val="222222"/>
-        </w:rPr>
-        <w:t>doi</w:t>
-      </w:r>
-      <w:proofErr w:type="spellEnd"/>
-      <w:r>
-        <w:rPr>
-          <w:color w:val="222222"/>
-        </w:rPr>
-        <w:t>: 10.2337/db20-1343-P.</w:t>
+        <w:t>suppl 1) 1343-P. doi: 10.2337/db20-1343-P.</w:t>
       </w:r>
       <w:r>
         <w:rPr>
@@ -9651,15 +8628,7 @@
         <w:t>Hibbing P</w:t>
       </w:r>
       <w:r>
-        <w:t xml:space="preserve"> &amp; </w:t>
-      </w:r>
-      <w:proofErr w:type="spellStart"/>
-      <w:r>
-        <w:t>Devick</w:t>
-      </w:r>
-      <w:proofErr w:type="spellEnd"/>
-      <w:r>
-        <w:t xml:space="preserve"> R</w:t>
+        <w:t xml:space="preserve"> &amp; Devick R</w:t>
       </w:r>
       <w:r>
         <w:t>.</w:t>
@@ -9743,15 +8712,7 @@
         <w:t>. (2018)</w:t>
       </w:r>
       <w:r>
-        <w:t xml:space="preserve"> Modifying accelerometer </w:t>
-      </w:r>
-      <w:proofErr w:type="gramStart"/>
-      <w:r>
-        <w:t>cut-points</w:t>
-      </w:r>
-      <w:proofErr w:type="gramEnd"/>
-      <w:r>
-        <w:t xml:space="preserve"> affects criterion validity in free-living youth and adults. Poster presented at the 46</w:t>
+        <w:t xml:space="preserve"> Modifying accelerometer cut-points affects criterion validity in free-living youth and adults. Poster presented at the 46</w:t>
       </w:r>
       <w:r>
         <w:rPr>
@@ -9788,13 +8749,8 @@
           <w:shd w:val="clear" w:color="auto" w:fill="FFFFFF"/>
         </w:rPr>
       </w:pPr>
-      <w:proofErr w:type="spellStart"/>
-      <w:r>
-        <w:t>LaMunion</w:t>
-      </w:r>
-      <w:proofErr w:type="spellEnd"/>
-      <w:r>
-        <w:t xml:space="preserve"> SR, </w:t>
+      <w:r>
+        <w:t xml:space="preserve">LaMunion SR, </w:t>
       </w:r>
       <w:r>
         <w:rPr>
@@ -9809,15 +8765,7 @@
         <w:t xml:space="preserve">(2018) </w:t>
       </w:r>
       <w:r>
-        <w:t xml:space="preserve">Predicting energy expenditure with the </w:t>
-      </w:r>
-      <w:proofErr w:type="spellStart"/>
-      <w:r>
-        <w:t>ActiGraph</w:t>
-      </w:r>
-      <w:proofErr w:type="spellEnd"/>
-      <w:r>
-        <w:t xml:space="preserve"> GT9X IMU using artificial neural networks. Poster presented at the 46</w:t>
+        <w:t>Predicting energy expenditure with the ActiGraph GT9X IMU using artificial neural networks. Poster presented at the 46</w:t>
       </w:r>
       <w:r>
         <w:rPr>
@@ -9851,15 +8799,7 @@
         </w:rPr>
       </w:pPr>
       <w:r>
-        <w:t xml:space="preserve">Kaplan AS, </w:t>
-      </w:r>
-      <w:proofErr w:type="spellStart"/>
-      <w:r>
-        <w:t>LaMunion</w:t>
-      </w:r>
-      <w:proofErr w:type="spellEnd"/>
-      <w:r>
-        <w:t xml:space="preserve"> SR, </w:t>
+        <w:t xml:space="preserve">Kaplan AS, LaMunion SR, </w:t>
       </w:r>
       <w:r>
         <w:rPr>
@@ -9874,15 +8814,7 @@
         <w:t xml:space="preserve">(2018) </w:t>
       </w:r>
       <w:r>
-        <w:t xml:space="preserve">Activity classification with the </w:t>
-      </w:r>
-      <w:proofErr w:type="spellStart"/>
-      <w:r>
-        <w:t>ActiGraph</w:t>
-      </w:r>
-      <w:proofErr w:type="spellEnd"/>
-      <w:r>
-        <w:t xml:space="preserve"> GT9X IMU using artificial neural networks.</w:t>
+        <w:t>Activity classification with the ActiGraph GT9X IMU using artificial neural networks.</w:t>
       </w:r>
       <w:r>
         <w:rPr>
@@ -9942,15 +8874,7 @@
         <w:t>Hibbing PR</w:t>
       </w:r>
       <w:r>
-        <w:t xml:space="preserve">, Springer CM, Kaplan AS, </w:t>
-      </w:r>
-      <w:proofErr w:type="spellStart"/>
-      <w:r>
-        <w:t>Feyerabend</w:t>
-      </w:r>
-      <w:proofErr w:type="spellEnd"/>
-      <w:r>
-        <w:t xml:space="preserve"> MD, Crouter SE, </w:t>
+        <w:t xml:space="preserve">, Springer CM, Kaplan AS, Feyerabend MD, Crouter SE, </w:t>
       </w:r>
       <w:r>
         <w:t xml:space="preserve">&amp; </w:t>
@@ -10009,21 +8933,7 @@
         <w:rPr>
           <w:color w:val="222222"/>
         </w:rPr>
-        <w:t xml:space="preserve">Kaplan AS, </w:t>
-      </w:r>
-      <w:proofErr w:type="spellStart"/>
-      <w:r>
-        <w:rPr>
-          <w:color w:val="222222"/>
-        </w:rPr>
-        <w:t>LaMunion</w:t>
-      </w:r>
-      <w:proofErr w:type="spellEnd"/>
-      <w:r>
-        <w:rPr>
-          <w:color w:val="222222"/>
-        </w:rPr>
-        <w:t xml:space="preserve"> SR, </w:t>
+        <w:t xml:space="preserve">Kaplan AS, LaMunion SR, </w:t>
       </w:r>
       <w:r>
         <w:rPr>
@@ -10048,21 +8958,7 @@
         <w:rPr>
           <w:color w:val="222222"/>
         </w:rPr>
-        <w:t xml:space="preserve"> (2018) Use of two-regression models to predict energy expenditure using wrist-worn </w:t>
-      </w:r>
-      <w:proofErr w:type="spellStart"/>
-      <w:r>
-        <w:rPr>
-          <w:color w:val="222222"/>
-        </w:rPr>
-        <w:t>GENEActivs</w:t>
-      </w:r>
-      <w:proofErr w:type="spellEnd"/>
-      <w:r>
-        <w:rPr>
-          <w:color w:val="222222"/>
-        </w:rPr>
-        <w:t xml:space="preserve"> in youth</w:t>
+        <w:t xml:space="preserve"> (2018) Use of two-regression models to predict energy expenditure using wrist-worn GENEActivs in youth</w:t>
       </w:r>
       <w:r>
         <w:rPr>
@@ -10193,21 +9089,7 @@
         <w:rPr>
           <w:color w:val="222222"/>
         </w:rPr>
-        <w:t xml:space="preserve">, </w:t>
-      </w:r>
-      <w:proofErr w:type="spellStart"/>
-      <w:r>
-        <w:rPr>
-          <w:color w:val="222222"/>
-        </w:rPr>
-        <w:t>LaMunion</w:t>
-      </w:r>
-      <w:proofErr w:type="spellEnd"/>
-      <w:r>
-        <w:rPr>
-          <w:color w:val="222222"/>
-        </w:rPr>
-        <w:t xml:space="preserve"> SR, &amp; Crouter SE. </w:t>
+        <w:t xml:space="preserve">, LaMunion SR, &amp; Crouter SE. </w:t>
       </w:r>
       <w:r>
         <w:rPr>
@@ -10219,21 +9101,7 @@
         <w:rPr>
           <w:color w:val="222222"/>
         </w:rPr>
-        <w:t xml:space="preserve">Criterion validity of </w:t>
-      </w:r>
-      <w:proofErr w:type="spellStart"/>
-      <w:r>
-        <w:rPr>
-          <w:color w:val="222222"/>
-        </w:rPr>
-        <w:t>ActiGraph</w:t>
-      </w:r>
-      <w:proofErr w:type="spellEnd"/>
-      <w:r>
-        <w:rPr>
-          <w:color w:val="222222"/>
-        </w:rPr>
-        <w:t xml:space="preserve"> GT9X step predictions in youth. Slides presented</w:t>
+        <w:t>Criterion validity of ActiGraph GT9X step predictions in youth. Slides presented</w:t>
       </w:r>
       <w:r>
         <w:t xml:space="preserve"> </w:t>
@@ -10264,33 +9132,11 @@
           <w:shd w:val="clear" w:color="auto" w:fill="FFFFFF"/>
         </w:rPr>
       </w:pPr>
-      <w:proofErr w:type="spellStart"/>
-      <w:r>
-        <w:rPr>
-          <w:color w:val="222222"/>
-        </w:rPr>
-        <w:t>Hukka</w:t>
-      </w:r>
-      <w:proofErr w:type="spellEnd"/>
-      <w:r>
-        <w:rPr>
-          <w:color w:val="222222"/>
-        </w:rPr>
-        <w:t xml:space="preserve"> MK, </w:t>
-      </w:r>
-      <w:proofErr w:type="spellStart"/>
-      <w:r>
-        <w:rPr>
-          <w:color w:val="222222"/>
-        </w:rPr>
-        <w:t>LaMunion</w:t>
-      </w:r>
-      <w:proofErr w:type="spellEnd"/>
-      <w:r>
-        <w:rPr>
-          <w:color w:val="222222"/>
-        </w:rPr>
-        <w:t xml:space="preserve"> SR, </w:t>
+      <w:r>
+        <w:rPr>
+          <w:color w:val="222222"/>
+        </w:rPr>
+        <w:t xml:space="preserve">Hukka MK, LaMunion SR, </w:t>
       </w:r>
       <w:r>
         <w:rPr>
@@ -10371,15 +9217,7 @@
         <w:t xml:space="preserve"> (2018)</w:t>
       </w:r>
       <w:r>
-        <w:t xml:space="preserve">. </w:t>
-      </w:r>
-      <w:proofErr w:type="spellStart"/>
-      <w:r>
-        <w:t>TwoRegression</w:t>
-      </w:r>
-      <w:proofErr w:type="spellEnd"/>
-      <w:r>
-        <w:t xml:space="preserve">: </w:t>
+        <w:t xml:space="preserve">. TwoRegression: </w:t>
       </w:r>
       <w:r>
         <w:t>Process Data from Wearable Research Devices Using Two-Regression Algorithms</w:t>
@@ -10440,21 +9278,8 @@
       <w:r>
         <w:t xml:space="preserve">). </w:t>
       </w:r>
-      <w:proofErr w:type="spellStart"/>
-      <w:r>
-        <w:t>AGread</w:t>
-      </w:r>
-      <w:proofErr w:type="spellEnd"/>
-      <w:r>
-        <w:t xml:space="preserve">: Read Data Files from </w:t>
-      </w:r>
-      <w:proofErr w:type="spellStart"/>
-      <w:r>
-        <w:t>ActiGraph</w:t>
-      </w:r>
-      <w:proofErr w:type="spellEnd"/>
-      <w:r>
-        <w:t xml:space="preserve"> Monitors</w:t>
+      <w:r>
+        <w:t>AGread: Read Data Files from ActiGraph Monitors</w:t>
       </w:r>
       <w:r>
         <w:t xml:space="preserve">. </w:t>
@@ -10577,13 +9402,8 @@
       <w:r>
         <w:t xml:space="preserve"> (2019). </w:t>
       </w:r>
-      <w:proofErr w:type="spellStart"/>
-      <w:r>
-        <w:t>PAutilities</w:t>
-      </w:r>
-      <w:proofErr w:type="spellEnd"/>
-      <w:r>
-        <w:t xml:space="preserve">: Streamline </w:t>
+      <w:r>
+        <w:t xml:space="preserve">PAutilities: Streamline </w:t>
       </w:r>
       <w:r>
         <w:t>physical activity research. R package</w:t>
@@ -10636,26 +9456,10 @@
         <w:t xml:space="preserve">Paul R. Hibbing </w:t>
       </w:r>
       <w:r>
-        <w:t xml:space="preserve">&amp; Kate </w:t>
-      </w:r>
-      <w:proofErr w:type="spellStart"/>
-      <w:r>
-        <w:t>Lyden</w:t>
-      </w:r>
-      <w:proofErr w:type="spellEnd"/>
-      <w:r>
-        <w:t xml:space="preserve"> (2019)</w:t>
-      </w:r>
-      <w:r>
-        <w:t xml:space="preserve">. </w:t>
-      </w:r>
-      <w:proofErr w:type="spellStart"/>
-      <w:r>
-        <w:t>Sojourn.Data</w:t>
-      </w:r>
-      <w:proofErr w:type="spellEnd"/>
-      <w:r>
-        <w:t xml:space="preserve">: </w:t>
+        <w:t>&amp; Kate Lyden (2019)</w:t>
+      </w:r>
+      <w:r>
+        <w:t xml:space="preserve">. Sojourn.Data: </w:t>
       </w:r>
       <w:r>
         <w:t>Supporting Objects for Sojourn Accelerometer Methods</w:t>
@@ -10696,40 +9500,16 @@
         <w:t>Paul R. Hibbing</w:t>
       </w:r>
       <w:r>
-        <w:t xml:space="preserve">, Kate </w:t>
-      </w:r>
-      <w:proofErr w:type="spellStart"/>
-      <w:r>
-        <w:t>Lyden</w:t>
-      </w:r>
-      <w:proofErr w:type="spellEnd"/>
-      <w:r>
-        <w:t xml:space="preserve">, &amp; </w:t>
-      </w:r>
-      <w:r>
-        <w:t xml:space="preserve">Isaac J. </w:t>
-      </w:r>
-      <w:proofErr w:type="spellStart"/>
-      <w:r>
-        <w:t>Schwabacher</w:t>
-      </w:r>
-      <w:proofErr w:type="spellEnd"/>
-      <w:r>
-        <w:t xml:space="preserve"> (2019).</w:t>
+        <w:t xml:space="preserve">, Kate Lyden, &amp; </w:t>
+      </w:r>
+      <w:r>
+        <w:t>Isaac J. Schwabacher (2019).</w:t>
       </w:r>
       <w:r>
         <w:t xml:space="preserve"> Sojourn: </w:t>
       </w:r>
       <w:r>
-        <w:t xml:space="preserve">Apply Sojourn methods for processing </w:t>
-      </w:r>
-      <w:proofErr w:type="spellStart"/>
-      <w:r>
-        <w:t>ActiGraph</w:t>
-      </w:r>
-      <w:proofErr w:type="spellEnd"/>
-      <w:r>
-        <w:t xml:space="preserve"> accelerometer data. </w:t>
+        <w:t xml:space="preserve">Apply Sojourn methods for processing ActiGraph accelerometer data. </w:t>
       </w:r>
       <w:r>
         <w:t>R package version 0.1.0</w:t>
@@ -10784,12 +9564,7 @@
         <w:t>PAHP Lab (2020). FLASH: Free</w:t>
       </w:r>
       <w:r>
-        <w:t xml:space="preserve"> Living Activity Study for Health. </w:t>
-      </w:r>
-      <w:bookmarkStart w:id="1" w:name="_GoBack"/>
-      <w:bookmarkEnd w:id="1"/>
-      <w:r>
-        <w:t xml:space="preserve">R package version 0.1.0.9000. URL: </w:t>
+        <w:t xml:space="preserve"> Living Activity Study for Health. R package version 0.1.0.9000. URL: </w:t>
       </w:r>
       <w:hyperlink r:id="rId16" w:history="1">
         <w:r>
@@ -10807,19 +9582,7 @@
           <w:rPr>
             <w:rStyle w:val="Hyperlink"/>
           </w:rPr>
-          <w:t>https://iastate.qualtrics.com</w:t>
-        </w:r>
-        <w:r>
-          <w:rPr>
-            <w:rStyle w:val="Hyperlink"/>
-          </w:rPr>
-          <w:t>/</w:t>
-        </w:r>
-        <w:r>
-          <w:rPr>
-            <w:rStyle w:val="Hyperlink"/>
-          </w:rPr>
-          <w:t>jfe/form/SV_be0mbBZOhMpeiX3</w:t>
+          <w:t>https://iastate.qualtrics.com/jfe/form/SV_be0mbBZOhMpeiX3</w:t>
         </w:r>
       </w:hyperlink>
       <w:r>
@@ -10868,7 +9631,21 @@
           <w:i/>
           <w:iCs/>
         </w:rPr>
-        <w:t>02/2016-present</w:t>
+        <w:t>02/2016</w:t>
+      </w:r>
+      <w:r>
+        <w:rPr>
+          <w:i/>
+          <w:iCs/>
+        </w:rPr>
+        <w:t xml:space="preserve"> – </w:t>
+      </w:r>
+      <w:r>
+        <w:rPr>
+          <w:i/>
+          <w:iCs/>
+        </w:rPr>
+        <w:t>present</w:t>
       </w:r>
     </w:p>
     <w:p>
@@ -10887,17 +9664,8 @@
           <w:b w:val="0"/>
           <w:bCs w:val="0"/>
         </w:rPr>
-        <w:t xml:space="preserve">International Society for the Measurement of Physical </w:t>
-      </w:r>
-      <w:proofErr w:type="spellStart"/>
-      <w:r>
-        <w:rPr>
-          <w:b w:val="0"/>
-          <w:bCs w:val="0"/>
-        </w:rPr>
-        <w:t>Behaviour</w:t>
-      </w:r>
-      <w:proofErr w:type="spellEnd"/>
+        <w:t>International Society for the Measurement of Physical Behaviour</w:t>
+      </w:r>
     </w:p>
     <w:p>
       <w:pPr>
@@ -10914,7 +9682,21 @@
           <w:i/>
           <w:iCs/>
         </w:rPr>
-        <w:t>03/2017-present</w:t>
+        <w:t>03/2017</w:t>
+      </w:r>
+      <w:r>
+        <w:rPr>
+          <w:i/>
+          <w:iCs/>
+        </w:rPr>
+        <w:t xml:space="preserve"> – </w:t>
+      </w:r>
+      <w:r>
+        <w:rPr>
+          <w:i/>
+          <w:iCs/>
+        </w:rPr>
+        <w:t>present</w:t>
       </w:r>
     </w:p>
     <w:p>
@@ -10951,8 +9733,17 @@
           <w:i/>
           <w:iCs/>
         </w:rPr>
-        <w:t>01/2018-</w:t>
-      </w:r>
+        <w:t>01/2018</w:t>
+      </w:r>
+      <w:r>
+        <w:rPr>
+          <w:i/>
+          <w:iCs/>
+        </w:rPr>
+        <w:t xml:space="preserve"> – </w:t>
+      </w:r>
+      <w:bookmarkStart w:id="1" w:name="_GoBack"/>
+      <w:bookmarkEnd w:id="1"/>
       <w:r>
         <w:rPr>
           <w:i/>
@@ -11179,15 +9970,7 @@
         <w:t>B</w:t>
       </w:r>
       <w:r>
-        <w:t xml:space="preserve">arbara E. </w:t>
-      </w:r>
-      <w:proofErr w:type="spellStart"/>
-      <w:r>
-        <w:t>Forker</w:t>
-      </w:r>
-      <w:proofErr w:type="spellEnd"/>
-      <w:r>
-        <w:t xml:space="preserve"> Leadership Award</w:t>
+        <w:t>arbara E. Forker Leadership Award</w:t>
       </w:r>
       <w:r>
         <w:tab/>
@@ -11592,13 +10375,8 @@
       <w:r>
         <w:t xml:space="preserve">Andy </w:t>
       </w:r>
-      <w:proofErr w:type="spellStart"/>
-      <w:r>
-        <w:t>Kozar</w:t>
-      </w:r>
-      <w:proofErr w:type="spellEnd"/>
-      <w:r>
-        <w:t xml:space="preserve"> Graduate Research</w:t>
+      <w:r>
+        <w:t>Kozar Graduate Research</w:t>
       </w:r>
       <w:r>
         <w:t xml:space="preserve"> </w:t>
@@ -11799,21 +10577,7 @@
         <w:rPr>
           <w:iCs/>
         </w:rPr>
-        <w:t xml:space="preserve">Edward K. </w:t>
-      </w:r>
-      <w:proofErr w:type="spellStart"/>
-      <w:r>
-        <w:rPr>
-          <w:iCs/>
-        </w:rPr>
-        <w:t>Capen</w:t>
-      </w:r>
-      <w:proofErr w:type="spellEnd"/>
-      <w:r>
-        <w:rPr>
-          <w:iCs/>
-        </w:rPr>
-        <w:t xml:space="preserve"> Award</w:t>
+        <w:t>Edward K. Capen Award</w:t>
       </w:r>
       <w:r>
         <w:rPr>
@@ -11861,21 +10625,7 @@
         <w:rPr>
           <w:iCs/>
         </w:rPr>
-        <w:t xml:space="preserve">Andy </w:t>
-      </w:r>
-      <w:proofErr w:type="spellStart"/>
-      <w:r>
-        <w:rPr>
-          <w:iCs/>
-        </w:rPr>
-        <w:t>Kozar</w:t>
-      </w:r>
-      <w:proofErr w:type="spellEnd"/>
-      <w:r>
-        <w:rPr>
-          <w:iCs/>
-        </w:rPr>
-        <w:t xml:space="preserve"> Graduate Research</w:t>
+        <w:t>Andy Kozar Graduate Research</w:t>
       </w:r>
       <w:r>
         <w:rPr>
@@ -12159,13 +10909,8 @@
         </w:rPr>
       </w:pPr>
       <w:r>
-        <w:t xml:space="preserve">Journal for the Measurement of Physical </w:t>
-      </w:r>
-      <w:proofErr w:type="spellStart"/>
-      <w:r>
-        <w:t>Behaviour</w:t>
-      </w:r>
-      <w:proofErr w:type="spellEnd"/>
+        <w:t>Journal for the Measurement of Physical Behaviour</w:t>
+      </w:r>
       <w:r>
         <w:t xml:space="preserve"> (3)</w:t>
       </w:r>
@@ -15193,7 +13938,7 @@
   <w:style w:type="paragraph" w:default="1" w:styleId="Normal">
     <w:name w:val="Normal"/>
     <w:qFormat/>
-    <w:rsid w:val="006C5D79"/>
+    <w:rsid w:val="00F108B9"/>
     <w:pPr>
       <w:tabs>
         <w:tab w:val="left" w:pos="360"/>
@@ -15214,7 +13959,7 @@
     <w:link w:val="Heading1Char"/>
     <w:uiPriority w:val="9"/>
     <w:qFormat/>
-    <w:rsid w:val="006C5D79"/>
+    <w:rsid w:val="00F108B9"/>
     <w:pPr>
       <w:shd w:val="clear" w:color="FFFFFF" w:themeColor="background1" w:fill="D9D9D9" w:themeFill="background1" w:themeFillShade="D9"/>
       <w:spacing w:before="480" w:after="0"/>
@@ -15238,7 +13983,7 @@
     <w:uiPriority w:val="9"/>
     <w:unhideWhenUsed/>
     <w:qFormat/>
-    <w:rsid w:val="006C5D79"/>
+    <w:rsid w:val="00F108B9"/>
     <w:pPr>
       <w:spacing w:before="200" w:after="0"/>
       <w:outlineLvl w:val="1"/>
@@ -15259,7 +14004,7 @@
     <w:uiPriority w:val="9"/>
     <w:unhideWhenUsed/>
     <w:qFormat/>
-    <w:rsid w:val="006C5D79"/>
+    <w:rsid w:val="00F108B9"/>
     <w:pPr>
       <w:tabs>
         <w:tab w:val="left" w:pos="2160"/>
@@ -15284,7 +14029,7 @@
     <w:semiHidden/>
     <w:unhideWhenUsed/>
     <w:qFormat/>
-    <w:rsid w:val="006C5D79"/>
+    <w:rsid w:val="00F108B9"/>
     <w:pPr>
       <w:spacing w:before="200"/>
       <w:outlineLvl w:val="3"/>
@@ -15306,7 +14051,7 @@
     <w:semiHidden/>
     <w:unhideWhenUsed/>
     <w:qFormat/>
-    <w:rsid w:val="006C5D79"/>
+    <w:rsid w:val="00F108B9"/>
     <w:pPr>
       <w:spacing w:before="200"/>
       <w:outlineLvl w:val="4"/>
@@ -15327,7 +14072,7 @@
     <w:semiHidden/>
     <w:unhideWhenUsed/>
     <w:qFormat/>
-    <w:rsid w:val="006C5D79"/>
+    <w:rsid w:val="00F108B9"/>
     <w:pPr>
       <w:spacing w:line="271" w:lineRule="auto"/>
       <w:outlineLvl w:val="5"/>
@@ -15350,7 +14095,7 @@
     <w:semiHidden/>
     <w:unhideWhenUsed/>
     <w:qFormat/>
-    <w:rsid w:val="006C5D79"/>
+    <w:rsid w:val="00F108B9"/>
     <w:pPr>
       <w:outlineLvl w:val="6"/>
     </w:pPr>
@@ -15369,7 +14114,7 @@
     <w:semiHidden/>
     <w:unhideWhenUsed/>
     <w:qFormat/>
-    <w:rsid w:val="006C5D79"/>
+    <w:rsid w:val="00F108B9"/>
     <w:pPr>
       <w:outlineLvl w:val="7"/>
     </w:pPr>
@@ -15388,7 +14133,7 @@
     <w:semiHidden/>
     <w:unhideWhenUsed/>
     <w:qFormat/>
-    <w:rsid w:val="006C5D79"/>
+    <w:rsid w:val="00F108B9"/>
     <w:pPr>
       <w:outlineLvl w:val="8"/>
     </w:pPr>
@@ -15406,7 +14151,7 @@
     <w:uiPriority w:val="1"/>
     <w:semiHidden/>
     <w:unhideWhenUsed/>
-    <w:rsid w:val="006C5D79"/>
+    <w:rsid w:val="00F108B9"/>
   </w:style>
   <w:style w:type="table" w:default="1" w:styleId="TableNormal">
     <w:name w:val="Normal Table"/>
@@ -15428,14 +14173,14 @@
     <w:uiPriority w:val="99"/>
     <w:semiHidden/>
     <w:unhideWhenUsed/>
-    <w:rsid w:val="006C5D79"/>
+    <w:rsid w:val="00F108B9"/>
   </w:style>
   <w:style w:type="character" w:customStyle="1" w:styleId="Heading1Char">
     <w:name w:val="Heading 1 Char"/>
     <w:basedOn w:val="DefaultParagraphFont"/>
     <w:link w:val="Heading1"/>
     <w:uiPriority w:val="9"/>
-    <w:rsid w:val="006C5D79"/>
+    <w:rsid w:val="00F108B9"/>
     <w:rPr>
       <w:rFonts w:eastAsiaTheme="majorEastAsia" w:cstheme="majorBidi"/>
       <w:b/>
@@ -15451,7 +14196,7 @@
     <w:basedOn w:val="DefaultParagraphFont"/>
     <w:link w:val="Heading2"/>
     <w:uiPriority w:val="9"/>
-    <w:rsid w:val="006C5D79"/>
+    <w:rsid w:val="00F108B9"/>
     <w:rPr>
       <w:rFonts w:eastAsiaTheme="majorEastAsia" w:cstheme="majorBidi"/>
       <w:b/>
@@ -15465,7 +14210,7 @@
     <w:basedOn w:val="DefaultParagraphFont"/>
     <w:link w:val="Heading3"/>
     <w:uiPriority w:val="9"/>
-    <w:rsid w:val="006C5D79"/>
+    <w:rsid w:val="00F108B9"/>
     <w:rPr>
       <w:rFonts w:eastAsiaTheme="majorEastAsia" w:cstheme="majorBidi"/>
       <w:bCs/>
@@ -15479,7 +14224,7 @@
     <w:link w:val="Heading4"/>
     <w:uiPriority w:val="9"/>
     <w:semiHidden/>
-    <w:rsid w:val="006C5D79"/>
+    <w:rsid w:val="00F108B9"/>
     <w:rPr>
       <w:rFonts w:asciiTheme="majorHAnsi" w:eastAsiaTheme="majorEastAsia" w:hAnsiTheme="majorHAnsi" w:cstheme="majorBidi"/>
       <w:b/>
@@ -15494,7 +14239,7 @@
     <w:link w:val="Heading5"/>
     <w:uiPriority w:val="9"/>
     <w:semiHidden/>
-    <w:rsid w:val="006C5D79"/>
+    <w:rsid w:val="00F108B9"/>
     <w:rPr>
       <w:rFonts w:asciiTheme="majorHAnsi" w:eastAsiaTheme="majorEastAsia" w:hAnsiTheme="majorHAnsi" w:cstheme="majorBidi"/>
       <w:b/>
@@ -15508,7 +14253,7 @@
     <w:link w:val="Heading6"/>
     <w:uiPriority w:val="9"/>
     <w:semiHidden/>
-    <w:rsid w:val="006C5D79"/>
+    <w:rsid w:val="00F108B9"/>
     <w:rPr>
       <w:rFonts w:asciiTheme="majorHAnsi" w:eastAsiaTheme="majorEastAsia" w:hAnsiTheme="majorHAnsi" w:cstheme="majorBidi"/>
       <w:b/>
@@ -15524,7 +14269,7 @@
     <w:link w:val="Heading7"/>
     <w:uiPriority w:val="9"/>
     <w:semiHidden/>
-    <w:rsid w:val="006C5D79"/>
+    <w:rsid w:val="00F108B9"/>
     <w:rPr>
       <w:rFonts w:asciiTheme="majorHAnsi" w:eastAsiaTheme="majorEastAsia" w:hAnsiTheme="majorHAnsi" w:cstheme="majorBidi"/>
       <w:i/>
@@ -15537,7 +14282,7 @@
     <w:link w:val="Heading8"/>
     <w:uiPriority w:val="9"/>
     <w:semiHidden/>
-    <w:rsid w:val="006C5D79"/>
+    <w:rsid w:val="00F108B9"/>
     <w:rPr>
       <w:rFonts w:asciiTheme="majorHAnsi" w:eastAsiaTheme="majorEastAsia" w:hAnsiTheme="majorHAnsi" w:cstheme="majorBidi"/>
       <w:sz w:val="20"/>
@@ -15550,7 +14295,7 @@
     <w:link w:val="Heading9"/>
     <w:uiPriority w:val="9"/>
     <w:semiHidden/>
-    <w:rsid w:val="006C5D79"/>
+    <w:rsid w:val="00F108B9"/>
     <w:rPr>
       <w:rFonts w:asciiTheme="majorHAnsi" w:eastAsiaTheme="majorEastAsia" w:hAnsiTheme="majorHAnsi" w:cstheme="majorBidi"/>
       <w:i/>
@@ -15567,7 +14312,7 @@
     <w:link w:val="TitleChar"/>
     <w:uiPriority w:val="10"/>
     <w:qFormat/>
-    <w:rsid w:val="006C5D79"/>
+    <w:rsid w:val="00F108B9"/>
     <w:pPr>
       <w:pBdr>
         <w:bottom w:val="single" w:sz="4" w:space="1" w:color="auto"/>
@@ -15586,7 +14331,7 @@
     <w:basedOn w:val="DefaultParagraphFont"/>
     <w:link w:val="Title"/>
     <w:uiPriority w:val="10"/>
-    <w:rsid w:val="006C5D79"/>
+    <w:rsid w:val="00F108B9"/>
     <w:rPr>
       <w:rFonts w:asciiTheme="majorHAnsi" w:eastAsiaTheme="majorEastAsia" w:hAnsiTheme="majorHAnsi" w:cstheme="majorBidi"/>
       <w:spacing w:val="5"/>
@@ -15601,7 +14346,7 @@
     <w:link w:val="SubtitleChar"/>
     <w:uiPriority w:val="11"/>
     <w:qFormat/>
-    <w:rsid w:val="006C5D79"/>
+    <w:rsid w:val="00F108B9"/>
     <w:pPr>
       <w:spacing w:after="600"/>
     </w:pPr>
@@ -15619,7 +14364,7 @@
     <w:basedOn w:val="DefaultParagraphFont"/>
     <w:link w:val="Subtitle"/>
     <w:uiPriority w:val="11"/>
-    <w:rsid w:val="006C5D79"/>
+    <w:rsid w:val="00F108B9"/>
     <w:rPr>
       <w:rFonts w:asciiTheme="majorHAnsi" w:eastAsiaTheme="majorEastAsia" w:hAnsiTheme="majorHAnsi" w:cstheme="majorBidi"/>
       <w:i/>
@@ -15633,7 +14378,7 @@
     <w:name w:val="Strong"/>
     <w:uiPriority w:val="22"/>
     <w:qFormat/>
-    <w:rsid w:val="006C5D79"/>
+    <w:rsid w:val="00F108B9"/>
     <w:rPr>
       <w:b/>
       <w:bCs/>
@@ -15643,7 +14388,7 @@
     <w:name w:val="Emphasis"/>
     <w:uiPriority w:val="20"/>
     <w:qFormat/>
-    <w:rsid w:val="006C5D79"/>
+    <w:rsid w:val="00F108B9"/>
     <w:rPr>
       <w:b/>
       <w:bCs/>
@@ -15659,14 +14404,14 @@
     <w:basedOn w:val="Normal"/>
     <w:uiPriority w:val="1"/>
     <w:qFormat/>
-    <w:rsid w:val="006C5D79"/>
+    <w:rsid w:val="00F108B9"/>
   </w:style>
   <w:style w:type="paragraph" w:styleId="ListParagraph">
     <w:name w:val="List Paragraph"/>
     <w:basedOn w:val="Normal"/>
     <w:uiPriority w:val="34"/>
     <w:qFormat/>
-    <w:rsid w:val="006C5D79"/>
+    <w:rsid w:val="00F108B9"/>
     <w:pPr>
       <w:ind w:left="720"/>
       <w:contextualSpacing/>
@@ -15679,7 +14424,7 @@
     <w:link w:val="QuoteChar"/>
     <w:uiPriority w:val="29"/>
     <w:qFormat/>
-    <w:rsid w:val="006C5D79"/>
+    <w:rsid w:val="00F108B9"/>
     <w:pPr>
       <w:spacing w:before="200"/>
       <w:ind w:left="360" w:right="360"/>
@@ -15694,7 +14439,7 @@
     <w:basedOn w:val="DefaultParagraphFont"/>
     <w:link w:val="Quote"/>
     <w:uiPriority w:val="29"/>
-    <w:rsid w:val="006C5D79"/>
+    <w:rsid w:val="00F108B9"/>
     <w:rPr>
       <w:i/>
       <w:iCs/>
@@ -15707,7 +14452,7 @@
     <w:link w:val="IntenseQuoteChar"/>
     <w:uiPriority w:val="30"/>
     <w:qFormat/>
-    <w:rsid w:val="006C5D79"/>
+    <w:rsid w:val="00F108B9"/>
     <w:pPr>
       <w:pBdr>
         <w:bottom w:val="single" w:sz="4" w:space="1" w:color="auto"/>
@@ -15728,7 +14473,7 @@
     <w:basedOn w:val="DefaultParagraphFont"/>
     <w:link w:val="IntenseQuote"/>
     <w:uiPriority w:val="30"/>
-    <w:rsid w:val="006C5D79"/>
+    <w:rsid w:val="00F108B9"/>
     <w:rPr>
       <w:b/>
       <w:bCs/>
@@ -15740,7 +14485,7 @@
     <w:name w:val="Subtle Emphasis"/>
     <w:uiPriority w:val="19"/>
     <w:qFormat/>
-    <w:rsid w:val="006C5D79"/>
+    <w:rsid w:val="00F108B9"/>
     <w:rPr>
       <w:i/>
       <w:iCs/>
@@ -15750,7 +14495,7 @@
     <w:name w:val="Intense Emphasis"/>
     <w:uiPriority w:val="21"/>
     <w:qFormat/>
-    <w:rsid w:val="006C5D79"/>
+    <w:rsid w:val="00F108B9"/>
     <w:rPr>
       <w:b/>
       <w:bCs/>
@@ -15760,7 +14505,7 @@
     <w:name w:val="Subtle Reference"/>
     <w:uiPriority w:val="31"/>
     <w:qFormat/>
-    <w:rsid w:val="006C5D79"/>
+    <w:rsid w:val="00F108B9"/>
     <w:rPr>
       <w:smallCaps/>
     </w:rPr>
@@ -15769,7 +14514,7 @@
     <w:name w:val="Intense Reference"/>
     <w:uiPriority w:val="32"/>
     <w:qFormat/>
-    <w:rsid w:val="006C5D79"/>
+    <w:rsid w:val="00F108B9"/>
     <w:rPr>
       <w:smallCaps/>
       <w:spacing w:val="5"/>
@@ -15780,7 +14525,7 @@
     <w:name w:val="Book Title"/>
     <w:uiPriority w:val="33"/>
     <w:qFormat/>
-    <w:rsid w:val="006C5D79"/>
+    <w:rsid w:val="00F108B9"/>
     <w:rPr>
       <w:i/>
       <w:iCs/>
@@ -15796,7 +14541,7 @@
     <w:semiHidden/>
     <w:unhideWhenUsed/>
     <w:qFormat/>
-    <w:rsid w:val="006C5D79"/>
+    <w:rsid w:val="00F108B9"/>
     <w:pPr>
       <w:outlineLvl w:val="9"/>
     </w:pPr>
@@ -15809,7 +14554,7 @@
     <w:basedOn w:val="DefaultParagraphFont"/>
     <w:uiPriority w:val="99"/>
     <w:unhideWhenUsed/>
-    <w:rsid w:val="006C5D79"/>
+    <w:rsid w:val="00F108B9"/>
     <w:rPr>
       <w:color w:val="0000FF" w:themeColor="hyperlink"/>
       <w:u w:val="single"/>
@@ -15818,7 +14563,7 @@
   <w:style w:type="character" w:customStyle="1" w:styleId="apple-converted-space">
     <w:name w:val="apple-converted-space"/>
     <w:basedOn w:val="DefaultParagraphFont"/>
-    <w:rsid w:val="006C5D79"/>
+    <w:rsid w:val="00F108B9"/>
   </w:style>
   <w:style w:type="character" w:styleId="CommentReference">
     <w:name w:val="annotation reference"/>
@@ -15826,7 +14571,7 @@
     <w:uiPriority w:val="99"/>
     <w:semiHidden/>
     <w:unhideWhenUsed/>
-    <w:rsid w:val="006C5D79"/>
+    <w:rsid w:val="00F108B9"/>
     <w:rPr>
       <w:sz w:val="16"/>
       <w:szCs w:val="16"/>
@@ -15839,7 +14584,7 @@
     <w:uiPriority w:val="99"/>
     <w:semiHidden/>
     <w:unhideWhenUsed/>
-    <w:rsid w:val="006C5D79"/>
+    <w:rsid w:val="00F108B9"/>
     <w:rPr>
       <w:sz w:val="20"/>
       <w:szCs w:val="20"/>
@@ -15851,7 +14596,7 @@
     <w:link w:val="CommentText"/>
     <w:uiPriority w:val="99"/>
     <w:semiHidden/>
-    <w:rsid w:val="006C5D79"/>
+    <w:rsid w:val="00F108B9"/>
     <w:rPr>
       <w:sz w:val="20"/>
       <w:szCs w:val="20"/>
@@ -15865,7 +14610,7 @@
     <w:uiPriority w:val="99"/>
     <w:semiHidden/>
     <w:unhideWhenUsed/>
-    <w:rsid w:val="006C5D79"/>
+    <w:rsid w:val="00F108B9"/>
     <w:rPr>
       <w:b/>
       <w:bCs/>
@@ -15877,7 +14622,7 @@
     <w:link w:val="CommentSubject"/>
     <w:uiPriority w:val="99"/>
     <w:semiHidden/>
-    <w:rsid w:val="006C5D79"/>
+    <w:rsid w:val="00F108B9"/>
     <w:rPr>
       <w:b/>
       <w:bCs/>
@@ -15892,7 +14637,7 @@
     <w:uiPriority w:val="99"/>
     <w:semiHidden/>
     <w:unhideWhenUsed/>
-    <w:rsid w:val="006C5D79"/>
+    <w:rsid w:val="00F108B9"/>
     <w:rPr>
       <w:rFonts w:ascii="Segoe UI" w:hAnsi="Segoe UI" w:cs="Segoe UI"/>
       <w:sz w:val="18"/>
@@ -15905,7 +14650,7 @@
     <w:link w:val="BalloonText"/>
     <w:uiPriority w:val="99"/>
     <w:semiHidden/>
-    <w:rsid w:val="006C5D79"/>
+    <w:rsid w:val="00F108B9"/>
     <w:rPr>
       <w:rFonts w:ascii="Segoe UI" w:hAnsi="Segoe UI" w:cs="Segoe UI"/>
       <w:sz w:val="18"/>
@@ -15918,7 +14663,7 @@
     <w:link w:val="HeaderChar"/>
     <w:uiPriority w:val="99"/>
     <w:unhideWhenUsed/>
-    <w:rsid w:val="006C5D79"/>
+    <w:rsid w:val="00F108B9"/>
     <w:pPr>
       <w:tabs>
         <w:tab w:val="clear" w:pos="360"/>
@@ -15934,7 +14679,7 @@
     <w:basedOn w:val="DefaultParagraphFont"/>
     <w:link w:val="Header"/>
     <w:uiPriority w:val="99"/>
-    <w:rsid w:val="006C5D79"/>
+    <w:rsid w:val="00F108B9"/>
   </w:style>
   <w:style w:type="paragraph" w:styleId="Footer">
     <w:name w:val="footer"/>
@@ -15942,7 +14687,7 @@
     <w:link w:val="FooterChar"/>
     <w:uiPriority w:val="99"/>
     <w:unhideWhenUsed/>
-    <w:rsid w:val="006C5D79"/>
+    <w:rsid w:val="00F108B9"/>
     <w:pPr>
       <w:tabs>
         <w:tab w:val="clear" w:pos="360"/>
@@ -15958,7 +14703,7 @@
     <w:basedOn w:val="DefaultParagraphFont"/>
     <w:link w:val="Footer"/>
     <w:uiPriority w:val="99"/>
-    <w:rsid w:val="006C5D79"/>
+    <w:rsid w:val="00F108B9"/>
   </w:style>
   <w:style w:type="character" w:customStyle="1" w:styleId="UnresolvedMention1">
     <w:name w:val="Unresolved Mention1"/>
@@ -15966,7 +14711,7 @@
     <w:uiPriority w:val="99"/>
     <w:semiHidden/>
     <w:unhideWhenUsed/>
-    <w:rsid w:val="006C5D79"/>
+    <w:rsid w:val="00F108B9"/>
     <w:rPr>
       <w:color w:val="808080"/>
       <w:shd w:val="clear" w:color="auto" w:fill="E6E6E6"/>
@@ -15978,7 +14723,7 @@
     <w:uiPriority w:val="99"/>
     <w:semiHidden/>
     <w:unhideWhenUsed/>
-    <w:rsid w:val="006C5D79"/>
+    <w:rsid w:val="00F108B9"/>
     <w:rPr>
       <w:color w:val="800080" w:themeColor="followedHyperlink"/>
       <w:u w:val="single"/>
@@ -15990,7 +14735,7 @@
     <w:uiPriority w:val="99"/>
     <w:semiHidden/>
     <w:unhideWhenUsed/>
-    <w:rsid w:val="006C5D79"/>
+    <w:rsid w:val="00F108B9"/>
     <w:rPr>
       <w:color w:val="808080"/>
       <w:shd w:val="clear" w:color="auto" w:fill="E6E6E6"/>
@@ -16002,7 +14747,7 @@
     <w:uiPriority w:val="99"/>
     <w:semiHidden/>
     <w:unhideWhenUsed/>
-    <w:rsid w:val="006C5D79"/>
+    <w:rsid w:val="00F108B9"/>
     <w:rPr>
       <w:color w:val="808080"/>
       <w:shd w:val="clear" w:color="auto" w:fill="E6E6E6"/>
@@ -16014,7 +14759,7 @@
     <w:uiPriority w:val="99"/>
     <w:semiHidden/>
     <w:unhideWhenUsed/>
-    <w:rsid w:val="006C5D79"/>
+    <w:rsid w:val="00F108B9"/>
     <w:rPr>
       <w:color w:val="605E5C"/>
       <w:shd w:val="clear" w:color="auto" w:fill="E1DFDD"/>
@@ -16024,7 +14769,7 @@
     <w:name w:val="List Modifier"/>
     <w:basedOn w:val="ListParagraph"/>
     <w:qFormat/>
-    <w:rsid w:val="006C5D79"/>
+    <w:rsid w:val="00F108B9"/>
     <w:pPr>
       <w:tabs>
         <w:tab w:val="left" w:pos="2160"/>
@@ -16328,7 +15073,7 @@
 </file>
 
 <file path=customXml/itemProps1.xml><?xml version="1.0" encoding="utf-8"?>
-<ds:datastoreItem xmlns:ds="http://schemas.openxmlformats.org/officeDocument/2006/customXml" ds:itemID="{3E74CEC9-DFB1-427A-A30C-C29AC7E3437D}">
+<ds:datastoreItem xmlns:ds="http://schemas.openxmlformats.org/officeDocument/2006/customXml" ds:itemID="{8BAF0213-A205-436E-8C7A-F983B9F9E468}">
   <ds:schemaRefs>
     <ds:schemaRef ds:uri="http://schemas.openxmlformats.org/officeDocument/2006/bibliography"/>
   </ds:schemaRefs>

</xml_diff>